<commit_message>
Atualização 02 do Relatório Técnico
</commit_message>
<xml_diff>
--- a/TG_01/TG - Relatório Técnico.docx
+++ b/TG_01/TG - Relatório Técnico.docx
@@ -242,21 +242,7 @@
         <w:rPr>
           <w:szCs w:val="24"/>
         </w:rPr>
-        <w:t xml:space="preserve">Juliana </w:t>
-      </w:r>
-      <w:proofErr w:type="spellStart"/>
-      <w:r>
-        <w:rPr>
-          <w:szCs w:val="24"/>
-        </w:rPr>
-        <w:t>Forin</w:t>
-      </w:r>
-      <w:proofErr w:type="spellEnd"/>
-      <w:r>
-        <w:rPr>
-          <w:szCs w:val="24"/>
-        </w:rPr>
-        <w:t xml:space="preserve"> Pasquini Martinez</w:t>
+        <w:t>Juliana Forin Pasquini Martinez</w:t>
       </w:r>
     </w:p>
     <w:p>
@@ -1176,10 +1162,13 @@
         <w:t xml:space="preserve">como consequência </w:t>
       </w:r>
       <w:r>
-        <w:t>todas as alterações dos pregões s</w:t>
-      </w:r>
-      <w:r>
-        <w:t>endo</w:t>
+        <w:t xml:space="preserve">que </w:t>
+      </w:r>
+      <w:r>
+        <w:t xml:space="preserve">todas as alterações dos pregões </w:t>
+      </w:r>
+      <w:r>
+        <w:t>precisam ser</w:t>
       </w:r>
       <w:r>
         <w:t xml:space="preserve"> feit</w:t>
@@ -1188,7 +1177,7 @@
         <w:t>a</w:t>
       </w:r>
       <w:r>
-        <w:t xml:space="preserve">s diretamente no banco de dados, aumentando assim a possibilidade de erros </w:t>
+        <w:t xml:space="preserve">s diretamente no banco de dados, aumentando a possibilidade de erros </w:t>
       </w:r>
       <w:r>
         <w:t>e</w:t>
@@ -1221,24 +1210,40 @@
         <w:t xml:space="preserve">problema citado na introdução, foi proposto o desafio de criação de um sistema de suporte </w:t>
       </w:r>
       <w:r>
-        <w:t>para diminuir as alterações feitas diretamente no Banco de Dados, ficando assim permitido somente ao chefe d</w:t>
-      </w:r>
-      <w:r>
-        <w:t>o setor de</w:t>
-      </w:r>
-      <w:r>
-        <w:t xml:space="preserve"> suportes a permissão de fazer alterações diretamente no Banco de Dados. </w:t>
-      </w:r>
-      <w:proofErr w:type="gramStart"/>
-      <w:r>
-        <w:t xml:space="preserve">Os demais integrantes da </w:t>
-      </w:r>
-      <w:r>
-        <w:t>empresa, como operações e estagiário, somente é</w:t>
-      </w:r>
-      <w:proofErr w:type="gramEnd"/>
-      <w:r>
-        <w:t xml:space="preserve"> permitido a alteração através do sistema.</w:t>
+        <w:t>para diminuir as alterações feitas diretamente no Banco de Dados</w:t>
+      </w:r>
+      <w:r>
+        <w:t xml:space="preserve">. Dessa forma, somente o líder do setor de suportes terá a </w:t>
+      </w:r>
+      <w:r>
+        <w:t xml:space="preserve">permissão de fazer alterações diretamente no Banco de Dados. </w:t>
+      </w:r>
+      <w:r>
+        <w:t>Para o</w:t>
+      </w:r>
+      <w:r>
+        <w:t xml:space="preserve">s demais integrantes da </w:t>
+      </w:r>
+      <w:r>
+        <w:t>empresa, como operações e estagiári</w:t>
+      </w:r>
+      <w:r>
+        <w:t>os</w:t>
+      </w:r>
+      <w:r>
+        <w:t xml:space="preserve">, somente </w:t>
+      </w:r>
+      <w:r>
+        <w:t>será</w:t>
+      </w:r>
+      <w:r>
+        <w:t xml:space="preserve"> permitid</w:t>
+      </w:r>
+      <w:r>
+        <w:t>a</w:t>
+      </w:r>
+      <w:r>
+        <w:t xml:space="preserve"> a alteração através do sistema.</w:t>
       </w:r>
     </w:p>
     <w:p>
@@ -1267,23 +1272,7 @@
         <w:t>construir uma</w:t>
       </w:r>
       <w:r>
-        <w:t xml:space="preserve"> API REST e posteriormente um </w:t>
-      </w:r>
-      <w:proofErr w:type="spellStart"/>
-      <w:r>
-        <w:t>Fron</w:t>
-      </w:r>
-      <w:proofErr w:type="spellEnd"/>
-      <w:r>
-        <w:t xml:space="preserve"> </w:t>
-      </w:r>
-      <w:proofErr w:type="spellStart"/>
-      <w:r>
-        <w:t>end</w:t>
-      </w:r>
-      <w:proofErr w:type="spellEnd"/>
-      <w:r>
-        <w:t xml:space="preserve"> para executar suportes diminuindo assim a necessidade de alterações diretamente no Banco de Dados.</w:t>
+        <w:t xml:space="preserve"> API REST e posteriormente um Fron end para executar suportes diminuindo assim a necessidade de alterações diretamente no Banco de Dados.</w:t>
       </w:r>
     </w:p>
     <w:p>
@@ -1324,29 +1313,13 @@
         <w:t xml:space="preserve"> está sendo utilizado ASP NET CORE 3.1, API REST e </w:t>
       </w:r>
       <w:r>
-        <w:t xml:space="preserve">programação Front </w:t>
-      </w:r>
-      <w:proofErr w:type="spellStart"/>
-      <w:r>
-        <w:t>end</w:t>
-      </w:r>
-      <w:proofErr w:type="spellEnd"/>
-      <w:r>
-        <w:t xml:space="preserve"> por VUE</w:t>
+        <w:t>programação Front end por VUE</w:t>
       </w:r>
       <w:r>
         <w:t>.</w:t>
       </w:r>
       <w:r>
-        <w:t xml:space="preserve"> O banco de dados é </w:t>
-      </w:r>
-      <w:proofErr w:type="spellStart"/>
-      <w:r>
-        <w:t>Postgresql</w:t>
-      </w:r>
-      <w:proofErr w:type="spellEnd"/>
-      <w:r>
-        <w:t>.</w:t>
+        <w:t xml:space="preserve"> O banco de dados é Postgresql.</w:t>
       </w:r>
     </w:p>
     <w:p>
@@ -1461,14 +1434,27 @@
         <w:lastRenderedPageBreak/>
         <w:t xml:space="preserve">Figura </w:t>
       </w:r>
-      <w:fldSimple w:instr=" SEQ Figura \* ARABIC ">
-        <w:r>
-          <w:rPr>
-            <w:noProof/>
-          </w:rPr>
-          <w:t>1</w:t>
-        </w:r>
-      </w:fldSimple>
+      <w:r>
+        <w:fldChar w:fldCharType="begin"/>
+      </w:r>
+      <w:r>
+        <w:instrText xml:space="preserve"> SEQ Figura \* ARABIC </w:instrText>
+      </w:r>
+      <w:r>
+        <w:fldChar w:fldCharType="separate"/>
+      </w:r>
+      <w:r>
+        <w:rPr>
+          <w:noProof/>
+        </w:rPr>
+        <w:t>1</w:t>
+      </w:r>
+      <w:r>
+        <w:rPr>
+          <w:noProof/>
+        </w:rPr>
+        <w:fldChar w:fldCharType="end"/>
+      </w:r>
       <w:r>
         <w:t xml:space="preserve"> –</w:t>
       </w:r>
@@ -1796,17 +1782,17 @@
         <v:path o:extrusionok="f" gradientshapeok="t" o:connecttype="rect"/>
         <o:lock v:ext="edit" aspectratio="t"/>
       </v:shapetype>
-      <v:shape id="_x0000_i1179" type="#_x0000_t75" style="width:3in;height:3in" o:bullet="t"/>
+      <v:shape id="_x0000_i1056" type="#_x0000_t75" style="width:3in;height:3in" o:bullet="t"/>
     </w:pict>
   </w:numPicBullet>
   <w:numPicBullet w:numPicBulletId="1">
     <w:pict>
-      <v:shape id="_x0000_i1180" type="#_x0000_t75" style="width:3in;height:3in" o:bullet="t"/>
+      <v:shape id="_x0000_i1057" type="#_x0000_t75" style="width:3in;height:3in" o:bullet="t"/>
     </w:pict>
   </w:numPicBullet>
   <w:numPicBullet w:numPicBulletId="2">
     <w:pict>
-      <v:shape id="_x0000_i1181" type="#_x0000_t75" style="width:3in;height:3in" o:bullet="t"/>
+      <v:shape id="_x0000_i1058" type="#_x0000_t75" style="width:3in;height:3in" o:bullet="t"/>
     </w:pict>
   </w:numPicBullet>
   <w:abstractNum w:abstractNumId="0" w15:restartNumberingAfterBreak="0">
@@ -5336,6 +5322,10 @@
 </file>
 
 <file path=customXml/item1.xml><?xml version="1.0" encoding="utf-8"?>
+<b:Sources xmlns:b="http://schemas.openxmlformats.org/officeDocument/2006/bibliography" xmlns="http://schemas.openxmlformats.org/officeDocument/2006/bibliography" SelectedStyle="\APA.XSL" StyleName="APA"/>
+</file>
+
+<file path=customXml/item2.xml><?xml version="1.0" encoding="utf-8"?>
 <ct:contentTypeSchema xmlns:ct="http://schemas.microsoft.com/office/2006/metadata/contentType" xmlns:ma="http://schemas.microsoft.com/office/2006/metadata/properties/metaAttributes" ct:_="" ma:_="" ma:contentTypeName="Documento" ma:contentTypeID="0x0101006D54F16DBDEFCC489C6BFC29EE19875A" ma:contentTypeVersion="33" ma:contentTypeDescription="Crie um novo documento." ma:contentTypeScope="" ma:versionID="b05a6d32d2a601c493dddc78b5510595">
   <xsd:schema xmlns:xsd="http://www.w3.org/2001/XMLSchema" xmlns:xs="http://www.w3.org/2001/XMLSchema" xmlns:p="http://schemas.microsoft.com/office/2006/metadata/properties" xmlns:ns2="05a64292-cb15-4fc9-8ef4-b45d22835375" xmlns:ns3="927e2375-f201-47ed-9f17-21439fbf4a96" targetNamespace="http://schemas.microsoft.com/office/2006/metadata/properties" ma:root="true" ma:fieldsID="708570210bd8c11e4bdea37eda441c93" ns2:_="" ns3:_="">
     <xsd:import namespace="05a64292-cb15-4fc9-8ef4-b45d22835375"/>
@@ -5746,20 +5736,7 @@
 </ct:contentTypeSchema>
 </file>
 
-<file path=customXml/item2.xml><?xml version="1.0" encoding="utf-8"?>
-<b:Sources xmlns:b="http://schemas.openxmlformats.org/officeDocument/2006/bibliography" xmlns="http://schemas.openxmlformats.org/officeDocument/2006/bibliography" SelectedStyle="\APA.XSL" StyleName="APA"/>
-</file>
-
 <file path=customXml/item3.xml><?xml version="1.0" encoding="utf-8"?>
-<?mso-contentType ?>
-<FormTemplates xmlns="http://schemas.microsoft.com/sharepoint/v3/contenttype/forms">
-  <Display>DocumentLibraryForm</Display>
-  <Edit>DocumentLibraryForm</Edit>
-  <New>DocumentLibraryForm</New>
-</FormTemplates>
-</file>
-
-<file path=customXml/item4.xml><?xml version="1.0" encoding="utf-8"?>
 <p:properties xmlns:p="http://schemas.microsoft.com/office/2006/metadata/properties" xmlns:xsi="http://www.w3.org/2001/XMLSchema-instance" xmlns:pc="http://schemas.microsoft.com/office/infopath/2007/PartnerControls">
   <documentManagement>
     <Distribution_Groups xmlns="05a64292-cb15-4fc9-8ef4-b45d22835375" xsi:nil="true"/>
@@ -5811,7 +5788,24 @@
 </p:properties>
 </file>
 
+<file path=customXml/item4.xml><?xml version="1.0" encoding="utf-8"?>
+<?mso-contentType ?>
+<FormTemplates xmlns="http://schemas.microsoft.com/sharepoint/v3/contenttype/forms">
+  <Display>DocumentLibraryForm</Display>
+  <Edit>DocumentLibraryForm</Edit>
+  <New>DocumentLibraryForm</New>
+</FormTemplates>
+</file>
+
 <file path=customXml/itemProps1.xml><?xml version="1.0" encoding="utf-8"?>
+<ds:datastoreItem xmlns:ds="http://schemas.openxmlformats.org/officeDocument/2006/customXml" ds:itemID="{A049A16F-1B48-4DA5-8472-3F25409AC68C}">
+  <ds:schemaRefs>
+    <ds:schemaRef ds:uri="http://schemas.openxmlformats.org/officeDocument/2006/bibliography"/>
+  </ds:schemaRefs>
+</ds:datastoreItem>
+</file>
+
+<file path=customXml/itemProps2.xml><?xml version="1.0" encoding="utf-8"?>
 <ds:datastoreItem xmlns:ds="http://schemas.openxmlformats.org/officeDocument/2006/customXml" ds:itemID="{1691EAD5-1687-48C9-BCA2-A6D11D40976A}">
   <ds:schemaRefs>
     <ds:schemaRef ds:uri="http://schemas.microsoft.com/office/2006/metadata/contentType"/>
@@ -5830,23 +5824,7 @@
 </ds:datastoreItem>
 </file>
 
-<file path=customXml/itemProps2.xml><?xml version="1.0" encoding="utf-8"?>
-<ds:datastoreItem xmlns:ds="http://schemas.openxmlformats.org/officeDocument/2006/customXml" ds:itemID="{A049A16F-1B48-4DA5-8472-3F25409AC68C}">
-  <ds:schemaRefs>
-    <ds:schemaRef ds:uri="http://schemas.openxmlformats.org/officeDocument/2006/bibliography"/>
-  </ds:schemaRefs>
-</ds:datastoreItem>
-</file>
-
 <file path=customXml/itemProps3.xml><?xml version="1.0" encoding="utf-8"?>
-<ds:datastoreItem xmlns:ds="http://schemas.openxmlformats.org/officeDocument/2006/customXml" ds:itemID="{4113C279-B62B-4062-A244-09128C47A374}">
-  <ds:schemaRefs>
-    <ds:schemaRef ds:uri="http://schemas.microsoft.com/sharepoint/v3/contenttype/forms"/>
-  </ds:schemaRefs>
-</ds:datastoreItem>
-</file>
-
-<file path=customXml/itemProps4.xml><?xml version="1.0" encoding="utf-8"?>
 <ds:datastoreItem xmlns:ds="http://schemas.openxmlformats.org/officeDocument/2006/customXml" ds:itemID="{C07CC599-171D-449B-BD56-787BD001A113}">
   <ds:schemaRefs>
     <ds:schemaRef ds:uri="http://schemas.microsoft.com/office/2006/metadata/properties"/>
@@ -5854,4 +5832,12 @@
     <ds:schemaRef ds:uri="05a64292-cb15-4fc9-8ef4-b45d22835375"/>
   </ds:schemaRefs>
 </ds:datastoreItem>
+</file>
+
+<file path=customXml/itemProps4.xml><?xml version="1.0" encoding="utf-8"?>
+<ds:datastoreItem xmlns:ds="http://schemas.openxmlformats.org/officeDocument/2006/customXml" ds:itemID="{4113C279-B62B-4062-A244-09128C47A374}">
+  <ds:schemaRefs>
+    <ds:schemaRef ds:uri="http://schemas.microsoft.com/sharepoint/v3/contenttype/forms"/>
+  </ds:schemaRefs>
+</ds:datastoreItem>
 </file>
</xml_diff>

<commit_message>
Atualização 03 do Relatório Técnico
</commit_message>
<xml_diff>
--- a/TG_01/TG - Relatório Técnico.docx
+++ b/TG_01/TG - Relatório Técnico.docx
@@ -242,7 +242,21 @@
         <w:rPr>
           <w:szCs w:val="24"/>
         </w:rPr>
-        <w:t>Juliana Forin Pasquini Martinez</w:t>
+        <w:t xml:space="preserve">Juliana </w:t>
+      </w:r>
+      <w:proofErr w:type="spellStart"/>
+      <w:r>
+        <w:rPr>
+          <w:szCs w:val="24"/>
+        </w:rPr>
+        <w:t>Forin</w:t>
+      </w:r>
+      <w:proofErr w:type="spellEnd"/>
+      <w:r>
+        <w:rPr>
+          <w:szCs w:val="24"/>
+        </w:rPr>
+        <w:t xml:space="preserve"> Pasquini Martinez</w:t>
       </w:r>
     </w:p>
     <w:p>
@@ -415,7 +429,7 @@
         </w:rPr>
         <w:fldChar w:fldCharType="separate"/>
       </w:r>
-      <w:hyperlink w:anchor="_Toc48568824" w:history="1">
+      <w:hyperlink w:anchor="_Toc104314117" w:history="1">
         <w:r>
           <w:rPr>
             <w:rStyle w:val="Hyperlink"/>
@@ -458,7 +472,7 @@
             <w:noProof/>
             <w:webHidden/>
           </w:rPr>
-          <w:instrText xml:space="preserve"> PAGEREF _Toc48568824 \h </w:instrText>
+          <w:instrText xml:space="preserve"> PAGEREF _Toc104314117 \h </w:instrText>
         </w:r>
         <w:r>
           <w:rPr>
@@ -503,7 +517,7 @@
           <w:szCs w:val="22"/>
         </w:rPr>
       </w:pPr>
-      <w:hyperlink w:anchor="_Toc48568825" w:history="1">
+      <w:hyperlink w:anchor="_Toc104314118" w:history="1">
         <w:r>
           <w:rPr>
             <w:rStyle w:val="Hyperlink"/>
@@ -546,7 +560,7 @@
             <w:noProof/>
             <w:webHidden/>
           </w:rPr>
-          <w:instrText xml:space="preserve"> PAGEREF _Toc48568825 \h </w:instrText>
+          <w:instrText xml:space="preserve"> PAGEREF _Toc104314118 \h </w:instrText>
         </w:r>
         <w:r>
           <w:rPr>
@@ -591,7 +605,7 @@
           <w:szCs w:val="22"/>
         </w:rPr>
       </w:pPr>
-      <w:hyperlink w:anchor="_Toc48568826" w:history="1">
+      <w:hyperlink w:anchor="_Toc104314119" w:history="1">
         <w:r>
           <w:rPr>
             <w:rStyle w:val="Hyperlink"/>
@@ -634,7 +648,7 @@
             <w:noProof/>
             <w:webHidden/>
           </w:rPr>
-          <w:instrText xml:space="preserve"> PAGEREF _Toc48568826 \h </w:instrText>
+          <w:instrText xml:space="preserve"> PAGEREF _Toc104314119 \h </w:instrText>
         </w:r>
         <w:r>
           <w:rPr>
@@ -675,7 +689,7 @@
           <w:szCs w:val="22"/>
         </w:rPr>
       </w:pPr>
-      <w:hyperlink w:anchor="_Toc48568827" w:history="1">
+      <w:hyperlink w:anchor="_Toc104314120" w:history="1">
         <w:r>
           <w:rPr>
             <w:rStyle w:val="Hyperlink"/>
@@ -718,7 +732,7 @@
             <w:noProof/>
             <w:webHidden/>
           </w:rPr>
-          <w:instrText xml:space="preserve"> PAGEREF _Toc48568827 \h </w:instrText>
+          <w:instrText xml:space="preserve"> PAGEREF _Toc104314120 \h </w:instrText>
         </w:r>
         <w:r>
           <w:rPr>
@@ -738,7 +752,7 @@
             <w:noProof/>
             <w:webHidden/>
           </w:rPr>
-          <w:t>3</w:t>
+          <w:t>4</w:t>
         </w:r>
         <w:r>
           <w:rPr>
@@ -763,7 +777,7 @@
           <w:szCs w:val="22"/>
         </w:rPr>
       </w:pPr>
-      <w:hyperlink w:anchor="_Toc48568828" w:history="1">
+      <w:hyperlink w:anchor="_Toc104314121" w:history="1">
         <w:r>
           <w:rPr>
             <w:rStyle w:val="Hyperlink"/>
@@ -806,7 +820,7 @@
             <w:noProof/>
             <w:webHidden/>
           </w:rPr>
-          <w:instrText xml:space="preserve"> PAGEREF _Toc48568828 \h </w:instrText>
+          <w:instrText xml:space="preserve"> PAGEREF _Toc104314121 \h </w:instrText>
         </w:r>
         <w:r>
           <w:rPr>
@@ -826,7 +840,7 @@
             <w:noProof/>
             <w:webHidden/>
           </w:rPr>
-          <w:t>3</w:t>
+          <w:t>4</w:t>
         </w:r>
         <w:r>
           <w:rPr>
@@ -851,7 +865,7 @@
           <w:szCs w:val="22"/>
         </w:rPr>
       </w:pPr>
-      <w:hyperlink w:anchor="_Toc48568829" w:history="1">
+      <w:hyperlink w:anchor="_Toc104314122" w:history="1">
         <w:r>
           <w:rPr>
             <w:rStyle w:val="Hyperlink"/>
@@ -873,7 +887,7 @@
             <w:rStyle w:val="Hyperlink"/>
             <w:noProof/>
           </w:rPr>
-          <w:t>Modelo de Dados</w:t>
+          <w:t>Detalhes</w:t>
         </w:r>
         <w:r>
           <w:rPr>
@@ -894,7 +908,7 @@
             <w:noProof/>
             <w:webHidden/>
           </w:rPr>
-          <w:instrText xml:space="preserve"> PAGEREF _Toc48568829 \h </w:instrText>
+          <w:instrText xml:space="preserve"> PAGEREF _Toc104314122 \h </w:instrText>
         </w:r>
         <w:r>
           <w:rPr>
@@ -914,7 +928,7 @@
             <w:noProof/>
             <w:webHidden/>
           </w:rPr>
-          <w:t>3</w:t>
+          <w:t>5</w:t>
         </w:r>
         <w:r>
           <w:rPr>
@@ -927,11 +941,7 @@
     </w:p>
     <w:p>
       <w:pPr>
-        <w:pStyle w:val="Sumrio2"/>
-        <w:tabs>
-          <w:tab w:val="left" w:pos="960"/>
-          <w:tab w:val="right" w:pos="9062"/>
-        </w:tabs>
+        <w:pStyle w:val="Sumrio1"/>
         <w:rPr>
           <w:rFonts w:asciiTheme="minorHAnsi" w:eastAsiaTheme="minorEastAsia" w:hAnsiTheme="minorHAnsi" w:cstheme="minorBidi"/>
           <w:noProof/>
@@ -939,13 +949,13 @@
           <w:szCs w:val="22"/>
         </w:rPr>
       </w:pPr>
-      <w:hyperlink w:anchor="_Toc48568830" w:history="1">
+      <w:hyperlink w:anchor="_Toc104314123" w:history="1">
         <w:r>
           <w:rPr>
             <w:rStyle w:val="Hyperlink"/>
             <w:noProof/>
           </w:rPr>
-          <w:t>2.3</w:t>
+          <w:t>3</w:t>
         </w:r>
         <w:r>
           <w:rPr>
@@ -961,7 +971,7 @@
             <w:rStyle w:val="Hyperlink"/>
             <w:noProof/>
           </w:rPr>
-          <w:t>Detalhes</w:t>
+          <w:t>Resultados e Discussão</w:t>
         </w:r>
         <w:r>
           <w:rPr>
@@ -982,7 +992,7 @@
             <w:noProof/>
             <w:webHidden/>
           </w:rPr>
-          <w:instrText xml:space="preserve"> PAGEREF _Toc48568830 \h </w:instrText>
+          <w:instrText xml:space="preserve"> PAGEREF _Toc104314123 \h </w:instrText>
         </w:r>
         <w:r>
           <w:rPr>
@@ -1002,91 +1012,7 @@
             <w:noProof/>
             <w:webHidden/>
           </w:rPr>
-          <w:t>4</w:t>
-        </w:r>
-        <w:r>
-          <w:rPr>
-            <w:noProof/>
-            <w:webHidden/>
-          </w:rPr>
-          <w:fldChar w:fldCharType="end"/>
-        </w:r>
-      </w:hyperlink>
-    </w:p>
-    <w:p>
-      <w:pPr>
-        <w:pStyle w:val="Sumrio1"/>
-        <w:rPr>
-          <w:rFonts w:asciiTheme="minorHAnsi" w:eastAsiaTheme="minorEastAsia" w:hAnsiTheme="minorHAnsi" w:cstheme="minorBidi"/>
-          <w:noProof/>
-          <w:sz w:val="22"/>
-          <w:szCs w:val="22"/>
-        </w:rPr>
-      </w:pPr>
-      <w:hyperlink w:anchor="_Toc48568831" w:history="1">
-        <w:r>
-          <w:rPr>
-            <w:rStyle w:val="Hyperlink"/>
-            <w:noProof/>
-          </w:rPr>
-          <w:t>3</w:t>
-        </w:r>
-        <w:r>
-          <w:rPr>
-            <w:rFonts w:asciiTheme="minorHAnsi" w:eastAsiaTheme="minorEastAsia" w:hAnsiTheme="minorHAnsi" w:cstheme="minorBidi"/>
-            <w:noProof/>
-            <w:sz w:val="22"/>
-            <w:szCs w:val="22"/>
-          </w:rPr>
-          <w:tab/>
-        </w:r>
-        <w:r>
-          <w:rPr>
-            <w:rStyle w:val="Hyperlink"/>
-            <w:noProof/>
-          </w:rPr>
-          <w:t>Resultados e Discussão</w:t>
-        </w:r>
-        <w:r>
-          <w:rPr>
-            <w:noProof/>
-            <w:webHidden/>
-          </w:rPr>
-          <w:tab/>
-        </w:r>
-        <w:r>
-          <w:rPr>
-            <w:noProof/>
-            <w:webHidden/>
-          </w:rPr>
-          <w:fldChar w:fldCharType="begin"/>
-        </w:r>
-        <w:r>
-          <w:rPr>
-            <w:noProof/>
-            <w:webHidden/>
-          </w:rPr>
-          <w:instrText xml:space="preserve"> PAGEREF _Toc48568831 \h </w:instrText>
-        </w:r>
-        <w:r>
-          <w:rPr>
-            <w:noProof/>
-            <w:webHidden/>
-          </w:rPr>
-        </w:r>
-        <w:r>
-          <w:rPr>
-            <w:noProof/>
-            <w:webHidden/>
-          </w:rPr>
-          <w:fldChar w:fldCharType="separate"/>
-        </w:r>
-        <w:r>
-          <w:rPr>
-            <w:noProof/>
-            <w:webHidden/>
-          </w:rPr>
-          <w:t>4</w:t>
+          <w:t>6</w:t>
         </w:r>
         <w:r>
           <w:rPr>
@@ -1141,7 +1067,7 @@
       <w:pPr>
         <w:pStyle w:val="Ttulo1"/>
       </w:pPr>
-      <w:bookmarkStart w:id="3" w:name="_Toc48568824"/>
+      <w:bookmarkStart w:id="3" w:name="_Toc104314117"/>
       <w:r>
         <w:lastRenderedPageBreak/>
         <w:t>Introdução</w:t>
@@ -1193,7 +1119,7 @@
       <w:pPr>
         <w:pStyle w:val="Ttulo2"/>
       </w:pPr>
-      <w:bookmarkStart w:id="4" w:name="_Toc48568825"/>
+      <w:bookmarkStart w:id="4" w:name="_Toc104314118"/>
       <w:r>
         <w:t>Definição do problema</w:t>
       </w:r>
@@ -1250,7 +1176,7 @@
       <w:pPr>
         <w:pStyle w:val="Ttulo2"/>
       </w:pPr>
-      <w:bookmarkStart w:id="5" w:name="_Toc48568826"/>
+      <w:bookmarkStart w:id="5" w:name="_Toc104314119"/>
       <w:r>
         <w:t>Objetivo</w:t>
       </w:r>
@@ -1272,7 +1198,23 @@
         <w:t>construir uma</w:t>
       </w:r>
       <w:r>
-        <w:t xml:space="preserve"> API REST e posteriormente um Fron end para executar suportes diminuindo assim a necessidade de alterações diretamente no Banco de Dados.</w:t>
+        <w:t xml:space="preserve"> API REST e posteriormente um </w:t>
+      </w:r>
+      <w:proofErr w:type="spellStart"/>
+      <w:r>
+        <w:t>Fron</w:t>
+      </w:r>
+      <w:proofErr w:type="spellEnd"/>
+      <w:r>
+        <w:t xml:space="preserve"> </w:t>
+      </w:r>
+      <w:proofErr w:type="spellStart"/>
+      <w:r>
+        <w:t>end</w:t>
+      </w:r>
+      <w:proofErr w:type="spellEnd"/>
+      <w:r>
+        <w:t xml:space="preserve"> para executar suportes diminuindo assim a necessidade de alterações diretamente no Banco de Dados.</w:t>
       </w:r>
     </w:p>
     <w:p>
@@ -1293,7 +1235,7 @@
       <w:pPr>
         <w:pStyle w:val="Ttulo1"/>
       </w:pPr>
-      <w:bookmarkStart w:id="6" w:name="_Toc48568827"/>
+      <w:bookmarkStart w:id="6" w:name="_Toc104314120"/>
       <w:r>
         <w:lastRenderedPageBreak/>
         <w:t>Desenvolvimento</w:t>
@@ -1313,13 +1255,29 @@
         <w:t xml:space="preserve"> está sendo utilizado ASP NET CORE 3.1, API REST e </w:t>
       </w:r>
       <w:r>
-        <w:t>programação Front end por VUE</w:t>
+        <w:t xml:space="preserve">programação Front </w:t>
+      </w:r>
+      <w:proofErr w:type="spellStart"/>
+      <w:r>
+        <w:t>end</w:t>
+      </w:r>
+      <w:proofErr w:type="spellEnd"/>
+      <w:r>
+        <w:t xml:space="preserve"> por VUE</w:t>
       </w:r>
       <w:r>
         <w:t>.</w:t>
       </w:r>
       <w:r>
-        <w:t xml:space="preserve"> O banco de dados é Postgresql.</w:t>
+        <w:t xml:space="preserve"> O banco de dados é </w:t>
+      </w:r>
+      <w:proofErr w:type="spellStart"/>
+      <w:r>
+        <w:t>Postgresql</w:t>
+      </w:r>
+      <w:proofErr w:type="spellEnd"/>
+      <w:r>
+        <w:t>.</w:t>
       </w:r>
     </w:p>
     <w:p>
@@ -1327,7 +1285,7 @@
         <w:pStyle w:val="Ttulo2"/>
       </w:pPr>
       <w:bookmarkStart w:id="7" w:name="_Toc438245121"/>
-      <w:bookmarkStart w:id="8" w:name="_Toc48568828"/>
+      <w:bookmarkStart w:id="8" w:name="_Toc104314121"/>
       <w:r>
         <w:t>Arquitetura</w:t>
       </w:r>
@@ -1335,7 +1293,135 @@
       <w:bookmarkEnd w:id="8"/>
     </w:p>
     <w:p>
-      <w:pPr>
+      <w:r>
+        <w:t>A arquitetura REST possui uma série de regras e princípios que devem ser seguidas:</w:t>
+      </w:r>
+    </w:p>
+    <w:p>
+      <w:pPr>
+        <w:pStyle w:val="PargrafodaLista"/>
+        <w:numPr>
+          <w:ilvl w:val="0"/>
+          <w:numId w:val="15"/>
+        </w:numPr>
+        <w:spacing w:after="160" w:line="259" w:lineRule="auto"/>
+      </w:pPr>
+      <w:r>
+        <w:rPr>
+          <w:b/>
+          <w:bCs/>
+        </w:rPr>
+        <w:t>Cliente-Servidor:</w:t>
+      </w:r>
+      <w:r>
+        <w:t xml:space="preserve"> Trata de separar as preocupações de interface do usuário (</w:t>
+      </w:r>
+      <w:proofErr w:type="spellStart"/>
+      <w:r>
+        <w:t>User</w:t>
+      </w:r>
+      <w:proofErr w:type="spellEnd"/>
+      <w:r>
+        <w:t xml:space="preserve"> Interface) do banco de dados, abstraindo a dependência entre os lados clientes/servidor e permitindo a evolução desses componentes sem impacto e quebra de contrato.</w:t>
+      </w:r>
+    </w:p>
+    <w:p>
+      <w:pPr>
+        <w:pStyle w:val="PargrafodaLista"/>
+        <w:numPr>
+          <w:ilvl w:val="0"/>
+          <w:numId w:val="15"/>
+        </w:numPr>
+        <w:spacing w:after="160" w:line="259" w:lineRule="auto"/>
+      </w:pPr>
+      <w:r>
+        <w:rPr>
+          <w:b/>
+          <w:bCs/>
+        </w:rPr>
+        <w:t>Interface Uniforme:</w:t>
+      </w:r>
+      <w:r>
+        <w:t xml:space="preserve"> É a interoperabilidade entre os componentes cliente e servidor. Como o cliente e servidor compartilham da mesma interface, é necessário estabelecer um contrato para a comunicação entre essas partes.</w:t>
+      </w:r>
+    </w:p>
+    <w:p>
+      <w:pPr>
+        <w:pStyle w:val="PargrafodaLista"/>
+        <w:numPr>
+          <w:ilvl w:val="0"/>
+          <w:numId w:val="15"/>
+        </w:numPr>
+        <w:spacing w:after="160" w:line="259" w:lineRule="auto"/>
+      </w:pPr>
+      <w:proofErr w:type="spellStart"/>
+      <w:r>
+        <w:rPr>
+          <w:b/>
+          <w:bCs/>
+        </w:rPr>
+        <w:t>Stateless</w:t>
+      </w:r>
+      <w:proofErr w:type="spellEnd"/>
+      <w:r>
+        <w:rPr>
+          <w:b/>
+          <w:bCs/>
+        </w:rPr>
+        <w:t>:</w:t>
+      </w:r>
+      <w:r>
+        <w:t xml:space="preserve"> Cada requisição acionada entre a comunicação cliente-servidor deve possuir toda a informação necessária e compreensível para realizar a origem da requisição, não sendo de responsabilidade do servidor armazenar qualquer tipo de contexto. Isso pode gerar alto tráfego de dados e impacto na performance da aplicação, porém pode-se utilizar recursos de cache nesses casos.</w:t>
+      </w:r>
+    </w:p>
+    <w:p>
+      <w:pPr>
+        <w:pStyle w:val="PargrafodaLista"/>
+        <w:numPr>
+          <w:ilvl w:val="0"/>
+          <w:numId w:val="15"/>
+        </w:numPr>
+        <w:spacing w:after="160" w:line="259" w:lineRule="auto"/>
+      </w:pPr>
+      <w:r>
+        <w:rPr>
+          <w:b/>
+          <w:bCs/>
+        </w:rPr>
+        <w:t>Cache:</w:t>
+      </w:r>
+      <w:r>
+        <w:t xml:space="preserve"> É utilizado para melhorar a performance de comunicação entre aplicações, otimizando o tempo de resposta na comunicação entre cliente-servidor.</w:t>
+      </w:r>
+    </w:p>
+    <w:p>
+      <w:pPr>
+        <w:pStyle w:val="PargrafodaLista"/>
+        <w:numPr>
+          <w:ilvl w:val="0"/>
+          <w:numId w:val="15"/>
+        </w:numPr>
+      </w:pPr>
+      <w:r>
+        <w:rPr>
+          <w:b/>
+          <w:bCs/>
+        </w:rPr>
+        <w:t>Camadas:</w:t>
+      </w:r>
+      <w:r>
+        <w:t xml:space="preserve"> Nesse modelo, o cliente não deve conectar-se diretamente ao servidor da aplicação, porém uma camada de balanceamento de carga deverá ser acionada para essa responsabilidade.</w:t>
+      </w:r>
+    </w:p>
+    <w:p>
+      <w:pPr>
+        <w:pStyle w:val="PargrafodaLista"/>
+        <w:ind w:firstLine="0"/>
+      </w:pPr>
+    </w:p>
+    <w:p>
+      <w:pPr>
+        <w:ind w:firstLine="0"/>
         <w:jc w:val="center"/>
         <w:rPr>
           <w:color w:val="00B050"/>
@@ -1347,10 +1433,10 @@
           <w:color w:val="00B050"/>
         </w:rPr>
         <w:drawing>
-          <wp:inline distT="0" distB="0" distL="0" distR="0" wp14:anchorId="72F62F53" wp14:editId="630082B9">
-            <wp:extent cx="4514850" cy="2491827"/>
-            <wp:effectExtent l="0" t="0" r="0" b="3810"/>
-            <wp:docPr id="1" name="Imagem 1"/>
+          <wp:inline distT="0" distB="0" distL="0" distR="0" wp14:anchorId="12250E2F" wp14:editId="0311F9F0">
+            <wp:extent cx="5760720" cy="3056255"/>
+            <wp:effectExtent l="0" t="0" r="0" b="0"/>
+            <wp:docPr id="2" name="Imagem 2"/>
             <wp:cNvGraphicFramePr>
               <a:graphicFrameLocks xmlns:a="http://schemas.openxmlformats.org/drawingml/2006/main" noChangeAspect="1"/>
             </wp:cNvGraphicFramePr>
@@ -1358,8 +1444,10 @@
               <a:graphicData uri="http://schemas.openxmlformats.org/drawingml/2006/picture">
                 <pic:pic xmlns:pic="http://schemas.openxmlformats.org/drawingml/2006/picture">
                   <pic:nvPicPr>
-                    <pic:cNvPr id="1" name="Imagem 1"/>
-                    <pic:cNvPicPr/>
+                    <pic:cNvPr id="0" name="Picture 7"/>
+                    <pic:cNvPicPr>
+                      <a:picLocks noChangeAspect="1" noChangeArrowheads="1"/>
+                    </pic:cNvPicPr>
                   </pic:nvPicPr>
                   <pic:blipFill>
                     <a:blip r:embed="rId14">
@@ -1369,18 +1457,23 @@
                         </a:ext>
                       </a:extLst>
                     </a:blip>
+                    <a:srcRect/>
                     <a:stretch>
                       <a:fillRect/>
                     </a:stretch>
                   </pic:blipFill>
-                  <pic:spPr>
+                  <pic:spPr bwMode="auto">
                     <a:xfrm>
                       <a:off x="0" y="0"/>
-                      <a:ext cx="4523779" cy="2496755"/>
+                      <a:ext cx="5760720" cy="3056255"/>
                     </a:xfrm>
                     <a:prstGeom prst="rect">
                       <a:avLst/>
                     </a:prstGeom>
+                    <a:noFill/>
+                    <a:ln>
+                      <a:noFill/>
+                    </a:ln>
                   </pic:spPr>
                 </pic:pic>
               </a:graphicData>
@@ -1400,199 +1493,322 @@
       <w:pPr>
         <w:pStyle w:val="Ttulo2"/>
       </w:pPr>
-      <w:bookmarkStart w:id="9" w:name="_Toc48568829"/>
-      <w:r>
-        <w:t>Modelo de Dados</w:t>
+      <w:bookmarkStart w:id="9" w:name="_Toc104314122"/>
+      <w:r>
+        <w:t>Detalhes</w:t>
       </w:r>
       <w:bookmarkEnd w:id="9"/>
     </w:p>
     <w:p>
-      <w:r>
+      <w:pPr>
         <w:rPr>
           <w:color w:val="00B050"/>
         </w:rPr>
-        <w:t>Apresente e explique nesta Seção uma Figura ilustrando o modelo de dados utilizado.</w:t>
-      </w:r>
-    </w:p>
-    <w:p>
-      <w:pPr>
+      </w:pPr>
+      <w:r>
         <w:rPr>
           <w:color w:val="00B050"/>
         </w:rPr>
-      </w:pPr>
-    </w:p>
-    <w:p>
-      <w:pPr>
-        <w:pStyle w:val="Legenda"/>
-        <w:keepNext/>
-        <w:rPr>
-          <w:b w:val="0"/>
-          <w:bCs w:val="0"/>
-        </w:rPr>
-      </w:pPr>
+        <w:t>Apresente nesta Seção diagramas e trechos de código importantes para o entendimento do produto desenvolvido.</w:t>
+      </w:r>
+      <w:r>
+        <w:rPr>
+          <w:color w:val="00B050"/>
+        </w:rPr>
+        <w:t xml:space="preserve"> Apresente pelo menos um trecho de código exemplificando cada tecnologia utilizada.</w:t>
+      </w:r>
+    </w:p>
+    <w:p>
+      <w:pPr>
+        <w:rPr>
+          <w:color w:val="00B050"/>
+        </w:rPr>
+      </w:pPr>
+      <w:r>
+        <w:rPr>
+          <w:color w:val="00B050"/>
+        </w:rPr>
+        <w:t>Todo trecho de código deve ser comentado (use marcações ou numeração de linhas para facilitar a explicação). É altamente recomendada a utilização de listas nas explicações.</w:t>
+      </w:r>
+    </w:p>
+    <w:p>
+      <w:pPr>
+        <w:rPr>
+          <w:color w:val="00B050"/>
+        </w:rPr>
+      </w:pPr>
+    </w:p>
+    <w:p>
+      <w:pPr>
+        <w:rPr>
+          <w:color w:val="00B050"/>
+        </w:rPr>
+      </w:pPr>
+    </w:p>
+    <w:p>
+      <w:pPr>
+        <w:rPr>
+          <w:color w:val="00B050"/>
+        </w:rPr>
+      </w:pPr>
+    </w:p>
+    <w:p>
+      <w:pPr>
+        <w:rPr>
+          <w:color w:val="00B050"/>
+        </w:rPr>
+      </w:pPr>
+    </w:p>
+    <w:p>
+      <w:pPr>
+        <w:rPr>
+          <w:color w:val="00B050"/>
+        </w:rPr>
+      </w:pPr>
+    </w:p>
+    <w:p>
+      <w:pPr>
+        <w:rPr>
+          <w:color w:val="00B050"/>
+        </w:rPr>
+      </w:pPr>
+    </w:p>
+    <w:p>
+      <w:pPr>
+        <w:rPr>
+          <w:color w:val="00B050"/>
+        </w:rPr>
+      </w:pPr>
+    </w:p>
+    <w:p>
+      <w:pPr>
+        <w:rPr>
+          <w:color w:val="00B050"/>
+        </w:rPr>
+      </w:pPr>
+    </w:p>
+    <w:p>
+      <w:pPr>
+        <w:rPr>
+          <w:color w:val="00B050"/>
+        </w:rPr>
+      </w:pPr>
+    </w:p>
+    <w:p>
+      <w:pPr>
+        <w:rPr>
+          <w:color w:val="00B050"/>
+        </w:rPr>
+      </w:pPr>
+    </w:p>
+    <w:p>
+      <w:pPr>
+        <w:rPr>
+          <w:color w:val="00B050"/>
+        </w:rPr>
+      </w:pPr>
+    </w:p>
+    <w:p>
+      <w:pPr>
+        <w:rPr>
+          <w:color w:val="00B050"/>
+        </w:rPr>
+      </w:pPr>
+    </w:p>
+    <w:p>
+      <w:pPr>
+        <w:rPr>
+          <w:color w:val="00B050"/>
+        </w:rPr>
+      </w:pPr>
+    </w:p>
+    <w:p>
+      <w:pPr>
+        <w:rPr>
+          <w:color w:val="00B050"/>
+        </w:rPr>
+      </w:pPr>
+    </w:p>
+    <w:p>
+      <w:pPr>
+        <w:rPr>
+          <w:color w:val="00B050"/>
+        </w:rPr>
+      </w:pPr>
+    </w:p>
+    <w:p>
+      <w:pPr>
+        <w:rPr>
+          <w:color w:val="00B050"/>
+        </w:rPr>
+      </w:pPr>
+    </w:p>
+    <w:p>
+      <w:pPr>
+        <w:rPr>
+          <w:color w:val="00B050"/>
+        </w:rPr>
+      </w:pPr>
+    </w:p>
+    <w:p>
+      <w:pPr>
+        <w:rPr>
+          <w:color w:val="00B050"/>
+        </w:rPr>
+      </w:pPr>
+    </w:p>
+    <w:p>
+      <w:pPr>
+        <w:rPr>
+          <w:color w:val="00B050"/>
+        </w:rPr>
+      </w:pPr>
+    </w:p>
+    <w:p>
+      <w:pPr>
+        <w:rPr>
+          <w:color w:val="00B050"/>
+        </w:rPr>
+      </w:pPr>
+    </w:p>
+    <w:p>
+      <w:pPr>
+        <w:rPr>
+          <w:color w:val="00B050"/>
+        </w:rPr>
+      </w:pPr>
+    </w:p>
+    <w:p>
+      <w:pPr>
+        <w:rPr>
+          <w:color w:val="00B050"/>
+        </w:rPr>
+      </w:pPr>
+    </w:p>
+    <w:p>
+      <w:pPr>
+        <w:rPr>
+          <w:color w:val="00B050"/>
+        </w:rPr>
+      </w:pPr>
+    </w:p>
+    <w:p/>
+    <w:p>
+      <w:pPr>
+        <w:pStyle w:val="Ttulo1"/>
+      </w:pPr>
+      <w:bookmarkStart w:id="10" w:name="_Toc104314123"/>
       <w:r>
         <w:lastRenderedPageBreak/>
-        <w:t xml:space="preserve">Figura </w:t>
-      </w:r>
-      <w:r>
-        <w:fldChar w:fldCharType="begin"/>
-      </w:r>
-      <w:r>
-        <w:instrText xml:space="preserve"> SEQ Figura \* ARABIC </w:instrText>
-      </w:r>
-      <w:r>
-        <w:fldChar w:fldCharType="separate"/>
-      </w:r>
-      <w:r>
-        <w:rPr>
-          <w:noProof/>
-        </w:rPr>
-        <w:t>1</w:t>
-      </w:r>
-      <w:r>
-        <w:rPr>
-          <w:noProof/>
-        </w:rPr>
-        <w:fldChar w:fldCharType="end"/>
-      </w:r>
-      <w:r>
-        <w:t xml:space="preserve"> –</w:t>
-      </w:r>
-      <w:r>
-        <w:rPr>
-          <w:b w:val="0"/>
-          <w:bCs w:val="0"/>
-        </w:rPr>
-        <w:t xml:space="preserve"> Arquitetura do sistema</w:t>
-      </w:r>
-    </w:p>
-    <w:p>
-      <w:pPr>
-        <w:jc w:val="center"/>
-      </w:pPr>
-      <w:r>
-        <w:rPr>
-          <w:noProof/>
-        </w:rPr>
-        <w:drawing>
-          <wp:inline distT="114300" distB="114300" distL="114300" distR="114300" wp14:anchorId="7397AB1B" wp14:editId="3C343909">
-            <wp:extent cx="2899834" cy="4021667"/>
-            <wp:effectExtent l="0" t="0" r="0" b="0"/>
-            <wp:docPr id="69" name="image08.jpg" descr="estrutura do projeto.jpg"/>
-            <wp:cNvGraphicFramePr/>
-            <a:graphic xmlns:a="http://schemas.openxmlformats.org/drawingml/2006/main">
-              <a:graphicData uri="http://schemas.openxmlformats.org/drawingml/2006/picture">
-                <pic:pic xmlns:pic="http://schemas.openxmlformats.org/drawingml/2006/picture">
-                  <pic:nvPicPr>
-                    <pic:cNvPr id="0" name="image08.jpg" descr="estrutura do projeto.jpg"/>
-                    <pic:cNvPicPr preferRelativeResize="0"/>
-                  </pic:nvPicPr>
-                  <pic:blipFill>
-                    <a:blip r:embed="rId15" cstate="print"/>
-                    <a:srcRect/>
-                    <a:stretch>
-                      <a:fillRect/>
-                    </a:stretch>
-                  </pic:blipFill>
-                  <pic:spPr>
-                    <a:xfrm>
-                      <a:off x="0" y="0"/>
-                      <a:ext cx="2912965" cy="4039878"/>
-                    </a:xfrm>
-                    <a:prstGeom prst="rect">
-                      <a:avLst/>
-                    </a:prstGeom>
-                    <a:ln/>
-                  </pic:spPr>
-                </pic:pic>
-              </a:graphicData>
-            </a:graphic>
-          </wp:inline>
-        </w:drawing>
-      </w:r>
-    </w:p>
-    <w:p>
-      <w:pPr>
-        <w:pStyle w:val="Ttulo2"/>
-      </w:pPr>
-      <w:bookmarkStart w:id="10" w:name="_Toc48568830"/>
-      <w:r>
-        <w:t>Detalhes</w:t>
+        <w:t>Resultados e Discussão</w:t>
       </w:r>
       <w:bookmarkEnd w:id="10"/>
     </w:p>
     <w:p>
-      <w:pPr>
-        <w:rPr>
-          <w:color w:val="00B050"/>
-        </w:rPr>
-      </w:pPr>
-      <w:r>
-        <w:rPr>
-          <w:color w:val="00B050"/>
-        </w:rPr>
-        <w:t>Apresente nesta Seção diagramas e trechos de código importantes para o entendimento do produto desenvolvido.</w:t>
-      </w:r>
-      <w:r>
-        <w:rPr>
-          <w:color w:val="00B050"/>
-        </w:rPr>
-        <w:t xml:space="preserve"> Apresente pelo menos um trecho de código exemplificando cada tecnologia utilizada.</w:t>
-      </w:r>
-    </w:p>
-    <w:p>
-      <w:r>
-        <w:rPr>
-          <w:color w:val="00B050"/>
-        </w:rPr>
-        <w:t>Todo trecho de código deve ser comentado (use marcações ou numeração de linhas para facilitar a explicação). É altamente recomendada a utilização de listas nas explicações.</w:t>
-      </w:r>
-    </w:p>
-    <w:p>
-      <w:pPr>
-        <w:pStyle w:val="Ttulo1"/>
-      </w:pPr>
-      <w:bookmarkStart w:id="11" w:name="_Toc48568831"/>
-      <w:r>
-        <w:t>Resultados e Discussão</w:t>
-      </w:r>
-      <w:bookmarkEnd w:id="11"/>
-    </w:p>
-    <w:p>
-      <w:pPr>
-        <w:rPr>
-          <w:color w:val="00B050"/>
-        </w:rPr>
-      </w:pPr>
-      <w:r>
-        <w:rPr>
-          <w:color w:val="00B050"/>
-        </w:rPr>
-        <w:t xml:space="preserve">Apresente neste Capítulo uma discussão sobre cada uma das tecnologias utilizadas no desenvolvimento do </w:t>
-      </w:r>
-      <w:r>
-        <w:rPr>
-          <w:color w:val="00B050"/>
-        </w:rPr>
-        <w:t>produto</w:t>
-      </w:r>
-      <w:r>
-        <w:rPr>
-          <w:color w:val="00B050"/>
-        </w:rPr>
-        <w:t>. Indique a motivação para utilização da tecnologia e como ela auxiliou no desenvolvimento. Apresente também que problemas foram encontrados e como foram solucionados.</w:t>
-      </w:r>
-    </w:p>
-    <w:p>
-      <w:r>
-        <w:rPr>
-          <w:color w:val="00B050"/>
-        </w:rPr>
-        <w:t>Se há um cliente, indique se a solução foi implantada e qual a opinião dos usuários.</w:t>
+      <w:r>
+        <w:t xml:space="preserve">As tecnologias utilizadas no desenvolvimento deste projeto </w:t>
+      </w:r>
+      <w:r>
+        <w:t>são as mesmas da Brasil317 que é</w:t>
+      </w:r>
+      <w:r>
+        <w:t xml:space="preserve"> ASP.NET Core no Visual Studio </w:t>
+      </w:r>
+      <w:proofErr w:type="spellStart"/>
+      <w:r>
+        <w:t>Code</w:t>
+      </w:r>
+      <w:proofErr w:type="spellEnd"/>
+      <w:r>
+        <w:t xml:space="preserve">, </w:t>
+      </w:r>
+      <w:proofErr w:type="spellStart"/>
+      <w:r>
+        <w:t>Postman</w:t>
+      </w:r>
+      <w:proofErr w:type="spellEnd"/>
+      <w:r>
+        <w:t xml:space="preserve"> e o banco de dados </w:t>
+      </w:r>
+      <w:proofErr w:type="spellStart"/>
+      <w:r>
+        <w:t>Postegres</w:t>
+      </w:r>
+      <w:proofErr w:type="spellEnd"/>
+      <w:r>
+        <w:t xml:space="preserve">. Futuramente será utilizado o </w:t>
+      </w:r>
+      <w:proofErr w:type="spellStart"/>
+      <w:r>
+        <w:t>Vue</w:t>
+      </w:r>
+      <w:proofErr w:type="spellEnd"/>
+      <w:r>
+        <w:t xml:space="preserve"> no front end</w:t>
+      </w:r>
+      <w:r>
+        <w:t xml:space="preserve">. Essas </w:t>
+      </w:r>
+      <w:r>
+        <w:t>ferramentas</w:t>
+      </w:r>
+      <w:r>
+        <w:t>, são</w:t>
+      </w:r>
+      <w:r>
+        <w:t xml:space="preserve"> </w:t>
+      </w:r>
+      <w:r>
+        <w:t xml:space="preserve">as </w:t>
+      </w:r>
+      <w:r>
+        <w:t xml:space="preserve">utilizadas </w:t>
+      </w:r>
+      <w:r>
+        <w:t>na Brasil317 que é a empresa que trabalho.</w:t>
+      </w:r>
+    </w:p>
+    <w:p>
+      <w:r>
+        <w:t xml:space="preserve">No desenvolvimento desse código foram </w:t>
+      </w:r>
+      <w:proofErr w:type="gramStart"/>
+      <w:r>
+        <w:t>encontrados</w:t>
+      </w:r>
+      <w:proofErr w:type="gramEnd"/>
+      <w:r>
+        <w:t xml:space="preserve"> algumas dificuldades como regras de validação de datas, haja vista que não encontrei nenhum pacote para isso em c#. Sendo assim, a solução que encontrei foi utilizar </w:t>
+      </w:r>
+      <w:proofErr w:type="spellStart"/>
+      <w:r>
+        <w:t>regex</w:t>
+      </w:r>
+      <w:proofErr w:type="spellEnd"/>
+      <w:r>
+        <w:t xml:space="preserve"> para esse fim.</w:t>
+      </w:r>
+    </w:p>
+    <w:p>
+      <w:pPr>
+        <w:ind w:firstLine="0"/>
+      </w:pPr>
+      <w:r>
+        <w:tab/>
+        <w:t>Também tive dificuldades nas demais validações e tratamentos de erros, devido a grande quantidade de regras para bloqueios que transações que não podem ocorrer.</w:t>
+      </w:r>
+    </w:p>
+    <w:p>
+      <w:pPr>
+        <w:ind w:firstLine="0"/>
+      </w:pPr>
+      <w:r>
+        <w:tab/>
+        <w:t>O projeto está sendo mostrado ao meu cliente (Brasil317) a qual está satisfeita com o que está sendo apresentado.</w:t>
       </w:r>
     </w:p>
     <w:sectPr>
-      <w:footerReference w:type="default" r:id="rId16"/>
+      <w:footerReference w:type="default" r:id="rId15"/>
       <w:pgSz w:w="11907" w:h="16840" w:code="9"/>
       <w:pgMar w:top="1701" w:right="1134" w:bottom="1134" w:left="1701" w:header="1134" w:footer="1134" w:gutter="0"/>
       <w:cols w:space="720"/>
@@ -1782,17 +1998,17 @@
         <v:path o:extrusionok="f" gradientshapeok="t" o:connecttype="rect"/>
         <o:lock v:ext="edit" aspectratio="t"/>
       </v:shapetype>
-      <v:shape id="_x0000_i1056" type="#_x0000_t75" style="width:3in;height:3in" o:bullet="t"/>
+      <v:shape id="_x0000_i1320" type="#_x0000_t75" style="width:3in;height:3in" o:bullet="t"/>
     </w:pict>
   </w:numPicBullet>
   <w:numPicBullet w:numPicBulletId="1">
     <w:pict>
-      <v:shape id="_x0000_i1057" type="#_x0000_t75" style="width:3in;height:3in" o:bullet="t"/>
+      <v:shape id="_x0000_i1321" type="#_x0000_t75" style="width:3in;height:3in" o:bullet="t"/>
     </w:pict>
   </w:numPicBullet>
   <w:numPicBullet w:numPicBulletId="2">
     <w:pict>
-      <v:shape id="_x0000_i1058" type="#_x0000_t75" style="width:3in;height:3in" o:bullet="t"/>
+      <v:shape id="_x0000_i1322" type="#_x0000_t75" style="width:3in;height:3in" o:bullet="t"/>
     </w:pict>
   </w:numPicBullet>
   <w:abstractNum w:abstractNumId="0" w15:restartNumberingAfterBreak="0">
@@ -2233,6 +2449,119 @@
     </w:lvl>
   </w:abstractNum>
   <w:abstractNum w:abstractNumId="4" w15:restartNumberingAfterBreak="0">
+    <w:nsid w:val="277D1320"/>
+    <w:multiLevelType w:val="hybridMultilevel"/>
+    <w:tmpl w:val="F1CCEA2A"/>
+    <w:lvl w:ilvl="0" w:tplc="04160001">
+      <w:start w:val="1"/>
+      <w:numFmt w:val="bullet"/>
+      <w:lvlText w:val=""/>
+      <w:lvlJc w:val="left"/>
+      <w:pPr>
+        <w:ind w:left="720" w:hanging="360"/>
+      </w:pPr>
+      <w:rPr>
+        <w:rFonts w:ascii="Symbol" w:hAnsi="Symbol" w:hint="default"/>
+      </w:rPr>
+    </w:lvl>
+    <w:lvl w:ilvl="1" w:tplc="04160003" w:tentative="1">
+      <w:start w:val="1"/>
+      <w:numFmt w:val="bullet"/>
+      <w:lvlText w:val="o"/>
+      <w:lvlJc w:val="left"/>
+      <w:pPr>
+        <w:ind w:left="1440" w:hanging="360"/>
+      </w:pPr>
+      <w:rPr>
+        <w:rFonts w:ascii="Courier New" w:hAnsi="Courier New" w:cs="Courier New" w:hint="default"/>
+      </w:rPr>
+    </w:lvl>
+    <w:lvl w:ilvl="2" w:tplc="04160005" w:tentative="1">
+      <w:start w:val="1"/>
+      <w:numFmt w:val="bullet"/>
+      <w:lvlText w:val=""/>
+      <w:lvlJc w:val="left"/>
+      <w:pPr>
+        <w:ind w:left="2160" w:hanging="360"/>
+      </w:pPr>
+      <w:rPr>
+        <w:rFonts w:ascii="Wingdings" w:hAnsi="Wingdings" w:hint="default"/>
+      </w:rPr>
+    </w:lvl>
+    <w:lvl w:ilvl="3" w:tplc="04160001" w:tentative="1">
+      <w:start w:val="1"/>
+      <w:numFmt w:val="bullet"/>
+      <w:lvlText w:val=""/>
+      <w:lvlJc w:val="left"/>
+      <w:pPr>
+        <w:ind w:left="2880" w:hanging="360"/>
+      </w:pPr>
+      <w:rPr>
+        <w:rFonts w:ascii="Symbol" w:hAnsi="Symbol" w:hint="default"/>
+      </w:rPr>
+    </w:lvl>
+    <w:lvl w:ilvl="4" w:tplc="04160003" w:tentative="1">
+      <w:start w:val="1"/>
+      <w:numFmt w:val="bullet"/>
+      <w:lvlText w:val="o"/>
+      <w:lvlJc w:val="left"/>
+      <w:pPr>
+        <w:ind w:left="3600" w:hanging="360"/>
+      </w:pPr>
+      <w:rPr>
+        <w:rFonts w:ascii="Courier New" w:hAnsi="Courier New" w:cs="Courier New" w:hint="default"/>
+      </w:rPr>
+    </w:lvl>
+    <w:lvl w:ilvl="5" w:tplc="04160005" w:tentative="1">
+      <w:start w:val="1"/>
+      <w:numFmt w:val="bullet"/>
+      <w:lvlText w:val=""/>
+      <w:lvlJc w:val="left"/>
+      <w:pPr>
+        <w:ind w:left="4320" w:hanging="360"/>
+      </w:pPr>
+      <w:rPr>
+        <w:rFonts w:ascii="Wingdings" w:hAnsi="Wingdings" w:hint="default"/>
+      </w:rPr>
+    </w:lvl>
+    <w:lvl w:ilvl="6" w:tplc="04160001" w:tentative="1">
+      <w:start w:val="1"/>
+      <w:numFmt w:val="bullet"/>
+      <w:lvlText w:val=""/>
+      <w:lvlJc w:val="left"/>
+      <w:pPr>
+        <w:ind w:left="5040" w:hanging="360"/>
+      </w:pPr>
+      <w:rPr>
+        <w:rFonts w:ascii="Symbol" w:hAnsi="Symbol" w:hint="default"/>
+      </w:rPr>
+    </w:lvl>
+    <w:lvl w:ilvl="7" w:tplc="04160003" w:tentative="1">
+      <w:start w:val="1"/>
+      <w:numFmt w:val="bullet"/>
+      <w:lvlText w:val="o"/>
+      <w:lvlJc w:val="left"/>
+      <w:pPr>
+        <w:ind w:left="5760" w:hanging="360"/>
+      </w:pPr>
+      <w:rPr>
+        <w:rFonts w:ascii="Courier New" w:hAnsi="Courier New" w:cs="Courier New" w:hint="default"/>
+      </w:rPr>
+    </w:lvl>
+    <w:lvl w:ilvl="8" w:tplc="04160005" w:tentative="1">
+      <w:start w:val="1"/>
+      <w:numFmt w:val="bullet"/>
+      <w:lvlText w:val=""/>
+      <w:lvlJc w:val="left"/>
+      <w:pPr>
+        <w:ind w:left="6480" w:hanging="360"/>
+      </w:pPr>
+      <w:rPr>
+        <w:rFonts w:ascii="Wingdings" w:hAnsi="Wingdings" w:hint="default"/>
+      </w:rPr>
+    </w:lvl>
+  </w:abstractNum>
+  <w:abstractNum w:abstractNumId="5" w15:restartNumberingAfterBreak="0">
     <w:nsid w:val="2DC51E03"/>
     <w:multiLevelType w:val="multilevel"/>
     <w:tmpl w:val="F8626C9E"/>
@@ -2322,7 +2651,7 @@
       </w:pPr>
     </w:lvl>
   </w:abstractNum>
-  <w:abstractNum w:abstractNumId="5" w15:restartNumberingAfterBreak="0">
+  <w:abstractNum w:abstractNumId="6" w15:restartNumberingAfterBreak="0">
     <w:nsid w:val="2E565B70"/>
     <w:multiLevelType w:val="hybridMultilevel"/>
     <w:tmpl w:val="405EC554"/>
@@ -2462,7 +2791,7 @@
       </w:rPr>
     </w:lvl>
   </w:abstractNum>
-  <w:abstractNum w:abstractNumId="6" w15:restartNumberingAfterBreak="0">
+  <w:abstractNum w:abstractNumId="7" w15:restartNumberingAfterBreak="0">
     <w:nsid w:val="37395400"/>
     <w:multiLevelType w:val="hybridMultilevel"/>
     <w:tmpl w:val="BC1AE7CC"/>
@@ -2548,7 +2877,7 @@
       </w:pPr>
     </w:lvl>
   </w:abstractNum>
-  <w:abstractNum w:abstractNumId="7" w15:restartNumberingAfterBreak="0">
+  <w:abstractNum w:abstractNumId="8" w15:restartNumberingAfterBreak="0">
     <w:nsid w:val="392169EA"/>
     <w:multiLevelType w:val="hybridMultilevel"/>
     <w:tmpl w:val="07EE7B9A"/>
@@ -2664,7 +2993,7 @@
       </w:pPr>
     </w:lvl>
   </w:abstractNum>
-  <w:abstractNum w:abstractNumId="8" w15:restartNumberingAfterBreak="0">
+  <w:abstractNum w:abstractNumId="9" w15:restartNumberingAfterBreak="0">
     <w:nsid w:val="3FBD73A6"/>
     <w:multiLevelType w:val="hybridMultilevel"/>
     <w:tmpl w:val="09A2EDB8"/>
@@ -2777,7 +3106,7 @@
       </w:rPr>
     </w:lvl>
   </w:abstractNum>
-  <w:abstractNum w:abstractNumId="9" w15:restartNumberingAfterBreak="0">
+  <w:abstractNum w:abstractNumId="10" w15:restartNumberingAfterBreak="0">
     <w:nsid w:val="441768F1"/>
     <w:multiLevelType w:val="hybridMultilevel"/>
     <w:tmpl w:val="52A4B8AC"/>
@@ -2890,7 +3219,7 @@
       </w:rPr>
     </w:lvl>
   </w:abstractNum>
-  <w:abstractNum w:abstractNumId="10" w15:restartNumberingAfterBreak="0">
+  <w:abstractNum w:abstractNumId="11" w15:restartNumberingAfterBreak="0">
     <w:nsid w:val="44DD224D"/>
     <w:multiLevelType w:val="hybridMultilevel"/>
     <w:tmpl w:val="E5EAFD78"/>
@@ -2979,7 +3308,7 @@
       </w:pPr>
     </w:lvl>
   </w:abstractNum>
-  <w:abstractNum w:abstractNumId="11" w15:restartNumberingAfterBreak="0">
+  <w:abstractNum w:abstractNumId="12" w15:restartNumberingAfterBreak="0">
     <w:nsid w:val="56205988"/>
     <w:multiLevelType w:val="hybridMultilevel"/>
     <w:tmpl w:val="1D0A68C4"/>
@@ -3092,7 +3421,7 @@
       </w:rPr>
     </w:lvl>
   </w:abstractNum>
-  <w:abstractNum w:abstractNumId="12" w15:restartNumberingAfterBreak="0">
+  <w:abstractNum w:abstractNumId="13" w15:restartNumberingAfterBreak="0">
     <w:nsid w:val="577566B3"/>
     <w:multiLevelType w:val="hybridMultilevel"/>
     <w:tmpl w:val="69488FD2"/>
@@ -3232,7 +3561,7 @@
       </w:rPr>
     </w:lvl>
   </w:abstractNum>
-  <w:abstractNum w:abstractNumId="13" w15:restartNumberingAfterBreak="0">
+  <w:abstractNum w:abstractNumId="14" w15:restartNumberingAfterBreak="0">
     <w:nsid w:val="686B1BCE"/>
     <w:multiLevelType w:val="hybridMultilevel"/>
     <w:tmpl w:val="AAE81FDE"/>
@@ -3349,43 +3678,46 @@
     <w:abstractNumId w:val="0"/>
   </w:num>
   <w:num w:numId="2" w16cid:durableId="466976094">
-    <w:abstractNumId w:val="5"/>
+    <w:abstractNumId w:val="6"/>
   </w:num>
   <w:num w:numId="3" w16cid:durableId="117383972">
     <w:abstractNumId w:val="1"/>
   </w:num>
   <w:num w:numId="4" w16cid:durableId="203181907">
-    <w:abstractNumId w:val="12"/>
+    <w:abstractNumId w:val="13"/>
   </w:num>
   <w:num w:numId="5" w16cid:durableId="180364789">
-    <w:abstractNumId w:val="11"/>
+    <w:abstractNumId w:val="12"/>
   </w:num>
   <w:num w:numId="6" w16cid:durableId="675234717">
     <w:abstractNumId w:val="3"/>
   </w:num>
   <w:num w:numId="7" w16cid:durableId="255552495">
-    <w:abstractNumId w:val="7"/>
+    <w:abstractNumId w:val="8"/>
   </w:num>
   <w:num w:numId="8" w16cid:durableId="1959410128">
-    <w:abstractNumId w:val="4"/>
+    <w:abstractNumId w:val="5"/>
   </w:num>
   <w:num w:numId="9" w16cid:durableId="748504988">
     <w:abstractNumId w:val="2"/>
   </w:num>
   <w:num w:numId="10" w16cid:durableId="2118713445">
+    <w:abstractNumId w:val="11"/>
+  </w:num>
+  <w:num w:numId="11" w16cid:durableId="29309603">
+    <w:abstractNumId w:val="9"/>
+  </w:num>
+  <w:num w:numId="12" w16cid:durableId="300966260">
+    <w:abstractNumId w:val="7"/>
+  </w:num>
+  <w:num w:numId="13" w16cid:durableId="1964261847">
+    <w:abstractNumId w:val="14"/>
+  </w:num>
+  <w:num w:numId="14" w16cid:durableId="1763063267">
     <w:abstractNumId w:val="10"/>
   </w:num>
-  <w:num w:numId="11" w16cid:durableId="29309603">
-    <w:abstractNumId w:val="8"/>
-  </w:num>
-  <w:num w:numId="12" w16cid:durableId="300966260">
-    <w:abstractNumId w:val="6"/>
-  </w:num>
-  <w:num w:numId="13" w16cid:durableId="1964261847">
-    <w:abstractNumId w:val="13"/>
-  </w:num>
-  <w:num w:numId="14" w16cid:durableId="1763063267">
-    <w:abstractNumId w:val="9"/>
+  <w:num w:numId="15" w16cid:durableId="1109852954">
+    <w:abstractNumId w:val="4"/>
   </w:num>
   <w:numIdMacAtCleanup w:val="7"/>
 </w:numbering>
@@ -5322,10 +5654,6 @@
 </file>
 
 <file path=customXml/item1.xml><?xml version="1.0" encoding="utf-8"?>
-<b:Sources xmlns:b="http://schemas.openxmlformats.org/officeDocument/2006/bibliography" xmlns="http://schemas.openxmlformats.org/officeDocument/2006/bibliography" SelectedStyle="\APA.XSL" StyleName="APA"/>
-</file>
-
-<file path=customXml/item2.xml><?xml version="1.0" encoding="utf-8"?>
 <ct:contentTypeSchema xmlns:ct="http://schemas.microsoft.com/office/2006/metadata/contentType" xmlns:ma="http://schemas.microsoft.com/office/2006/metadata/properties/metaAttributes" ct:_="" ma:_="" ma:contentTypeName="Documento" ma:contentTypeID="0x0101006D54F16DBDEFCC489C6BFC29EE19875A" ma:contentTypeVersion="33" ma:contentTypeDescription="Crie um novo documento." ma:contentTypeScope="" ma:versionID="b05a6d32d2a601c493dddc78b5510595">
   <xsd:schema xmlns:xsd="http://www.w3.org/2001/XMLSchema" xmlns:xs="http://www.w3.org/2001/XMLSchema" xmlns:p="http://schemas.microsoft.com/office/2006/metadata/properties" xmlns:ns2="05a64292-cb15-4fc9-8ef4-b45d22835375" xmlns:ns3="927e2375-f201-47ed-9f17-21439fbf4a96" targetNamespace="http://schemas.microsoft.com/office/2006/metadata/properties" ma:root="true" ma:fieldsID="708570210bd8c11e4bdea37eda441c93" ns2:_="" ns3:_="">
     <xsd:import namespace="05a64292-cb15-4fc9-8ef4-b45d22835375"/>
@@ -5736,7 +6064,20 @@
 </ct:contentTypeSchema>
 </file>
 
+<file path=customXml/item2.xml><?xml version="1.0" encoding="utf-8"?>
+<b:Sources xmlns:b="http://schemas.openxmlformats.org/officeDocument/2006/bibliography" xmlns="http://schemas.openxmlformats.org/officeDocument/2006/bibliography" SelectedStyle="\APA.XSL" StyleName="APA"/>
+</file>
+
 <file path=customXml/item3.xml><?xml version="1.0" encoding="utf-8"?>
+<?mso-contentType ?>
+<FormTemplates xmlns="http://schemas.microsoft.com/sharepoint/v3/contenttype/forms">
+  <Display>DocumentLibraryForm</Display>
+  <Edit>DocumentLibraryForm</Edit>
+  <New>DocumentLibraryForm</New>
+</FormTemplates>
+</file>
+
+<file path=customXml/item4.xml><?xml version="1.0" encoding="utf-8"?>
 <p:properties xmlns:p="http://schemas.microsoft.com/office/2006/metadata/properties" xmlns:xsi="http://www.w3.org/2001/XMLSchema-instance" xmlns:pc="http://schemas.microsoft.com/office/infopath/2007/PartnerControls">
   <documentManagement>
     <Distribution_Groups xmlns="05a64292-cb15-4fc9-8ef4-b45d22835375" xsi:nil="true"/>
@@ -5788,24 +6129,7 @@
 </p:properties>
 </file>
 
-<file path=customXml/item4.xml><?xml version="1.0" encoding="utf-8"?>
-<?mso-contentType ?>
-<FormTemplates xmlns="http://schemas.microsoft.com/sharepoint/v3/contenttype/forms">
-  <Display>DocumentLibraryForm</Display>
-  <Edit>DocumentLibraryForm</Edit>
-  <New>DocumentLibraryForm</New>
-</FormTemplates>
-</file>
-
 <file path=customXml/itemProps1.xml><?xml version="1.0" encoding="utf-8"?>
-<ds:datastoreItem xmlns:ds="http://schemas.openxmlformats.org/officeDocument/2006/customXml" ds:itemID="{A049A16F-1B48-4DA5-8472-3F25409AC68C}">
-  <ds:schemaRefs>
-    <ds:schemaRef ds:uri="http://schemas.openxmlformats.org/officeDocument/2006/bibliography"/>
-  </ds:schemaRefs>
-</ds:datastoreItem>
-</file>
-
-<file path=customXml/itemProps2.xml><?xml version="1.0" encoding="utf-8"?>
 <ds:datastoreItem xmlns:ds="http://schemas.openxmlformats.org/officeDocument/2006/customXml" ds:itemID="{1691EAD5-1687-48C9-BCA2-A6D11D40976A}">
   <ds:schemaRefs>
     <ds:schemaRef ds:uri="http://schemas.microsoft.com/office/2006/metadata/contentType"/>
@@ -5824,7 +6148,23 @@
 </ds:datastoreItem>
 </file>
 
+<file path=customXml/itemProps2.xml><?xml version="1.0" encoding="utf-8"?>
+<ds:datastoreItem xmlns:ds="http://schemas.openxmlformats.org/officeDocument/2006/customXml" ds:itemID="{A049A16F-1B48-4DA5-8472-3F25409AC68C}">
+  <ds:schemaRefs>
+    <ds:schemaRef ds:uri="http://schemas.openxmlformats.org/officeDocument/2006/bibliography"/>
+  </ds:schemaRefs>
+</ds:datastoreItem>
+</file>
+
 <file path=customXml/itemProps3.xml><?xml version="1.0" encoding="utf-8"?>
+<ds:datastoreItem xmlns:ds="http://schemas.openxmlformats.org/officeDocument/2006/customXml" ds:itemID="{4113C279-B62B-4062-A244-09128C47A374}">
+  <ds:schemaRefs>
+    <ds:schemaRef ds:uri="http://schemas.microsoft.com/sharepoint/v3/contenttype/forms"/>
+  </ds:schemaRefs>
+</ds:datastoreItem>
+</file>
+
+<file path=customXml/itemProps4.xml><?xml version="1.0" encoding="utf-8"?>
 <ds:datastoreItem xmlns:ds="http://schemas.openxmlformats.org/officeDocument/2006/customXml" ds:itemID="{C07CC599-171D-449B-BD56-787BD001A113}">
   <ds:schemaRefs>
     <ds:schemaRef ds:uri="http://schemas.microsoft.com/office/2006/metadata/properties"/>
@@ -5832,12 +6172,4 @@
     <ds:schemaRef ds:uri="05a64292-cb15-4fc9-8ef4-b45d22835375"/>
   </ds:schemaRefs>
 </ds:datastoreItem>
-</file>
-
-<file path=customXml/itemProps4.xml><?xml version="1.0" encoding="utf-8"?>
-<ds:datastoreItem xmlns:ds="http://schemas.openxmlformats.org/officeDocument/2006/customXml" ds:itemID="{4113C279-B62B-4062-A244-09128C47A374}">
-  <ds:schemaRefs>
-    <ds:schemaRef ds:uri="http://schemas.microsoft.com/sharepoint/v3/contenttype/forms"/>
-  </ds:schemaRefs>
-</ds:datastoreItem>
 </file>
</xml_diff>

<commit_message>
Inserindo detalhes no relatório
</commit_message>
<xml_diff>
--- a/TG_01/TG - Relatório Técnico.docx
+++ b/TG_01/TG - Relatório Técnico.docx
@@ -429,7 +429,7 @@
         </w:rPr>
         <w:fldChar w:fldCharType="separate"/>
       </w:r>
-      <w:hyperlink w:anchor="_Toc104314117" w:history="1">
+      <w:hyperlink w:anchor="_Toc104804156" w:history="1">
         <w:r>
           <w:rPr>
             <w:rStyle w:val="Hyperlink"/>
@@ -472,7 +472,7 @@
             <w:noProof/>
             <w:webHidden/>
           </w:rPr>
-          <w:instrText xml:space="preserve"> PAGEREF _Toc104314117 \h </w:instrText>
+          <w:instrText xml:space="preserve"> PAGEREF _Toc104804156 \h </w:instrText>
         </w:r>
         <w:r>
           <w:rPr>
@@ -517,7 +517,7 @@
           <w:szCs w:val="22"/>
         </w:rPr>
       </w:pPr>
-      <w:hyperlink w:anchor="_Toc104314118" w:history="1">
+      <w:hyperlink w:anchor="_Toc104804157" w:history="1">
         <w:r>
           <w:rPr>
             <w:rStyle w:val="Hyperlink"/>
@@ -560,7 +560,7 @@
             <w:noProof/>
             <w:webHidden/>
           </w:rPr>
-          <w:instrText xml:space="preserve"> PAGEREF _Toc104314118 \h </w:instrText>
+          <w:instrText xml:space="preserve"> PAGEREF _Toc104804157 \h </w:instrText>
         </w:r>
         <w:r>
           <w:rPr>
@@ -605,7 +605,7 @@
           <w:szCs w:val="22"/>
         </w:rPr>
       </w:pPr>
-      <w:hyperlink w:anchor="_Toc104314119" w:history="1">
+      <w:hyperlink w:anchor="_Toc104804158" w:history="1">
         <w:r>
           <w:rPr>
             <w:rStyle w:val="Hyperlink"/>
@@ -648,7 +648,7 @@
             <w:noProof/>
             <w:webHidden/>
           </w:rPr>
-          <w:instrText xml:space="preserve"> PAGEREF _Toc104314119 \h </w:instrText>
+          <w:instrText xml:space="preserve"> PAGEREF _Toc104804158 \h </w:instrText>
         </w:r>
         <w:r>
           <w:rPr>
@@ -689,7 +689,7 @@
           <w:szCs w:val="22"/>
         </w:rPr>
       </w:pPr>
-      <w:hyperlink w:anchor="_Toc104314120" w:history="1">
+      <w:hyperlink w:anchor="_Toc104804159" w:history="1">
         <w:r>
           <w:rPr>
             <w:rStyle w:val="Hyperlink"/>
@@ -732,7 +732,7 @@
             <w:noProof/>
             <w:webHidden/>
           </w:rPr>
-          <w:instrText xml:space="preserve"> PAGEREF _Toc104314120 \h </w:instrText>
+          <w:instrText xml:space="preserve"> PAGEREF _Toc104804159 \h </w:instrText>
         </w:r>
         <w:r>
           <w:rPr>
@@ -777,7 +777,7 @@
           <w:szCs w:val="22"/>
         </w:rPr>
       </w:pPr>
-      <w:hyperlink w:anchor="_Toc104314121" w:history="1">
+      <w:hyperlink w:anchor="_Toc104804160" w:history="1">
         <w:r>
           <w:rPr>
             <w:rStyle w:val="Hyperlink"/>
@@ -820,7 +820,7 @@
             <w:noProof/>
             <w:webHidden/>
           </w:rPr>
-          <w:instrText xml:space="preserve"> PAGEREF _Toc104314121 \h </w:instrText>
+          <w:instrText xml:space="preserve"> PAGEREF _Toc104804160 \h </w:instrText>
         </w:r>
         <w:r>
           <w:rPr>
@@ -865,7 +865,7 @@
           <w:szCs w:val="22"/>
         </w:rPr>
       </w:pPr>
-      <w:hyperlink w:anchor="_Toc104314122" w:history="1">
+      <w:hyperlink w:anchor="_Toc104804161" w:history="1">
         <w:r>
           <w:rPr>
             <w:rStyle w:val="Hyperlink"/>
@@ -908,7 +908,7 @@
             <w:noProof/>
             <w:webHidden/>
           </w:rPr>
-          <w:instrText xml:space="preserve"> PAGEREF _Toc104314122 \h </w:instrText>
+          <w:instrText xml:space="preserve"> PAGEREF _Toc104804161 \h </w:instrText>
         </w:r>
         <w:r>
           <w:rPr>
@@ -949,7 +949,7 @@
           <w:szCs w:val="22"/>
         </w:rPr>
       </w:pPr>
-      <w:hyperlink w:anchor="_Toc104314123" w:history="1">
+      <w:hyperlink w:anchor="_Toc104804162" w:history="1">
         <w:r>
           <w:rPr>
             <w:rStyle w:val="Hyperlink"/>
@@ -992,7 +992,7 @@
             <w:noProof/>
             <w:webHidden/>
           </w:rPr>
-          <w:instrText xml:space="preserve"> PAGEREF _Toc104314123 \h </w:instrText>
+          <w:instrText xml:space="preserve"> PAGEREF _Toc104804162 \h </w:instrText>
         </w:r>
         <w:r>
           <w:rPr>
@@ -1012,7 +1012,7 @@
             <w:noProof/>
             <w:webHidden/>
           </w:rPr>
-          <w:t>6</w:t>
+          <w:t>9</w:t>
         </w:r>
         <w:r>
           <w:rPr>
@@ -1067,7 +1067,7 @@
       <w:pPr>
         <w:pStyle w:val="Ttulo1"/>
       </w:pPr>
-      <w:bookmarkStart w:id="3" w:name="_Toc104314117"/>
+      <w:bookmarkStart w:id="3" w:name="_Toc104804156"/>
       <w:r>
         <w:lastRenderedPageBreak/>
         <w:t>Introdução</w:t>
@@ -1119,7 +1119,7 @@
       <w:pPr>
         <w:pStyle w:val="Ttulo2"/>
       </w:pPr>
-      <w:bookmarkStart w:id="4" w:name="_Toc104314118"/>
+      <w:bookmarkStart w:id="4" w:name="_Toc104804157"/>
       <w:r>
         <w:t>Definição do problema</w:t>
       </w:r>
@@ -1176,7 +1176,7 @@
       <w:pPr>
         <w:pStyle w:val="Ttulo2"/>
       </w:pPr>
-      <w:bookmarkStart w:id="5" w:name="_Toc104314119"/>
+      <w:bookmarkStart w:id="5" w:name="_Toc104804158"/>
       <w:r>
         <w:t>Objetivo</w:t>
       </w:r>
@@ -1235,7 +1235,7 @@
       <w:pPr>
         <w:pStyle w:val="Ttulo1"/>
       </w:pPr>
-      <w:bookmarkStart w:id="6" w:name="_Toc104314120"/>
+      <w:bookmarkStart w:id="6" w:name="_Toc104804159"/>
       <w:r>
         <w:lastRenderedPageBreak/>
         <w:t>Desenvolvimento</w:t>
@@ -1285,7 +1285,7 @@
         <w:pStyle w:val="Ttulo2"/>
       </w:pPr>
       <w:bookmarkStart w:id="7" w:name="_Toc438245121"/>
-      <w:bookmarkStart w:id="8" w:name="_Toc104314121"/>
+      <w:bookmarkStart w:id="8" w:name="_Toc104804160"/>
       <w:r>
         <w:t>Arquitetura</w:t>
       </w:r>
@@ -1493,7 +1493,7 @@
       <w:pPr>
         <w:pStyle w:val="Ttulo2"/>
       </w:pPr>
-      <w:bookmarkStart w:id="9" w:name="_Toc104314122"/>
+      <w:bookmarkStart w:id="9" w:name="_Toc104804161"/>
       <w:r>
         <w:t>Detalhes</w:t>
       </w:r>
@@ -1501,6 +1501,309 @@
     </w:p>
     <w:p>
       <w:pPr>
+        <w:ind w:firstLine="576"/>
+      </w:pPr>
+      <w:r>
+        <w:t xml:space="preserve">Declaração da Rota e variáveis a serem inseridas no </w:t>
+      </w:r>
+      <w:proofErr w:type="spellStart"/>
+      <w:r>
+        <w:t>Postman</w:t>
+      </w:r>
+      <w:proofErr w:type="spellEnd"/>
+      <w:r>
+        <w:t>:</w:t>
+      </w:r>
+    </w:p>
+    <w:p>
+      <w:pPr>
+        <w:ind w:firstLine="0"/>
+      </w:pPr>
+      <w:r>
+        <w:drawing>
+          <wp:inline distT="0" distB="0" distL="0" distR="0" wp14:anchorId="458BAFC2" wp14:editId="79EAC6B0">
+            <wp:extent cx="5760720" cy="2773045"/>
+            <wp:effectExtent l="0" t="0" r="0" b="8255"/>
+            <wp:docPr id="1" name="Imagem 1"/>
+            <wp:cNvGraphicFramePr>
+              <a:graphicFrameLocks xmlns:a="http://schemas.openxmlformats.org/drawingml/2006/main" noChangeAspect="1"/>
+            </wp:cNvGraphicFramePr>
+            <a:graphic xmlns:a="http://schemas.openxmlformats.org/drawingml/2006/main">
+              <a:graphicData uri="http://schemas.openxmlformats.org/drawingml/2006/picture">
+                <pic:pic xmlns:pic="http://schemas.openxmlformats.org/drawingml/2006/picture">
+                  <pic:nvPicPr>
+                    <pic:cNvPr id="1" name=""/>
+                    <pic:cNvPicPr/>
+                  </pic:nvPicPr>
+                  <pic:blipFill>
+                    <a:blip r:embed="rId15"/>
+                    <a:stretch>
+                      <a:fillRect/>
+                    </a:stretch>
+                  </pic:blipFill>
+                  <pic:spPr>
+                    <a:xfrm>
+                      <a:off x="0" y="0"/>
+                      <a:ext cx="5760720" cy="2773045"/>
+                    </a:xfrm>
+                    <a:prstGeom prst="rect">
+                      <a:avLst/>
+                    </a:prstGeom>
+                  </pic:spPr>
+                </pic:pic>
+              </a:graphicData>
+            </a:graphic>
+          </wp:inline>
+        </w:drawing>
+      </w:r>
+    </w:p>
+    <w:p>
+      <w:pPr>
+        <w:ind w:firstLine="0"/>
+      </w:pPr>
+    </w:p>
+    <w:p>
+      <w:r>
+        <w:t xml:space="preserve">Envia para a classe </w:t>
+      </w:r>
+      <w:proofErr w:type="spellStart"/>
+      <w:r>
+        <w:t>FillDateValidation</w:t>
+      </w:r>
+      <w:proofErr w:type="spellEnd"/>
+      <w:r>
+        <w:t>(</w:t>
+      </w:r>
+      <w:proofErr w:type="spellStart"/>
+      <w:proofErr w:type="gramStart"/>
+      <w:r>
+        <w:t>auctionNumber,portal</w:t>
+      </w:r>
+      <w:proofErr w:type="gramEnd"/>
+      <w:r>
+        <w:t>,account</w:t>
+      </w:r>
+      <w:proofErr w:type="spellEnd"/>
+      <w:r>
+        <w:t>)</w:t>
+      </w:r>
+      <w:r>
+        <w:t xml:space="preserve"> para verificar se o </w:t>
+      </w:r>
+      <w:proofErr w:type="spellStart"/>
+      <w:r>
+        <w:t>auctionNumber</w:t>
+      </w:r>
+      <w:proofErr w:type="spellEnd"/>
+      <w:r>
+        <w:t xml:space="preserve">, portal e </w:t>
+      </w:r>
+      <w:proofErr w:type="spellStart"/>
+      <w:r>
+        <w:t>account</w:t>
+      </w:r>
+      <w:proofErr w:type="spellEnd"/>
+      <w:r>
+        <w:t xml:space="preserve"> estão preenchidos:</w:t>
+      </w:r>
+    </w:p>
+    <w:p>
+      <w:pPr>
+        <w:ind w:firstLine="0"/>
+      </w:pPr>
+      <w:r>
+        <w:drawing>
+          <wp:inline distT="0" distB="0" distL="0" distR="0" wp14:anchorId="1648B04F" wp14:editId="2E41E181">
+            <wp:extent cx="5760720" cy="495935"/>
+            <wp:effectExtent l="0" t="0" r="0" b="0"/>
+            <wp:docPr id="6" name="Imagem 6"/>
+            <wp:cNvGraphicFramePr>
+              <a:graphicFrameLocks xmlns:a="http://schemas.openxmlformats.org/drawingml/2006/main" noChangeAspect="1"/>
+            </wp:cNvGraphicFramePr>
+            <a:graphic xmlns:a="http://schemas.openxmlformats.org/drawingml/2006/main">
+              <a:graphicData uri="http://schemas.openxmlformats.org/drawingml/2006/picture">
+                <pic:pic xmlns:pic="http://schemas.openxmlformats.org/drawingml/2006/picture">
+                  <pic:nvPicPr>
+                    <pic:cNvPr id="1" name=""/>
+                    <pic:cNvPicPr/>
+                  </pic:nvPicPr>
+                  <pic:blipFill>
+                    <a:blip r:embed="rId16"/>
+                    <a:stretch>
+                      <a:fillRect/>
+                    </a:stretch>
+                  </pic:blipFill>
+                  <pic:spPr>
+                    <a:xfrm>
+                      <a:off x="0" y="0"/>
+                      <a:ext cx="5760720" cy="495935"/>
+                    </a:xfrm>
+                    <a:prstGeom prst="rect">
+                      <a:avLst/>
+                    </a:prstGeom>
+                  </pic:spPr>
+                </pic:pic>
+              </a:graphicData>
+            </a:graphic>
+          </wp:inline>
+        </w:drawing>
+      </w:r>
+    </w:p>
+    <w:p>
+      <w:pPr>
+        <w:ind w:firstLine="0"/>
+      </w:pPr>
+    </w:p>
+    <w:p>
+      <w:r>
+        <w:t xml:space="preserve">Classe </w:t>
+      </w:r>
+      <w:proofErr w:type="spellStart"/>
+      <w:r>
+        <w:t>FillDateValidation</w:t>
+      </w:r>
+      <w:proofErr w:type="spellEnd"/>
+      <w:r>
+        <w:t>:</w:t>
+      </w:r>
+    </w:p>
+    <w:p>
+      <w:pPr>
+        <w:ind w:firstLine="0"/>
+      </w:pPr>
+      <w:r>
+        <w:drawing>
+          <wp:inline distT="0" distB="0" distL="0" distR="0" wp14:anchorId="4E0BF902" wp14:editId="6B4D4621">
+            <wp:extent cx="5760720" cy="708025"/>
+            <wp:effectExtent l="0" t="0" r="0" b="0"/>
+            <wp:docPr id="7" name="Imagem 7"/>
+            <wp:cNvGraphicFramePr>
+              <a:graphicFrameLocks xmlns:a="http://schemas.openxmlformats.org/drawingml/2006/main" noChangeAspect="1"/>
+            </wp:cNvGraphicFramePr>
+            <a:graphic xmlns:a="http://schemas.openxmlformats.org/drawingml/2006/main">
+              <a:graphicData uri="http://schemas.openxmlformats.org/drawingml/2006/picture">
+                <pic:pic xmlns:pic="http://schemas.openxmlformats.org/drawingml/2006/picture">
+                  <pic:nvPicPr>
+                    <pic:cNvPr id="1" name=""/>
+                    <pic:cNvPicPr/>
+                  </pic:nvPicPr>
+                  <pic:blipFill>
+                    <a:blip r:embed="rId17"/>
+                    <a:stretch>
+                      <a:fillRect/>
+                    </a:stretch>
+                  </pic:blipFill>
+                  <pic:spPr>
+                    <a:xfrm>
+                      <a:off x="0" y="0"/>
+                      <a:ext cx="5760720" cy="708025"/>
+                    </a:xfrm>
+                    <a:prstGeom prst="rect">
+                      <a:avLst/>
+                    </a:prstGeom>
+                  </pic:spPr>
+                </pic:pic>
+              </a:graphicData>
+            </a:graphic>
+          </wp:inline>
+        </w:drawing>
+      </w:r>
+    </w:p>
+    <w:p>
+      <w:pPr>
+        <w:ind w:firstLine="0"/>
+      </w:pPr>
+    </w:p>
+    <w:p>
+      <w:r>
+        <w:t xml:space="preserve">Envia para a classe </w:t>
+      </w:r>
+      <w:proofErr w:type="spellStart"/>
+      <w:r>
+        <w:t>ValidatePortal</w:t>
+      </w:r>
+      <w:proofErr w:type="spellEnd"/>
+      <w:r>
+        <w:t>(portal)</w:t>
+      </w:r>
+      <w:r>
+        <w:t xml:space="preserve"> para verificar se o portal é válido.</w:t>
+      </w:r>
+    </w:p>
+    <w:p>
+      <w:pPr>
+        <w:ind w:firstLine="0"/>
+      </w:pPr>
+      <w:r>
+        <w:drawing>
+          <wp:inline distT="0" distB="0" distL="0" distR="0" wp14:anchorId="363A5F98" wp14:editId="52D8785F">
+            <wp:extent cx="5760720" cy="658495"/>
+            <wp:effectExtent l="0" t="0" r="0" b="8255"/>
+            <wp:docPr id="8" name="Imagem 8"/>
+            <wp:cNvGraphicFramePr>
+              <a:graphicFrameLocks xmlns:a="http://schemas.openxmlformats.org/drawingml/2006/main" noChangeAspect="1"/>
+            </wp:cNvGraphicFramePr>
+            <a:graphic xmlns:a="http://schemas.openxmlformats.org/drawingml/2006/main">
+              <a:graphicData uri="http://schemas.openxmlformats.org/drawingml/2006/picture">
+                <pic:pic xmlns:pic="http://schemas.openxmlformats.org/drawingml/2006/picture">
+                  <pic:nvPicPr>
+                    <pic:cNvPr id="1" name=""/>
+                    <pic:cNvPicPr/>
+                  </pic:nvPicPr>
+                  <pic:blipFill>
+                    <a:blip r:embed="rId18"/>
+                    <a:stretch>
+                      <a:fillRect/>
+                    </a:stretch>
+                  </pic:blipFill>
+                  <pic:spPr>
+                    <a:xfrm>
+                      <a:off x="0" y="0"/>
+                      <a:ext cx="5760720" cy="658495"/>
+                    </a:xfrm>
+                    <a:prstGeom prst="rect">
+                      <a:avLst/>
+                    </a:prstGeom>
+                  </pic:spPr>
+                </pic:pic>
+              </a:graphicData>
+            </a:graphic>
+          </wp:inline>
+        </w:drawing>
+      </w:r>
+    </w:p>
+    <w:p>
+      <w:pPr>
+        <w:ind w:firstLine="0"/>
+      </w:pPr>
+    </w:p>
+    <w:p>
+      <w:pPr>
+        <w:ind w:firstLine="0"/>
+      </w:pPr>
+    </w:p>
+    <w:p>
+      <w:pPr>
+        <w:ind w:firstLine="0"/>
+      </w:pPr>
+    </w:p>
+    <w:p>
+      <w:r>
+        <w:lastRenderedPageBreak/>
+        <w:t xml:space="preserve">Classe </w:t>
+      </w:r>
+      <w:proofErr w:type="spellStart"/>
+      <w:r>
+        <w:t>ValidatePortal</w:t>
+      </w:r>
+      <w:proofErr w:type="spellEnd"/>
+      <w:r>
+        <w:t>:</w:t>
+      </w:r>
+    </w:p>
+    <w:p>
+      <w:pPr>
+        <w:ind w:firstLine="0"/>
         <w:rPr>
           <w:color w:val="00B050"/>
         </w:rPr>
@@ -1509,17 +1812,71 @@
         <w:rPr>
           <w:color w:val="00B050"/>
         </w:rPr>
-        <w:t>Apresente nesta Seção diagramas e trechos de código importantes para o entendimento do produto desenvolvido.</w:t>
-      </w:r>
-      <w:r>
+        <w:drawing>
+          <wp:inline distT="0" distB="0" distL="0" distR="0" wp14:anchorId="077F909C" wp14:editId="09CE3235">
+            <wp:extent cx="5760720" cy="1166495"/>
+            <wp:effectExtent l="0" t="0" r="0" b="0"/>
+            <wp:docPr id="4" name="Imagem 4"/>
+            <wp:cNvGraphicFramePr>
+              <a:graphicFrameLocks xmlns:a="http://schemas.openxmlformats.org/drawingml/2006/main" noChangeAspect="1"/>
+            </wp:cNvGraphicFramePr>
+            <a:graphic xmlns:a="http://schemas.openxmlformats.org/drawingml/2006/main">
+              <a:graphicData uri="http://schemas.openxmlformats.org/drawingml/2006/picture">
+                <pic:pic xmlns:pic="http://schemas.openxmlformats.org/drawingml/2006/picture">
+                  <pic:nvPicPr>
+                    <pic:cNvPr id="1" name=""/>
+                    <pic:cNvPicPr/>
+                  </pic:nvPicPr>
+                  <pic:blipFill>
+                    <a:blip r:embed="rId19"/>
+                    <a:stretch>
+                      <a:fillRect/>
+                    </a:stretch>
+                  </pic:blipFill>
+                  <pic:spPr>
+                    <a:xfrm>
+                      <a:off x="0" y="0"/>
+                      <a:ext cx="5760720" cy="1166495"/>
+                    </a:xfrm>
+                    <a:prstGeom prst="rect">
+                      <a:avLst/>
+                    </a:prstGeom>
+                  </pic:spPr>
+                </pic:pic>
+              </a:graphicData>
+            </a:graphic>
+          </wp:inline>
+        </w:drawing>
+      </w:r>
+    </w:p>
+    <w:p>
+      <w:pPr>
+        <w:ind w:firstLine="0"/>
         <w:rPr>
           <w:color w:val="00B050"/>
         </w:rPr>
-        <w:t xml:space="preserve"> Apresente pelo menos um trecho de código exemplificando cada tecnologia utilizada.</w:t>
-      </w:r>
-    </w:p>
-    <w:p>
-      <w:pPr>
+      </w:pPr>
+    </w:p>
+    <w:p>
+      <w:pPr>
+        <w:ind w:firstLine="0"/>
+      </w:pPr>
+      <w:r>
+        <w:tab/>
+        <w:t xml:space="preserve">Envia para a classe </w:t>
+      </w:r>
+      <w:proofErr w:type="spellStart"/>
+      <w:r>
+        <w:t>DateValidationC</w:t>
+      </w:r>
+      <w:proofErr w:type="spellEnd"/>
+      <w:r>
+        <w:t xml:space="preserve"> para verificação se a data é Válida:</w:t>
+      </w:r>
+    </w:p>
+    <w:p>
+      <w:pPr>
+        <w:ind w:firstLine="0"/>
         <w:rPr>
           <w:color w:val="00B050"/>
         </w:rPr>
@@ -1528,11 +1885,46 @@
         <w:rPr>
           <w:color w:val="00B050"/>
         </w:rPr>
-        <w:t>Todo trecho de código deve ser comentado (use marcações ou numeração de linhas para facilitar a explicação). É altamente recomendada a utilização de listas nas explicações.</w:t>
-      </w:r>
-    </w:p>
-    <w:p>
-      <w:pPr>
+        <w:drawing>
+          <wp:inline distT="0" distB="0" distL="0" distR="0" wp14:anchorId="56F79690" wp14:editId="4804785D">
+            <wp:extent cx="5760720" cy="1506220"/>
+            <wp:effectExtent l="0" t="0" r="0" b="0"/>
+            <wp:docPr id="9" name="Imagem 9"/>
+            <wp:cNvGraphicFramePr>
+              <a:graphicFrameLocks xmlns:a="http://schemas.openxmlformats.org/drawingml/2006/main" noChangeAspect="1"/>
+            </wp:cNvGraphicFramePr>
+            <a:graphic xmlns:a="http://schemas.openxmlformats.org/drawingml/2006/main">
+              <a:graphicData uri="http://schemas.openxmlformats.org/drawingml/2006/picture">
+                <pic:pic xmlns:pic="http://schemas.openxmlformats.org/drawingml/2006/picture">
+                  <pic:nvPicPr>
+                    <pic:cNvPr id="1" name=""/>
+                    <pic:cNvPicPr/>
+                  </pic:nvPicPr>
+                  <pic:blipFill>
+                    <a:blip r:embed="rId20"/>
+                    <a:stretch>
+                      <a:fillRect/>
+                    </a:stretch>
+                  </pic:blipFill>
+                  <pic:spPr>
+                    <a:xfrm>
+                      <a:off x="0" y="0"/>
+                      <a:ext cx="5760720" cy="1506220"/>
+                    </a:xfrm>
+                    <a:prstGeom prst="rect">
+                      <a:avLst/>
+                    </a:prstGeom>
+                  </pic:spPr>
+                </pic:pic>
+              </a:graphicData>
+            </a:graphic>
+          </wp:inline>
+        </w:drawing>
+      </w:r>
+    </w:p>
+    <w:p>
+      <w:pPr>
+        <w:ind w:firstLine="0"/>
         <w:rPr>
           <w:color w:val="00B050"/>
         </w:rPr>
@@ -1540,27 +1932,85 @@
     </w:p>
     <w:p>
       <w:pPr>
+        <w:ind w:firstLine="0"/>
+      </w:pPr>
+      <w:r>
         <w:rPr>
           <w:color w:val="00B050"/>
         </w:rPr>
-      </w:pPr>
-    </w:p>
-    <w:p>
-      <w:pPr>
+        <w:tab/>
+      </w:r>
+      <w:r>
+        <w:t xml:space="preserve">Classe </w:t>
+      </w:r>
+      <w:proofErr w:type="spellStart"/>
+      <w:r>
+        <w:t>DateValidationC</w:t>
+      </w:r>
+      <w:proofErr w:type="spellEnd"/>
+      <w:r>
+        <w:t xml:space="preserve">: (Feita com </w:t>
+      </w:r>
+      <w:proofErr w:type="spellStart"/>
+      <w:r>
+        <w:t>regex</w:t>
+      </w:r>
+      <w:proofErr w:type="spellEnd"/>
+      <w:r>
+        <w:t>)</w:t>
+      </w:r>
+    </w:p>
+    <w:p>
+      <w:pPr>
+        <w:ind w:firstLine="0"/>
         <w:rPr>
           <w:color w:val="00B050"/>
         </w:rPr>
       </w:pPr>
-    </w:p>
-    <w:p>
-      <w:pPr>
+      <w:r>
         <w:rPr>
           <w:color w:val="00B050"/>
         </w:rPr>
-      </w:pPr>
-    </w:p>
-    <w:p>
-      <w:pPr>
+        <w:drawing>
+          <wp:inline distT="0" distB="0" distL="0" distR="0" wp14:anchorId="6DDD91DC" wp14:editId="3AA878F6">
+            <wp:extent cx="5760720" cy="742950"/>
+            <wp:effectExtent l="0" t="0" r="0" b="0"/>
+            <wp:docPr id="10" name="Imagem 10"/>
+            <wp:cNvGraphicFramePr>
+              <a:graphicFrameLocks xmlns:a="http://schemas.openxmlformats.org/drawingml/2006/main" noChangeAspect="1"/>
+            </wp:cNvGraphicFramePr>
+            <a:graphic xmlns:a="http://schemas.openxmlformats.org/drawingml/2006/main">
+              <a:graphicData uri="http://schemas.openxmlformats.org/drawingml/2006/picture">
+                <pic:pic xmlns:pic="http://schemas.openxmlformats.org/drawingml/2006/picture">
+                  <pic:nvPicPr>
+                    <pic:cNvPr id="1" name=""/>
+                    <pic:cNvPicPr/>
+                  </pic:nvPicPr>
+                  <pic:blipFill>
+                    <a:blip r:embed="rId21"/>
+                    <a:stretch>
+                      <a:fillRect/>
+                    </a:stretch>
+                  </pic:blipFill>
+                  <pic:spPr>
+                    <a:xfrm>
+                      <a:off x="0" y="0"/>
+                      <a:ext cx="5760720" cy="742950"/>
+                    </a:xfrm>
+                    <a:prstGeom prst="rect">
+                      <a:avLst/>
+                    </a:prstGeom>
+                  </pic:spPr>
+                </pic:pic>
+              </a:graphicData>
+            </a:graphic>
+          </wp:inline>
+        </w:drawing>
+      </w:r>
+    </w:p>
+    <w:p>
+      <w:pPr>
+        <w:ind w:firstLine="0"/>
         <w:rPr>
           <w:color w:val="00B050"/>
         </w:rPr>
@@ -1568,34 +2018,72 @@
     </w:p>
     <w:p>
       <w:pPr>
+        <w:ind w:firstLine="0"/>
         <w:rPr>
           <w:color w:val="00B050"/>
         </w:rPr>
       </w:pPr>
-    </w:p>
-    <w:p>
-      <w:pPr>
+      <w:r>
         <w:rPr>
           <w:color w:val="00B050"/>
         </w:rPr>
-      </w:pPr>
-    </w:p>
-    <w:p>
-      <w:pPr>
+        <w:tab/>
+      </w:r>
+      <w:r>
+        <w:t>Se o pregão for do BB, pega o status do pregão solicitado, verifica o status do pregão e pega as datas do pregão:</w:t>
+      </w:r>
+    </w:p>
+    <w:p>
+      <w:pPr>
+        <w:ind w:firstLine="0"/>
         <w:rPr>
           <w:color w:val="00B050"/>
         </w:rPr>
       </w:pPr>
-    </w:p>
-    <w:p>
-      <w:pPr>
+      <w:r>
         <w:rPr>
           <w:color w:val="00B050"/>
         </w:rPr>
-      </w:pPr>
-    </w:p>
-    <w:p>
-      <w:pPr>
+        <w:drawing>
+          <wp:inline distT="0" distB="0" distL="0" distR="0" wp14:anchorId="2EFDE368" wp14:editId="33716A1B">
+            <wp:extent cx="5760720" cy="1788795"/>
+            <wp:effectExtent l="0" t="0" r="0" b="1905"/>
+            <wp:docPr id="11" name="Imagem 11"/>
+            <wp:cNvGraphicFramePr>
+              <a:graphicFrameLocks xmlns:a="http://schemas.openxmlformats.org/drawingml/2006/main" noChangeAspect="1"/>
+            </wp:cNvGraphicFramePr>
+            <a:graphic xmlns:a="http://schemas.openxmlformats.org/drawingml/2006/main">
+              <a:graphicData uri="http://schemas.openxmlformats.org/drawingml/2006/picture">
+                <pic:pic xmlns:pic="http://schemas.openxmlformats.org/drawingml/2006/picture">
+                  <pic:nvPicPr>
+                    <pic:cNvPr id="1" name=""/>
+                    <pic:cNvPicPr/>
+                  </pic:nvPicPr>
+                  <pic:blipFill>
+                    <a:blip r:embed="rId22"/>
+                    <a:stretch>
+                      <a:fillRect/>
+                    </a:stretch>
+                  </pic:blipFill>
+                  <pic:spPr>
+                    <a:xfrm>
+                      <a:off x="0" y="0"/>
+                      <a:ext cx="5760720" cy="1788795"/>
+                    </a:xfrm>
+                    <a:prstGeom prst="rect">
+                      <a:avLst/>
+                    </a:prstGeom>
+                  </pic:spPr>
+                </pic:pic>
+              </a:graphicData>
+            </a:graphic>
+          </wp:inline>
+        </w:drawing>
+      </w:r>
+    </w:p>
+    <w:p>
+      <w:pPr>
+        <w:ind w:firstLine="0"/>
         <w:rPr>
           <w:color w:val="00B050"/>
         </w:rPr>
@@ -1603,6 +2091,7 @@
     </w:p>
     <w:p>
       <w:pPr>
+        <w:ind w:firstLine="0"/>
         <w:rPr>
           <w:color w:val="00B050"/>
         </w:rPr>
@@ -1610,48 +2099,152 @@
     </w:p>
     <w:p>
       <w:pPr>
+        <w:ind w:firstLine="0"/>
         <w:rPr>
           <w:color w:val="00B050"/>
         </w:rPr>
       </w:pPr>
     </w:p>
     <w:p>
-      <w:pPr>
+      <w:r>
+        <w:lastRenderedPageBreak/>
+        <w:t>Faz a comparação das datas do pregão que estão no banco com as novas datas. Se as novas datas forem iguais do banco ou nulas, passa para a próxima data:</w:t>
+      </w:r>
+    </w:p>
+    <w:p>
+      <w:pPr>
+        <w:ind w:firstLine="0"/>
+        <w:jc w:val="center"/>
         <w:rPr>
           <w:color w:val="00B050"/>
         </w:rPr>
       </w:pPr>
-    </w:p>
-    <w:p>
-      <w:pPr>
+      <w:r>
         <w:rPr>
           <w:color w:val="00B050"/>
         </w:rPr>
-      </w:pPr>
-    </w:p>
-    <w:p>
-      <w:pPr>
+        <w:drawing>
+          <wp:inline distT="0" distB="0" distL="0" distR="0" wp14:anchorId="7C121E0F" wp14:editId="7E89BC59">
+            <wp:extent cx="5667590" cy="3093058"/>
+            <wp:effectExtent l="0" t="0" r="0" b="0"/>
+            <wp:docPr id="12" name="Imagem 12"/>
+            <wp:cNvGraphicFramePr>
+              <a:graphicFrameLocks xmlns:a="http://schemas.openxmlformats.org/drawingml/2006/main" noChangeAspect="1"/>
+            </wp:cNvGraphicFramePr>
+            <a:graphic xmlns:a="http://schemas.openxmlformats.org/drawingml/2006/main">
+              <a:graphicData uri="http://schemas.openxmlformats.org/drawingml/2006/picture">
+                <pic:pic xmlns:pic="http://schemas.openxmlformats.org/drawingml/2006/picture">
+                  <pic:nvPicPr>
+                    <pic:cNvPr id="1" name=""/>
+                    <pic:cNvPicPr/>
+                  </pic:nvPicPr>
+                  <pic:blipFill>
+                    <a:blip r:embed="rId23"/>
+                    <a:stretch>
+                      <a:fillRect/>
+                    </a:stretch>
+                  </pic:blipFill>
+                  <pic:spPr>
+                    <a:xfrm>
+                      <a:off x="0" y="0"/>
+                      <a:ext cx="5733920" cy="3129257"/>
+                    </a:xfrm>
+                    <a:prstGeom prst="rect">
+                      <a:avLst/>
+                    </a:prstGeom>
+                  </pic:spPr>
+                </pic:pic>
+              </a:graphicData>
+            </a:graphic>
+          </wp:inline>
+        </w:drawing>
+      </w:r>
+    </w:p>
+    <w:p>
+      <w:pPr>
+        <w:ind w:firstLine="0"/>
+        <w:jc w:val="center"/>
         <w:rPr>
           <w:color w:val="00B050"/>
         </w:rPr>
       </w:pPr>
     </w:p>
     <w:p>
-      <w:pPr>
+      <w:r>
+        <w:t xml:space="preserve">Se o pregão for do </w:t>
+      </w:r>
+      <w:r>
+        <w:t>CN ou BEC</w:t>
+      </w:r>
+      <w:r>
+        <w:t xml:space="preserve">, </w:t>
+      </w:r>
+      <w:r>
+        <w:t xml:space="preserve">verifica se o </w:t>
+      </w:r>
+      <w:proofErr w:type="spellStart"/>
+      <w:r>
+        <w:t>buyerUnit</w:t>
+      </w:r>
+      <w:proofErr w:type="spellEnd"/>
+      <w:r>
+        <w:t xml:space="preserve"> está preenchido, </w:t>
+      </w:r>
+      <w:r>
+        <w:t>pega o status do pregão solicitado, verifica o status do pregão e pega as datas do pregão:</w:t>
+      </w:r>
+    </w:p>
+    <w:p>
+      <w:pPr>
+        <w:ind w:firstLine="0"/>
         <w:rPr>
           <w:color w:val="00B050"/>
         </w:rPr>
       </w:pPr>
-    </w:p>
-    <w:p>
-      <w:pPr>
+      <w:r>
         <w:rPr>
           <w:color w:val="00B050"/>
         </w:rPr>
-      </w:pPr>
-    </w:p>
-    <w:p>
-      <w:pPr>
+        <w:drawing>
+          <wp:inline distT="0" distB="0" distL="0" distR="0" wp14:anchorId="64507BEA" wp14:editId="2AB3B31C">
+            <wp:extent cx="5760720" cy="1838325"/>
+            <wp:effectExtent l="0" t="0" r="0" b="9525"/>
+            <wp:docPr id="13" name="Imagem 13"/>
+            <wp:cNvGraphicFramePr>
+              <a:graphicFrameLocks xmlns:a="http://schemas.openxmlformats.org/drawingml/2006/main" noChangeAspect="1"/>
+            </wp:cNvGraphicFramePr>
+            <a:graphic xmlns:a="http://schemas.openxmlformats.org/drawingml/2006/main">
+              <a:graphicData uri="http://schemas.openxmlformats.org/drawingml/2006/picture">
+                <pic:pic xmlns:pic="http://schemas.openxmlformats.org/drawingml/2006/picture">
+                  <pic:nvPicPr>
+                    <pic:cNvPr id="1" name=""/>
+                    <pic:cNvPicPr/>
+                  </pic:nvPicPr>
+                  <pic:blipFill>
+                    <a:blip r:embed="rId24"/>
+                    <a:stretch>
+                      <a:fillRect/>
+                    </a:stretch>
+                  </pic:blipFill>
+                  <pic:spPr>
+                    <a:xfrm>
+                      <a:off x="0" y="0"/>
+                      <a:ext cx="5760720" cy="1838325"/>
+                    </a:xfrm>
+                    <a:prstGeom prst="rect">
+                      <a:avLst/>
+                    </a:prstGeom>
+                  </pic:spPr>
+                </pic:pic>
+              </a:graphicData>
+            </a:graphic>
+          </wp:inline>
+        </w:drawing>
+      </w:r>
+    </w:p>
+    <w:p>
+      <w:pPr>
+        <w:ind w:firstLine="0"/>
         <w:rPr>
           <w:color w:val="00B050"/>
         </w:rPr>
@@ -1659,6 +2252,7 @@
     </w:p>
     <w:p>
       <w:pPr>
+        <w:ind w:firstLine="0"/>
         <w:rPr>
           <w:color w:val="00B050"/>
         </w:rPr>
@@ -1666,6 +2260,7 @@
     </w:p>
     <w:p>
       <w:pPr>
+        <w:ind w:firstLine="0"/>
         <w:rPr>
           <w:color w:val="00B050"/>
         </w:rPr>
@@ -1673,6 +2268,7 @@
     </w:p>
     <w:p>
       <w:pPr>
+        <w:ind w:firstLine="0"/>
         <w:rPr>
           <w:color w:val="00B050"/>
         </w:rPr>
@@ -1680,6 +2276,7 @@
     </w:p>
     <w:p>
       <w:pPr>
+        <w:ind w:firstLine="0"/>
         <w:rPr>
           <w:color w:val="00B050"/>
         </w:rPr>
@@ -1687,17 +2284,232 @@
     </w:p>
     <w:p>
       <w:pPr>
+        <w:ind w:firstLine="0"/>
         <w:rPr>
           <w:color w:val="00B050"/>
         </w:rPr>
       </w:pPr>
     </w:p>
-    <w:p/>
+    <w:p>
+      <w:pPr>
+        <w:ind w:firstLine="0"/>
+        <w:rPr>
+          <w:color w:val="00B050"/>
+        </w:rPr>
+      </w:pPr>
+    </w:p>
+    <w:p>
+      <w:pPr>
+        <w:rPr>
+          <w:color w:val="00B050"/>
+        </w:rPr>
+      </w:pPr>
+      <w:r>
+        <w:lastRenderedPageBreak/>
+        <w:t>Faz a comparação das datas do pregão que estão no banco com as novas datas. Se as novas datas forem iguais do banco ou nulas, passa para a próxima data:</w:t>
+      </w:r>
+    </w:p>
+    <w:p>
+      <w:pPr>
+        <w:ind w:firstLine="0"/>
+        <w:rPr>
+          <w:color w:val="00B050"/>
+        </w:rPr>
+      </w:pPr>
+      <w:r>
+        <w:rPr>
+          <w:color w:val="00B050"/>
+        </w:rPr>
+        <w:drawing>
+          <wp:inline distT="0" distB="0" distL="0" distR="0" wp14:anchorId="391CA77B" wp14:editId="34E1A1E7">
+            <wp:extent cx="5760720" cy="3391535"/>
+            <wp:effectExtent l="0" t="0" r="0" b="0"/>
+            <wp:docPr id="14" name="Imagem 14"/>
+            <wp:cNvGraphicFramePr>
+              <a:graphicFrameLocks xmlns:a="http://schemas.openxmlformats.org/drawingml/2006/main" noChangeAspect="1"/>
+            </wp:cNvGraphicFramePr>
+            <a:graphic xmlns:a="http://schemas.openxmlformats.org/drawingml/2006/main">
+              <a:graphicData uri="http://schemas.openxmlformats.org/drawingml/2006/picture">
+                <pic:pic xmlns:pic="http://schemas.openxmlformats.org/drawingml/2006/picture">
+                  <pic:nvPicPr>
+                    <pic:cNvPr id="1" name=""/>
+                    <pic:cNvPicPr/>
+                  </pic:nvPicPr>
+                  <pic:blipFill>
+                    <a:blip r:embed="rId25"/>
+                    <a:stretch>
+                      <a:fillRect/>
+                    </a:stretch>
+                  </pic:blipFill>
+                  <pic:spPr>
+                    <a:xfrm>
+                      <a:off x="0" y="0"/>
+                      <a:ext cx="5760720" cy="3391535"/>
+                    </a:xfrm>
+                    <a:prstGeom prst="rect">
+                      <a:avLst/>
+                    </a:prstGeom>
+                  </pic:spPr>
+                </pic:pic>
+              </a:graphicData>
+            </a:graphic>
+          </wp:inline>
+        </w:drawing>
+      </w:r>
+    </w:p>
+    <w:p>
+      <w:pPr>
+        <w:ind w:firstLine="0"/>
+        <w:rPr>
+          <w:color w:val="00B050"/>
+        </w:rPr>
+      </w:pPr>
+    </w:p>
+    <w:p>
+      <w:r>
+        <w:t xml:space="preserve">Caso o portal seja do CN ou BEC e o </w:t>
+      </w:r>
+      <w:proofErr w:type="spellStart"/>
+      <w:r>
+        <w:t>buyerUnit</w:t>
+      </w:r>
+      <w:proofErr w:type="spellEnd"/>
+      <w:r>
+        <w:t xml:space="preserve"> não esteja preenchido:</w:t>
+      </w:r>
+    </w:p>
+    <w:p>
+      <w:pPr>
+        <w:ind w:firstLine="0"/>
+        <w:rPr>
+          <w:color w:val="00B050"/>
+        </w:rPr>
+      </w:pPr>
+      <w:r>
+        <w:rPr>
+          <w:color w:val="00B050"/>
+        </w:rPr>
+        <w:drawing>
+          <wp:inline distT="0" distB="0" distL="0" distR="0" wp14:anchorId="23136DC7" wp14:editId="451D569C">
+            <wp:extent cx="5760720" cy="1102995"/>
+            <wp:effectExtent l="0" t="0" r="0" b="1905"/>
+            <wp:docPr id="15" name="Imagem 15"/>
+            <wp:cNvGraphicFramePr>
+              <a:graphicFrameLocks xmlns:a="http://schemas.openxmlformats.org/drawingml/2006/main" noChangeAspect="1"/>
+            </wp:cNvGraphicFramePr>
+            <a:graphic xmlns:a="http://schemas.openxmlformats.org/drawingml/2006/main">
+              <a:graphicData uri="http://schemas.openxmlformats.org/drawingml/2006/picture">
+                <pic:pic xmlns:pic="http://schemas.openxmlformats.org/drawingml/2006/picture">
+                  <pic:nvPicPr>
+                    <pic:cNvPr id="1" name=""/>
+                    <pic:cNvPicPr/>
+                  </pic:nvPicPr>
+                  <pic:blipFill>
+                    <a:blip r:embed="rId26"/>
+                    <a:stretch>
+                      <a:fillRect/>
+                    </a:stretch>
+                  </pic:blipFill>
+                  <pic:spPr>
+                    <a:xfrm>
+                      <a:off x="0" y="0"/>
+                      <a:ext cx="5760720" cy="1102995"/>
+                    </a:xfrm>
+                    <a:prstGeom prst="rect">
+                      <a:avLst/>
+                    </a:prstGeom>
+                  </pic:spPr>
+                </pic:pic>
+              </a:graphicData>
+            </a:graphic>
+          </wp:inline>
+        </w:drawing>
+      </w:r>
+    </w:p>
+    <w:p>
+      <w:pPr>
+        <w:ind w:firstLine="0"/>
+        <w:rPr>
+          <w:color w:val="00B050"/>
+        </w:rPr>
+      </w:pPr>
+    </w:p>
+    <w:p>
+      <w:pPr>
+        <w:rPr>
+          <w:color w:val="00B050"/>
+        </w:rPr>
+      </w:pPr>
+      <w:r>
+        <w:t xml:space="preserve">Tela do </w:t>
+      </w:r>
+      <w:proofErr w:type="spellStart"/>
+      <w:r>
+        <w:t>Postman</w:t>
+      </w:r>
+      <w:proofErr w:type="spellEnd"/>
+      <w:r>
+        <w:t xml:space="preserve"> para alterar as datas do pregão:</w:t>
+      </w:r>
+    </w:p>
+    <w:p>
+      <w:pPr>
+        <w:ind w:firstLine="0"/>
+        <w:jc w:val="center"/>
+      </w:pPr>
+      <w:r>
+        <w:rPr>
+          <w:noProof/>
+          <w:color w:val="00B050"/>
+        </w:rPr>
+        <w:drawing>
+          <wp:inline distT="0" distB="0" distL="0" distR="0" wp14:anchorId="338E70B0" wp14:editId="2BEAC69E">
+            <wp:extent cx="4652313" cy="2377440"/>
+            <wp:effectExtent l="0" t="0" r="0" b="3810"/>
+            <wp:docPr id="17" name="Imagem 17"/>
+            <wp:cNvGraphicFramePr>
+              <a:graphicFrameLocks xmlns:a="http://schemas.openxmlformats.org/drawingml/2006/main" noChangeAspect="1"/>
+            </wp:cNvGraphicFramePr>
+            <a:graphic xmlns:a="http://schemas.openxmlformats.org/drawingml/2006/main">
+              <a:graphicData uri="http://schemas.openxmlformats.org/drawingml/2006/picture">
+                <pic:pic xmlns:pic="http://schemas.openxmlformats.org/drawingml/2006/picture">
+                  <pic:nvPicPr>
+                    <pic:cNvPr id="17" name="Imagem 17"/>
+                    <pic:cNvPicPr/>
+                  </pic:nvPicPr>
+                  <pic:blipFill>
+                    <a:blip r:embed="rId27" cstate="print">
+                      <a:extLst>
+                        <a:ext uri="{28A0092B-C50C-407E-A947-70E740481C1C}">
+                          <a14:useLocalDpi xmlns:a14="http://schemas.microsoft.com/office/drawing/2010/main" val="0"/>
+                        </a:ext>
+                      </a:extLst>
+                    </a:blip>
+                    <a:stretch>
+                      <a:fillRect/>
+                    </a:stretch>
+                  </pic:blipFill>
+                  <pic:spPr>
+                    <a:xfrm>
+                      <a:off x="0" y="0"/>
+                      <a:ext cx="4741062" cy="2422793"/>
+                    </a:xfrm>
+                    <a:prstGeom prst="rect">
+                      <a:avLst/>
+                    </a:prstGeom>
+                  </pic:spPr>
+                </pic:pic>
+              </a:graphicData>
+            </a:graphic>
+          </wp:inline>
+        </w:drawing>
+      </w:r>
+    </w:p>
     <w:p>
       <w:pPr>
         <w:pStyle w:val="Ttulo1"/>
       </w:pPr>
-      <w:bookmarkStart w:id="10" w:name="_Toc104314123"/>
+      <w:bookmarkStart w:id="10" w:name="_Toc104804162"/>
       <w:r>
         <w:lastRenderedPageBreak/>
         <w:t>Resultados e Discussão</w:t>
@@ -1808,7 +2620,7 @@
       </w:r>
     </w:p>
     <w:sectPr>
-      <w:footerReference w:type="default" r:id="rId15"/>
+      <w:footerReference w:type="default" r:id="rId28"/>
       <w:pgSz w:w="11907" w:h="16840" w:code="9"/>
       <w:pgMar w:top="1701" w:right="1134" w:bottom="1134" w:left="1701" w:header="1134" w:footer="1134" w:gutter="0"/>
       <w:cols w:space="720"/>
@@ -1998,17 +2810,17 @@
         <v:path o:extrusionok="f" gradientshapeok="t" o:connecttype="rect"/>
         <o:lock v:ext="edit" aspectratio="t"/>
       </v:shapetype>
-      <v:shape id="_x0000_i1320" type="#_x0000_t75" style="width:3in;height:3in" o:bullet="t"/>
+      <v:shape id="_x0000_i1326" type="#_x0000_t75" style="width:3in;height:3in" o:bullet="t"/>
     </w:pict>
   </w:numPicBullet>
   <w:numPicBullet w:numPicBulletId="1">
     <w:pict>
-      <v:shape id="_x0000_i1321" type="#_x0000_t75" style="width:3in;height:3in" o:bullet="t"/>
+      <v:shape id="_x0000_i1327" type="#_x0000_t75" style="width:3in;height:3in" o:bullet="t"/>
     </w:pict>
   </w:numPicBullet>
   <w:numPicBullet w:numPicBulletId="2">
     <w:pict>
-      <v:shape id="_x0000_i1322" type="#_x0000_t75" style="width:3in;height:3in" o:bullet="t"/>
+      <v:shape id="_x0000_i1328" type="#_x0000_t75" style="width:3in;height:3in" o:bullet="t"/>
     </w:pict>
   </w:numPicBullet>
   <w:abstractNum w:abstractNumId="0" w15:restartNumberingAfterBreak="0">
@@ -5654,6 +6466,10 @@
 </file>
 
 <file path=customXml/item1.xml><?xml version="1.0" encoding="utf-8"?>
+<b:Sources xmlns:b="http://schemas.openxmlformats.org/officeDocument/2006/bibliography" xmlns="http://schemas.openxmlformats.org/officeDocument/2006/bibliography" SelectedStyle="\APA.XSL" StyleName="APA"/>
+</file>
+
+<file path=customXml/item2.xml><?xml version="1.0" encoding="utf-8"?>
 <ct:contentTypeSchema xmlns:ct="http://schemas.microsoft.com/office/2006/metadata/contentType" xmlns:ma="http://schemas.microsoft.com/office/2006/metadata/properties/metaAttributes" ct:_="" ma:_="" ma:contentTypeName="Documento" ma:contentTypeID="0x0101006D54F16DBDEFCC489C6BFC29EE19875A" ma:contentTypeVersion="33" ma:contentTypeDescription="Crie um novo documento." ma:contentTypeScope="" ma:versionID="b05a6d32d2a601c493dddc78b5510595">
   <xsd:schema xmlns:xsd="http://www.w3.org/2001/XMLSchema" xmlns:xs="http://www.w3.org/2001/XMLSchema" xmlns:p="http://schemas.microsoft.com/office/2006/metadata/properties" xmlns:ns2="05a64292-cb15-4fc9-8ef4-b45d22835375" xmlns:ns3="927e2375-f201-47ed-9f17-21439fbf4a96" targetNamespace="http://schemas.microsoft.com/office/2006/metadata/properties" ma:root="true" ma:fieldsID="708570210bd8c11e4bdea37eda441c93" ns2:_="" ns3:_="">
     <xsd:import namespace="05a64292-cb15-4fc9-8ef4-b45d22835375"/>
@@ -6064,20 +6880,7 @@
 </ct:contentTypeSchema>
 </file>
 
-<file path=customXml/item2.xml><?xml version="1.0" encoding="utf-8"?>
-<b:Sources xmlns:b="http://schemas.openxmlformats.org/officeDocument/2006/bibliography" xmlns="http://schemas.openxmlformats.org/officeDocument/2006/bibliography" SelectedStyle="\APA.XSL" StyleName="APA"/>
-</file>
-
 <file path=customXml/item3.xml><?xml version="1.0" encoding="utf-8"?>
-<?mso-contentType ?>
-<FormTemplates xmlns="http://schemas.microsoft.com/sharepoint/v3/contenttype/forms">
-  <Display>DocumentLibraryForm</Display>
-  <Edit>DocumentLibraryForm</Edit>
-  <New>DocumentLibraryForm</New>
-</FormTemplates>
-</file>
-
-<file path=customXml/item4.xml><?xml version="1.0" encoding="utf-8"?>
 <p:properties xmlns:p="http://schemas.microsoft.com/office/2006/metadata/properties" xmlns:xsi="http://www.w3.org/2001/XMLSchema-instance" xmlns:pc="http://schemas.microsoft.com/office/infopath/2007/PartnerControls">
   <documentManagement>
     <Distribution_Groups xmlns="05a64292-cb15-4fc9-8ef4-b45d22835375" xsi:nil="true"/>
@@ -6129,7 +6932,24 @@
 </p:properties>
 </file>
 
+<file path=customXml/item4.xml><?xml version="1.0" encoding="utf-8"?>
+<?mso-contentType ?>
+<FormTemplates xmlns="http://schemas.microsoft.com/sharepoint/v3/contenttype/forms">
+  <Display>DocumentLibraryForm</Display>
+  <Edit>DocumentLibraryForm</Edit>
+  <New>DocumentLibraryForm</New>
+</FormTemplates>
+</file>
+
 <file path=customXml/itemProps1.xml><?xml version="1.0" encoding="utf-8"?>
+<ds:datastoreItem xmlns:ds="http://schemas.openxmlformats.org/officeDocument/2006/customXml" ds:itemID="{A049A16F-1B48-4DA5-8472-3F25409AC68C}">
+  <ds:schemaRefs>
+    <ds:schemaRef ds:uri="http://schemas.openxmlformats.org/officeDocument/2006/bibliography"/>
+  </ds:schemaRefs>
+</ds:datastoreItem>
+</file>
+
+<file path=customXml/itemProps2.xml><?xml version="1.0" encoding="utf-8"?>
 <ds:datastoreItem xmlns:ds="http://schemas.openxmlformats.org/officeDocument/2006/customXml" ds:itemID="{1691EAD5-1687-48C9-BCA2-A6D11D40976A}">
   <ds:schemaRefs>
     <ds:schemaRef ds:uri="http://schemas.microsoft.com/office/2006/metadata/contentType"/>
@@ -6148,23 +6968,7 @@
 </ds:datastoreItem>
 </file>
 
-<file path=customXml/itemProps2.xml><?xml version="1.0" encoding="utf-8"?>
-<ds:datastoreItem xmlns:ds="http://schemas.openxmlformats.org/officeDocument/2006/customXml" ds:itemID="{A049A16F-1B48-4DA5-8472-3F25409AC68C}">
-  <ds:schemaRefs>
-    <ds:schemaRef ds:uri="http://schemas.openxmlformats.org/officeDocument/2006/bibliography"/>
-  </ds:schemaRefs>
-</ds:datastoreItem>
-</file>
-
 <file path=customXml/itemProps3.xml><?xml version="1.0" encoding="utf-8"?>
-<ds:datastoreItem xmlns:ds="http://schemas.openxmlformats.org/officeDocument/2006/customXml" ds:itemID="{4113C279-B62B-4062-A244-09128C47A374}">
-  <ds:schemaRefs>
-    <ds:schemaRef ds:uri="http://schemas.microsoft.com/sharepoint/v3/contenttype/forms"/>
-  </ds:schemaRefs>
-</ds:datastoreItem>
-</file>
-
-<file path=customXml/itemProps4.xml><?xml version="1.0" encoding="utf-8"?>
 <ds:datastoreItem xmlns:ds="http://schemas.openxmlformats.org/officeDocument/2006/customXml" ds:itemID="{C07CC599-171D-449B-BD56-787BD001A113}">
   <ds:schemaRefs>
     <ds:schemaRef ds:uri="http://schemas.microsoft.com/office/2006/metadata/properties"/>
@@ -6172,4 +6976,12 @@
     <ds:schemaRef ds:uri="05a64292-cb15-4fc9-8ef4-b45d22835375"/>
   </ds:schemaRefs>
 </ds:datastoreItem>
+</file>
+
+<file path=customXml/itemProps4.xml><?xml version="1.0" encoding="utf-8"?>
+<ds:datastoreItem xmlns:ds="http://schemas.openxmlformats.org/officeDocument/2006/customXml" ds:itemID="{4113C279-B62B-4062-A244-09128C47A374}">
+  <ds:schemaRefs>
+    <ds:schemaRef ds:uri="http://schemas.microsoft.com/sharepoint/v3/contenttype/forms"/>
+  </ds:schemaRefs>
+</ds:datastoreItem>
 </file>
</xml_diff>

<commit_message>
Alteração das imagens do Relatório de TG
</commit_message>
<xml_diff>
--- a/TG_01/TG - Relatório Técnico.docx
+++ b/TG_01/TG - Relatório Técnico.docx
@@ -429,7 +429,7 @@
         </w:rPr>
         <w:fldChar w:fldCharType="separate"/>
       </w:r>
-      <w:hyperlink w:anchor="_Toc104804156" w:history="1">
+      <w:hyperlink w:anchor="_Toc104921656" w:history="1">
         <w:r>
           <w:rPr>
             <w:rStyle w:val="Hyperlink"/>
@@ -472,7 +472,7 @@
             <w:noProof/>
             <w:webHidden/>
           </w:rPr>
-          <w:instrText xml:space="preserve"> PAGEREF _Toc104804156 \h </w:instrText>
+          <w:instrText xml:space="preserve"> PAGEREF _Toc104921656 \h </w:instrText>
         </w:r>
         <w:r>
           <w:rPr>
@@ -517,7 +517,7 @@
           <w:szCs w:val="22"/>
         </w:rPr>
       </w:pPr>
-      <w:hyperlink w:anchor="_Toc104804157" w:history="1">
+      <w:hyperlink w:anchor="_Toc104921657" w:history="1">
         <w:r>
           <w:rPr>
             <w:rStyle w:val="Hyperlink"/>
@@ -560,7 +560,7 @@
             <w:noProof/>
             <w:webHidden/>
           </w:rPr>
-          <w:instrText xml:space="preserve"> PAGEREF _Toc104804157 \h </w:instrText>
+          <w:instrText xml:space="preserve"> PAGEREF _Toc104921657 \h </w:instrText>
         </w:r>
         <w:r>
           <w:rPr>
@@ -605,7 +605,7 @@
           <w:szCs w:val="22"/>
         </w:rPr>
       </w:pPr>
-      <w:hyperlink w:anchor="_Toc104804158" w:history="1">
+      <w:hyperlink w:anchor="_Toc104921658" w:history="1">
         <w:r>
           <w:rPr>
             <w:rStyle w:val="Hyperlink"/>
@@ -648,7 +648,7 @@
             <w:noProof/>
             <w:webHidden/>
           </w:rPr>
-          <w:instrText xml:space="preserve"> PAGEREF _Toc104804158 \h </w:instrText>
+          <w:instrText xml:space="preserve"> PAGEREF _Toc104921658 \h </w:instrText>
         </w:r>
         <w:r>
           <w:rPr>
@@ -689,7 +689,7 @@
           <w:szCs w:val="22"/>
         </w:rPr>
       </w:pPr>
-      <w:hyperlink w:anchor="_Toc104804159" w:history="1">
+      <w:hyperlink w:anchor="_Toc104921659" w:history="1">
         <w:r>
           <w:rPr>
             <w:rStyle w:val="Hyperlink"/>
@@ -732,7 +732,7 @@
             <w:noProof/>
             <w:webHidden/>
           </w:rPr>
-          <w:instrText xml:space="preserve"> PAGEREF _Toc104804159 \h </w:instrText>
+          <w:instrText xml:space="preserve"> PAGEREF _Toc104921659 \h </w:instrText>
         </w:r>
         <w:r>
           <w:rPr>
@@ -777,7 +777,7 @@
           <w:szCs w:val="22"/>
         </w:rPr>
       </w:pPr>
-      <w:hyperlink w:anchor="_Toc104804160" w:history="1">
+      <w:hyperlink w:anchor="_Toc104921660" w:history="1">
         <w:r>
           <w:rPr>
             <w:rStyle w:val="Hyperlink"/>
@@ -820,7 +820,7 @@
             <w:noProof/>
             <w:webHidden/>
           </w:rPr>
-          <w:instrText xml:space="preserve"> PAGEREF _Toc104804160 \h </w:instrText>
+          <w:instrText xml:space="preserve"> PAGEREF _Toc104921660 \h </w:instrText>
         </w:r>
         <w:r>
           <w:rPr>
@@ -865,7 +865,7 @@
           <w:szCs w:val="22"/>
         </w:rPr>
       </w:pPr>
-      <w:hyperlink w:anchor="_Toc104804161" w:history="1">
+      <w:hyperlink w:anchor="_Toc104921661" w:history="1">
         <w:r>
           <w:rPr>
             <w:rStyle w:val="Hyperlink"/>
@@ -908,7 +908,7 @@
             <w:noProof/>
             <w:webHidden/>
           </w:rPr>
-          <w:instrText xml:space="preserve"> PAGEREF _Toc104804161 \h </w:instrText>
+          <w:instrText xml:space="preserve"> PAGEREF _Toc104921661 \h </w:instrText>
         </w:r>
         <w:r>
           <w:rPr>
@@ -949,7 +949,7 @@
           <w:szCs w:val="22"/>
         </w:rPr>
       </w:pPr>
-      <w:hyperlink w:anchor="_Toc104804162" w:history="1">
+      <w:hyperlink w:anchor="_Toc104921662" w:history="1">
         <w:r>
           <w:rPr>
             <w:rStyle w:val="Hyperlink"/>
@@ -992,7 +992,7 @@
             <w:noProof/>
             <w:webHidden/>
           </w:rPr>
-          <w:instrText xml:space="preserve"> PAGEREF _Toc104804162 \h </w:instrText>
+          <w:instrText xml:space="preserve"> PAGEREF _Toc104921662 \h </w:instrText>
         </w:r>
         <w:r>
           <w:rPr>
@@ -1012,7 +1012,7 @@
             <w:noProof/>
             <w:webHidden/>
           </w:rPr>
-          <w:t>9</w:t>
+          <w:t>13</w:t>
         </w:r>
         <w:r>
           <w:rPr>
@@ -1067,7 +1067,7 @@
       <w:pPr>
         <w:pStyle w:val="Ttulo1"/>
       </w:pPr>
-      <w:bookmarkStart w:id="3" w:name="_Toc104804156"/>
+      <w:bookmarkStart w:id="3" w:name="_Toc104921656"/>
       <w:r>
         <w:lastRenderedPageBreak/>
         <w:t>Introdução</w:t>
@@ -1119,7 +1119,7 @@
       <w:pPr>
         <w:pStyle w:val="Ttulo2"/>
       </w:pPr>
-      <w:bookmarkStart w:id="4" w:name="_Toc104804157"/>
+      <w:bookmarkStart w:id="4" w:name="_Toc104921657"/>
       <w:r>
         <w:t>Definição do problema</w:t>
       </w:r>
@@ -1176,7 +1176,7 @@
       <w:pPr>
         <w:pStyle w:val="Ttulo2"/>
       </w:pPr>
-      <w:bookmarkStart w:id="5" w:name="_Toc104804158"/>
+      <w:bookmarkStart w:id="5" w:name="_Toc104921658"/>
       <w:r>
         <w:t>Objetivo</w:t>
       </w:r>
@@ -1235,7 +1235,7 @@
       <w:pPr>
         <w:pStyle w:val="Ttulo1"/>
       </w:pPr>
-      <w:bookmarkStart w:id="6" w:name="_Toc104804159"/>
+      <w:bookmarkStart w:id="6" w:name="_Toc104921659"/>
       <w:r>
         <w:lastRenderedPageBreak/>
         <w:t>Desenvolvimento</w:t>
@@ -1285,7 +1285,7 @@
         <w:pStyle w:val="Ttulo2"/>
       </w:pPr>
       <w:bookmarkStart w:id="7" w:name="_Toc438245121"/>
-      <w:bookmarkStart w:id="8" w:name="_Toc104804160"/>
+      <w:bookmarkStart w:id="8" w:name="_Toc104921660"/>
       <w:r>
         <w:t>Arquitetura</w:t>
       </w:r>
@@ -1484,17 +1484,11 @@
     </w:p>
     <w:p>
       <w:pPr>
-        <w:rPr>
-          <w:color w:val="00B050"/>
-        </w:rPr>
-      </w:pPr>
-    </w:p>
-    <w:p>
-      <w:pPr>
         <w:pStyle w:val="Ttulo2"/>
       </w:pPr>
-      <w:bookmarkStart w:id="9" w:name="_Toc104804161"/>
-      <w:r>
+      <w:bookmarkStart w:id="9" w:name="_Toc104921661"/>
+      <w:r>
+        <w:lastRenderedPageBreak/>
         <w:t>Detalhes</w:t>
       </w:r>
       <w:bookmarkEnd w:id="9"/>
@@ -1517,13 +1511,18 @@
     </w:p>
     <w:p>
       <w:pPr>
+        <w:ind w:firstLine="576"/>
+      </w:pPr>
+    </w:p>
+    <w:p>
+      <w:pPr>
         <w:ind w:firstLine="0"/>
       </w:pPr>
       <w:r>
         <w:drawing>
-          <wp:inline distT="0" distB="0" distL="0" distR="0" wp14:anchorId="458BAFC2" wp14:editId="79EAC6B0">
-            <wp:extent cx="5760720" cy="2773045"/>
-            <wp:effectExtent l="0" t="0" r="0" b="8255"/>
+          <wp:inline distT="0" distB="0" distL="0" distR="0" wp14:anchorId="344252EC" wp14:editId="129FAEBB">
+            <wp:extent cx="5760720" cy="4019550"/>
+            <wp:effectExtent l="0" t="0" r="0" b="0"/>
             <wp:docPr id="1" name="Imagem 1"/>
             <wp:cNvGraphicFramePr>
               <a:graphicFrameLocks xmlns:a="http://schemas.openxmlformats.org/drawingml/2006/main" noChangeAspect="1"/>
@@ -1544,7 +1543,7 @@
                   <pic:spPr>
                     <a:xfrm>
                       <a:off x="0" y="0"/>
-                      <a:ext cx="5760720" cy="2773045"/>
+                      <a:ext cx="5760720" cy="4019550"/>
                     </a:xfrm>
                     <a:prstGeom prst="rect">
                       <a:avLst/>
@@ -1607,16 +1606,17 @@
         <w:t xml:space="preserve"> estão preenchidos:</w:t>
       </w:r>
     </w:p>
+    <w:p/>
     <w:p>
       <w:pPr>
         <w:ind w:firstLine="0"/>
       </w:pPr>
       <w:r>
         <w:drawing>
-          <wp:inline distT="0" distB="0" distL="0" distR="0" wp14:anchorId="1648B04F" wp14:editId="2E41E181">
-            <wp:extent cx="5760720" cy="495935"/>
-            <wp:effectExtent l="0" t="0" r="0" b="0"/>
-            <wp:docPr id="6" name="Imagem 6"/>
+          <wp:inline distT="0" distB="0" distL="0" distR="0" wp14:anchorId="667B53E8" wp14:editId="68C86097">
+            <wp:extent cx="5760720" cy="1381125"/>
+            <wp:effectExtent l="0" t="0" r="0" b="9525"/>
+            <wp:docPr id="5" name="Imagem 5"/>
             <wp:cNvGraphicFramePr>
               <a:graphicFrameLocks xmlns:a="http://schemas.openxmlformats.org/drawingml/2006/main" noChangeAspect="1"/>
             </wp:cNvGraphicFramePr>
@@ -1636,7 +1636,7 @@
                   <pic:spPr>
                     <a:xfrm>
                       <a:off x="0" y="0"/>
-                      <a:ext cx="5760720" cy="495935"/>
+                      <a:ext cx="5760720" cy="1381125"/>
                     </a:xfrm>
                     <a:prstGeom prst="rect">
                       <a:avLst/>
@@ -1655,7 +1655,23 @@
       </w:pPr>
     </w:p>
     <w:p>
-      <w:r>
+      <w:pPr>
+        <w:ind w:firstLine="0"/>
+      </w:pPr>
+    </w:p>
+    <w:p>
+      <w:pPr>
+        <w:ind w:firstLine="0"/>
+      </w:pPr>
+    </w:p>
+    <w:p>
+      <w:pPr>
+        <w:ind w:firstLine="0"/>
+      </w:pPr>
+    </w:p>
+    <w:p>
+      <w:r>
+        <w:lastRenderedPageBreak/>
         <w:t xml:space="preserve">Classe </w:t>
       </w:r>
       <w:proofErr w:type="spellStart"/>
@@ -1667,16 +1683,17 @@
         <w:t>:</w:t>
       </w:r>
     </w:p>
+    <w:p/>
     <w:p>
       <w:pPr>
         <w:ind w:firstLine="0"/>
       </w:pPr>
       <w:r>
         <w:drawing>
-          <wp:inline distT="0" distB="0" distL="0" distR="0" wp14:anchorId="4E0BF902" wp14:editId="6B4D4621">
-            <wp:extent cx="5760720" cy="708025"/>
+          <wp:inline distT="0" distB="0" distL="0" distR="0" wp14:anchorId="6BB1484F" wp14:editId="7FF235F5">
+            <wp:extent cx="5760720" cy="1638300"/>
             <wp:effectExtent l="0" t="0" r="0" b="0"/>
-            <wp:docPr id="7" name="Imagem 7"/>
+            <wp:docPr id="16" name="Imagem 16"/>
             <wp:cNvGraphicFramePr>
               <a:graphicFrameLocks xmlns:a="http://schemas.openxmlformats.org/drawingml/2006/main" noChangeAspect="1"/>
             </wp:cNvGraphicFramePr>
@@ -1696,7 +1713,7 @@
                   <pic:spPr>
                     <a:xfrm>
                       <a:off x="0" y="0"/>
-                      <a:ext cx="5760720" cy="708025"/>
+                      <a:ext cx="5760720" cy="1638300"/>
                     </a:xfrm>
                     <a:prstGeom prst="rect">
                       <a:avLst/>
@@ -1709,37 +1726,37 @@
         </w:drawing>
       </w:r>
     </w:p>
+    <w:p/>
+    <w:p>
+      <w:r>
+        <w:t xml:space="preserve">Envia para a classe </w:t>
+      </w:r>
+      <w:proofErr w:type="spellStart"/>
+      <w:r>
+        <w:t>ValidatePortal</w:t>
+      </w:r>
+      <w:proofErr w:type="spellEnd"/>
+      <w:r>
+        <w:t>(portal)</w:t>
+      </w:r>
+      <w:r>
+        <w:t xml:space="preserve"> para verificar se o portal é válido</w:t>
+      </w:r>
+      <w:r>
+        <w:t>:</w:t>
+      </w:r>
+    </w:p>
+    <w:p/>
     <w:p>
       <w:pPr>
         <w:ind w:firstLine="0"/>
       </w:pPr>
-    </w:p>
-    <w:p>
-      <w:r>
-        <w:t xml:space="preserve">Envia para a classe </w:t>
-      </w:r>
-      <w:proofErr w:type="spellStart"/>
-      <w:r>
-        <w:t>ValidatePortal</w:t>
-      </w:r>
-      <w:proofErr w:type="spellEnd"/>
-      <w:r>
-        <w:t>(portal)</w:t>
-      </w:r>
-      <w:r>
-        <w:t xml:space="preserve"> para verificar se o portal é válido.</w:t>
-      </w:r>
-    </w:p>
-    <w:p>
-      <w:pPr>
-        <w:ind w:firstLine="0"/>
-      </w:pPr>
       <w:r>
         <w:drawing>
-          <wp:inline distT="0" distB="0" distL="0" distR="0" wp14:anchorId="363A5F98" wp14:editId="52D8785F">
-            <wp:extent cx="5760720" cy="658495"/>
-            <wp:effectExtent l="0" t="0" r="0" b="8255"/>
-            <wp:docPr id="8" name="Imagem 8"/>
+          <wp:inline distT="0" distB="0" distL="0" distR="0" wp14:anchorId="73E0BC14" wp14:editId="0431C53A">
+            <wp:extent cx="5760720" cy="1123950"/>
+            <wp:effectExtent l="0" t="0" r="0" b="0"/>
+            <wp:docPr id="18" name="Imagem 18"/>
             <wp:cNvGraphicFramePr>
               <a:graphicFrameLocks xmlns:a="http://schemas.openxmlformats.org/drawingml/2006/main" noChangeAspect="1"/>
             </wp:cNvGraphicFramePr>
@@ -1759,7 +1776,7 @@
                   <pic:spPr>
                     <a:xfrm>
                       <a:off x="0" y="0"/>
-                      <a:ext cx="5760720" cy="658495"/>
+                      <a:ext cx="5760720" cy="1123950"/>
                     </a:xfrm>
                     <a:prstGeom prst="rect">
                       <a:avLst/>
@@ -1778,32 +1795,22 @@
       </w:pPr>
     </w:p>
     <w:p>
+      <w:r>
+        <w:t xml:space="preserve">Classe </w:t>
+      </w:r>
+      <w:proofErr w:type="spellStart"/>
+      <w:r>
+        <w:t>ValidatePortal</w:t>
+      </w:r>
+      <w:proofErr w:type="spellEnd"/>
+      <w:r>
+        <w:t>:</w:t>
+      </w:r>
+    </w:p>
+    <w:p/>
+    <w:p>
       <w:pPr>
         <w:ind w:firstLine="0"/>
-      </w:pPr>
-    </w:p>
-    <w:p>
-      <w:pPr>
-        <w:ind w:firstLine="0"/>
-      </w:pPr>
-    </w:p>
-    <w:p>
-      <w:r>
-        <w:lastRenderedPageBreak/>
-        <w:t xml:space="preserve">Classe </w:t>
-      </w:r>
-      <w:proofErr w:type="spellStart"/>
-      <w:r>
-        <w:t>ValidatePortal</w:t>
-      </w:r>
-      <w:proofErr w:type="spellEnd"/>
-      <w:r>
-        <w:t>:</w:t>
-      </w:r>
-    </w:p>
-    <w:p>
-      <w:pPr>
-        <w:ind w:firstLine="0"/>
         <w:rPr>
           <w:color w:val="00B050"/>
         </w:rPr>
@@ -1813,10 +1820,10 @@
           <w:color w:val="00B050"/>
         </w:rPr>
         <w:drawing>
-          <wp:inline distT="0" distB="0" distL="0" distR="0" wp14:anchorId="077F909C" wp14:editId="09CE3235">
-            <wp:extent cx="5760720" cy="1166495"/>
-            <wp:effectExtent l="0" t="0" r="0" b="0"/>
-            <wp:docPr id="4" name="Imagem 4"/>
+          <wp:inline distT="0" distB="0" distL="0" distR="0" wp14:anchorId="74438802" wp14:editId="5980366F">
+            <wp:extent cx="5760720" cy="1694180"/>
+            <wp:effectExtent l="0" t="0" r="0" b="1270"/>
+            <wp:docPr id="19" name="Imagem 19"/>
             <wp:cNvGraphicFramePr>
               <a:graphicFrameLocks xmlns:a="http://schemas.openxmlformats.org/drawingml/2006/main" noChangeAspect="1"/>
             </wp:cNvGraphicFramePr>
@@ -1836,7 +1843,7 @@
                   <pic:spPr>
                     <a:xfrm>
                       <a:off x="0" y="0"/>
-                      <a:ext cx="5760720" cy="1166495"/>
+                      <a:ext cx="5760720" cy="1694180"/>
                     </a:xfrm>
                     <a:prstGeom prst="rect">
                       <a:avLst/>
@@ -1860,8 +1867,57 @@
     <w:p>
       <w:pPr>
         <w:ind w:firstLine="0"/>
-      </w:pPr>
-      <w:r>
+        <w:rPr>
+          <w:color w:val="00B050"/>
+        </w:rPr>
+      </w:pPr>
+    </w:p>
+    <w:p>
+      <w:pPr>
+        <w:ind w:firstLine="0"/>
+        <w:rPr>
+          <w:color w:val="00B050"/>
+        </w:rPr>
+      </w:pPr>
+    </w:p>
+    <w:p>
+      <w:pPr>
+        <w:ind w:firstLine="0"/>
+        <w:rPr>
+          <w:color w:val="00B050"/>
+        </w:rPr>
+      </w:pPr>
+    </w:p>
+    <w:p>
+      <w:pPr>
+        <w:ind w:firstLine="0"/>
+        <w:rPr>
+          <w:color w:val="00B050"/>
+        </w:rPr>
+      </w:pPr>
+    </w:p>
+    <w:p>
+      <w:pPr>
+        <w:ind w:firstLine="0"/>
+        <w:rPr>
+          <w:color w:val="00B050"/>
+        </w:rPr>
+      </w:pPr>
+    </w:p>
+    <w:p>
+      <w:pPr>
+        <w:ind w:firstLine="0"/>
+        <w:rPr>
+          <w:color w:val="00B050"/>
+        </w:rPr>
+      </w:pPr>
+    </w:p>
+    <w:p>
+      <w:pPr>
+        <w:ind w:firstLine="0"/>
+      </w:pPr>
+      <w:r>
+        <w:lastRenderedPageBreak/>
         <w:tab/>
         <w:t xml:space="preserve">Envia para a classe </w:t>
       </w:r>
@@ -1877,6 +1933,11 @@
     <w:p>
       <w:pPr>
         <w:ind w:firstLine="0"/>
+      </w:pPr>
+    </w:p>
+    <w:p>
+      <w:pPr>
+        <w:ind w:firstLine="0"/>
         <w:rPr>
           <w:color w:val="00B050"/>
         </w:rPr>
@@ -1886,10 +1947,10 @@
           <w:color w:val="00B050"/>
         </w:rPr>
         <w:drawing>
-          <wp:inline distT="0" distB="0" distL="0" distR="0" wp14:anchorId="56F79690" wp14:editId="4804785D">
-            <wp:extent cx="5760720" cy="1506220"/>
-            <wp:effectExtent l="0" t="0" r="0" b="0"/>
-            <wp:docPr id="9" name="Imagem 9"/>
+          <wp:inline distT="0" distB="0" distL="0" distR="0" wp14:anchorId="7744783A" wp14:editId="205B0A90">
+            <wp:extent cx="5760720" cy="4181475"/>
+            <wp:effectExtent l="0" t="0" r="0" b="9525"/>
+            <wp:docPr id="21" name="Imagem 21"/>
             <wp:cNvGraphicFramePr>
               <a:graphicFrameLocks xmlns:a="http://schemas.openxmlformats.org/drawingml/2006/main" noChangeAspect="1"/>
             </wp:cNvGraphicFramePr>
@@ -1909,7 +1970,7 @@
                   <pic:spPr>
                     <a:xfrm>
                       <a:off x="0" y="0"/>
-                      <a:ext cx="5760720" cy="1506220"/>
+                      <a:ext cx="5760720" cy="4181475"/>
                     </a:xfrm>
                     <a:prstGeom prst="rect">
                       <a:avLst/>
@@ -1949,7 +2010,7 @@
       </w:r>
       <w:proofErr w:type="spellEnd"/>
       <w:r>
-        <w:t xml:space="preserve">: (Feita com </w:t>
+        <w:t xml:space="preserve"> (Feita com </w:t>
       </w:r>
       <w:proofErr w:type="spellStart"/>
       <w:r>
@@ -1959,10 +2020,18 @@
       <w:r>
         <w:t>)</w:t>
       </w:r>
+      <w:r>
+        <w:t>:</w:t>
+      </w:r>
     </w:p>
     <w:p>
       <w:pPr>
         <w:ind w:firstLine="0"/>
+      </w:pPr>
+    </w:p>
+    <w:p>
+      <w:pPr>
+        <w:ind w:firstLine="0"/>
         <w:rPr>
           <w:color w:val="00B050"/>
         </w:rPr>
@@ -1972,10 +2041,10 @@
           <w:color w:val="00B050"/>
         </w:rPr>
         <w:drawing>
-          <wp:inline distT="0" distB="0" distL="0" distR="0" wp14:anchorId="6DDD91DC" wp14:editId="3AA878F6">
-            <wp:extent cx="5760720" cy="742950"/>
+          <wp:inline distT="0" distB="0" distL="0" distR="0" wp14:anchorId="5158469C" wp14:editId="6FDFA209">
+            <wp:extent cx="5760720" cy="1543050"/>
             <wp:effectExtent l="0" t="0" r="0" b="0"/>
-            <wp:docPr id="10" name="Imagem 10"/>
+            <wp:docPr id="22" name="Imagem 22"/>
             <wp:cNvGraphicFramePr>
               <a:graphicFrameLocks xmlns:a="http://schemas.openxmlformats.org/drawingml/2006/main" noChangeAspect="1"/>
             </wp:cNvGraphicFramePr>
@@ -1995,7 +2064,7 @@
                   <pic:spPr>
                     <a:xfrm>
                       <a:off x="0" y="0"/>
-                      <a:ext cx="5760720" cy="742950"/>
+                      <a:ext cx="5760720" cy="1543050"/>
                     </a:xfrm>
                     <a:prstGeom prst="rect">
                       <a:avLst/>
@@ -2023,10 +2092,32 @@
           <w:color w:val="00B050"/>
         </w:rPr>
       </w:pPr>
-      <w:r>
+    </w:p>
+    <w:p>
+      <w:pPr>
+        <w:ind w:firstLine="0"/>
         <w:rPr>
           <w:color w:val="00B050"/>
         </w:rPr>
+      </w:pPr>
+    </w:p>
+    <w:p>
+      <w:pPr>
+        <w:ind w:firstLine="0"/>
+        <w:rPr>
+          <w:color w:val="00B050"/>
+        </w:rPr>
+      </w:pPr>
+    </w:p>
+    <w:p>
+      <w:pPr>
+        <w:ind w:firstLine="0"/>
+      </w:pPr>
+      <w:r>
+        <w:rPr>
+          <w:color w:val="00B050"/>
+        </w:rPr>
+        <w:lastRenderedPageBreak/>
         <w:tab/>
       </w:r>
       <w:r>
@@ -2040,15 +2131,23 @@
           <w:color w:val="00B050"/>
         </w:rPr>
       </w:pPr>
-      <w:r>
+    </w:p>
+    <w:p>
+      <w:pPr>
+        <w:ind w:firstLine="0"/>
         <w:rPr>
           <w:color w:val="00B050"/>
         </w:rPr>
+      </w:pPr>
+      <w:r>
+        <w:rPr>
+          <w:color w:val="00B050"/>
+        </w:rPr>
         <w:drawing>
-          <wp:inline distT="0" distB="0" distL="0" distR="0" wp14:anchorId="2EFDE368" wp14:editId="33716A1B">
-            <wp:extent cx="5760720" cy="1788795"/>
-            <wp:effectExtent l="0" t="0" r="0" b="1905"/>
-            <wp:docPr id="11" name="Imagem 11"/>
+          <wp:inline distT="0" distB="0" distL="0" distR="0" wp14:anchorId="0500E001" wp14:editId="6FD195D7">
+            <wp:extent cx="5760720" cy="4962525"/>
+            <wp:effectExtent l="0" t="0" r="0" b="9525"/>
+            <wp:docPr id="24" name="Imagem 24"/>
             <wp:cNvGraphicFramePr>
               <a:graphicFrameLocks xmlns:a="http://schemas.openxmlformats.org/drawingml/2006/main" noChangeAspect="1"/>
             </wp:cNvGraphicFramePr>
@@ -2068,7 +2167,7 @@
                   <pic:spPr>
                     <a:xfrm>
                       <a:off x="0" y="0"/>
-                      <a:ext cx="5760720" cy="1788795"/>
+                      <a:ext cx="5760720" cy="4962525"/>
                     </a:xfrm>
                     <a:prstGeom prst="rect">
                       <a:avLst/>
@@ -2106,11 +2205,53 @@
       </w:pPr>
     </w:p>
     <w:p>
+      <w:pPr>
+        <w:ind w:firstLine="0"/>
+        <w:rPr>
+          <w:color w:val="00B050"/>
+        </w:rPr>
+      </w:pPr>
+    </w:p>
+    <w:p>
+      <w:pPr>
+        <w:ind w:firstLine="0"/>
+        <w:rPr>
+          <w:color w:val="00B050"/>
+        </w:rPr>
+      </w:pPr>
+    </w:p>
+    <w:p>
+      <w:pPr>
+        <w:ind w:firstLine="0"/>
+        <w:rPr>
+          <w:color w:val="00B050"/>
+        </w:rPr>
+      </w:pPr>
+    </w:p>
+    <w:p>
+      <w:pPr>
+        <w:ind w:firstLine="0"/>
+        <w:rPr>
+          <w:color w:val="00B050"/>
+        </w:rPr>
+      </w:pPr>
+    </w:p>
+    <w:p>
+      <w:pPr>
+        <w:ind w:firstLine="0"/>
+        <w:rPr>
+          <w:color w:val="00B050"/>
+        </w:rPr>
+      </w:pPr>
+    </w:p>
+    <w:p/>
+    <w:p>
       <w:r>
         <w:lastRenderedPageBreak/>
         <w:t>Faz a comparação das datas do pregão que estão no banco com as novas datas. Se as novas datas forem iguais do banco ou nulas, passa para a próxima data:</w:t>
       </w:r>
     </w:p>
+    <w:p/>
     <w:p>
       <w:pPr>
         <w:ind w:firstLine="0"/>
@@ -2124,10 +2265,10 @@
           <w:color w:val="00B050"/>
         </w:rPr>
         <w:drawing>
-          <wp:inline distT="0" distB="0" distL="0" distR="0" wp14:anchorId="7C121E0F" wp14:editId="7E89BC59">
-            <wp:extent cx="5667590" cy="3093058"/>
+          <wp:inline distT="0" distB="0" distL="0" distR="0" wp14:anchorId="082E8188" wp14:editId="30E7EB75">
+            <wp:extent cx="5723890" cy="5392780"/>
             <wp:effectExtent l="0" t="0" r="0" b="0"/>
-            <wp:docPr id="12" name="Imagem 12"/>
+            <wp:docPr id="25" name="Imagem 25"/>
             <wp:cNvGraphicFramePr>
               <a:graphicFrameLocks xmlns:a="http://schemas.openxmlformats.org/drawingml/2006/main" noChangeAspect="1"/>
             </wp:cNvGraphicFramePr>
@@ -2147,7 +2288,7 @@
                   <pic:spPr>
                     <a:xfrm>
                       <a:off x="0" y="0"/>
-                      <a:ext cx="5733920" cy="3129257"/>
+                      <a:ext cx="5742854" cy="5410647"/>
                     </a:xfrm>
                     <a:prstGeom prst="rect">
                       <a:avLst/>
@@ -2170,7 +2311,71 @@
       </w:pPr>
     </w:p>
     <w:p>
-      <w:r>
+      <w:pPr>
+        <w:ind w:firstLine="0"/>
+        <w:jc w:val="center"/>
+        <w:rPr>
+          <w:color w:val="00B050"/>
+        </w:rPr>
+      </w:pPr>
+    </w:p>
+    <w:p>
+      <w:pPr>
+        <w:ind w:firstLine="0"/>
+        <w:jc w:val="center"/>
+        <w:rPr>
+          <w:color w:val="00B050"/>
+        </w:rPr>
+      </w:pPr>
+    </w:p>
+    <w:p>
+      <w:pPr>
+        <w:ind w:firstLine="0"/>
+        <w:jc w:val="center"/>
+        <w:rPr>
+          <w:color w:val="00B050"/>
+        </w:rPr>
+      </w:pPr>
+    </w:p>
+    <w:p>
+      <w:pPr>
+        <w:ind w:firstLine="0"/>
+        <w:jc w:val="center"/>
+        <w:rPr>
+          <w:color w:val="00B050"/>
+        </w:rPr>
+      </w:pPr>
+    </w:p>
+    <w:p>
+      <w:pPr>
+        <w:ind w:firstLine="0"/>
+        <w:jc w:val="center"/>
+        <w:rPr>
+          <w:color w:val="00B050"/>
+        </w:rPr>
+      </w:pPr>
+    </w:p>
+    <w:p>
+      <w:pPr>
+        <w:ind w:firstLine="0"/>
+        <w:jc w:val="center"/>
+        <w:rPr>
+          <w:color w:val="00B050"/>
+        </w:rPr>
+      </w:pPr>
+    </w:p>
+    <w:p>
+      <w:pPr>
+        <w:ind w:firstLine="0"/>
+        <w:jc w:val="center"/>
+        <w:rPr>
+          <w:color w:val="00B050"/>
+        </w:rPr>
+      </w:pPr>
+    </w:p>
+    <w:p>
+      <w:r>
+        <w:lastRenderedPageBreak/>
         <w:t xml:space="preserve">Se o pregão for do </w:t>
       </w:r>
       <w:r>
@@ -2194,6 +2399,7 @@
         <w:t>pega o status do pregão solicitado, verifica o status do pregão e pega as datas do pregão:</w:t>
       </w:r>
     </w:p>
+    <w:p/>
     <w:p>
       <w:pPr>
         <w:ind w:firstLine="0"/>
@@ -2206,10 +2412,10 @@
           <w:color w:val="00B050"/>
         </w:rPr>
         <w:drawing>
-          <wp:inline distT="0" distB="0" distL="0" distR="0" wp14:anchorId="64507BEA" wp14:editId="2AB3B31C">
-            <wp:extent cx="5760720" cy="1838325"/>
-            <wp:effectExtent l="0" t="0" r="0" b="9525"/>
-            <wp:docPr id="13" name="Imagem 13"/>
+          <wp:inline distT="0" distB="0" distL="0" distR="0" wp14:anchorId="4FB1AC49" wp14:editId="173ADF2F">
+            <wp:extent cx="5657215" cy="4229100"/>
+            <wp:effectExtent l="0" t="0" r="635" b="0"/>
+            <wp:docPr id="26" name="Imagem 26"/>
             <wp:cNvGraphicFramePr>
               <a:graphicFrameLocks xmlns:a="http://schemas.openxmlformats.org/drawingml/2006/main" noChangeAspect="1"/>
             </wp:cNvGraphicFramePr>
@@ -2229,7 +2435,7 @@
                   <pic:spPr>
                     <a:xfrm>
                       <a:off x="0" y="0"/>
-                      <a:ext cx="5760720" cy="1838325"/>
+                      <a:ext cx="5673039" cy="4240929"/>
                     </a:xfrm>
                     <a:prstGeom prst="rect">
                       <a:avLst/>
@@ -2242,68 +2448,20 @@
         </w:drawing>
       </w:r>
     </w:p>
-    <w:p>
-      <w:pPr>
-        <w:ind w:firstLine="0"/>
-        <w:rPr>
-          <w:color w:val="00B050"/>
-        </w:rPr>
-      </w:pPr>
-    </w:p>
-    <w:p>
-      <w:pPr>
-        <w:ind w:firstLine="0"/>
-        <w:rPr>
-          <w:color w:val="00B050"/>
-        </w:rPr>
-      </w:pPr>
-    </w:p>
-    <w:p>
-      <w:pPr>
-        <w:ind w:firstLine="0"/>
-        <w:rPr>
-          <w:color w:val="00B050"/>
-        </w:rPr>
-      </w:pPr>
-    </w:p>
-    <w:p>
-      <w:pPr>
-        <w:ind w:firstLine="0"/>
-        <w:rPr>
-          <w:color w:val="00B050"/>
-        </w:rPr>
-      </w:pPr>
-    </w:p>
-    <w:p>
-      <w:pPr>
-        <w:ind w:firstLine="0"/>
-        <w:rPr>
-          <w:color w:val="00B050"/>
-        </w:rPr>
-      </w:pPr>
-    </w:p>
-    <w:p>
-      <w:pPr>
-        <w:ind w:firstLine="0"/>
-        <w:rPr>
-          <w:color w:val="00B050"/>
-        </w:rPr>
-      </w:pPr>
-    </w:p>
-    <w:p>
-      <w:pPr>
-        <w:ind w:firstLine="0"/>
-        <w:rPr>
-          <w:color w:val="00B050"/>
-        </w:rPr>
-      </w:pPr>
-    </w:p>
-    <w:p>
-      <w:pPr>
-        <w:rPr>
-          <w:color w:val="00B050"/>
-        </w:rPr>
-      </w:pPr>
+    <w:p/>
+    <w:p/>
+    <w:p/>
+    <w:p/>
+    <w:p/>
+    <w:p/>
+    <w:p/>
+    <w:p/>
+    <w:p/>
+    <w:p/>
+    <w:p/>
+    <w:p/>
+    <w:p/>
+    <w:p>
       <w:r>
         <w:lastRenderedPageBreak/>
         <w:t>Faz a comparação das datas do pregão que estão no banco com as novas datas. Se as novas datas forem iguais do banco ou nulas, passa para a próxima data:</w:t>
@@ -2311,6 +2469,13 @@
     </w:p>
     <w:p>
       <w:pPr>
+        <w:rPr>
+          <w:color w:val="00B050"/>
+        </w:rPr>
+      </w:pPr>
+    </w:p>
+    <w:p>
+      <w:pPr>
         <w:ind w:firstLine="0"/>
         <w:rPr>
           <w:color w:val="00B050"/>
@@ -2321,10 +2486,10 @@
           <w:color w:val="00B050"/>
         </w:rPr>
         <w:drawing>
-          <wp:inline distT="0" distB="0" distL="0" distR="0" wp14:anchorId="391CA77B" wp14:editId="34E1A1E7">
-            <wp:extent cx="5760720" cy="3391535"/>
-            <wp:effectExtent l="0" t="0" r="0" b="0"/>
-            <wp:docPr id="14" name="Imagem 14"/>
+          <wp:inline distT="0" distB="0" distL="0" distR="0" wp14:anchorId="670BE9C0" wp14:editId="77212858">
+            <wp:extent cx="5760263" cy="5369442"/>
+            <wp:effectExtent l="0" t="0" r="0" b="3175"/>
+            <wp:docPr id="27" name="Imagem 27"/>
             <wp:cNvGraphicFramePr>
               <a:graphicFrameLocks xmlns:a="http://schemas.openxmlformats.org/drawingml/2006/main" noChangeAspect="1"/>
             </wp:cNvGraphicFramePr>
@@ -2344,7 +2509,7 @@
                   <pic:spPr>
                     <a:xfrm>
                       <a:off x="0" y="0"/>
-                      <a:ext cx="5760720" cy="3391535"/>
+                      <a:ext cx="5771165" cy="5379604"/>
                     </a:xfrm>
                     <a:prstGeom prst="rect">
                       <a:avLst/>
@@ -2365,8 +2530,17 @@
         </w:rPr>
       </w:pPr>
     </w:p>
-    <w:p>
-      <w:r>
+    <w:p/>
+    <w:p/>
+    <w:p/>
+    <w:p/>
+    <w:p/>
+    <w:p/>
+    <w:p/>
+    <w:p/>
+    <w:p>
+      <w:r>
+        <w:lastRenderedPageBreak/>
         <w:t xml:space="preserve">Caso o portal seja do CN ou BEC e o </w:t>
       </w:r>
       <w:proofErr w:type="spellStart"/>
@@ -2378,6 +2552,7 @@
         <w:t xml:space="preserve"> não esteja preenchido:</w:t>
       </w:r>
     </w:p>
+    <w:p/>
     <w:p>
       <w:pPr>
         <w:ind w:firstLine="0"/>
@@ -2390,10 +2565,10 @@
           <w:color w:val="00B050"/>
         </w:rPr>
         <w:drawing>
-          <wp:inline distT="0" distB="0" distL="0" distR="0" wp14:anchorId="23136DC7" wp14:editId="451D569C">
-            <wp:extent cx="5760720" cy="1102995"/>
-            <wp:effectExtent l="0" t="0" r="0" b="1905"/>
-            <wp:docPr id="15" name="Imagem 15"/>
+          <wp:inline distT="0" distB="0" distL="0" distR="0" wp14:anchorId="7F6D33E7" wp14:editId="3591D889">
+            <wp:extent cx="5760720" cy="2190307"/>
+            <wp:effectExtent l="0" t="0" r="0" b="635"/>
+            <wp:docPr id="28" name="Imagem 28"/>
             <wp:cNvGraphicFramePr>
               <a:graphicFrameLocks xmlns:a="http://schemas.openxmlformats.org/drawingml/2006/main" noChangeAspect="1"/>
             </wp:cNvGraphicFramePr>
@@ -2413,7 +2588,7 @@
                   <pic:spPr>
                     <a:xfrm>
                       <a:off x="0" y="0"/>
-                      <a:ext cx="5760720" cy="1102995"/>
+                      <a:ext cx="5773882" cy="2195311"/>
                     </a:xfrm>
                     <a:prstGeom prst="rect">
                       <a:avLst/>
@@ -2435,22 +2610,24 @@
       </w:pPr>
     </w:p>
     <w:p>
+      <w:r>
+        <w:t xml:space="preserve">Tela do </w:t>
+      </w:r>
+      <w:proofErr w:type="spellStart"/>
+      <w:r>
+        <w:t>Postman</w:t>
+      </w:r>
+      <w:proofErr w:type="spellEnd"/>
+      <w:r>
+        <w:t xml:space="preserve"> para alterar as datas do pregão:</w:t>
+      </w:r>
+    </w:p>
+    <w:p>
       <w:pPr>
         <w:rPr>
           <w:color w:val="00B050"/>
         </w:rPr>
       </w:pPr>
-      <w:r>
-        <w:t xml:space="preserve">Tela do </w:t>
-      </w:r>
-      <w:proofErr w:type="spellStart"/>
-      <w:r>
-        <w:t>Postman</w:t>
-      </w:r>
-      <w:proofErr w:type="spellEnd"/>
-      <w:r>
-        <w:t xml:space="preserve"> para alterar as datas do pregão:</w:t>
-      </w:r>
     </w:p>
     <w:p>
       <w:pPr>
@@ -2463,9 +2640,9 @@
           <w:color w:val="00B050"/>
         </w:rPr>
         <w:drawing>
-          <wp:inline distT="0" distB="0" distL="0" distR="0" wp14:anchorId="338E70B0" wp14:editId="2BEAC69E">
-            <wp:extent cx="4652313" cy="2377440"/>
-            <wp:effectExtent l="0" t="0" r="0" b="3810"/>
+          <wp:inline distT="0" distB="0" distL="0" distR="0" wp14:anchorId="338E70B0" wp14:editId="3A6ABA2C">
+            <wp:extent cx="5388859" cy="2753832"/>
+            <wp:effectExtent l="0" t="0" r="2540" b="8890"/>
             <wp:docPr id="17" name="Imagem 17"/>
             <wp:cNvGraphicFramePr>
               <a:graphicFrameLocks xmlns:a="http://schemas.openxmlformats.org/drawingml/2006/main" noChangeAspect="1"/>
@@ -2492,7 +2669,7 @@
                   <pic:spPr>
                     <a:xfrm>
                       <a:off x="0" y="0"/>
-                      <a:ext cx="4741062" cy="2422793"/>
+                      <a:ext cx="5521543" cy="2821637"/>
                     </a:xfrm>
                     <a:prstGeom prst="rect">
                       <a:avLst/>
@@ -2507,9 +2684,54 @@
     </w:p>
     <w:p>
       <w:pPr>
+        <w:ind w:firstLine="0"/>
+        <w:jc w:val="center"/>
+      </w:pPr>
+    </w:p>
+    <w:p>
+      <w:pPr>
+        <w:ind w:firstLine="0"/>
+        <w:jc w:val="center"/>
+      </w:pPr>
+    </w:p>
+    <w:p>
+      <w:pPr>
+        <w:ind w:firstLine="0"/>
+        <w:jc w:val="center"/>
+      </w:pPr>
+    </w:p>
+    <w:p>
+      <w:pPr>
+        <w:ind w:firstLine="0"/>
+        <w:jc w:val="center"/>
+      </w:pPr>
+    </w:p>
+    <w:p>
+      <w:pPr>
+        <w:ind w:firstLine="0"/>
+        <w:jc w:val="center"/>
+      </w:pPr>
+      <w:r>
+        <w:t>7</w:t>
+      </w:r>
+    </w:p>
+    <w:p>
+      <w:pPr>
+        <w:ind w:firstLine="0"/>
+        <w:jc w:val="center"/>
+      </w:pPr>
+    </w:p>
+    <w:p>
+      <w:pPr>
+        <w:ind w:firstLine="0"/>
+        <w:jc w:val="center"/>
+      </w:pPr>
+    </w:p>
+    <w:p>
+      <w:pPr>
         <w:pStyle w:val="Ttulo1"/>
       </w:pPr>
-      <w:bookmarkStart w:id="10" w:name="_Toc104804162"/>
+      <w:bookmarkStart w:id="10" w:name="_Toc104921662"/>
       <w:r>
         <w:lastRenderedPageBreak/>
         <w:t>Resultados e Discussão</w:t>
@@ -2810,17 +3032,17 @@
         <v:path o:extrusionok="f" gradientshapeok="t" o:connecttype="rect"/>
         <o:lock v:ext="edit" aspectratio="t"/>
       </v:shapetype>
-      <v:shape id="_x0000_i1326" type="#_x0000_t75" style="width:3in;height:3in" o:bullet="t"/>
+      <v:shape id="_x0000_i1098" type="#_x0000_t75" style="width:3in;height:3in" o:bullet="t"/>
     </w:pict>
   </w:numPicBullet>
   <w:numPicBullet w:numPicBulletId="1">
     <w:pict>
-      <v:shape id="_x0000_i1327" type="#_x0000_t75" style="width:3in;height:3in" o:bullet="t"/>
+      <v:shape id="_x0000_i1099" type="#_x0000_t75" style="width:3in;height:3in" o:bullet="t"/>
     </w:pict>
   </w:numPicBullet>
   <w:numPicBullet w:numPicBulletId="2">
     <w:pict>
-      <v:shape id="_x0000_i1328" type="#_x0000_t75" style="width:3in;height:3in" o:bullet="t"/>
+      <v:shape id="_x0000_i1100" type="#_x0000_t75" style="width:3in;height:3in" o:bullet="t"/>
     </w:pict>
   </w:numPicBullet>
   <w:abstractNum w:abstractNumId="0" w15:restartNumberingAfterBreak="0">
@@ -6466,10 +6688,6 @@
 </file>
 
 <file path=customXml/item1.xml><?xml version="1.0" encoding="utf-8"?>
-<b:Sources xmlns:b="http://schemas.openxmlformats.org/officeDocument/2006/bibliography" xmlns="http://schemas.openxmlformats.org/officeDocument/2006/bibliography" SelectedStyle="\APA.XSL" StyleName="APA"/>
-</file>
-
-<file path=customXml/item2.xml><?xml version="1.0" encoding="utf-8"?>
 <ct:contentTypeSchema xmlns:ct="http://schemas.microsoft.com/office/2006/metadata/contentType" xmlns:ma="http://schemas.microsoft.com/office/2006/metadata/properties/metaAttributes" ct:_="" ma:_="" ma:contentTypeName="Documento" ma:contentTypeID="0x0101006D54F16DBDEFCC489C6BFC29EE19875A" ma:contentTypeVersion="33" ma:contentTypeDescription="Crie um novo documento." ma:contentTypeScope="" ma:versionID="b05a6d32d2a601c493dddc78b5510595">
   <xsd:schema xmlns:xsd="http://www.w3.org/2001/XMLSchema" xmlns:xs="http://www.w3.org/2001/XMLSchema" xmlns:p="http://schemas.microsoft.com/office/2006/metadata/properties" xmlns:ns2="05a64292-cb15-4fc9-8ef4-b45d22835375" xmlns:ns3="927e2375-f201-47ed-9f17-21439fbf4a96" targetNamespace="http://schemas.microsoft.com/office/2006/metadata/properties" ma:root="true" ma:fieldsID="708570210bd8c11e4bdea37eda441c93" ns2:_="" ns3:_="">
     <xsd:import namespace="05a64292-cb15-4fc9-8ef4-b45d22835375"/>
@@ -6880,7 +7098,20 @@
 </ct:contentTypeSchema>
 </file>
 
+<file path=customXml/item2.xml><?xml version="1.0" encoding="utf-8"?>
+<b:Sources xmlns:b="http://schemas.openxmlformats.org/officeDocument/2006/bibliography" xmlns="http://schemas.openxmlformats.org/officeDocument/2006/bibliography" SelectedStyle="\APA.XSL" StyleName="APA"/>
+</file>
+
 <file path=customXml/item3.xml><?xml version="1.0" encoding="utf-8"?>
+<?mso-contentType ?>
+<FormTemplates xmlns="http://schemas.microsoft.com/sharepoint/v3/contenttype/forms">
+  <Display>DocumentLibraryForm</Display>
+  <Edit>DocumentLibraryForm</Edit>
+  <New>DocumentLibraryForm</New>
+</FormTemplates>
+</file>
+
+<file path=customXml/item4.xml><?xml version="1.0" encoding="utf-8"?>
 <p:properties xmlns:p="http://schemas.microsoft.com/office/2006/metadata/properties" xmlns:xsi="http://www.w3.org/2001/XMLSchema-instance" xmlns:pc="http://schemas.microsoft.com/office/infopath/2007/PartnerControls">
   <documentManagement>
     <Distribution_Groups xmlns="05a64292-cb15-4fc9-8ef4-b45d22835375" xsi:nil="true"/>
@@ -6932,24 +7163,7 @@
 </p:properties>
 </file>
 
-<file path=customXml/item4.xml><?xml version="1.0" encoding="utf-8"?>
-<?mso-contentType ?>
-<FormTemplates xmlns="http://schemas.microsoft.com/sharepoint/v3/contenttype/forms">
-  <Display>DocumentLibraryForm</Display>
-  <Edit>DocumentLibraryForm</Edit>
-  <New>DocumentLibraryForm</New>
-</FormTemplates>
-</file>
-
 <file path=customXml/itemProps1.xml><?xml version="1.0" encoding="utf-8"?>
-<ds:datastoreItem xmlns:ds="http://schemas.openxmlformats.org/officeDocument/2006/customXml" ds:itemID="{A049A16F-1B48-4DA5-8472-3F25409AC68C}">
-  <ds:schemaRefs>
-    <ds:schemaRef ds:uri="http://schemas.openxmlformats.org/officeDocument/2006/bibliography"/>
-  </ds:schemaRefs>
-</ds:datastoreItem>
-</file>
-
-<file path=customXml/itemProps2.xml><?xml version="1.0" encoding="utf-8"?>
 <ds:datastoreItem xmlns:ds="http://schemas.openxmlformats.org/officeDocument/2006/customXml" ds:itemID="{1691EAD5-1687-48C9-BCA2-A6D11D40976A}">
   <ds:schemaRefs>
     <ds:schemaRef ds:uri="http://schemas.microsoft.com/office/2006/metadata/contentType"/>
@@ -6968,7 +7182,23 @@
 </ds:datastoreItem>
 </file>
 
+<file path=customXml/itemProps2.xml><?xml version="1.0" encoding="utf-8"?>
+<ds:datastoreItem xmlns:ds="http://schemas.openxmlformats.org/officeDocument/2006/customXml" ds:itemID="{A049A16F-1B48-4DA5-8472-3F25409AC68C}">
+  <ds:schemaRefs>
+    <ds:schemaRef ds:uri="http://schemas.openxmlformats.org/officeDocument/2006/bibliography"/>
+  </ds:schemaRefs>
+</ds:datastoreItem>
+</file>
+
 <file path=customXml/itemProps3.xml><?xml version="1.0" encoding="utf-8"?>
+<ds:datastoreItem xmlns:ds="http://schemas.openxmlformats.org/officeDocument/2006/customXml" ds:itemID="{4113C279-B62B-4062-A244-09128C47A374}">
+  <ds:schemaRefs>
+    <ds:schemaRef ds:uri="http://schemas.microsoft.com/sharepoint/v3/contenttype/forms"/>
+  </ds:schemaRefs>
+</ds:datastoreItem>
+</file>
+
+<file path=customXml/itemProps4.xml><?xml version="1.0" encoding="utf-8"?>
 <ds:datastoreItem xmlns:ds="http://schemas.openxmlformats.org/officeDocument/2006/customXml" ds:itemID="{C07CC599-171D-449B-BD56-787BD001A113}">
   <ds:schemaRefs>
     <ds:schemaRef ds:uri="http://schemas.microsoft.com/office/2006/metadata/properties"/>
@@ -6976,12 +7206,4 @@
     <ds:schemaRef ds:uri="05a64292-cb15-4fc9-8ef4-b45d22835375"/>
   </ds:schemaRefs>
 </ds:datastoreItem>
-</file>
-
-<file path=customXml/itemProps4.xml><?xml version="1.0" encoding="utf-8"?>
-<ds:datastoreItem xmlns:ds="http://schemas.openxmlformats.org/officeDocument/2006/customXml" ds:itemID="{4113C279-B62B-4062-A244-09128C47A374}">
-  <ds:schemaRefs>
-    <ds:schemaRef ds:uri="http://schemas.microsoft.com/sharepoint/v3/contenttype/forms"/>
-  </ds:schemaRefs>
-</ds:datastoreItem>
 </file>
</xml_diff>

<commit_message>
Atualização do Relatório Técnico
</commit_message>
<xml_diff>
--- a/TG_01/TG - Relatório Técnico.docx
+++ b/TG_01/TG - Relatório Técnico.docx
@@ -140,7 +140,7 @@
         <w:pStyle w:val="TtulodoTG"/>
       </w:pPr>
       <w:r>
-        <w:t>AMBIENTE DE SUPORTE AO BANCO DE DADOS</w:t>
+        <w:t>DESENVOLVIMENTO DE SISTEMA DE SUPORTE A PREGÕES</w:t>
       </w:r>
     </w:p>
     <w:p>
@@ -242,6 +242,12 @@
         <w:rPr>
           <w:szCs w:val="24"/>
         </w:rPr>
+        <w:t xml:space="preserve">Me. </w:t>
+      </w:r>
+      <w:r>
+        <w:rPr>
+          <w:szCs w:val="24"/>
+        </w:rPr>
         <w:t xml:space="preserve">Juliana </w:t>
       </w:r>
       <w:proofErr w:type="spellStart"/>
@@ -258,22 +264,6 @@
         </w:rPr>
         <w:t xml:space="preserve"> Pasquini Martinez</w:t>
       </w:r>
-    </w:p>
-    <w:p>
-      <w:pPr>
-        <w:pStyle w:val="NormalSemTabulacao"/>
-        <w:rPr>
-          <w:b/>
-        </w:rPr>
-      </w:pPr>
-    </w:p>
-    <w:p>
-      <w:pPr>
-        <w:pStyle w:val="NormalSemTabulacao"/>
-        <w:rPr>
-          <w:b/>
-        </w:rPr>
-      </w:pPr>
     </w:p>
     <w:p>
       <w:pPr>
@@ -429,7 +419,7 @@
         </w:rPr>
         <w:fldChar w:fldCharType="separate"/>
       </w:r>
-      <w:hyperlink w:anchor="_Toc104921656" w:history="1">
+      <w:hyperlink w:anchor="_Toc121070255" w:history="1">
         <w:r>
           <w:rPr>
             <w:rStyle w:val="Hyperlink"/>
@@ -472,7 +462,7 @@
             <w:noProof/>
             <w:webHidden/>
           </w:rPr>
-          <w:instrText xml:space="preserve"> PAGEREF _Toc104921656 \h </w:instrText>
+          <w:instrText xml:space="preserve"> PAGEREF _Toc121070255 \h </w:instrText>
         </w:r>
         <w:r>
           <w:rPr>
@@ -517,7 +507,7 @@
           <w:szCs w:val="22"/>
         </w:rPr>
       </w:pPr>
-      <w:hyperlink w:anchor="_Toc104921657" w:history="1">
+      <w:hyperlink w:anchor="_Toc121070256" w:history="1">
         <w:r>
           <w:rPr>
             <w:rStyle w:val="Hyperlink"/>
@@ -560,7 +550,7 @@
             <w:noProof/>
             <w:webHidden/>
           </w:rPr>
-          <w:instrText xml:space="preserve"> PAGEREF _Toc104921657 \h </w:instrText>
+          <w:instrText xml:space="preserve"> PAGEREF _Toc121070256 \h </w:instrText>
         </w:r>
         <w:r>
           <w:rPr>
@@ -580,7 +570,7 @@
             <w:noProof/>
             <w:webHidden/>
           </w:rPr>
-          <w:t>3</w:t>
+          <w:t>4</w:t>
         </w:r>
         <w:r>
           <w:rPr>
@@ -605,7 +595,7 @@
           <w:szCs w:val="22"/>
         </w:rPr>
       </w:pPr>
-      <w:hyperlink w:anchor="_Toc104921658" w:history="1">
+      <w:hyperlink w:anchor="_Toc121070257" w:history="1">
         <w:r>
           <w:rPr>
             <w:rStyle w:val="Hyperlink"/>
@@ -648,7 +638,7 @@
             <w:noProof/>
             <w:webHidden/>
           </w:rPr>
-          <w:instrText xml:space="preserve"> PAGEREF _Toc104921658 \h </w:instrText>
+          <w:instrText xml:space="preserve"> PAGEREF _Toc121070257 \h </w:instrText>
         </w:r>
         <w:r>
           <w:rPr>
@@ -668,7 +658,7 @@
             <w:noProof/>
             <w:webHidden/>
           </w:rPr>
-          <w:t>3</w:t>
+          <w:t>4</w:t>
         </w:r>
         <w:r>
           <w:rPr>
@@ -689,7 +679,7 @@
           <w:szCs w:val="22"/>
         </w:rPr>
       </w:pPr>
-      <w:hyperlink w:anchor="_Toc104921659" w:history="1">
+      <w:hyperlink w:anchor="_Toc121070258" w:history="1">
         <w:r>
           <w:rPr>
             <w:rStyle w:val="Hyperlink"/>
@@ -732,7 +722,7 @@
             <w:noProof/>
             <w:webHidden/>
           </w:rPr>
-          <w:instrText xml:space="preserve"> PAGEREF _Toc104921659 \h </w:instrText>
+          <w:instrText xml:space="preserve"> PAGEREF _Toc121070258 \h </w:instrText>
         </w:r>
         <w:r>
           <w:rPr>
@@ -752,7 +742,7 @@
             <w:noProof/>
             <w:webHidden/>
           </w:rPr>
-          <w:t>4</w:t>
+          <w:t>5</w:t>
         </w:r>
         <w:r>
           <w:rPr>
@@ -777,7 +767,7 @@
           <w:szCs w:val="22"/>
         </w:rPr>
       </w:pPr>
-      <w:hyperlink w:anchor="_Toc104921660" w:history="1">
+      <w:hyperlink w:anchor="_Toc121070259" w:history="1">
         <w:r>
           <w:rPr>
             <w:rStyle w:val="Hyperlink"/>
@@ -820,7 +810,7 @@
             <w:noProof/>
             <w:webHidden/>
           </w:rPr>
-          <w:instrText xml:space="preserve"> PAGEREF _Toc104921660 \h </w:instrText>
+          <w:instrText xml:space="preserve"> PAGEREF _Toc121070259 \h </w:instrText>
         </w:r>
         <w:r>
           <w:rPr>
@@ -840,7 +830,7 @@
             <w:noProof/>
             <w:webHidden/>
           </w:rPr>
-          <w:t>4</w:t>
+          <w:t>5</w:t>
         </w:r>
         <w:r>
           <w:rPr>
@@ -865,7 +855,7 @@
           <w:szCs w:val="22"/>
         </w:rPr>
       </w:pPr>
-      <w:hyperlink w:anchor="_Toc104921661" w:history="1">
+      <w:hyperlink w:anchor="_Toc121070260" w:history="1">
         <w:r>
           <w:rPr>
             <w:rStyle w:val="Hyperlink"/>
@@ -908,7 +898,7 @@
             <w:noProof/>
             <w:webHidden/>
           </w:rPr>
-          <w:instrText xml:space="preserve"> PAGEREF _Toc104921661 \h </w:instrText>
+          <w:instrText xml:space="preserve"> PAGEREF _Toc121070260 \h </w:instrText>
         </w:r>
         <w:r>
           <w:rPr>
@@ -928,7 +918,7 @@
             <w:noProof/>
             <w:webHidden/>
           </w:rPr>
-          <w:t>5</w:t>
+          <w:t>6</w:t>
         </w:r>
         <w:r>
           <w:rPr>
@@ -949,7 +939,7 @@
           <w:szCs w:val="22"/>
         </w:rPr>
       </w:pPr>
-      <w:hyperlink w:anchor="_Toc104921662" w:history="1">
+      <w:hyperlink w:anchor="_Toc121070261" w:history="1">
         <w:r>
           <w:rPr>
             <w:rStyle w:val="Hyperlink"/>
@@ -992,7 +982,7 @@
             <w:noProof/>
             <w:webHidden/>
           </w:rPr>
-          <w:instrText xml:space="preserve"> PAGEREF _Toc104921662 \h </w:instrText>
+          <w:instrText xml:space="preserve"> PAGEREF _Toc121070261 \h </w:instrText>
         </w:r>
         <w:r>
           <w:rPr>
@@ -1012,7 +1002,7 @@
             <w:noProof/>
             <w:webHidden/>
           </w:rPr>
-          <w:t>13</w:t>
+          <w:t>19</w:t>
         </w:r>
         <w:r>
           <w:rPr>
@@ -1025,6 +1015,94 @@
     </w:p>
     <w:p>
       <w:pPr>
+        <w:pStyle w:val="Sumrio2"/>
+        <w:tabs>
+          <w:tab w:val="left" w:pos="960"/>
+          <w:tab w:val="right" w:pos="9062"/>
+        </w:tabs>
+        <w:rPr>
+          <w:rFonts w:asciiTheme="minorHAnsi" w:eastAsiaTheme="minorEastAsia" w:hAnsiTheme="minorHAnsi" w:cstheme="minorBidi"/>
+          <w:noProof/>
+          <w:sz w:val="22"/>
+          <w:szCs w:val="22"/>
+        </w:rPr>
+      </w:pPr>
+      <w:hyperlink w:anchor="_Toc121070262" w:history="1">
+        <w:r>
+          <w:rPr>
+            <w:rStyle w:val="Hyperlink"/>
+            <w:noProof/>
+          </w:rPr>
+          <w:t>3.1</w:t>
+        </w:r>
+        <w:r>
+          <w:rPr>
+            <w:rFonts w:asciiTheme="minorHAnsi" w:eastAsiaTheme="minorEastAsia" w:hAnsiTheme="minorHAnsi" w:cstheme="minorBidi"/>
+            <w:noProof/>
+            <w:sz w:val="22"/>
+            <w:szCs w:val="22"/>
+          </w:rPr>
+          <w:tab/>
+        </w:r>
+        <w:r>
+          <w:rPr>
+            <w:rStyle w:val="Hyperlink"/>
+            <w:noProof/>
+          </w:rPr>
+          <w:t>Conclusão</w:t>
+        </w:r>
+        <w:r>
+          <w:rPr>
+            <w:noProof/>
+            <w:webHidden/>
+          </w:rPr>
+          <w:tab/>
+        </w:r>
+        <w:r>
+          <w:rPr>
+            <w:noProof/>
+            <w:webHidden/>
+          </w:rPr>
+          <w:fldChar w:fldCharType="begin"/>
+        </w:r>
+        <w:r>
+          <w:rPr>
+            <w:noProof/>
+            <w:webHidden/>
+          </w:rPr>
+          <w:instrText xml:space="preserve"> PAGEREF _Toc121070262 \h </w:instrText>
+        </w:r>
+        <w:r>
+          <w:rPr>
+            <w:noProof/>
+            <w:webHidden/>
+          </w:rPr>
+        </w:r>
+        <w:r>
+          <w:rPr>
+            <w:noProof/>
+            <w:webHidden/>
+          </w:rPr>
+          <w:fldChar w:fldCharType="separate"/>
+        </w:r>
+        <w:r>
+          <w:rPr>
+            <w:noProof/>
+            <w:webHidden/>
+          </w:rPr>
+          <w:t>19</w:t>
+        </w:r>
+        <w:r>
+          <w:rPr>
+            <w:noProof/>
+            <w:webHidden/>
+          </w:rPr>
+          <w:fldChar w:fldCharType="end"/>
+        </w:r>
+      </w:hyperlink>
+    </w:p>
+    <w:p>
+      <w:pPr>
         <w:pStyle w:val="Ttulo1"/>
         <w:numPr>
           <w:ilvl w:val="0"/>
@@ -1067,7 +1145,7 @@
       <w:pPr>
         <w:pStyle w:val="Ttulo1"/>
       </w:pPr>
-      <w:bookmarkStart w:id="3" w:name="_Toc104921656"/>
+      <w:bookmarkStart w:id="3" w:name="_Toc121070255"/>
       <w:r>
         <w:lastRenderedPageBreak/>
         <w:t>Introdução</w:t>
@@ -1076,51 +1154,110 @@
     </w:p>
     <w:p>
       <w:r>
-        <w:t>A empresa Brasil317 é uma empresa de licitações com sistema ainda em construção</w:t>
-      </w:r>
-      <w:r>
-        <w:t>.</w:t>
-      </w:r>
-      <w:r>
-        <w:t xml:space="preserve"> Sendo assim ela ainda não possui um sistema de suportes, tendo </w:t>
-      </w:r>
-      <w:r>
-        <w:t xml:space="preserve">como consequência </w:t>
-      </w:r>
-      <w:r>
-        <w:t xml:space="preserve">que </w:t>
-      </w:r>
-      <w:r>
-        <w:t xml:space="preserve">todas as alterações dos pregões </w:t>
-      </w:r>
-      <w:r>
-        <w:t>precisam ser</w:t>
-      </w:r>
-      <w:r>
-        <w:t xml:space="preserve"> feit</w:t>
+        <w:t xml:space="preserve">A Brasil 317 é uma empresa de tecnologia e serviços agregados que desenvolveu um sistema que </w:t>
+      </w:r>
+      <w:r>
+        <w:t>inova</w:t>
+      </w:r>
+      <w:r>
+        <w:t xml:space="preserve"> a forma com que as empresas privadas negociam com entes públicos, modificando radicalmente o mercado de vendas governamentais.</w:t>
+      </w:r>
+      <w:r>
+        <w:t xml:space="preserve"> </w:t>
+      </w:r>
+    </w:p>
+    <w:p>
+      <w:r>
+        <w:t xml:space="preserve">Localizada no Parque Tecnológico da UNIVAP em São José dos Campos conta com uma equipe de 16 funcionário </w:t>
+      </w:r>
+      <w:r>
+        <w:t>distribuídos</w:t>
+      </w:r>
+      <w:r>
+        <w:t xml:space="preserve"> entre operadores, suporte, desenvolvimento, infraestrutura, vendas e financeiro.</w:t>
+      </w:r>
+    </w:p>
+    <w:p>
+      <w:r>
+        <w:t xml:space="preserve">A história da Brasil317 começa em 2008, quando após 2 anos de utilização da modalidade pregão eletrônico para compras públicas, </w:t>
+      </w:r>
+      <w:r>
+        <w:t>constatou</w:t>
+      </w:r>
+      <w:r>
+        <w:t>-se</w:t>
+      </w:r>
+      <w:r>
+        <w:t xml:space="preserve"> que desenvolver um sistema para </w:t>
+      </w:r>
+      <w:r>
+        <w:t>fazer a ponte entre</w:t>
+      </w:r>
+      <w:r>
+        <w:t xml:space="preserve"> empresas que gostariam de vender para o governo e o governo</w:t>
+      </w:r>
+      <w:r>
+        <w:t>,</w:t>
+      </w:r>
+      <w:r>
+        <w:t xml:space="preserve"> </w:t>
+      </w:r>
+      <w:r>
+        <w:t>seria</w:t>
+      </w:r>
+      <w:r>
+        <w:t xml:space="preserve"> uma forte tendência de mercado e a empresa investiu nesse nicho</w:t>
+      </w:r>
+      <w:r>
+        <w:t xml:space="preserve">. </w:t>
+      </w:r>
+    </w:p>
+    <w:p>
+      <w:r>
+        <w:t>Muito trabalho e investimento foram empregados a partir de então, buscando desenvolver algo novo, uma solução completa, onde nossos clientes pudessem abranger todas as etapas de um processo licitatório e que ao mesmo tempo multiplicasse suas vendas nesse mercado. A partir do segundo semestre de 2015 a Brasil317 disponibilizou essa tecnologia revolucionária para o mercado.</w:t>
+      </w:r>
+    </w:p>
+    <w:p>
+      <w:r>
+        <w:t>POR QUÊ 317? A Brasil17 nasceu para deixar sua marca nessa país, prega</w:t>
+      </w:r>
+      <w:r>
+        <w:t>ndo</w:t>
+      </w:r>
+      <w:r>
+        <w:t xml:space="preserve"> a total lisura nos processos de compras públicas, agindo de forma correta e provando a todos que é possível fazer negócios entre entes públicos e privados respeitando todos os preceitos da ética. Para reforçar e sempre deixar muita clara </w:t>
       </w:r>
       <w:r>
         <w:t>a</w:t>
       </w:r>
       <w:r>
-        <w:t xml:space="preserve">s diretamente no banco de dados, aumentando a possibilidade de erros </w:t>
-      </w:r>
-      <w:r>
-        <w:t>e</w:t>
-      </w:r>
-      <w:r>
-        <w:t xml:space="preserve"> um enorme prejuízo financeiro a empresa</w:t>
-      </w:r>
-      <w:r>
-        <w:t>.</w:t>
-      </w:r>
-    </w:p>
+        <w:t xml:space="preserve"> forma de atuar, </w:t>
+      </w:r>
+      <w:r>
+        <w:t>foi adotado</w:t>
+      </w:r>
+      <w:r>
+        <w:t xml:space="preserve"> no nome da empresa o nº 317, que faz alusão ao artigo do Código Penal Brasileiro que trata dos crimes contra a administração pública em específico a corrupção passiva.</w:t>
+      </w:r>
+    </w:p>
+    <w:p>
+      <w:r>
+        <w:t>Tamanho a crença de que a relação pode e deve ser permeada por práticas absolutamente lícitas, também é clausula de nosso contrato de prestação de serviços, a fim de garantir categoricamente que as partes ajam da mesma forma.</w:t>
+      </w:r>
+    </w:p>
+    <w:p>
+      <w:r>
+        <w:t>A área de suporte da empresa, ainda não possui um sistema de suportes, tendo como consequência que todas as alterações dos pregões precisam ser feitas diretamente no banco de dados de produção, aumentando a possibilidade de erros e um enorme prejuízo financeiro a empresa.</w:t>
+      </w:r>
+    </w:p>
+    <w:p/>
     <w:p>
       <w:pPr>
         <w:pStyle w:val="Ttulo2"/>
       </w:pPr>
-      <w:bookmarkStart w:id="4" w:name="_Toc104921657"/>
-      <w:r>
+      <w:bookmarkStart w:id="4" w:name="_Toc121070256"/>
+      <w:r>
+        <w:lastRenderedPageBreak/>
         <w:t>Definição do problema</w:t>
       </w:r>
       <w:bookmarkEnd w:id="4"/>
@@ -1133,7 +1270,13 @@
         <w:t xml:space="preserve">o </w:t>
       </w:r>
       <w:r>
-        <w:t xml:space="preserve">problema citado na introdução, foi proposto o desafio de criação de um sistema de suporte </w:t>
+        <w:t>problema citado na introdução, foi proposto o desafio de</w:t>
+      </w:r>
+      <w:r>
+        <w:t xml:space="preserve"> iniciar a</w:t>
+      </w:r>
+      <w:r>
+        <w:t xml:space="preserve"> criação de um sistema de suporte </w:t>
       </w:r>
       <w:r>
         <w:t>para diminuir as alterações feitas diretamente no Banco de Dados</w:t>
@@ -1176,7 +1319,7 @@
       <w:pPr>
         <w:pStyle w:val="Ttulo2"/>
       </w:pPr>
-      <w:bookmarkStart w:id="5" w:name="_Toc104921658"/>
+      <w:bookmarkStart w:id="5" w:name="_Toc121070257"/>
       <w:r>
         <w:t>Objetivo</w:t>
       </w:r>
@@ -1192,10 +1335,13 @@
         <w:t xml:space="preserve">O </w:t>
       </w:r>
       <w:r>
-        <w:t xml:space="preserve">objetivo deste trabalho consiste em </w:t>
-      </w:r>
-      <w:r>
-        <w:t>construir uma</w:t>
+        <w:t>objetivo deste trabalho consiste em</w:t>
+      </w:r>
+      <w:r>
+        <w:t xml:space="preserve"> iniciar o desenvolvimento de um sistema de suporte a pregões, sendo composto por</w:t>
+      </w:r>
+      <w:r>
+        <w:t xml:space="preserve"> uma</w:t>
       </w:r>
       <w:r>
         <w:t xml:space="preserve"> API REST e posteriormente um </w:t>
@@ -1235,7 +1381,7 @@
       <w:pPr>
         <w:pStyle w:val="Ttulo1"/>
       </w:pPr>
-      <w:bookmarkStart w:id="6" w:name="_Toc104921659"/>
+      <w:bookmarkStart w:id="6" w:name="_Toc121070258"/>
       <w:r>
         <w:lastRenderedPageBreak/>
         <w:t>Desenvolvimento</w:t>
@@ -1252,7 +1398,13 @@
         <w:t>Para o desenvolvimento desse trabalho</w:t>
       </w:r>
       <w:r>
-        <w:t xml:space="preserve"> está sendo utilizado ASP NET CORE 3.1, API REST e </w:t>
+        <w:t xml:space="preserve"> </w:t>
+      </w:r>
+      <w:r>
+        <w:t>utiliza-se</w:t>
+      </w:r>
+      <w:r>
+        <w:t xml:space="preserve"> ASP NET CORE 3.1, API REST e </w:t>
       </w:r>
       <w:r>
         <w:t xml:space="preserve">programação Front </w:t>
@@ -1269,7 +1421,13 @@
         <w:t>.</w:t>
       </w:r>
       <w:r>
-        <w:t xml:space="preserve"> O banco de dados é </w:t>
+        <w:t xml:space="preserve"> O </w:t>
+      </w:r>
+      <w:r>
+        <w:t xml:space="preserve">sistema gerenciador de </w:t>
+      </w:r>
+      <w:r>
+        <w:t xml:space="preserve">banco de dados é </w:t>
       </w:r>
       <w:proofErr w:type="spellStart"/>
       <w:r>
@@ -1285,7 +1443,7 @@
         <w:pStyle w:val="Ttulo2"/>
       </w:pPr>
       <w:bookmarkStart w:id="7" w:name="_Toc438245121"/>
-      <w:bookmarkStart w:id="8" w:name="_Toc104921660"/>
+      <w:bookmarkStart w:id="8" w:name="_Toc121070259"/>
       <w:r>
         <w:t>Arquitetura</w:t>
       </w:r>
@@ -1294,7 +1452,26 @@
     </w:p>
     <w:p>
       <w:r>
-        <w:t>A arquitetura REST possui uma série de regras e princípios que devem ser seguidas:</w:t>
+        <w:t>A arquitetura REST possui uma série de regras e princípios que devem ser seguidas</w:t>
+      </w:r>
+      <w:r>
+        <w:t xml:space="preserve"> </w:t>
+      </w:r>
+      <w:r>
+        <w:t>(</w:t>
+      </w:r>
+      <w:r>
+        <w:rPr>
+          <w:b/>
+          <w:bCs/>
+        </w:rPr>
+        <w:t>Figura 1</w:t>
+      </w:r>
+      <w:r>
+        <w:t>)</w:t>
+      </w:r>
+      <w:r>
+        <w:t>:</w:t>
       </w:r>
     </w:p>
     <w:p>
@@ -1304,7 +1481,7 @@
           <w:ilvl w:val="0"/>
           <w:numId w:val="15"/>
         </w:numPr>
-        <w:spacing w:after="160" w:line="259" w:lineRule="auto"/>
+        <w:ind w:left="1066" w:hanging="357"/>
       </w:pPr>
       <w:r>
         <w:rPr>
@@ -1332,7 +1509,7 @@
           <w:ilvl w:val="0"/>
           <w:numId w:val="15"/>
         </w:numPr>
-        <w:spacing w:after="160" w:line="259" w:lineRule="auto"/>
+        <w:ind w:left="1066" w:hanging="357"/>
       </w:pPr>
       <w:r>
         <w:rPr>
@@ -1352,7 +1529,7 @@
           <w:ilvl w:val="0"/>
           <w:numId w:val="15"/>
         </w:numPr>
-        <w:spacing w:after="160" w:line="259" w:lineRule="auto"/>
+        <w:ind w:left="1066" w:hanging="357"/>
       </w:pPr>
       <w:proofErr w:type="spellStart"/>
       <w:r>
@@ -1381,7 +1558,7 @@
           <w:ilvl w:val="0"/>
           <w:numId w:val="15"/>
         </w:numPr>
-        <w:spacing w:after="160" w:line="259" w:lineRule="auto"/>
+        <w:ind w:left="1066" w:hanging="357"/>
       </w:pPr>
       <w:r>
         <w:rPr>
@@ -1401,6 +1578,7 @@
           <w:ilvl w:val="0"/>
           <w:numId w:val="15"/>
         </w:numPr>
+        <w:ind w:left="1066" w:hanging="357"/>
       </w:pPr>
       <w:r>
         <w:rPr>
@@ -1418,6 +1596,67 @@
         <w:pStyle w:val="PargrafodaLista"/>
         <w:ind w:firstLine="0"/>
       </w:pPr>
+    </w:p>
+    <w:p>
+      <w:pPr>
+        <w:pStyle w:val="PargrafodaLista"/>
+        <w:ind w:firstLine="0"/>
+      </w:pPr>
+    </w:p>
+    <w:p>
+      <w:pPr>
+        <w:pStyle w:val="PargrafodaLista"/>
+        <w:ind w:firstLine="0"/>
+      </w:pPr>
+    </w:p>
+    <w:p>
+      <w:pPr>
+        <w:pStyle w:val="PargrafodaLista"/>
+        <w:ind w:firstLine="0"/>
+      </w:pPr>
+    </w:p>
+    <w:p>
+      <w:pPr>
+        <w:pStyle w:val="PargrafodaLista"/>
+        <w:ind w:firstLine="0"/>
+      </w:pPr>
+    </w:p>
+    <w:p>
+      <w:pPr>
+        <w:pStyle w:val="PargrafodaLista"/>
+        <w:ind w:firstLine="0"/>
+      </w:pPr>
+    </w:p>
+    <w:p>
+      <w:pPr>
+        <w:pStyle w:val="PargrafodaLista"/>
+        <w:ind w:firstLine="0"/>
+      </w:pPr>
+    </w:p>
+    <w:p>
+      <w:pPr>
+        <w:pStyle w:val="PargrafodaLista"/>
+        <w:ind w:firstLine="0"/>
+      </w:pPr>
+    </w:p>
+    <w:p>
+      <w:pPr>
+        <w:pStyle w:val="PargrafodaLista"/>
+        <w:ind w:left="0" w:firstLine="0"/>
+        <w:jc w:val="center"/>
+        <w:rPr>
+          <w:b/>
+          <w:bCs/>
+        </w:rPr>
+      </w:pPr>
+      <w:r>
+        <w:rPr>
+          <w:b/>
+          <w:bCs/>
+        </w:rPr>
+        <w:lastRenderedPageBreak/>
+        <w:t>Figura 1 – Arquitetura REST</w:t>
+      </w:r>
     </w:p>
     <w:p>
       <w:pPr>
@@ -1433,9 +1672,9 @@
           <w:color w:val="00B050"/>
         </w:rPr>
         <w:drawing>
-          <wp:inline distT="0" distB="0" distL="0" distR="0" wp14:anchorId="12250E2F" wp14:editId="0311F9F0">
-            <wp:extent cx="5760720" cy="3056255"/>
-            <wp:effectExtent l="0" t="0" r="0" b="0"/>
+          <wp:inline distT="0" distB="0" distL="0" distR="0" wp14:anchorId="12250E2F" wp14:editId="1820D7D5">
+            <wp:extent cx="4821364" cy="2557895"/>
+            <wp:effectExtent l="19050" t="19050" r="17780" b="13970"/>
             <wp:docPr id="2" name="Imagem 2"/>
             <wp:cNvGraphicFramePr>
               <a:graphicFrameLocks xmlns:a="http://schemas.openxmlformats.org/drawingml/2006/main" noChangeAspect="1"/>
@@ -1465,14 +1704,16 @@
                   <pic:spPr bwMode="auto">
                     <a:xfrm>
                       <a:off x="0" y="0"/>
-                      <a:ext cx="5760720" cy="3056255"/>
+                      <a:ext cx="4866737" cy="2581967"/>
                     </a:xfrm>
                     <a:prstGeom prst="rect">
                       <a:avLst/>
                     </a:prstGeom>
                     <a:noFill/>
-                    <a:ln>
-                      <a:noFill/>
+                    <a:ln w="12700">
+                      <a:solidFill>
+                        <a:schemeClr val="tx1"/>
+                      </a:solidFill>
                     </a:ln>
                   </pic:spPr>
                 </pic:pic>
@@ -1484,21 +1725,47 @@
     </w:p>
     <w:p>
       <w:pPr>
+        <w:ind w:firstLine="0"/>
+        <w:jc w:val="center"/>
+      </w:pPr>
+    </w:p>
+    <w:p>
+      <w:pPr>
         <w:pStyle w:val="Ttulo2"/>
       </w:pPr>
-      <w:bookmarkStart w:id="9" w:name="_Toc104921661"/>
-      <w:r>
-        <w:lastRenderedPageBreak/>
+      <w:bookmarkStart w:id="9" w:name="_Toc121070260"/>
+      <w:r>
         <w:t>Detalhes</w:t>
       </w:r>
       <w:bookmarkEnd w:id="9"/>
     </w:p>
     <w:p>
-      <w:pPr>
-        <w:ind w:firstLine="576"/>
-      </w:pPr>
-      <w:r>
-        <w:t xml:space="preserve">Declaração da Rota e variáveis a serem inseridas no </w:t>
+      <w:r>
+        <w:t xml:space="preserve">O </w:t>
+      </w:r>
+      <w:r>
+        <w:t>Quadro</w:t>
+      </w:r>
+      <w:r>
+        <w:t xml:space="preserve"> 1 </w:t>
+      </w:r>
+      <w:r>
+        <w:t>mostra</w:t>
+      </w:r>
+      <w:r>
+        <w:t xml:space="preserve"> o código de</w:t>
+      </w:r>
+      <w:r>
+        <w:t xml:space="preserve"> declaração </w:t>
+      </w:r>
+      <w:r>
+        <w:t xml:space="preserve">de </w:t>
+      </w:r>
+      <w:r>
+        <w:t>rota</w:t>
+      </w:r>
+      <w:r>
+        <w:t xml:space="preserve"> e variáveis a serem inseridas no </w:t>
       </w:r>
       <w:proofErr w:type="spellStart"/>
       <w:r>
@@ -1506,23 +1773,42 @@
       </w:r>
       <w:proofErr w:type="spellEnd"/>
       <w:r>
-        <w:t>:</w:t>
-      </w:r>
-    </w:p>
-    <w:p>
-      <w:pPr>
-        <w:ind w:firstLine="576"/>
-      </w:pPr>
-    </w:p>
-    <w:p>
-      <w:pPr>
-        <w:ind w:firstLine="0"/>
-      </w:pPr>
-      <w:r>
+        <w:t>.</w:t>
+      </w:r>
+      <w:r>
+        <w:t xml:space="preserve"> As partes do código se encontram comentadas.</w:t>
+      </w:r>
+    </w:p>
+    <w:p>
+      <w:pPr>
+        <w:spacing w:before="120" w:after="120"/>
+        <w:ind w:firstLine="0"/>
+        <w:jc w:val="center"/>
+        <w:rPr>
+          <w:b/>
+          <w:bCs/>
+        </w:rPr>
+      </w:pPr>
+      <w:r>
+        <w:rPr>
+          <w:b/>
+          <w:bCs/>
+        </w:rPr>
+        <w:t>Quadro 1 - Declaração da Rota.</w:t>
+      </w:r>
+    </w:p>
+    <w:p>
+      <w:pPr>
+        <w:ind w:firstLine="0"/>
+      </w:pPr>
+      <w:r>
+        <w:rPr>
+          <w:noProof/>
+        </w:rPr>
         <w:drawing>
-          <wp:inline distT="0" distB="0" distL="0" distR="0" wp14:anchorId="344252EC" wp14:editId="129FAEBB">
-            <wp:extent cx="5760720" cy="4019550"/>
-            <wp:effectExtent l="0" t="0" r="0" b="0"/>
+          <wp:inline distT="0" distB="0" distL="0" distR="0" wp14:anchorId="344252EC" wp14:editId="69C4EB83">
+            <wp:extent cx="5572125" cy="3887958"/>
+            <wp:effectExtent l="19050" t="19050" r="9525" b="17780"/>
             <wp:docPr id="1" name="Imagem 1"/>
             <wp:cNvGraphicFramePr>
               <a:graphicFrameLocks xmlns:a="http://schemas.openxmlformats.org/drawingml/2006/main" noChangeAspect="1"/>
@@ -1543,11 +1829,16 @@
                   <pic:spPr>
                     <a:xfrm>
                       <a:off x="0" y="0"/>
-                      <a:ext cx="5760720" cy="4019550"/>
+                      <a:ext cx="5574156" cy="3889375"/>
                     </a:xfrm>
                     <a:prstGeom prst="rect">
                       <a:avLst/>
                     </a:prstGeom>
+                    <a:ln w="12700">
+                      <a:solidFill>
+                        <a:schemeClr val="tx1"/>
+                      </a:solidFill>
+                    </a:ln>
                   </pic:spPr>
                 </pic:pic>
               </a:graphicData>
@@ -1557,13 +1848,18 @@
       </w:r>
     </w:p>
     <w:p>
-      <w:pPr>
-        <w:ind w:firstLine="0"/>
-      </w:pPr>
-    </w:p>
-    <w:p>
-      <w:r>
-        <w:t xml:space="preserve">Envia para a classe </w:t>
+      <w:r>
+        <w:lastRenderedPageBreak/>
+        <w:t>O Quadro 2 mostra o código de e</w:t>
+      </w:r>
+      <w:r>
+        <w:t>nvi</w:t>
+      </w:r>
+      <w:r>
+        <w:t>o</w:t>
+      </w:r>
+      <w:r>
+        <w:t xml:space="preserve"> para a classe </w:t>
       </w:r>
       <w:proofErr w:type="spellStart"/>
       <w:r>
@@ -1571,51 +1867,93 @@
       </w:r>
       <w:proofErr w:type="spellEnd"/>
       <w:r>
-        <w:t>(</w:t>
+        <w:t xml:space="preserve"> </w:t>
+      </w:r>
+      <w:r>
+        <w:t xml:space="preserve">para verificar se o </w:t>
       </w:r>
       <w:proofErr w:type="spellStart"/>
-      <w:proofErr w:type="gramStart"/>
-      <w:r>
-        <w:t>auctionNumber,portal</w:t>
-      </w:r>
-      <w:proofErr w:type="gramEnd"/>
-      <w:r>
-        <w:t>,account</w:t>
+      <w:r>
+        <w:t>auctionNumber</w:t>
       </w:r>
       <w:proofErr w:type="spellEnd"/>
       <w:r>
-        <w:t>)</w:t>
-      </w:r>
-      <w:r>
-        <w:t xml:space="preserve"> para verificar se o </w:t>
+        <w:t xml:space="preserve"> (Número do Pregão)</w:t>
+      </w:r>
+      <w:r>
+        <w:t xml:space="preserve">, </w:t>
+      </w:r>
+      <w:r>
+        <w:t>P</w:t>
+      </w:r>
+      <w:r>
+        <w:t>ortal</w:t>
+      </w:r>
+      <w:r>
+        <w:t xml:space="preserve"> (Portal Governamental)</w:t>
+      </w:r>
+      <w:r>
+        <w:t xml:space="preserve"> e </w:t>
       </w:r>
       <w:proofErr w:type="spellStart"/>
       <w:r>
-        <w:t>auctionNumber</w:t>
+        <w:t>account</w:t>
       </w:r>
       <w:proofErr w:type="spellEnd"/>
       <w:r>
-        <w:t xml:space="preserve">, portal e </w:t>
-      </w:r>
-      <w:proofErr w:type="spellStart"/>
-      <w:r>
-        <w:t>account</w:t>
-      </w:r>
-      <w:proofErr w:type="spellEnd"/>
-      <w:r>
-        <w:t xml:space="preserve"> estão preenchidos:</w:t>
-      </w:r>
-    </w:p>
-    <w:p/>
-    <w:p>
-      <w:pPr>
-        <w:ind w:firstLine="0"/>
-      </w:pPr>
-      <w:r>
+        <w:t xml:space="preserve"> (Cliente)</w:t>
+      </w:r>
+      <w:r>
+        <w:t xml:space="preserve"> estão preenchidos</w:t>
+      </w:r>
+      <w:r>
+        <w:t>.</w:t>
+      </w:r>
+    </w:p>
+    <w:p>
+      <w:pPr>
+        <w:spacing w:before="120" w:after="120"/>
+        <w:ind w:firstLine="0"/>
+        <w:jc w:val="center"/>
+        <w:rPr>
+          <w:b/>
+          <w:bCs/>
+        </w:rPr>
+      </w:pPr>
+      <w:r>
+        <w:rPr>
+          <w:b/>
+          <w:bCs/>
+        </w:rPr>
+        <w:t>Quadro 2</w:t>
+      </w:r>
+      <w:r>
+        <w:rPr>
+          <w:b/>
+          <w:bCs/>
+        </w:rPr>
+        <w:t xml:space="preserve"> – Código de envio para validação do Pregão</w:t>
+      </w:r>
+      <w:r>
+        <w:rPr>
+          <w:b/>
+          <w:bCs/>
+        </w:rPr>
+        <w:t>.</w:t>
+      </w:r>
+    </w:p>
+    <w:p>
+      <w:pPr>
+        <w:ind w:firstLine="0"/>
+      </w:pPr>
+      <w:r>
+        <w:rPr>
+          <w:noProof/>
+        </w:rPr>
         <w:drawing>
-          <wp:inline distT="0" distB="0" distL="0" distR="0" wp14:anchorId="667B53E8" wp14:editId="68C86097">
+          <wp:inline distT="0" distB="0" distL="0" distR="0" wp14:anchorId="667B53E8" wp14:editId="784EB586">
             <wp:extent cx="5760720" cy="1381125"/>
-            <wp:effectExtent l="0" t="0" r="0" b="9525"/>
+            <wp:effectExtent l="19050" t="19050" r="11430" b="28575"/>
             <wp:docPr id="5" name="Imagem 5"/>
             <wp:cNvGraphicFramePr>
               <a:graphicFrameLocks xmlns:a="http://schemas.openxmlformats.org/drawingml/2006/main" noChangeAspect="1"/>
@@ -1641,6 +1979,11 @@
                     <a:prstGeom prst="rect">
                       <a:avLst/>
                     </a:prstGeom>
+                    <a:ln w="12700">
+                      <a:solidFill>
+                        <a:schemeClr val="tx1"/>
+                      </a:solidFill>
+                    </a:ln>
                   </pic:spPr>
                 </pic:pic>
               </a:graphicData>
@@ -1660,19 +2003,11 @@
       </w:pPr>
     </w:p>
     <w:p>
-      <w:pPr>
-        <w:ind w:firstLine="0"/>
-      </w:pPr>
-    </w:p>
-    <w:p>
-      <w:pPr>
-        <w:ind w:firstLine="0"/>
-      </w:pPr>
-    </w:p>
-    <w:p>
-      <w:r>
-        <w:lastRenderedPageBreak/>
-        <w:t xml:space="preserve">Classe </w:t>
+      <w:r>
+        <w:t>O Quadro 3 mostra o código de validação do pregão através da c</w:t>
+      </w:r>
+      <w:r>
+        <w:t xml:space="preserve">lasse </w:t>
       </w:r>
       <w:proofErr w:type="spellStart"/>
       <w:r>
@@ -1680,19 +2015,55 @@
       </w:r>
       <w:proofErr w:type="spellEnd"/>
       <w:r>
-        <w:t>:</w:t>
-      </w:r>
-    </w:p>
-    <w:p/>
-    <w:p>
-      <w:pPr>
-        <w:ind w:firstLine="0"/>
-      </w:pPr>
-      <w:r>
+        <w:t>.</w:t>
+      </w:r>
+      <w:r>
+        <w:t xml:space="preserve"> </w:t>
+      </w:r>
+      <w:r>
+        <w:t>Essa classe f</w:t>
+      </w:r>
+      <w:r>
+        <w:t>az a verificação se o número do pregão, cliente e Portal do Governo estão preenchidos</w:t>
+      </w:r>
+    </w:p>
+    <w:p>
+      <w:pPr>
+        <w:spacing w:before="120" w:after="120"/>
+        <w:ind w:firstLine="0"/>
+        <w:jc w:val="center"/>
+        <w:rPr>
+          <w:b/>
+          <w:bCs/>
+        </w:rPr>
+      </w:pPr>
+      <w:r>
+        <w:rPr>
+          <w:b/>
+          <w:bCs/>
+        </w:rPr>
+        <w:t>Quadro 3</w:t>
+      </w:r>
+      <w:r>
+        <w:rPr>
+          <w:b/>
+          <w:bCs/>
+        </w:rPr>
+        <w:t xml:space="preserve"> – Validação do pregão.</w:t>
+      </w:r>
+    </w:p>
+    <w:p>
+      <w:pPr>
+        <w:ind w:firstLine="0"/>
+      </w:pPr>
+      <w:r>
+        <w:rPr>
+          <w:noProof/>
+        </w:rPr>
         <w:drawing>
-          <wp:inline distT="0" distB="0" distL="0" distR="0" wp14:anchorId="6BB1484F" wp14:editId="7FF235F5">
+          <wp:inline distT="0" distB="0" distL="0" distR="0" wp14:anchorId="6BB1484F" wp14:editId="1315606D">
             <wp:extent cx="5760720" cy="1638300"/>
-            <wp:effectExtent l="0" t="0" r="0" b="0"/>
+            <wp:effectExtent l="19050" t="19050" r="11430" b="19050"/>
             <wp:docPr id="16" name="Imagem 16"/>
             <wp:cNvGraphicFramePr>
               <a:graphicFrameLocks xmlns:a="http://schemas.openxmlformats.org/drawingml/2006/main" noChangeAspect="1"/>
@@ -1718,6 +2089,11 @@
                     <a:prstGeom prst="rect">
                       <a:avLst/>
                     </a:prstGeom>
+                    <a:ln w="12700">
+                      <a:solidFill>
+                        <a:schemeClr val="tx1"/>
+                      </a:solidFill>
+                    </a:ln>
                   </pic:spPr>
                 </pic:pic>
               </a:graphicData>
@@ -1729,7 +2105,19 @@
     <w:p/>
     <w:p>
       <w:r>
-        <w:t xml:space="preserve">Envia para a classe </w:t>
+        <w:t xml:space="preserve">O </w:t>
+      </w:r>
+      <w:r>
+        <w:t>Quadro</w:t>
+      </w:r>
+      <w:r>
+        <w:t xml:space="preserve"> 4 mostra o código de e</w:t>
+      </w:r>
+      <w:r>
+        <w:t xml:space="preserve">nvio </w:t>
+      </w:r>
+      <w:r>
+        <w:t xml:space="preserve">para a classe </w:t>
       </w:r>
       <w:proofErr w:type="spellStart"/>
       <w:r>
@@ -1737,25 +2125,52 @@
       </w:r>
       <w:proofErr w:type="spellEnd"/>
       <w:r>
-        <w:t>(portal)</w:t>
-      </w:r>
-      <w:r>
-        <w:t xml:space="preserve"> para verificar se o portal é válido</w:t>
+        <w:t xml:space="preserve"> </w:t>
+      </w:r>
+      <w:r>
+        <w:t>para verificar se o portal é válido</w:t>
       </w:r>
       <w:r>
         <w:t>:</w:t>
       </w:r>
     </w:p>
-    <w:p/>
-    <w:p>
-      <w:pPr>
-        <w:ind w:firstLine="0"/>
-      </w:pPr>
-      <w:r>
+    <w:p>
+      <w:pPr>
+        <w:spacing w:before="120" w:after="120"/>
+        <w:ind w:firstLine="0"/>
+        <w:jc w:val="center"/>
+        <w:rPr>
+          <w:b/>
+          <w:bCs/>
+        </w:rPr>
+      </w:pPr>
+      <w:r>
+        <w:rPr>
+          <w:b/>
+          <w:bCs/>
+        </w:rPr>
+        <w:t>Quadro 4</w:t>
+      </w:r>
+      <w:r>
+        <w:rPr>
+          <w:b/>
+          <w:bCs/>
+        </w:rPr>
+        <w:t xml:space="preserve"> – Código de envio para validação do Portal.</w:t>
+      </w:r>
+    </w:p>
+    <w:p>
+      <w:pPr>
+        <w:ind w:firstLine="0"/>
+      </w:pPr>
+      <w:r>
+        <w:rPr>
+          <w:noProof/>
+        </w:rPr>
         <w:drawing>
-          <wp:inline distT="0" distB="0" distL="0" distR="0" wp14:anchorId="73E0BC14" wp14:editId="0431C53A">
+          <wp:inline distT="0" distB="0" distL="0" distR="0" wp14:anchorId="73E0BC14" wp14:editId="257D0F0D">
             <wp:extent cx="5760720" cy="1123950"/>
-            <wp:effectExtent l="0" t="0" r="0" b="0"/>
+            <wp:effectExtent l="19050" t="19050" r="11430" b="19050"/>
             <wp:docPr id="18" name="Imagem 18"/>
             <wp:cNvGraphicFramePr>
               <a:graphicFrameLocks xmlns:a="http://schemas.openxmlformats.org/drawingml/2006/main" noChangeAspect="1"/>
@@ -1781,6 +2196,11 @@
                     <a:prstGeom prst="rect">
                       <a:avLst/>
                     </a:prstGeom>
+                    <a:ln w="12700">
+                      <a:solidFill>
+                        <a:schemeClr val="tx1"/>
+                      </a:solidFill>
+                    </a:ln>
                   </pic:spPr>
                 </pic:pic>
               </a:graphicData>
@@ -1790,13 +2210,18 @@
       </w:r>
     </w:p>
     <w:p>
-      <w:pPr>
-        <w:ind w:firstLine="0"/>
-      </w:pPr>
-    </w:p>
-    <w:p>
-      <w:r>
-        <w:t xml:space="preserve">Classe </w:t>
+      <w:r>
+        <w:lastRenderedPageBreak/>
+        <w:t xml:space="preserve">O </w:t>
+      </w:r>
+      <w:r>
+        <w:t>Quadro</w:t>
+      </w:r>
+      <w:r>
+        <w:t xml:space="preserve"> 5 mostra a c</w:t>
+      </w:r>
+      <w:r>
+        <w:t xml:space="preserve">lasse </w:t>
       </w:r>
       <w:proofErr w:type="spellStart"/>
       <w:r>
@@ -1804,10 +2229,55 @@
       </w:r>
       <w:proofErr w:type="spellEnd"/>
       <w:r>
-        <w:t>:</w:t>
-      </w:r>
-    </w:p>
-    <w:p/>
+        <w:t xml:space="preserve"> </w:t>
+      </w:r>
+      <w:r>
+        <w:t xml:space="preserve">que é responsável por validar </w:t>
+      </w:r>
+      <w:r>
+        <w:t xml:space="preserve">se o </w:t>
+      </w:r>
+      <w:r>
+        <w:t>p</w:t>
+      </w:r>
+      <w:r>
+        <w:t>ortal é</w:t>
+      </w:r>
+      <w:r>
+        <w:t xml:space="preserve"> do</w:t>
+      </w:r>
+      <w:r>
+        <w:t xml:space="preserve"> BB, BEC ou CN</w:t>
+      </w:r>
+      <w:r>
+        <w:t>.</w:t>
+      </w:r>
+    </w:p>
+    <w:p>
+      <w:pPr>
+        <w:spacing w:before="120" w:after="120"/>
+        <w:ind w:firstLine="0"/>
+        <w:jc w:val="center"/>
+        <w:rPr>
+          <w:b/>
+          <w:bCs/>
+        </w:rPr>
+      </w:pPr>
+      <w:r>
+        <w:rPr>
+          <w:b/>
+          <w:bCs/>
+        </w:rPr>
+        <w:t>Quadro 5</w:t>
+      </w:r>
+      <w:r>
+        <w:rPr>
+          <w:b/>
+          <w:bCs/>
+        </w:rPr>
+        <w:t xml:space="preserve"> – Código de validação do Portal.</w:t>
+      </w:r>
+    </w:p>
     <w:p>
       <w:pPr>
         <w:ind w:firstLine="0"/>
@@ -1817,12 +2287,13 @@
       </w:pPr>
       <w:r>
         <w:rPr>
+          <w:noProof/>
           <w:color w:val="00B050"/>
         </w:rPr>
         <w:drawing>
-          <wp:inline distT="0" distB="0" distL="0" distR="0" wp14:anchorId="74438802" wp14:editId="5980366F">
+          <wp:inline distT="0" distB="0" distL="0" distR="0" wp14:anchorId="74438802" wp14:editId="20E4D084">
             <wp:extent cx="5760720" cy="1694180"/>
-            <wp:effectExtent l="0" t="0" r="0" b="1270"/>
+            <wp:effectExtent l="19050" t="19050" r="11430" b="20320"/>
             <wp:docPr id="19" name="Imagem 19"/>
             <wp:cNvGraphicFramePr>
               <a:graphicFrameLocks xmlns:a="http://schemas.openxmlformats.org/drawingml/2006/main" noChangeAspect="1"/>
@@ -1848,6 +2319,11 @@
                     <a:prstGeom prst="rect">
                       <a:avLst/>
                     </a:prstGeom>
+                    <a:ln w="12700">
+                      <a:solidFill>
+                        <a:schemeClr val="tx1"/>
+                      </a:solidFill>
+                    </a:ln>
                   </pic:spPr>
                 </pic:pic>
               </a:graphicData>
@@ -1865,91 +2341,128 @@
       </w:pPr>
     </w:p>
     <w:p>
+      <w:r>
+        <w:t xml:space="preserve">O </w:t>
+      </w:r>
+      <w:r>
+        <w:t>Quadro</w:t>
+      </w:r>
+      <w:r>
+        <w:t xml:space="preserve"> 6</w:t>
+      </w:r>
+      <w:r>
+        <w:t xml:space="preserve"> mostra o código de</w:t>
+      </w:r>
+      <w:r>
+        <w:t xml:space="preserve"> Envi</w:t>
+      </w:r>
+      <w:r>
+        <w:t>o</w:t>
+      </w:r>
+      <w:r>
+        <w:t xml:space="preserve"> para a classe </w:t>
+      </w:r>
+      <w:proofErr w:type="spellStart"/>
+      <w:r>
+        <w:t>DateValidationC</w:t>
+      </w:r>
+      <w:proofErr w:type="spellEnd"/>
+      <w:r>
+        <w:t xml:space="preserve"> </w:t>
+      </w:r>
+      <w:r>
+        <w:t xml:space="preserve">que </w:t>
+      </w:r>
+      <w:r>
+        <w:t>verifi</w:t>
+      </w:r>
+      <w:r>
+        <w:t>ca</w:t>
+      </w:r>
+      <w:r>
+        <w:t xml:space="preserve"> se a data</w:t>
+      </w:r>
+      <w:r>
+        <w:t>s</w:t>
+      </w:r>
+      <w:r>
+        <w:t xml:space="preserve"> </w:t>
+      </w:r>
+      <w:r>
+        <w:t>imputadas são v</w:t>
+      </w:r>
+      <w:r>
+        <w:t>álida</w:t>
+      </w:r>
+      <w:r>
+        <w:t>s</w:t>
+      </w:r>
+      <w:r>
+        <w:t>:</w:t>
+      </w:r>
+    </w:p>
+    <w:p>
+      <w:pPr>
+        <w:spacing w:before="120" w:after="120"/>
+        <w:ind w:firstLine="0"/>
+        <w:jc w:val="center"/>
+        <w:rPr>
+          <w:b/>
+          <w:bCs/>
+        </w:rPr>
+      </w:pPr>
+      <w:r>
+        <w:rPr>
+          <w:b/>
+          <w:bCs/>
+        </w:rPr>
+        <w:t>Quadro 6</w:t>
+      </w:r>
+      <w:r>
+        <w:rPr>
+          <w:b/>
+          <w:bCs/>
+        </w:rPr>
+        <w:t xml:space="preserve"> </w:t>
+      </w:r>
+      <w:r>
+        <w:rPr>
+          <w:b/>
+          <w:bCs/>
+        </w:rPr>
+        <w:t>–</w:t>
+      </w:r>
+      <w:r>
+        <w:rPr>
+          <w:b/>
+          <w:bCs/>
+        </w:rPr>
+        <w:t xml:space="preserve"> </w:t>
+      </w:r>
+      <w:r>
+        <w:rPr>
+          <w:b/>
+          <w:bCs/>
+        </w:rPr>
+        <w:t>Código de envio para validação das datas do pregão</w:t>
+      </w:r>
+    </w:p>
+    <w:p>
       <w:pPr>
         <w:ind w:firstLine="0"/>
         <w:rPr>
           <w:color w:val="00B050"/>
         </w:rPr>
       </w:pPr>
-    </w:p>
-    <w:p>
-      <w:pPr>
-        <w:ind w:firstLine="0"/>
-        <w:rPr>
+      <w:r>
+        <w:rPr>
+          <w:noProof/>
           <w:color w:val="00B050"/>
         </w:rPr>
-      </w:pPr>
-    </w:p>
-    <w:p>
-      <w:pPr>
-        <w:ind w:firstLine="0"/>
-        <w:rPr>
-          <w:color w:val="00B050"/>
-        </w:rPr>
-      </w:pPr>
-    </w:p>
-    <w:p>
-      <w:pPr>
-        <w:ind w:firstLine="0"/>
-        <w:rPr>
-          <w:color w:val="00B050"/>
-        </w:rPr>
-      </w:pPr>
-    </w:p>
-    <w:p>
-      <w:pPr>
-        <w:ind w:firstLine="0"/>
-        <w:rPr>
-          <w:color w:val="00B050"/>
-        </w:rPr>
-      </w:pPr>
-    </w:p>
-    <w:p>
-      <w:pPr>
-        <w:ind w:firstLine="0"/>
-        <w:rPr>
-          <w:color w:val="00B050"/>
-        </w:rPr>
-      </w:pPr>
-    </w:p>
-    <w:p>
-      <w:pPr>
-        <w:ind w:firstLine="0"/>
-      </w:pPr>
-      <w:r>
-        <w:lastRenderedPageBreak/>
-        <w:tab/>
-        <w:t xml:space="preserve">Envia para a classe </w:t>
-      </w:r>
-      <w:proofErr w:type="spellStart"/>
-      <w:r>
-        <w:t>DateValidationC</w:t>
-      </w:r>
-      <w:proofErr w:type="spellEnd"/>
-      <w:r>
-        <w:t xml:space="preserve"> para verificação se a data é Válida:</w:t>
-      </w:r>
-    </w:p>
-    <w:p>
-      <w:pPr>
-        <w:ind w:firstLine="0"/>
-      </w:pPr>
-    </w:p>
-    <w:p>
-      <w:pPr>
-        <w:ind w:firstLine="0"/>
-        <w:rPr>
-          <w:color w:val="00B050"/>
-        </w:rPr>
-      </w:pPr>
-      <w:r>
-        <w:rPr>
-          <w:color w:val="00B050"/>
-        </w:rPr>
         <w:drawing>
-          <wp:inline distT="0" distB="0" distL="0" distR="0" wp14:anchorId="7744783A" wp14:editId="205B0A90">
+          <wp:inline distT="0" distB="0" distL="0" distR="0" wp14:anchorId="7744783A" wp14:editId="1937F1FD">
             <wp:extent cx="5760720" cy="4181475"/>
-            <wp:effectExtent l="0" t="0" r="0" b="9525"/>
+            <wp:effectExtent l="19050" t="19050" r="11430" b="28575"/>
             <wp:docPr id="21" name="Imagem 21"/>
             <wp:cNvGraphicFramePr>
               <a:graphicFrameLocks xmlns:a="http://schemas.openxmlformats.org/drawingml/2006/main" noChangeAspect="1"/>
@@ -1975,6 +2488,11 @@
                     <a:prstGeom prst="rect">
                       <a:avLst/>
                     </a:prstGeom>
+                    <a:ln w="12700">
+                      <a:solidFill>
+                        <a:schemeClr val="tx1"/>
+                      </a:solidFill>
+                    </a:ln>
                   </pic:spPr>
                 </pic:pic>
               </a:graphicData>
@@ -1992,58 +2510,83 @@
       </w:pPr>
     </w:p>
     <w:p>
-      <w:pPr>
-        <w:ind w:firstLine="0"/>
-      </w:pPr>
-      <w:r>
+      <w:r>
+        <w:lastRenderedPageBreak/>
+        <w:t xml:space="preserve">O </w:t>
+      </w:r>
+      <w:r>
+        <w:t>Quadro</w:t>
+      </w:r>
+      <w:r>
+        <w:t xml:space="preserve"> 7 mostra a classe </w:t>
+      </w:r>
+      <w:proofErr w:type="spellStart"/>
+      <w:r>
+        <w:t>DateValidationC</w:t>
+      </w:r>
+      <w:proofErr w:type="spellEnd"/>
+      <w:r>
+        <w:t xml:space="preserve"> (Feita com </w:t>
+      </w:r>
+      <w:proofErr w:type="spellStart"/>
+      <w:r>
+        <w:t>regex</w:t>
+      </w:r>
+      <w:proofErr w:type="spellEnd"/>
+      <w:r>
+        <w:t>)</w:t>
+      </w:r>
+      <w:r>
+        <w:t xml:space="preserve"> que f</w:t>
+      </w:r>
+      <w:r>
+        <w:t>az a validação</w:t>
+      </w:r>
+      <w:r>
+        <w:t xml:space="preserve"> se as datas imputadas são válidas.</w:t>
+      </w:r>
+    </w:p>
+    <w:p>
+      <w:pPr>
+        <w:spacing w:before="120" w:after="120"/>
+        <w:ind w:firstLine="0"/>
+        <w:jc w:val="center"/>
+        <w:rPr>
+          <w:b/>
+          <w:bCs/>
+        </w:rPr>
+      </w:pPr>
+      <w:r>
+        <w:rPr>
+          <w:b/>
+          <w:bCs/>
+        </w:rPr>
+        <w:t>Quadro 7 -</w:t>
+      </w:r>
+      <w:r>
+        <w:rPr>
+          <w:b/>
+          <w:bCs/>
+        </w:rPr>
+        <w:t xml:space="preserve"> Classe de validação das datas do pregão.</w:t>
+      </w:r>
+    </w:p>
+    <w:p>
+      <w:pPr>
+        <w:ind w:firstLine="0"/>
         <w:rPr>
           <w:color w:val="00B050"/>
         </w:rPr>
-        <w:tab/>
-      </w:r>
-      <w:r>
-        <w:t xml:space="preserve">Classe </w:t>
-      </w:r>
-      <w:proofErr w:type="spellStart"/>
-      <w:r>
-        <w:t>DateValidationC</w:t>
-      </w:r>
-      <w:proofErr w:type="spellEnd"/>
-      <w:r>
-        <w:t xml:space="preserve"> (Feita com </w:t>
-      </w:r>
-      <w:proofErr w:type="spellStart"/>
-      <w:r>
-        <w:t>regex</w:t>
-      </w:r>
-      <w:proofErr w:type="spellEnd"/>
-      <w:r>
-        <w:t>)</w:t>
-      </w:r>
-      <w:r>
-        <w:t>:</w:t>
-      </w:r>
-    </w:p>
-    <w:p>
-      <w:pPr>
-        <w:ind w:firstLine="0"/>
-      </w:pPr>
-    </w:p>
-    <w:p>
-      <w:pPr>
-        <w:ind w:firstLine="0"/>
-        <w:rPr>
+      </w:pPr>
+      <w:r>
+        <w:rPr>
+          <w:noProof/>
           <w:color w:val="00B050"/>
         </w:rPr>
-      </w:pPr>
-      <w:r>
-        <w:rPr>
-          <w:color w:val="00B050"/>
-        </w:rPr>
         <w:drawing>
-          <wp:inline distT="0" distB="0" distL="0" distR="0" wp14:anchorId="5158469C" wp14:editId="6FDFA209">
+          <wp:inline distT="0" distB="0" distL="0" distR="0" wp14:anchorId="5158469C" wp14:editId="416DA6BF">
             <wp:extent cx="5760720" cy="1543050"/>
-            <wp:effectExtent l="0" t="0" r="0" b="0"/>
+            <wp:effectExtent l="19050" t="19050" r="11430" b="19050"/>
             <wp:docPr id="22" name="Imagem 22"/>
             <wp:cNvGraphicFramePr>
               <a:graphicFrameLocks xmlns:a="http://schemas.openxmlformats.org/drawingml/2006/main" noChangeAspect="1"/>
@@ -2069,6 +2612,11 @@
                     <a:prstGeom prst="rect">
                       <a:avLst/>
                     </a:prstGeom>
+                    <a:ln w="12700">
+                      <a:solidFill>
+                        <a:schemeClr val="tx1"/>
+                      </a:solidFill>
+                    </a:ln>
                   </pic:spPr>
                 </pic:pic>
               </a:graphicData>
@@ -2112,16 +2660,239 @@
     <w:p>
       <w:pPr>
         <w:ind w:firstLine="0"/>
-      </w:pPr>
-      <w:r>
         <w:rPr>
           <w:color w:val="00B050"/>
         </w:rPr>
+      </w:pPr>
+    </w:p>
+    <w:p>
+      <w:pPr>
+        <w:ind w:firstLine="0"/>
+        <w:rPr>
+          <w:color w:val="00B050"/>
+        </w:rPr>
+      </w:pPr>
+    </w:p>
+    <w:p>
+      <w:pPr>
+        <w:ind w:firstLine="0"/>
+        <w:rPr>
+          <w:color w:val="00B050"/>
+        </w:rPr>
+      </w:pPr>
+    </w:p>
+    <w:p>
+      <w:pPr>
+        <w:ind w:firstLine="0"/>
+        <w:rPr>
+          <w:color w:val="00B050"/>
+        </w:rPr>
+      </w:pPr>
+    </w:p>
+    <w:p>
+      <w:pPr>
+        <w:ind w:firstLine="0"/>
+        <w:rPr>
+          <w:color w:val="00B050"/>
+        </w:rPr>
+      </w:pPr>
+    </w:p>
+    <w:p>
+      <w:pPr>
+        <w:ind w:firstLine="0"/>
+        <w:rPr>
+          <w:color w:val="00B050"/>
+        </w:rPr>
+      </w:pPr>
+    </w:p>
+    <w:p>
+      <w:pPr>
+        <w:ind w:firstLine="0"/>
+        <w:rPr>
+          <w:color w:val="00B050"/>
+        </w:rPr>
+      </w:pPr>
+    </w:p>
+    <w:p>
+      <w:pPr>
+        <w:ind w:firstLine="0"/>
+        <w:rPr>
+          <w:color w:val="00B050"/>
+        </w:rPr>
+      </w:pPr>
+    </w:p>
+    <w:p>
+      <w:pPr>
+        <w:ind w:firstLine="0"/>
+        <w:rPr>
+          <w:color w:val="00B050"/>
+        </w:rPr>
+      </w:pPr>
+    </w:p>
+    <w:p>
+      <w:pPr>
+        <w:ind w:firstLine="0"/>
+        <w:rPr>
+          <w:color w:val="00B050"/>
+        </w:rPr>
+      </w:pPr>
+    </w:p>
+    <w:p>
+      <w:pPr>
+        <w:ind w:firstLine="0"/>
+        <w:rPr>
+          <w:color w:val="00B050"/>
+        </w:rPr>
+      </w:pPr>
+    </w:p>
+    <w:p>
+      <w:pPr>
+        <w:ind w:firstLine="0"/>
+        <w:rPr>
+          <w:color w:val="00B050"/>
+        </w:rPr>
+      </w:pPr>
+    </w:p>
+    <w:p>
+      <w:pPr>
+        <w:ind w:firstLine="0"/>
+        <w:rPr>
+          <w:color w:val="00B050"/>
+        </w:rPr>
+      </w:pPr>
+    </w:p>
+    <w:p>
+      <w:pPr>
+        <w:ind w:firstLine="0"/>
+        <w:rPr>
+          <w:color w:val="00B050"/>
+        </w:rPr>
+      </w:pPr>
+    </w:p>
+    <w:p>
+      <w:pPr>
+        <w:ind w:firstLine="0"/>
+        <w:rPr>
+          <w:color w:val="00B050"/>
+        </w:rPr>
+      </w:pPr>
+    </w:p>
+    <w:p>
+      <w:pPr>
+        <w:ind w:firstLine="0"/>
+        <w:rPr>
+          <w:color w:val="00B050"/>
+        </w:rPr>
+      </w:pPr>
+    </w:p>
+    <w:p>
+      <w:pPr>
+        <w:ind w:firstLine="0"/>
+        <w:rPr>
+          <w:color w:val="00B050"/>
+        </w:rPr>
+      </w:pPr>
+    </w:p>
+    <w:p>
+      <w:pPr>
+        <w:ind w:firstLine="0"/>
+        <w:rPr>
+          <w:color w:val="00B050"/>
+        </w:rPr>
+      </w:pPr>
+    </w:p>
+    <w:p>
+      <w:r>
         <w:lastRenderedPageBreak/>
-        <w:tab/>
-      </w:r>
-      <w:r>
-        <w:t>Se o pregão for do BB, pega o status do pregão solicitado, verifica o status do pregão e pega as datas do pregão:</w:t>
+        <w:t xml:space="preserve">O </w:t>
+      </w:r>
+      <w:r>
+        <w:t>Quadro</w:t>
+      </w:r>
+      <w:r>
+        <w:t xml:space="preserve"> 8 mostra o </w:t>
+      </w:r>
+      <w:r>
+        <w:t xml:space="preserve">código </w:t>
+      </w:r>
+      <w:r>
+        <w:t>que</w:t>
+      </w:r>
+      <w:r>
+        <w:t xml:space="preserve"> é utilizado para p</w:t>
+      </w:r>
+      <w:r>
+        <w:t>reg</w:t>
+      </w:r>
+      <w:r>
+        <w:t>ões</w:t>
+      </w:r>
+      <w:r>
+        <w:t xml:space="preserve"> do BB</w:t>
+      </w:r>
+      <w:r>
+        <w:t>. Ele</w:t>
+      </w:r>
+      <w:r>
+        <w:t xml:space="preserve"> pega o status do pregão solicitado</w:t>
+      </w:r>
+      <w:r>
+        <w:t xml:space="preserve"> e faz a</w:t>
+      </w:r>
+      <w:r>
+        <w:t xml:space="preserve"> verifica</w:t>
+      </w:r>
+      <w:r>
+        <w:t>ção</w:t>
+      </w:r>
+      <w:r>
+        <w:t xml:space="preserve"> </w:t>
+      </w:r>
+      <w:r>
+        <w:t xml:space="preserve">se as datas podem ser alteradas </w:t>
+      </w:r>
+      <w:r>
+        <w:t>de acordo com o</w:t>
+      </w:r>
+      <w:r>
+        <w:t xml:space="preserve"> status</w:t>
+      </w:r>
+      <w:r>
+        <w:t xml:space="preserve"> atual</w:t>
+      </w:r>
+      <w:r>
+        <w:t xml:space="preserve"> do pregão</w:t>
+      </w:r>
+      <w:r>
+        <w:t>. Se as datas puderem ser alteradas pega-se as datas do pregão que estão no banco de dados</w:t>
+      </w:r>
+      <w:r>
+        <w:t xml:space="preserve"> para posterior comparação.</w:t>
+      </w:r>
+    </w:p>
+    <w:p>
+      <w:pPr>
+        <w:spacing w:before="120" w:after="120"/>
+        <w:ind w:firstLine="0"/>
+        <w:jc w:val="center"/>
+        <w:rPr>
+          <w:b/>
+          <w:bCs/>
+        </w:rPr>
+      </w:pPr>
+      <w:r>
+        <w:rPr>
+          <w:b/>
+          <w:bCs/>
+        </w:rPr>
+        <w:t xml:space="preserve">Quadro 8 – </w:t>
+      </w:r>
+      <w:r>
+        <w:rPr>
+          <w:b/>
+          <w:bCs/>
+        </w:rPr>
+        <w:t>Código para Pregões do portal BB</w:t>
       </w:r>
     </w:p>
     <w:p>
@@ -2131,22 +2902,15 @@
           <w:color w:val="00B050"/>
         </w:rPr>
       </w:pPr>
-    </w:p>
-    <w:p>
-      <w:pPr>
-        <w:ind w:firstLine="0"/>
-        <w:rPr>
+      <w:r>
+        <w:rPr>
+          <w:noProof/>
           <w:color w:val="00B050"/>
         </w:rPr>
-      </w:pPr>
-      <w:r>
-        <w:rPr>
-          <w:color w:val="00B050"/>
-        </w:rPr>
         <w:drawing>
-          <wp:inline distT="0" distB="0" distL="0" distR="0" wp14:anchorId="0500E001" wp14:editId="6FD195D7">
+          <wp:inline distT="0" distB="0" distL="0" distR="0" wp14:anchorId="0500E001" wp14:editId="3A3C457C">
             <wp:extent cx="5760720" cy="4962525"/>
-            <wp:effectExtent l="0" t="0" r="0" b="9525"/>
+            <wp:effectExtent l="19050" t="19050" r="11430" b="28575"/>
             <wp:docPr id="24" name="Imagem 24"/>
             <wp:cNvGraphicFramePr>
               <a:graphicFrameLocks xmlns:a="http://schemas.openxmlformats.org/drawingml/2006/main" noChangeAspect="1"/>
@@ -2172,6 +2936,11 @@
                     <a:prstGeom prst="rect">
                       <a:avLst/>
                     </a:prstGeom>
+                    <a:ln w="12700">
+                      <a:solidFill>
+                        <a:schemeClr val="tx1"/>
+                      </a:solidFill>
+                    </a:ln>
                   </pic:spPr>
                 </pic:pic>
               </a:graphicData>
@@ -2237,37 +3006,94 @@
       </w:pPr>
     </w:p>
     <w:p>
-      <w:pPr>
-        <w:ind w:firstLine="0"/>
+      <w:r>
+        <w:lastRenderedPageBreak/>
+        <w:t xml:space="preserve">O </w:t>
+      </w:r>
+      <w:r>
+        <w:t>Quadro</w:t>
+      </w:r>
+      <w:r>
+        <w:t xml:space="preserve"> 9 mostra o código que f</w:t>
+      </w:r>
+      <w:r>
+        <w:t>az a comparação das datas do pregão que estão no banco com as novas datas</w:t>
+      </w:r>
+      <w:r>
+        <w:t xml:space="preserve"> imputadas</w:t>
+      </w:r>
+      <w:r>
+        <w:t xml:space="preserve">. Se as novas datas forem iguais </w:t>
+      </w:r>
+      <w:r>
+        <w:t xml:space="preserve">às datas </w:t>
+      </w:r>
+      <w:r>
+        <w:t>do banco ou nulas</w:t>
+      </w:r>
+      <w:r>
+        <w:t xml:space="preserve"> (não preenchidas)</w:t>
+      </w:r>
+      <w:r>
+        <w:t>, passa para a próxima data:</w:t>
+      </w:r>
+    </w:p>
+    <w:p>
+      <w:pPr>
+        <w:spacing w:before="120" w:after="120"/>
+        <w:ind w:firstLine="0"/>
+        <w:jc w:val="center"/>
+        <w:rPr>
+          <w:b/>
+          <w:bCs/>
+        </w:rPr>
+      </w:pPr>
+      <w:r>
+        <w:rPr>
+          <w:b/>
+          <w:bCs/>
+        </w:rPr>
+        <w:t xml:space="preserve">Quadro 9 </w:t>
+      </w:r>
+      <w:r>
+        <w:rPr>
+          <w:b/>
+          <w:bCs/>
+        </w:rPr>
+        <w:t>–</w:t>
+      </w:r>
+      <w:r>
+        <w:rPr>
+          <w:b/>
+          <w:bCs/>
+        </w:rPr>
+        <w:t xml:space="preserve"> </w:t>
+      </w:r>
+      <w:r>
+        <w:rPr>
+          <w:b/>
+          <w:bCs/>
+        </w:rPr>
+        <w:t>Código de Comparação de datas</w:t>
+      </w:r>
+    </w:p>
+    <w:p>
+      <w:pPr>
+        <w:ind w:firstLine="0"/>
+        <w:jc w:val="center"/>
         <w:rPr>
           <w:color w:val="00B050"/>
         </w:rPr>
       </w:pPr>
-    </w:p>
-    <w:p/>
-    <w:p>
-      <w:r>
-        <w:lastRenderedPageBreak/>
-        <w:t>Faz a comparação das datas do pregão que estão no banco com as novas datas. Se as novas datas forem iguais do banco ou nulas, passa para a próxima data:</w:t>
-      </w:r>
-    </w:p>
-    <w:p/>
-    <w:p>
-      <w:pPr>
-        <w:ind w:firstLine="0"/>
-        <w:jc w:val="center"/>
-        <w:rPr>
+      <w:r>
+        <w:rPr>
+          <w:noProof/>
           <w:color w:val="00B050"/>
         </w:rPr>
-      </w:pPr>
-      <w:r>
-        <w:rPr>
-          <w:color w:val="00B050"/>
-        </w:rPr>
         <w:drawing>
-          <wp:inline distT="0" distB="0" distL="0" distR="0" wp14:anchorId="082E8188" wp14:editId="30E7EB75">
+          <wp:inline distT="0" distB="0" distL="0" distR="0" wp14:anchorId="082E8188" wp14:editId="4E9965D6">
             <wp:extent cx="5723890" cy="5392780"/>
-            <wp:effectExtent l="0" t="0" r="0" b="0"/>
+            <wp:effectExtent l="19050" t="19050" r="10160" b="17780"/>
             <wp:docPr id="25" name="Imagem 25"/>
             <wp:cNvGraphicFramePr>
               <a:graphicFrameLocks xmlns:a="http://schemas.openxmlformats.org/drawingml/2006/main" noChangeAspect="1"/>
@@ -2293,6 +3119,11 @@
                     <a:prstGeom prst="rect">
                       <a:avLst/>
                     </a:prstGeom>
+                    <a:ln w="12700">
+                      <a:solidFill>
+                        <a:schemeClr val="tx1"/>
+                      </a:solidFill>
+                    </a:ln>
                   </pic:spPr>
                 </pic:pic>
               </a:graphicData>
@@ -2365,56 +3196,108 @@
       </w:pPr>
     </w:p>
     <w:p>
-      <w:pPr>
+      <w:r>
+        <w:lastRenderedPageBreak/>
+        <w:t xml:space="preserve">O </w:t>
+      </w:r>
+      <w:r>
+        <w:t>Quadro</w:t>
+      </w:r>
+      <w:r>
+        <w:t xml:space="preserve"> 10 mostra o código que é utilizado para p</w:t>
+      </w:r>
+      <w:r>
+        <w:t>reg</w:t>
+      </w:r>
+      <w:r>
+        <w:t>ões</w:t>
+      </w:r>
+      <w:r>
+        <w:t xml:space="preserve"> do </w:t>
+      </w:r>
+      <w:r>
+        <w:t xml:space="preserve">CN e BEC. Primeiro ele verifica se o </w:t>
+      </w:r>
+      <w:proofErr w:type="spellStart"/>
+      <w:r>
+        <w:t>buyerUnit</w:t>
+      </w:r>
+      <w:proofErr w:type="spellEnd"/>
+      <w:r>
+        <w:t xml:space="preserve"> (Unidade Compradora foi preenchida). Ele</w:t>
+      </w:r>
+      <w:r>
+        <w:t xml:space="preserve"> pega o status do pregão solicitado</w:t>
+      </w:r>
+      <w:r>
+        <w:t xml:space="preserve"> e faz a</w:t>
+      </w:r>
+      <w:r>
+        <w:t xml:space="preserve"> verifica</w:t>
+      </w:r>
+      <w:r>
+        <w:t>ção</w:t>
+      </w:r>
+      <w:r>
+        <w:t xml:space="preserve"> </w:t>
+      </w:r>
+      <w:r>
+        <w:t>se as datas podem ser alteradas de acordo com o</w:t>
+      </w:r>
+      <w:r>
+        <w:t xml:space="preserve"> status</w:t>
+      </w:r>
+      <w:r>
+        <w:t xml:space="preserve"> atual</w:t>
+      </w:r>
+      <w:r>
+        <w:t xml:space="preserve"> do pregão</w:t>
+      </w:r>
+      <w:r>
+        <w:t>. Se as datas puderem ser alteradas pega-se as datas do pregão que estão no banco de dados para posterior comparação.</w:t>
+      </w:r>
+    </w:p>
+    <w:p>
+      <w:pPr>
+        <w:spacing w:before="120" w:after="120"/>
         <w:ind w:firstLine="0"/>
         <w:jc w:val="center"/>
         <w:rPr>
+          <w:b/>
+          <w:bCs/>
+        </w:rPr>
+      </w:pPr>
+      <w:r>
+        <w:rPr>
+          <w:b/>
+          <w:bCs/>
+        </w:rPr>
+        <w:t xml:space="preserve">Quadro 10 – </w:t>
+      </w:r>
+      <w:r>
+        <w:rPr>
+          <w:b/>
+          <w:bCs/>
+        </w:rPr>
+        <w:t>Código para Pregões do portal CN e BEC</w:t>
+      </w:r>
+    </w:p>
+    <w:p>
+      <w:pPr>
+        <w:ind w:firstLine="0"/>
+        <w:rPr>
           <w:color w:val="00B050"/>
         </w:rPr>
       </w:pPr>
-    </w:p>
-    <w:p>
-      <w:r>
-        <w:lastRenderedPageBreak/>
-        <w:t xml:space="preserve">Se o pregão for do </w:t>
-      </w:r>
-      <w:r>
-        <w:t>CN ou BEC</w:t>
-      </w:r>
-      <w:r>
-        <w:t xml:space="preserve">, </w:t>
-      </w:r>
-      <w:r>
-        <w:t xml:space="preserve">verifica se o </w:t>
-      </w:r>
-      <w:proofErr w:type="spellStart"/>
-      <w:r>
-        <w:t>buyerUnit</w:t>
-      </w:r>
-      <w:proofErr w:type="spellEnd"/>
-      <w:r>
-        <w:t xml:space="preserve"> está preenchido, </w:t>
-      </w:r>
-      <w:r>
-        <w:t>pega o status do pregão solicitado, verifica o status do pregão e pega as datas do pregão:</w:t>
-      </w:r>
-    </w:p>
-    <w:p/>
-    <w:p>
-      <w:pPr>
-        <w:ind w:firstLine="0"/>
-        <w:rPr>
+      <w:r>
+        <w:rPr>
+          <w:noProof/>
           <w:color w:val="00B050"/>
         </w:rPr>
-      </w:pPr>
-      <w:r>
-        <w:rPr>
-          <w:color w:val="00B050"/>
-        </w:rPr>
         <w:drawing>
-          <wp:inline distT="0" distB="0" distL="0" distR="0" wp14:anchorId="4FB1AC49" wp14:editId="173ADF2F">
+          <wp:inline distT="0" distB="0" distL="0" distR="0" wp14:anchorId="4FB1AC49" wp14:editId="17580954">
             <wp:extent cx="5657215" cy="4229100"/>
-            <wp:effectExtent l="0" t="0" r="635" b="0"/>
+            <wp:effectExtent l="19050" t="19050" r="19685" b="19050"/>
             <wp:docPr id="26" name="Imagem 26"/>
             <wp:cNvGraphicFramePr>
               <a:graphicFrameLocks xmlns:a="http://schemas.openxmlformats.org/drawingml/2006/main" noChangeAspect="1"/>
@@ -2440,6 +3323,11 @@
                     <a:prstGeom prst="rect">
                       <a:avLst/>
                     </a:prstGeom>
+                    <a:ln w="12700">
+                      <a:solidFill>
+                        <a:schemeClr val="tx1"/>
+                      </a:solidFill>
+                    </a:ln>
                   </pic:spPr>
                 </pic:pic>
               </a:graphicData>
@@ -2458,37 +3346,101 @@
     <w:p/>
     <w:p/>
     <w:p/>
-    <w:p/>
-    <w:p/>
-    <w:p/>
     <w:p>
       <w:r>
         <w:lastRenderedPageBreak/>
-        <w:t>Faz a comparação das datas do pregão que estão no banco com as novas datas. Se as novas datas forem iguais do banco ou nulas, passa para a próxima data:</w:t>
-      </w:r>
-    </w:p>
-    <w:p>
-      <w:pPr>
+        <w:t xml:space="preserve">O </w:t>
+      </w:r>
+      <w:r>
+        <w:t>Quadro</w:t>
+      </w:r>
+      <w:r>
+        <w:t xml:space="preserve"> 11 mostra o código que f</w:t>
+      </w:r>
+      <w:r>
+        <w:t>az a comparação das datas do pregão que estão no banco com as novas datas</w:t>
+      </w:r>
+      <w:r>
+        <w:t xml:space="preserve"> imputadas</w:t>
+      </w:r>
+      <w:r>
+        <w:t xml:space="preserve">. Se as novas datas forem iguais </w:t>
+      </w:r>
+      <w:r>
+        <w:t xml:space="preserve">às datas </w:t>
+      </w:r>
+      <w:r>
+        <w:t>do banco ou nulas</w:t>
+      </w:r>
+      <w:r>
+        <w:t xml:space="preserve"> (não preenchidas)</w:t>
+      </w:r>
+      <w:r>
+        <w:t>, passa para a próxima data:</w:t>
+      </w:r>
+    </w:p>
+    <w:p>
+      <w:pPr>
+        <w:spacing w:before="120" w:after="120"/>
+        <w:ind w:firstLine="0"/>
+        <w:jc w:val="center"/>
+        <w:rPr>
+          <w:b/>
+          <w:bCs/>
+        </w:rPr>
+      </w:pPr>
+      <w:r>
+        <w:rPr>
+          <w:b/>
+          <w:bCs/>
+        </w:rPr>
+        <w:t xml:space="preserve">Quadro </w:t>
+      </w:r>
+      <w:r>
+        <w:rPr>
+          <w:b/>
+          <w:bCs/>
+        </w:rPr>
+        <w:t>11</w:t>
+      </w:r>
+      <w:r>
+        <w:rPr>
+          <w:b/>
+          <w:bCs/>
+        </w:rPr>
+        <w:t xml:space="preserve"> </w:t>
+      </w:r>
+      <w:r>
+        <w:rPr>
+          <w:b/>
+          <w:bCs/>
+        </w:rPr>
+        <w:t xml:space="preserve">– </w:t>
+      </w:r>
+      <w:r>
+        <w:rPr>
+          <w:b/>
+          <w:bCs/>
+        </w:rPr>
+        <w:t>Código de Comparação de datas</w:t>
+      </w:r>
+    </w:p>
+    <w:p>
+      <w:pPr>
+        <w:ind w:firstLine="0"/>
         <w:rPr>
           <w:color w:val="00B050"/>
         </w:rPr>
       </w:pPr>
-    </w:p>
-    <w:p>
-      <w:pPr>
-        <w:ind w:firstLine="0"/>
-        <w:rPr>
+      <w:r>
+        <w:rPr>
+          <w:noProof/>
           <w:color w:val="00B050"/>
         </w:rPr>
-      </w:pPr>
-      <w:r>
-        <w:rPr>
-          <w:color w:val="00B050"/>
-        </w:rPr>
         <w:drawing>
-          <wp:inline distT="0" distB="0" distL="0" distR="0" wp14:anchorId="670BE9C0" wp14:editId="77212858">
+          <wp:inline distT="0" distB="0" distL="0" distR="0" wp14:anchorId="670BE9C0" wp14:editId="0E545CAB">
             <wp:extent cx="5760263" cy="5369442"/>
-            <wp:effectExtent l="0" t="0" r="0" b="3175"/>
+            <wp:effectExtent l="19050" t="19050" r="12065" b="22225"/>
             <wp:docPr id="27" name="Imagem 27"/>
             <wp:cNvGraphicFramePr>
               <a:graphicFrameLocks xmlns:a="http://schemas.openxmlformats.org/drawingml/2006/main" noChangeAspect="1"/>
@@ -2514,6 +3466,11 @@
                     <a:prstGeom prst="rect">
                       <a:avLst/>
                     </a:prstGeom>
+                    <a:ln w="12700">
+                      <a:solidFill>
+                        <a:schemeClr val="tx1"/>
+                      </a:solidFill>
+                    </a:ln>
                   </pic:spPr>
                 </pic:pic>
               </a:graphicData>
@@ -2536,12 +3493,16 @@
     <w:p/>
     <w:p/>
     <w:p/>
-    <w:p/>
-    <w:p/>
     <w:p>
       <w:r>
         <w:lastRenderedPageBreak/>
-        <w:t xml:space="preserve">Caso o portal seja do CN ou BEC e o </w:t>
+        <w:t xml:space="preserve">O </w:t>
+      </w:r>
+      <w:r>
+        <w:t>Quadro</w:t>
+      </w:r>
+      <w:r>
+        <w:t xml:space="preserve"> 12 mostra o código que é executado caso o </w:t>
       </w:r>
       <w:proofErr w:type="spellStart"/>
       <w:r>
@@ -2549,10 +3510,119 @@
       </w:r>
       <w:proofErr w:type="spellEnd"/>
       <w:r>
-        <w:t xml:space="preserve"> não esteja preenchido:</w:t>
-      </w:r>
-    </w:p>
-    <w:p/>
+        <w:t xml:space="preserve"> não tenha sido preenchido e o pregão for do CN ou BEC. Nesse caso é retornado um </w:t>
+      </w:r>
+      <w:proofErr w:type="spellStart"/>
+      <w:r>
+        <w:t>BadRequest</w:t>
+      </w:r>
+      <w:proofErr w:type="spellEnd"/>
+      <w:r>
+        <w:t xml:space="preserve"> e uma mensagem informando ao usuário do preenchimento obrigatório desse campo.</w:t>
+      </w:r>
+      <w:r>
+        <w:t xml:space="preserve"> Nesse quadro também se encontra o </w:t>
+      </w:r>
+      <w:r>
+        <w:t xml:space="preserve">para salvar as </w:t>
+      </w:r>
+      <w:r>
+        <w:t>alter</w:t>
+      </w:r>
+      <w:r>
+        <w:t>ações no Banco de Dados</w:t>
+      </w:r>
+      <w:r>
+        <w:t>:</w:t>
+      </w:r>
+    </w:p>
+    <w:p>
+      <w:pPr>
+        <w:spacing w:before="120" w:after="120"/>
+        <w:ind w:firstLine="0"/>
+        <w:jc w:val="center"/>
+        <w:rPr>
+          <w:b/>
+          <w:bCs/>
+        </w:rPr>
+      </w:pPr>
+      <w:r>
+        <w:rPr>
+          <w:b/>
+          <w:bCs/>
+        </w:rPr>
+        <w:t xml:space="preserve">Quadro </w:t>
+      </w:r>
+      <w:r>
+        <w:rPr>
+          <w:b/>
+          <w:bCs/>
+        </w:rPr>
+        <w:t>12</w:t>
+      </w:r>
+      <w:r>
+        <w:rPr>
+          <w:b/>
+          <w:bCs/>
+        </w:rPr>
+        <w:t xml:space="preserve"> </w:t>
+      </w:r>
+      <w:r>
+        <w:rPr>
+          <w:b/>
+          <w:bCs/>
+        </w:rPr>
+        <w:t xml:space="preserve">– </w:t>
+      </w:r>
+      <w:proofErr w:type="spellStart"/>
+      <w:r>
+        <w:rPr>
+          <w:b/>
+          <w:bCs/>
+        </w:rPr>
+        <w:t>Validacão</w:t>
+      </w:r>
+      <w:proofErr w:type="spellEnd"/>
+      <w:r>
+        <w:rPr>
+          <w:b/>
+          <w:bCs/>
+        </w:rPr>
+        <w:t xml:space="preserve"> do </w:t>
+      </w:r>
+      <w:proofErr w:type="spellStart"/>
+      <w:r>
+        <w:rPr>
+          <w:b/>
+          <w:bCs/>
+        </w:rPr>
+        <w:t>buyerUnit</w:t>
+      </w:r>
+      <w:proofErr w:type="spellEnd"/>
+      <w:r>
+        <w:rPr>
+          <w:b/>
+          <w:bCs/>
+        </w:rPr>
+        <w:t xml:space="preserve"> </w:t>
+      </w:r>
+      <w:proofErr w:type="gramStart"/>
+      <w:r>
+        <w:rPr>
+          <w:b/>
+          <w:bCs/>
+        </w:rPr>
+        <w:t>e Salvar</w:t>
+      </w:r>
+      <w:proofErr w:type="gramEnd"/>
+      <w:r>
+        <w:rPr>
+          <w:b/>
+          <w:bCs/>
+        </w:rPr>
+        <w:t xml:space="preserve"> alterações no Banco de Dados</w:t>
+      </w:r>
+    </w:p>
     <w:p>
       <w:pPr>
         <w:ind w:firstLine="0"/>
@@ -2562,12 +3632,13 @@
       </w:pPr>
       <w:r>
         <w:rPr>
+          <w:noProof/>
           <w:color w:val="00B050"/>
         </w:rPr>
         <w:drawing>
-          <wp:inline distT="0" distB="0" distL="0" distR="0" wp14:anchorId="7F6D33E7" wp14:editId="3591D889">
+          <wp:inline distT="0" distB="0" distL="0" distR="0" wp14:anchorId="7F6D33E7" wp14:editId="0525C319">
             <wp:extent cx="5760720" cy="2190307"/>
-            <wp:effectExtent l="0" t="0" r="0" b="635"/>
+            <wp:effectExtent l="19050" t="19050" r="11430" b="19685"/>
             <wp:docPr id="28" name="Imagem 28"/>
             <wp:cNvGraphicFramePr>
               <a:graphicFrameLocks xmlns:a="http://schemas.openxmlformats.org/drawingml/2006/main" noChangeAspect="1"/>
@@ -2593,6 +3664,11 @@
                     <a:prstGeom prst="rect">
                       <a:avLst/>
                     </a:prstGeom>
+                    <a:ln w="12700">
+                      <a:solidFill>
+                        <a:schemeClr val="tx1"/>
+                      </a:solidFill>
+                    </a:ln>
                   </pic:spPr>
                 </pic:pic>
               </a:graphicData>
@@ -2611,7 +3687,13 @@
     </w:p>
     <w:p>
       <w:r>
-        <w:t xml:space="preserve">Tela do </w:t>
+        <w:t xml:space="preserve">O </w:t>
+      </w:r>
+      <w:r>
+        <w:t>Quadro</w:t>
+      </w:r>
+      <w:r>
+        <w:t xml:space="preserve"> 13 mostra a tela do </w:t>
       </w:r>
       <w:proofErr w:type="spellStart"/>
       <w:r>
@@ -2619,15 +3701,63 @@
       </w:r>
       <w:proofErr w:type="spellEnd"/>
       <w:r>
-        <w:t xml:space="preserve"> para alterar as datas do pregão:</w:t>
-      </w:r>
-    </w:p>
-    <w:p>
-      <w:pPr>
-        <w:rPr>
-          <w:color w:val="00B050"/>
-        </w:rPr>
-      </w:pPr>
+        <w:t>, programa esse utilizado inicialmente para validação do código</w:t>
+      </w:r>
+    </w:p>
+    <w:p>
+      <w:pPr>
+        <w:spacing w:before="120" w:after="120"/>
+        <w:ind w:firstLine="0"/>
+        <w:jc w:val="center"/>
+        <w:rPr>
+          <w:b/>
+          <w:bCs/>
+        </w:rPr>
+      </w:pPr>
+      <w:r>
+        <w:rPr>
+          <w:b/>
+          <w:bCs/>
+        </w:rPr>
+        <w:t>Quadro 13 -</w:t>
+      </w:r>
+      <w:r>
+        <w:rPr>
+          <w:b/>
+          <w:bCs/>
+        </w:rPr>
+        <w:t xml:space="preserve"> </w:t>
+      </w:r>
+      <w:r>
+        <w:rPr>
+          <w:b/>
+          <w:bCs/>
+        </w:rPr>
+        <w:t>Tela do</w:t>
+      </w:r>
+      <w:r>
+        <w:rPr>
+          <w:b/>
+          <w:bCs/>
+        </w:rPr>
+        <w:t xml:space="preserve"> </w:t>
+      </w:r>
+      <w:proofErr w:type="spellStart"/>
+      <w:r>
+        <w:rPr>
+          <w:b/>
+          <w:bCs/>
+        </w:rPr>
+        <w:t>Postman</w:t>
+      </w:r>
+      <w:proofErr w:type="spellEnd"/>
+      <w:r>
+        <w:rPr>
+          <w:b/>
+          <w:bCs/>
+        </w:rPr>
+        <w:t>.</w:t>
+      </w:r>
     </w:p>
     <w:p>
       <w:pPr>
@@ -2640,9 +3770,9 @@
           <w:color w:val="00B050"/>
         </w:rPr>
         <w:drawing>
-          <wp:inline distT="0" distB="0" distL="0" distR="0" wp14:anchorId="338E70B0" wp14:editId="3A6ABA2C">
-            <wp:extent cx="5388859" cy="2753832"/>
-            <wp:effectExtent l="0" t="0" r="2540" b="8890"/>
+          <wp:inline distT="0" distB="0" distL="0" distR="0" wp14:anchorId="338E70B0" wp14:editId="46D4F1E8">
+            <wp:extent cx="5684918" cy="2905125"/>
+            <wp:effectExtent l="19050" t="19050" r="11430" b="9525"/>
             <wp:docPr id="17" name="Imagem 17"/>
             <wp:cNvGraphicFramePr>
               <a:graphicFrameLocks xmlns:a="http://schemas.openxmlformats.org/drawingml/2006/main" noChangeAspect="1"/>
@@ -2669,7 +3799,411 @@
                   <pic:spPr>
                     <a:xfrm>
                       <a:off x="0" y="0"/>
-                      <a:ext cx="5521543" cy="2821637"/>
+                      <a:ext cx="5835417" cy="2982033"/>
+                    </a:xfrm>
+                    <a:prstGeom prst="rect">
+                      <a:avLst/>
+                    </a:prstGeom>
+                    <a:ln w="12700">
+                      <a:solidFill>
+                        <a:schemeClr val="tx1"/>
+                      </a:solidFill>
+                    </a:ln>
+                  </pic:spPr>
+                </pic:pic>
+              </a:graphicData>
+            </a:graphic>
+          </wp:inline>
+        </w:drawing>
+      </w:r>
+    </w:p>
+    <w:p>
+      <w:pPr>
+        <w:ind w:firstLine="0"/>
+        <w:jc w:val="center"/>
+      </w:pPr>
+    </w:p>
+    <w:p>
+      <w:pPr>
+        <w:ind w:firstLine="0"/>
+      </w:pPr>
+      <w:r>
+        <w:tab/>
+      </w:r>
+    </w:p>
+    <w:p>
+      <w:r>
+        <w:lastRenderedPageBreak/>
+        <w:t xml:space="preserve">O Quadro 14 mostra o </w:t>
+      </w:r>
+      <w:bookmarkStart w:id="10" w:name="_Hlk117537618"/>
+      <w:r>
+        <w:t xml:space="preserve">diagrama da tabela </w:t>
+      </w:r>
+      <w:proofErr w:type="spellStart"/>
+      <w:r>
+        <w:t>tbl_auction_flow</w:t>
+      </w:r>
+      <w:bookmarkEnd w:id="10"/>
+      <w:proofErr w:type="spellEnd"/>
+      <w:r>
+        <w:t xml:space="preserve"> cujo status da licitação se encontra nela</w:t>
+      </w:r>
+    </w:p>
+    <w:p>
+      <w:pPr>
+        <w:spacing w:before="120" w:after="120"/>
+        <w:ind w:firstLine="0"/>
+        <w:jc w:val="center"/>
+        <w:rPr>
+          <w:b/>
+          <w:bCs/>
+        </w:rPr>
+      </w:pPr>
+      <w:r>
+        <w:rPr>
+          <w:b/>
+          <w:bCs/>
+        </w:rPr>
+        <w:t>Quadro 1</w:t>
+      </w:r>
+      <w:r>
+        <w:rPr>
+          <w:b/>
+          <w:bCs/>
+        </w:rPr>
+        <w:t xml:space="preserve">4 </w:t>
+      </w:r>
+      <w:r>
+        <w:rPr>
+          <w:b/>
+          <w:bCs/>
+        </w:rPr>
+        <w:t>-</w:t>
+      </w:r>
+      <w:r>
+        <w:rPr>
+          <w:b/>
+          <w:bCs/>
+        </w:rPr>
+        <w:t xml:space="preserve"> </w:t>
+      </w:r>
+      <w:r>
+        <w:rPr>
+          <w:b/>
+          <w:bCs/>
+        </w:rPr>
+        <w:t>D</w:t>
+      </w:r>
+      <w:r>
+        <w:rPr>
+          <w:b/>
+          <w:bCs/>
+        </w:rPr>
+        <w:t xml:space="preserve">iagrama da </w:t>
+      </w:r>
+      <w:r>
+        <w:rPr>
+          <w:b/>
+          <w:bCs/>
+        </w:rPr>
+        <w:t>T</w:t>
+      </w:r>
+      <w:r>
+        <w:rPr>
+          <w:b/>
+          <w:bCs/>
+        </w:rPr>
+        <w:t xml:space="preserve">abela </w:t>
+      </w:r>
+      <w:proofErr w:type="spellStart"/>
+      <w:r>
+        <w:rPr>
+          <w:b/>
+          <w:bCs/>
+        </w:rPr>
+        <w:t>tbl_auction_flow</w:t>
+      </w:r>
+      <w:proofErr w:type="spellEnd"/>
+      <w:r>
+        <w:rPr>
+          <w:b/>
+          <w:bCs/>
+        </w:rPr>
+        <w:t>.</w:t>
+      </w:r>
+    </w:p>
+    <w:p>
+      <w:pPr>
+        <w:ind w:firstLine="0"/>
+        <w:jc w:val="center"/>
+      </w:pPr>
+      <w:r>
+        <w:rPr>
+          <w:noProof/>
+        </w:rPr>
+        <w:drawing>
+          <wp:inline distT="0" distB="0" distL="0" distR="0" wp14:anchorId="37917971" wp14:editId="6FACEB39">
+            <wp:extent cx="5534025" cy="3827823"/>
+            <wp:effectExtent l="19050" t="19050" r="9525" b="20320"/>
+            <wp:docPr id="3" name="Imagem 3"/>
+            <wp:cNvGraphicFramePr>
+              <a:graphicFrameLocks xmlns:a="http://schemas.openxmlformats.org/drawingml/2006/main" noChangeAspect="1"/>
+            </wp:cNvGraphicFramePr>
+            <a:graphic xmlns:a="http://schemas.openxmlformats.org/drawingml/2006/main">
+              <a:graphicData uri="http://schemas.openxmlformats.org/drawingml/2006/picture">
+                <pic:pic xmlns:pic="http://schemas.openxmlformats.org/drawingml/2006/picture">
+                  <pic:nvPicPr>
+                    <pic:cNvPr id="3" name="Imagem 3"/>
+                    <pic:cNvPicPr/>
+                  </pic:nvPicPr>
+                  <pic:blipFill>
+                    <a:blip r:embed="rId28">
+                      <a:extLst>
+                        <a:ext uri="{28A0092B-C50C-407E-A947-70E740481C1C}">
+                          <a14:useLocalDpi xmlns:a14="http://schemas.microsoft.com/office/drawing/2010/main" val="0"/>
+                        </a:ext>
+                      </a:extLst>
+                    </a:blip>
+                    <a:stretch>
+                      <a:fillRect/>
+                    </a:stretch>
+                  </pic:blipFill>
+                  <pic:spPr>
+                    <a:xfrm>
+                      <a:off x="0" y="0"/>
+                      <a:ext cx="5538688" cy="3831048"/>
+                    </a:xfrm>
+                    <a:prstGeom prst="rect">
+                      <a:avLst/>
+                    </a:prstGeom>
+                    <a:ln w="12700">
+                      <a:solidFill>
+                        <a:schemeClr val="bg1">
+                          <a:lumMod val="75000"/>
+                        </a:schemeClr>
+                      </a:solidFill>
+                    </a:ln>
+                  </pic:spPr>
+                </pic:pic>
+              </a:graphicData>
+            </a:graphic>
+          </wp:inline>
+        </w:drawing>
+      </w:r>
+    </w:p>
+    <w:p>
+      <w:pPr>
+        <w:ind w:firstLine="0"/>
+        <w:jc w:val="center"/>
+      </w:pPr>
+    </w:p>
+    <w:p>
+      <w:pPr>
+        <w:ind w:firstLine="0"/>
+        <w:jc w:val="center"/>
+      </w:pPr>
+    </w:p>
+    <w:p>
+      <w:pPr>
+        <w:ind w:firstLine="0"/>
+        <w:jc w:val="center"/>
+      </w:pPr>
+    </w:p>
+    <w:p>
+      <w:pPr>
+        <w:ind w:firstLine="0"/>
+        <w:jc w:val="center"/>
+      </w:pPr>
+    </w:p>
+    <w:p>
+      <w:pPr>
+        <w:ind w:firstLine="0"/>
+        <w:jc w:val="center"/>
+      </w:pPr>
+    </w:p>
+    <w:p>
+      <w:pPr>
+        <w:ind w:firstLine="0"/>
+        <w:jc w:val="center"/>
+      </w:pPr>
+    </w:p>
+    <w:p>
+      <w:pPr>
+        <w:ind w:firstLine="0"/>
+        <w:jc w:val="center"/>
+      </w:pPr>
+    </w:p>
+    <w:p>
+      <w:pPr>
+        <w:ind w:firstLine="0"/>
+        <w:jc w:val="center"/>
+      </w:pPr>
+    </w:p>
+    <w:p>
+      <w:pPr>
+        <w:ind w:firstLine="0"/>
+        <w:jc w:val="center"/>
+      </w:pPr>
+    </w:p>
+    <w:p>
+      <w:pPr>
+        <w:ind w:firstLine="0"/>
+        <w:jc w:val="center"/>
+      </w:pPr>
+    </w:p>
+    <w:p>
+      <w:pPr>
+        <w:ind w:firstLine="0"/>
+        <w:jc w:val="center"/>
+      </w:pPr>
+    </w:p>
+    <w:p>
+      <w:pPr>
+        <w:ind w:firstLine="0"/>
+        <w:jc w:val="center"/>
+      </w:pPr>
+    </w:p>
+    <w:p>
+      <w:r>
+        <w:lastRenderedPageBreak/>
+        <w:t xml:space="preserve">O Quadro 15 mostra o diagrama da tabela </w:t>
+      </w:r>
+      <w:proofErr w:type="spellStart"/>
+      <w:r>
+        <w:t>tbl_opportunity</w:t>
+      </w:r>
+      <w:proofErr w:type="spellEnd"/>
+      <w:r>
+        <w:t>. Nela se encontram os itens e todas as datas da licitação (data de publicação, data de início da aceitação de propostas e data da licitação</w:t>
+      </w:r>
+    </w:p>
+    <w:p>
+      <w:pPr>
+        <w:ind w:firstLine="0"/>
+        <w:jc w:val="center"/>
+      </w:pPr>
+      <w:r>
+        <w:rPr>
+          <w:b/>
+          <w:bCs/>
+        </w:rPr>
+        <w:t>Quadro 1</w:t>
+      </w:r>
+      <w:r>
+        <w:rPr>
+          <w:b/>
+          <w:bCs/>
+        </w:rPr>
+        <w:t>5</w:t>
+      </w:r>
+      <w:r>
+        <w:rPr>
+          <w:b/>
+          <w:bCs/>
+        </w:rPr>
+        <w:t xml:space="preserve"> </w:t>
+      </w:r>
+      <w:r>
+        <w:rPr>
+          <w:b/>
+          <w:bCs/>
+        </w:rPr>
+        <w:t>-</w:t>
+      </w:r>
+      <w:r>
+        <w:rPr>
+          <w:b/>
+          <w:bCs/>
+        </w:rPr>
+        <w:t xml:space="preserve"> </w:t>
+      </w:r>
+      <w:r>
+        <w:rPr>
+          <w:b/>
+          <w:bCs/>
+        </w:rPr>
+        <w:t>D</w:t>
+      </w:r>
+      <w:r>
+        <w:rPr>
+          <w:b/>
+          <w:bCs/>
+        </w:rPr>
+        <w:t xml:space="preserve">iagrama da </w:t>
+      </w:r>
+      <w:r>
+        <w:rPr>
+          <w:b/>
+          <w:bCs/>
+        </w:rPr>
+        <w:t>T</w:t>
+      </w:r>
+      <w:r>
+        <w:rPr>
+          <w:b/>
+          <w:bCs/>
+        </w:rPr>
+        <w:t xml:space="preserve">abela </w:t>
+      </w:r>
+      <w:proofErr w:type="spellStart"/>
+      <w:r>
+        <w:rPr>
+          <w:b/>
+          <w:bCs/>
+        </w:rPr>
+        <w:t>tbl_</w:t>
+      </w:r>
+      <w:r>
+        <w:rPr>
+          <w:b/>
+          <w:bCs/>
+        </w:rPr>
+        <w:t>opportunity</w:t>
+      </w:r>
+      <w:proofErr w:type="spellEnd"/>
+      <w:r>
+        <w:rPr>
+          <w:b/>
+          <w:bCs/>
+        </w:rPr>
+        <w:t>.</w:t>
+      </w:r>
+      <w:r>
+        <w:rPr>
+          <w:noProof/>
+        </w:rPr>
+        <w:drawing>
+          <wp:inline distT="0" distB="0" distL="0" distR="0" wp14:anchorId="0982037A" wp14:editId="032254F4">
+            <wp:extent cx="4170003" cy="7486650"/>
+            <wp:effectExtent l="0" t="0" r="2540" b="0"/>
+            <wp:docPr id="4" name="Imagem 4"/>
+            <wp:cNvGraphicFramePr>
+              <a:graphicFrameLocks xmlns:a="http://schemas.openxmlformats.org/drawingml/2006/main" noChangeAspect="1"/>
+            </wp:cNvGraphicFramePr>
+            <a:graphic xmlns:a="http://schemas.openxmlformats.org/drawingml/2006/main">
+              <a:graphicData uri="http://schemas.openxmlformats.org/drawingml/2006/picture">
+                <pic:pic xmlns:pic="http://schemas.openxmlformats.org/drawingml/2006/picture">
+                  <pic:nvPicPr>
+                    <pic:cNvPr id="4" name="Imagem 4"/>
+                    <pic:cNvPicPr/>
+                  </pic:nvPicPr>
+                  <pic:blipFill>
+                    <a:blip r:embed="rId29">
+                      <a:extLst>
+                        <a:ext uri="{28A0092B-C50C-407E-A947-70E740481C1C}">
+                          <a14:useLocalDpi xmlns:a14="http://schemas.microsoft.com/office/drawing/2010/main" val="0"/>
+                        </a:ext>
+                      </a:extLst>
+                    </a:blip>
+                    <a:stretch>
+                      <a:fillRect/>
+                    </a:stretch>
+                  </pic:blipFill>
+                  <pic:spPr>
+                    <a:xfrm>
+                      <a:off x="0" y="0"/>
+                      <a:ext cx="4189702" cy="7522016"/>
                     </a:xfrm>
                     <a:prstGeom prst="rect">
                       <a:avLst/>
@@ -2683,64 +4217,441 @@
       </w:r>
     </w:p>
     <w:p>
+      <w:r>
+        <w:lastRenderedPageBreak/>
+        <w:t xml:space="preserve">O Quadro 16 mostra o API de suporte rodando. Dela foram printados os códigos constantes nos Quadros de 1 à 12. Ela é responsável pela alteração das datas da licitação na tabela </w:t>
+      </w:r>
+      <w:proofErr w:type="spellStart"/>
+      <w:r>
+        <w:t>tbl_opportunity</w:t>
+      </w:r>
+      <w:proofErr w:type="spellEnd"/>
+      <w:r>
+        <w:t xml:space="preserve"> caso o status do pregão na tabela </w:t>
+      </w:r>
+      <w:proofErr w:type="spellStart"/>
+      <w:r>
+        <w:rPr>
+          <w:b/>
+          <w:bCs/>
+        </w:rPr>
+        <w:t>tbl_auction_flow</w:t>
+      </w:r>
+      <w:proofErr w:type="spellEnd"/>
+      <w:r>
+        <w:rPr>
+          <w:b/>
+          <w:bCs/>
+        </w:rPr>
+        <w:t xml:space="preserve"> </w:t>
+      </w:r>
+      <w:r>
+        <w:t xml:space="preserve">permita. Todas as regras de alteração e toda a verificação constam nos quadros citados acima. </w:t>
+      </w:r>
+    </w:p>
+    <w:p>
       <w:pPr>
         <w:ind w:firstLine="0"/>
         <w:jc w:val="center"/>
       </w:pPr>
+      <w:r>
+        <w:rPr>
+          <w:b/>
+          <w:bCs/>
+        </w:rPr>
+        <w:t>Quadro 1</w:t>
+      </w:r>
+      <w:r>
+        <w:rPr>
+          <w:b/>
+          <w:bCs/>
+        </w:rPr>
+        <w:t>6</w:t>
+      </w:r>
+      <w:r>
+        <w:rPr>
+          <w:b/>
+          <w:bCs/>
+        </w:rPr>
+        <w:t xml:space="preserve"> </w:t>
+      </w:r>
+      <w:r>
+        <w:rPr>
+          <w:b/>
+          <w:bCs/>
+        </w:rPr>
+        <w:t>–</w:t>
+      </w:r>
+      <w:r>
+        <w:rPr>
+          <w:b/>
+          <w:bCs/>
+        </w:rPr>
+        <w:t xml:space="preserve"> </w:t>
+      </w:r>
+      <w:r>
+        <w:rPr>
+          <w:b/>
+          <w:bCs/>
+        </w:rPr>
+        <w:t>API de Suporte rodando</w:t>
+      </w:r>
+      <w:r>
+        <w:rPr>
+          <w:b/>
+          <w:bCs/>
+        </w:rPr>
+        <w:t>.</w:t>
+      </w:r>
+    </w:p>
+    <w:p>
+      <w:pPr>
+        <w:ind w:firstLine="0"/>
+      </w:pPr>
+      <w:r>
+        <w:rPr>
+          <w:noProof/>
+        </w:rPr>
+        <w:drawing>
+          <wp:inline distT="0" distB="0" distL="0" distR="0" wp14:anchorId="17454F40" wp14:editId="72648CA0">
+            <wp:extent cx="5760720" cy="3240405"/>
+            <wp:effectExtent l="0" t="0" r="0" b="0"/>
+            <wp:docPr id="6" name="Imagem 6"/>
+            <wp:cNvGraphicFramePr>
+              <a:graphicFrameLocks xmlns:a="http://schemas.openxmlformats.org/drawingml/2006/main" noChangeAspect="1"/>
+            </wp:cNvGraphicFramePr>
+            <a:graphic xmlns:a="http://schemas.openxmlformats.org/drawingml/2006/main">
+              <a:graphicData uri="http://schemas.openxmlformats.org/drawingml/2006/picture">
+                <pic:pic xmlns:pic="http://schemas.openxmlformats.org/drawingml/2006/picture">
+                  <pic:nvPicPr>
+                    <pic:cNvPr id="6" name="Imagem 6"/>
+                    <pic:cNvPicPr/>
+                  </pic:nvPicPr>
+                  <pic:blipFill>
+                    <a:blip r:embed="rId30">
+                      <a:extLst>
+                        <a:ext uri="{28A0092B-C50C-407E-A947-70E740481C1C}">
+                          <a14:useLocalDpi xmlns:a14="http://schemas.microsoft.com/office/drawing/2010/main" val="0"/>
+                        </a:ext>
+                      </a:extLst>
+                    </a:blip>
+                    <a:stretch>
+                      <a:fillRect/>
+                    </a:stretch>
+                  </pic:blipFill>
+                  <pic:spPr>
+                    <a:xfrm>
+                      <a:off x="0" y="0"/>
+                      <a:ext cx="5760720" cy="3240405"/>
+                    </a:xfrm>
+                    <a:prstGeom prst="rect">
+                      <a:avLst/>
+                    </a:prstGeom>
+                  </pic:spPr>
+                </pic:pic>
+              </a:graphicData>
+            </a:graphic>
+          </wp:inline>
+        </w:drawing>
+      </w:r>
+    </w:p>
+    <w:p>
+      <w:pPr>
+        <w:ind w:firstLine="0"/>
+      </w:pPr>
+    </w:p>
+    <w:p>
+      <w:pPr>
+        <w:ind w:firstLine="0"/>
+      </w:pPr>
+    </w:p>
+    <w:p>
+      <w:pPr>
+        <w:ind w:firstLine="0"/>
+      </w:pPr>
+    </w:p>
+    <w:p>
+      <w:pPr>
+        <w:ind w:firstLine="0"/>
+      </w:pPr>
+    </w:p>
+    <w:p>
+      <w:pPr>
+        <w:ind w:firstLine="0"/>
+      </w:pPr>
+    </w:p>
+    <w:p>
+      <w:pPr>
+        <w:ind w:firstLine="0"/>
+      </w:pPr>
+    </w:p>
+    <w:p>
+      <w:pPr>
+        <w:ind w:firstLine="0"/>
+      </w:pPr>
+    </w:p>
+    <w:p>
+      <w:pPr>
+        <w:ind w:firstLine="0"/>
+      </w:pPr>
+    </w:p>
+    <w:p>
+      <w:pPr>
+        <w:ind w:firstLine="0"/>
+      </w:pPr>
+    </w:p>
+    <w:p>
+      <w:pPr>
+        <w:ind w:firstLine="0"/>
+      </w:pPr>
+    </w:p>
+    <w:p>
+      <w:pPr>
+        <w:ind w:firstLine="0"/>
+      </w:pPr>
+    </w:p>
+    <w:p>
+      <w:pPr>
+        <w:ind w:firstLine="0"/>
+      </w:pPr>
+    </w:p>
+    <w:p>
+      <w:pPr>
+        <w:ind w:firstLine="0"/>
+      </w:pPr>
+    </w:p>
+    <w:p>
+      <w:pPr>
+        <w:ind w:firstLine="0"/>
+      </w:pPr>
+    </w:p>
+    <w:p>
+      <w:r>
+        <w:lastRenderedPageBreak/>
+        <w:t xml:space="preserve">O Quadro 17 mostra a tela de front onde as datas serão inseridas, bem como os dados do pregão. Essa tela de front foi feita em </w:t>
+      </w:r>
+      <w:proofErr w:type="spellStart"/>
+      <w:r>
+        <w:t>vue</w:t>
+      </w:r>
+      <w:proofErr w:type="spellEnd"/>
+      <w:r>
+        <w:t xml:space="preserve"> e nem todos os itens do menu superior estão funcionando. Os outros itens serão implementados para bater na API </w:t>
+      </w:r>
+      <w:proofErr w:type="spellStart"/>
+      <w:r>
+        <w:t>black</w:t>
+      </w:r>
+      <w:proofErr w:type="spellEnd"/>
+      <w:r>
+        <w:t xml:space="preserve"> </w:t>
+      </w:r>
+      <w:proofErr w:type="spellStart"/>
+      <w:r>
+        <w:t>panther</w:t>
+      </w:r>
+      <w:proofErr w:type="spellEnd"/>
+      <w:r>
+        <w:t xml:space="preserve"> onde as alterações serão realizadas. Hoje em dia essas alterações são feitas via S</w:t>
+      </w:r>
+      <w:r>
+        <w:t>wagger</w:t>
+      </w:r>
+      <w:r>
+        <w:t>.</w:t>
+      </w:r>
     </w:p>
     <w:p>
       <w:pPr>
         <w:ind w:firstLine="0"/>
         <w:jc w:val="center"/>
-      </w:pPr>
+        <w:rPr>
+          <w:b/>
+          <w:bCs/>
+        </w:rPr>
+      </w:pPr>
+      <w:r>
+        <w:rPr>
+          <w:b/>
+          <w:bCs/>
+        </w:rPr>
+        <w:t>Quadro 1</w:t>
+      </w:r>
+      <w:r>
+        <w:rPr>
+          <w:b/>
+          <w:bCs/>
+        </w:rPr>
+        <w:t>7 –</w:t>
+      </w:r>
+      <w:r>
+        <w:rPr>
+          <w:b/>
+          <w:bCs/>
+        </w:rPr>
+        <w:t xml:space="preserve"> </w:t>
+      </w:r>
+      <w:r>
+        <w:rPr>
+          <w:b/>
+          <w:bCs/>
+        </w:rPr>
+        <w:t>Tela de Front para Alteração das Datas da Licitação</w:t>
+      </w:r>
+      <w:r>
+        <w:rPr>
+          <w:b/>
+          <w:bCs/>
+        </w:rPr>
+        <w:t>.</w:t>
+      </w:r>
     </w:p>
     <w:p>
       <w:pPr>
         <w:ind w:firstLine="0"/>
         <w:jc w:val="center"/>
       </w:pPr>
-    </w:p>
-    <w:p>
-      <w:pPr>
-        <w:ind w:firstLine="0"/>
-        <w:jc w:val="center"/>
-      </w:pPr>
-    </w:p>
-    <w:p>
-      <w:pPr>
-        <w:ind w:firstLine="0"/>
-        <w:jc w:val="center"/>
-      </w:pPr>
-      <w:r>
-        <w:t>7</w:t>
-      </w:r>
-    </w:p>
-    <w:p>
-      <w:pPr>
-        <w:ind w:firstLine="0"/>
-        <w:jc w:val="center"/>
-      </w:pPr>
-    </w:p>
-    <w:p>
-      <w:pPr>
-        <w:ind w:firstLine="0"/>
-        <w:jc w:val="center"/>
+      <w:r>
+        <w:rPr>
+          <w:noProof/>
+        </w:rPr>
+        <w:drawing>
+          <wp:inline distT="0" distB="0" distL="0" distR="0" wp14:anchorId="0C40A6B2" wp14:editId="2DD795DC">
+            <wp:extent cx="5760720" cy="3128010"/>
+            <wp:effectExtent l="19050" t="19050" r="11430" b="15240"/>
+            <wp:docPr id="7" name="Imagem 7"/>
+            <wp:cNvGraphicFramePr>
+              <a:graphicFrameLocks xmlns:a="http://schemas.openxmlformats.org/drawingml/2006/main" noChangeAspect="1"/>
+            </wp:cNvGraphicFramePr>
+            <a:graphic xmlns:a="http://schemas.openxmlformats.org/drawingml/2006/main">
+              <a:graphicData uri="http://schemas.openxmlformats.org/drawingml/2006/picture">
+                <pic:pic xmlns:pic="http://schemas.openxmlformats.org/drawingml/2006/picture">
+                  <pic:nvPicPr>
+                    <pic:cNvPr id="7" name="Imagem 7"/>
+                    <pic:cNvPicPr/>
+                  </pic:nvPicPr>
+                  <pic:blipFill>
+                    <a:blip r:embed="rId31">
+                      <a:extLst>
+                        <a:ext uri="{28A0092B-C50C-407E-A947-70E740481C1C}">
+                          <a14:useLocalDpi xmlns:a14="http://schemas.microsoft.com/office/drawing/2010/main" val="0"/>
+                        </a:ext>
+                      </a:extLst>
+                    </a:blip>
+                    <a:stretch>
+                      <a:fillRect/>
+                    </a:stretch>
+                  </pic:blipFill>
+                  <pic:spPr>
+                    <a:xfrm>
+                      <a:off x="0" y="0"/>
+                      <a:ext cx="5760720" cy="3128010"/>
+                    </a:xfrm>
+                    <a:prstGeom prst="rect">
+                      <a:avLst/>
+                    </a:prstGeom>
+                    <a:ln w="12700">
+                      <a:solidFill>
+                        <a:schemeClr val="tx1"/>
+                      </a:solidFill>
+                    </a:ln>
+                  </pic:spPr>
+                </pic:pic>
+              </a:graphicData>
+            </a:graphic>
+          </wp:inline>
+        </w:drawing>
+      </w:r>
+    </w:p>
+    <w:p>
+      <w:pPr>
+        <w:ind w:firstLine="0"/>
+      </w:pPr>
+    </w:p>
+    <w:p>
+      <w:pPr>
+        <w:ind w:firstLine="0"/>
+      </w:pPr>
+    </w:p>
+    <w:p>
+      <w:pPr>
+        <w:ind w:firstLine="0"/>
+      </w:pPr>
+    </w:p>
+    <w:p>
+      <w:pPr>
+        <w:ind w:firstLine="0"/>
+      </w:pPr>
+    </w:p>
+    <w:p>
+      <w:pPr>
+        <w:ind w:firstLine="0"/>
+      </w:pPr>
+    </w:p>
+    <w:p>
+      <w:pPr>
+        <w:ind w:firstLine="0"/>
+      </w:pPr>
+    </w:p>
+    <w:p>
+      <w:pPr>
+        <w:ind w:firstLine="0"/>
+      </w:pPr>
+    </w:p>
+    <w:p>
+      <w:pPr>
+        <w:ind w:firstLine="0"/>
+      </w:pPr>
+    </w:p>
+    <w:p>
+      <w:pPr>
+        <w:ind w:firstLine="0"/>
+      </w:pPr>
+    </w:p>
+    <w:p>
+      <w:pPr>
+        <w:ind w:firstLine="0"/>
+      </w:pPr>
+    </w:p>
+    <w:p>
+      <w:pPr>
+        <w:ind w:firstLine="0"/>
+      </w:pPr>
+    </w:p>
+    <w:p>
+      <w:pPr>
+        <w:ind w:firstLine="0"/>
+      </w:pPr>
+    </w:p>
+    <w:p>
+      <w:pPr>
+        <w:ind w:firstLine="0"/>
+      </w:pPr>
+    </w:p>
+    <w:p>
+      <w:pPr>
+        <w:ind w:firstLine="0"/>
+      </w:pPr>
+    </w:p>
+    <w:p>
+      <w:pPr>
+        <w:ind w:firstLine="0"/>
       </w:pPr>
     </w:p>
     <w:p>
       <w:pPr>
         <w:pStyle w:val="Ttulo1"/>
       </w:pPr>
-      <w:bookmarkStart w:id="10" w:name="_Toc104921662"/>
+      <w:bookmarkStart w:id="11" w:name="_Toc121070261"/>
       <w:r>
         <w:lastRenderedPageBreak/>
         <w:t>Resultados e Discussão</w:t>
       </w:r>
-      <w:bookmarkEnd w:id="10"/>
-    </w:p>
-    <w:p>
-      <w:r>
-        <w:t xml:space="preserve">As tecnologias utilizadas no desenvolvimento deste projeto </w:t>
+      <w:bookmarkEnd w:id="11"/>
+    </w:p>
+    <w:p>
+      <w:r>
+        <w:t xml:space="preserve">As tecnologias utilizadas no desenvolvimento deste </w:t>
       </w:r>
       <w:r>
         <w:t>são as mesmas da Brasil317 que é</w:t>
@@ -2799,50 +4710,146 @@
         <w:t xml:space="preserve">utilizadas </w:t>
       </w:r>
       <w:r>
-        <w:t>na Brasil317 que é a empresa que trabalho.</w:t>
-      </w:r>
-    </w:p>
-    <w:p>
-      <w:r>
-        <w:t xml:space="preserve">No desenvolvimento desse código foram </w:t>
-      </w:r>
+        <w:t>na Brasil317.</w:t>
+      </w:r>
+    </w:p>
+    <w:p>
+      <w:r>
+        <w:t xml:space="preserve">No desenvolvimento desse </w:t>
+      </w:r>
+      <w:r>
+        <w:t>projeto</w:t>
+      </w:r>
+      <w:r>
+        <w:t xml:space="preserve"> foram </w:t>
+      </w:r>
+      <w:r>
+        <w:t>encontradas</w:t>
+      </w:r>
+      <w:r>
+        <w:t xml:space="preserve"> algumas dificuldades como regras de validação de datas, haja vista que não </w:t>
+      </w:r>
+      <w:r>
+        <w:t>se encontrou</w:t>
+      </w:r>
+      <w:r>
+        <w:t xml:space="preserve"> nenhum pacote para isso em c#. Sendo assim, a solução </w:t>
+      </w:r>
+      <w:r>
+        <w:t>encontrada</w:t>
+      </w:r>
+      <w:r>
+        <w:t xml:space="preserve"> foi </w:t>
+      </w:r>
+      <w:r>
+        <w:t xml:space="preserve">a utilização do </w:t>
+      </w:r>
+      <w:proofErr w:type="spellStart"/>
+      <w:r>
+        <w:t>regex</w:t>
+      </w:r>
+      <w:proofErr w:type="spellEnd"/>
+      <w:r>
+        <w:t xml:space="preserve"> para esse fim.</w:t>
+      </w:r>
+    </w:p>
+    <w:p>
+      <w:pPr>
+        <w:ind w:firstLine="0"/>
+      </w:pPr>
+      <w:r>
+        <w:tab/>
+        <w:t xml:space="preserve">Também </w:t>
+      </w:r>
+      <w:r>
+        <w:t>houveram</w:t>
+      </w:r>
+      <w:r>
+        <w:t xml:space="preserve"> dificuldades nas demais validações e tratamentos de erros, devido a grande quantidade de regras para bloqueios que transações que não podem ocorrer.</w:t>
+      </w:r>
+    </w:p>
+    <w:p>
+      <w:pPr>
+        <w:ind w:firstLine="0"/>
+      </w:pPr>
+      <w:r>
+        <w:tab/>
+        <w:t xml:space="preserve">O projeto está sendo mostrado </w:t>
+      </w:r>
+      <w:r>
+        <w:t>a empresa</w:t>
+      </w:r>
+      <w:r>
+        <w:t xml:space="preserve"> Brasil317 a qual está </w:t>
+      </w:r>
+      <w:r>
+        <w:t>de acordo</w:t>
+      </w:r>
+      <w:r>
+        <w:t xml:space="preserve"> com o que está sendo </w:t>
+      </w:r>
+      <w:r>
+        <w:t>desenvolvido</w:t>
+      </w:r>
+      <w:r>
+        <w:t>.</w:t>
+      </w:r>
+      <w:r>
+        <w:t xml:space="preserve"> A parte proposta pelo TG, que é de alteração de datas do pregão já se encontra pronta e validada pelo cliente.</w:t>
+      </w:r>
+    </w:p>
+    <w:p>
+      <w:pPr>
+        <w:pStyle w:val="Ttulo2"/>
+      </w:pPr>
+      <w:bookmarkStart w:id="12" w:name="_Toc121070262"/>
+      <w:r>
+        <w:t>Conclusão</w:t>
+      </w:r>
+      <w:bookmarkEnd w:id="12"/>
+    </w:p>
+    <w:p>
+      <w:r>
+        <w:t>Com o desenvolvimento desse trabalho pode-se implementar a alteração de datas de pregão através de sistema específico como também está propiciando juntar várias outras funcionalidades</w:t>
+      </w:r>
+      <w:r>
+        <w:t xml:space="preserve">, como desabilitar usuários, cadastrar usuários, reenviar e-mail de reset de senhas, </w:t>
+      </w:r>
+      <w:proofErr w:type="spellStart"/>
       <w:proofErr w:type="gramStart"/>
       <w:r>
-        <w:t>encontrados</w:t>
+        <w:t>etc</w:t>
+      </w:r>
+      <w:proofErr w:type="spellEnd"/>
+      <w:r>
+        <w:t xml:space="preserve">, </w:t>
+      </w:r>
+      <w:r>
+        <w:t xml:space="preserve"> que</w:t>
       </w:r>
       <w:proofErr w:type="gramEnd"/>
       <w:r>
-        <w:t xml:space="preserve"> algumas dificuldades como regras de validação de datas, haja vista que não encontrei nenhum pacote para isso em c#. Sendo assim, a solução que encontrei foi utilizar </w:t>
+        <w:t xml:space="preserve"> antes se encontravam espalhadas e eram feitas através de </w:t>
       </w:r>
       <w:proofErr w:type="spellStart"/>
       <w:r>
-        <w:t>regex</w:t>
+        <w:t>Postman</w:t>
       </w:r>
       <w:proofErr w:type="spellEnd"/>
       <w:r>
-        <w:t xml:space="preserve"> para esse fim.</w:t>
-      </w:r>
-    </w:p>
-    <w:p>
-      <w:pPr>
-        <w:ind w:firstLine="0"/>
-      </w:pPr>
-      <w:r>
-        <w:tab/>
-        <w:t>Também tive dificuldades nas demais validações e tratamentos de erros, devido a grande quantidade de regras para bloqueios que transações que não podem ocorrer.</w:t>
-      </w:r>
-    </w:p>
-    <w:p>
-      <w:pPr>
-        <w:ind w:firstLine="0"/>
-      </w:pPr>
-      <w:r>
-        <w:tab/>
-        <w:t>O projeto está sendo mostrado ao meu cliente (Brasil317) a qual está satisfeita com o que está sendo apresentado.</w:t>
+        <w:t xml:space="preserve"> e Swagger em um único ambiente</w:t>
+      </w:r>
+      <w:r>
+        <w:t xml:space="preserve">. </w:t>
+      </w:r>
+    </w:p>
+    <w:p>
+      <w:r>
+        <w:t>Com isso o Suporte foi agilizado e com menos riscos de cometer erros, haja vista que não se mexe diretamente no banco de dados.</w:t>
       </w:r>
     </w:p>
     <w:sectPr>
-      <w:footerReference w:type="default" r:id="rId28"/>
+      <w:footerReference w:type="default" r:id="rId32"/>
       <w:pgSz w:w="11907" w:h="16840" w:code="9"/>
       <w:pgMar w:top="1701" w:right="1134" w:bottom="1134" w:left="1701" w:header="1134" w:footer="1134" w:gutter="0"/>
       <w:cols w:space="720"/>
@@ -2895,7 +4902,6 @@
         <w:docPartUnique/>
       </w:docPartObj>
     </w:sdtPr>
-    <w:sdtEndPr/>
     <w:sdtContent>
       <w:p>
         <w:pPr>
@@ -2946,7 +4952,6 @@
         <w:docPartUnique/>
       </w:docPartObj>
     </w:sdtPr>
-    <w:sdtEndPr/>
     <w:sdtContent>
       <w:p>
         <w:pPr>
@@ -3032,17 +5037,17 @@
         <v:path o:extrusionok="f" gradientshapeok="t" o:connecttype="rect"/>
         <o:lock v:ext="edit" aspectratio="t"/>
       </v:shapetype>
-      <v:shape id="_x0000_i1098" type="#_x0000_t75" style="width:3in;height:3in" o:bullet="t"/>
+      <v:shape id="_x0000_i1167" type="#_x0000_t75" style="width:3in;height:3in" o:bullet="t"/>
     </w:pict>
   </w:numPicBullet>
   <w:numPicBullet w:numPicBulletId="1">
     <w:pict>
-      <v:shape id="_x0000_i1099" type="#_x0000_t75" style="width:3in;height:3in" o:bullet="t"/>
+      <v:shape id="_x0000_i1168" type="#_x0000_t75" style="width:3in;height:3in" o:bullet="t"/>
     </w:pict>
   </w:numPicBullet>
   <w:numPicBullet w:numPicBulletId="2">
     <w:pict>
-      <v:shape id="_x0000_i1100" type="#_x0000_t75" style="width:3in;height:3in" o:bullet="t"/>
+      <v:shape id="_x0000_i1169" type="#_x0000_t75" style="width:3in;height:3in" o:bullet="t"/>
     </w:pict>
   </w:numPicBullet>
   <w:abstractNum w:abstractNumId="0" w15:restartNumberingAfterBreak="0">
@@ -4752,6 +6757,9 @@
   </w:num>
   <w:num w:numId="15" w16cid:durableId="1109852954">
     <w:abstractNumId w:val="4"/>
+  </w:num>
+  <w:num w:numId="16" w16cid:durableId="1912502416">
+    <w:abstractNumId w:val="3"/>
   </w:num>
   <w:numIdMacAtCleanup w:val="7"/>
 </w:numbering>
@@ -5149,7 +7157,7 @@
   <w:style w:type="paragraph" w:default="1" w:styleId="Normal">
     <w:name w:val="Normal"/>
     <w:qFormat/>
-    <w:rsid w:val="004F2518"/>
+    <w:rsid w:val="00B570B3"/>
     <w:pPr>
       <w:spacing w:line="360" w:lineRule="auto"/>
       <w:ind w:firstLine="709"/>
@@ -6688,6 +8696,67 @@
 </file>
 
 <file path=customXml/item1.xml><?xml version="1.0" encoding="utf-8"?>
+<?mso-contentType ?>
+<FormTemplates xmlns="http://schemas.microsoft.com/sharepoint/v3/contenttype/forms">
+  <Display>DocumentLibraryForm</Display>
+  <Edit>DocumentLibraryForm</Edit>
+  <New>DocumentLibraryForm</New>
+</FormTemplates>
+</file>
+
+<file path=customXml/item2.xml><?xml version="1.0" encoding="utf-8"?>
+<p:properties xmlns:p="http://schemas.microsoft.com/office/2006/metadata/properties" xmlns:xsi="http://www.w3.org/2001/XMLSchema-instance" xmlns:pc="http://schemas.microsoft.com/office/infopath/2007/PartnerControls">
+  <documentManagement>
+    <Distribution_Groups xmlns="05a64292-cb15-4fc9-8ef4-b45d22835375" xsi:nil="true"/>
+    <Math_Settings xmlns="05a64292-cb15-4fc9-8ef4-b45d22835375" xsi:nil="true"/>
+    <Templates xmlns="05a64292-cb15-4fc9-8ef4-b45d22835375" xsi:nil="true"/>
+    <Has_Leaders_Only_SectionGroup xmlns="05a64292-cb15-4fc9-8ef4-b45d22835375" xsi:nil="true"/>
+    <Invited_Members xmlns="05a64292-cb15-4fc9-8ef4-b45d22835375" xsi:nil="true"/>
+    <AppVersion xmlns="05a64292-cb15-4fc9-8ef4-b45d22835375" xsi:nil="true"/>
+    <TeamsChannelId xmlns="05a64292-cb15-4fc9-8ef4-b45d22835375" xsi:nil="true"/>
+    <IsNotebookLocked xmlns="05a64292-cb15-4fc9-8ef4-b45d22835375" xsi:nil="true"/>
+    <DefaultSectionNames xmlns="05a64292-cb15-4fc9-8ef4-b45d22835375" xsi:nil="true"/>
+    <Is_Collaboration_Space_Locked xmlns="05a64292-cb15-4fc9-8ef4-b45d22835375" xsi:nil="true"/>
+    <Invited_Leaders xmlns="05a64292-cb15-4fc9-8ef4-b45d22835375" xsi:nil="true"/>
+    <Member_Groups xmlns="05a64292-cb15-4fc9-8ef4-b45d22835375">
+      <UserInfo>
+        <DisplayName/>
+        <AccountId xsi:nil="true"/>
+        <AccountType/>
+      </UserInfo>
+    </Member_Groups>
+    <Self_Registration_Enabled xmlns="05a64292-cb15-4fc9-8ef4-b45d22835375" xsi:nil="true"/>
+    <LMS_Mappings xmlns="05a64292-cb15-4fc9-8ef4-b45d22835375" xsi:nil="true"/>
+    <NotebookType xmlns="05a64292-cb15-4fc9-8ef4-b45d22835375" xsi:nil="true"/>
+    <Leaders xmlns="05a64292-cb15-4fc9-8ef4-b45d22835375">
+      <UserInfo>
+        <DisplayName/>
+        <AccountId xsi:nil="true"/>
+        <AccountType/>
+      </UserInfo>
+    </Leaders>
+    <Semestre xmlns="05a64292-cb15-4fc9-8ef4-b45d22835375" xsi:nil="true"/>
+    <Members xmlns="05a64292-cb15-4fc9-8ef4-b45d22835375">
+      <UserInfo>
+        <DisplayName/>
+        <AccountId xsi:nil="true"/>
+        <AccountType/>
+      </UserInfo>
+    </Members>
+    <FolderType xmlns="05a64292-cb15-4fc9-8ef4-b45d22835375" xsi:nil="true"/>
+    <CultureName xmlns="05a64292-cb15-4fc9-8ef4-b45d22835375" xsi:nil="true"/>
+    <Owner xmlns="05a64292-cb15-4fc9-8ef4-b45d22835375">
+      <UserInfo>
+        <DisplayName/>
+        <AccountId xsi:nil="true"/>
+        <AccountType/>
+      </UserInfo>
+    </Owner>
+  </documentManagement>
+</p:properties>
+</file>
+
+<file path=customXml/item3.xml><?xml version="1.0" encoding="utf-8"?>
 <ct:contentTypeSchema xmlns:ct="http://schemas.microsoft.com/office/2006/metadata/contentType" xmlns:ma="http://schemas.microsoft.com/office/2006/metadata/properties/metaAttributes" ct:_="" ma:_="" ma:contentTypeName="Documento" ma:contentTypeID="0x0101006D54F16DBDEFCC489C6BFC29EE19875A" ma:contentTypeVersion="33" ma:contentTypeDescription="Crie um novo documento." ma:contentTypeScope="" ma:versionID="b05a6d32d2a601c493dddc78b5510595">
   <xsd:schema xmlns:xsd="http://www.w3.org/2001/XMLSchema" xmlns:xs="http://www.w3.org/2001/XMLSchema" xmlns:p="http://schemas.microsoft.com/office/2006/metadata/properties" xmlns:ns2="05a64292-cb15-4fc9-8ef4-b45d22835375" xmlns:ns3="927e2375-f201-47ed-9f17-21439fbf4a96" targetNamespace="http://schemas.microsoft.com/office/2006/metadata/properties" ma:root="true" ma:fieldsID="708570210bd8c11e4bdea37eda441c93" ns2:_="" ns3:_="">
     <xsd:import namespace="05a64292-cb15-4fc9-8ef4-b45d22835375"/>
@@ -7098,72 +9167,29 @@
 </ct:contentTypeSchema>
 </file>
 
-<file path=customXml/item2.xml><?xml version="1.0" encoding="utf-8"?>
+<file path=customXml/item4.xml><?xml version="1.0" encoding="utf-8"?>
 <b:Sources xmlns:b="http://schemas.openxmlformats.org/officeDocument/2006/bibliography" xmlns="http://schemas.openxmlformats.org/officeDocument/2006/bibliography" SelectedStyle="\APA.XSL" StyleName="APA"/>
 </file>
 
-<file path=customXml/item3.xml><?xml version="1.0" encoding="utf-8"?>
-<?mso-contentType ?>
-<FormTemplates xmlns="http://schemas.microsoft.com/sharepoint/v3/contenttype/forms">
-  <Display>DocumentLibraryForm</Display>
-  <Edit>DocumentLibraryForm</Edit>
-  <New>DocumentLibraryForm</New>
-</FormTemplates>
+<file path=customXml/itemProps1.xml><?xml version="1.0" encoding="utf-8"?>
+<ds:datastoreItem xmlns:ds="http://schemas.openxmlformats.org/officeDocument/2006/customXml" ds:itemID="{4113C279-B62B-4062-A244-09128C47A374}">
+  <ds:schemaRefs>
+    <ds:schemaRef ds:uri="http://schemas.microsoft.com/sharepoint/v3/contenttype/forms"/>
+  </ds:schemaRefs>
+</ds:datastoreItem>
 </file>
 
-<file path=customXml/item4.xml><?xml version="1.0" encoding="utf-8"?>
-<p:properties xmlns:p="http://schemas.microsoft.com/office/2006/metadata/properties" xmlns:xsi="http://www.w3.org/2001/XMLSchema-instance" xmlns:pc="http://schemas.microsoft.com/office/infopath/2007/PartnerControls">
-  <documentManagement>
-    <Distribution_Groups xmlns="05a64292-cb15-4fc9-8ef4-b45d22835375" xsi:nil="true"/>
-    <Math_Settings xmlns="05a64292-cb15-4fc9-8ef4-b45d22835375" xsi:nil="true"/>
-    <Templates xmlns="05a64292-cb15-4fc9-8ef4-b45d22835375" xsi:nil="true"/>
-    <Has_Leaders_Only_SectionGroup xmlns="05a64292-cb15-4fc9-8ef4-b45d22835375" xsi:nil="true"/>
-    <Invited_Members xmlns="05a64292-cb15-4fc9-8ef4-b45d22835375" xsi:nil="true"/>
-    <AppVersion xmlns="05a64292-cb15-4fc9-8ef4-b45d22835375" xsi:nil="true"/>
-    <TeamsChannelId xmlns="05a64292-cb15-4fc9-8ef4-b45d22835375" xsi:nil="true"/>
-    <IsNotebookLocked xmlns="05a64292-cb15-4fc9-8ef4-b45d22835375" xsi:nil="true"/>
-    <DefaultSectionNames xmlns="05a64292-cb15-4fc9-8ef4-b45d22835375" xsi:nil="true"/>
-    <Is_Collaboration_Space_Locked xmlns="05a64292-cb15-4fc9-8ef4-b45d22835375" xsi:nil="true"/>
-    <Invited_Leaders xmlns="05a64292-cb15-4fc9-8ef4-b45d22835375" xsi:nil="true"/>
-    <Member_Groups xmlns="05a64292-cb15-4fc9-8ef4-b45d22835375">
-      <UserInfo>
-        <DisplayName/>
-        <AccountId xsi:nil="true"/>
-        <AccountType/>
-      </UserInfo>
-    </Member_Groups>
-    <Self_Registration_Enabled xmlns="05a64292-cb15-4fc9-8ef4-b45d22835375" xsi:nil="true"/>
-    <LMS_Mappings xmlns="05a64292-cb15-4fc9-8ef4-b45d22835375" xsi:nil="true"/>
-    <NotebookType xmlns="05a64292-cb15-4fc9-8ef4-b45d22835375" xsi:nil="true"/>
-    <Leaders xmlns="05a64292-cb15-4fc9-8ef4-b45d22835375">
-      <UserInfo>
-        <DisplayName/>
-        <AccountId xsi:nil="true"/>
-        <AccountType/>
-      </UserInfo>
-    </Leaders>
-    <Semestre xmlns="05a64292-cb15-4fc9-8ef4-b45d22835375" xsi:nil="true"/>
-    <Members xmlns="05a64292-cb15-4fc9-8ef4-b45d22835375">
-      <UserInfo>
-        <DisplayName/>
-        <AccountId xsi:nil="true"/>
-        <AccountType/>
-      </UserInfo>
-    </Members>
-    <FolderType xmlns="05a64292-cb15-4fc9-8ef4-b45d22835375" xsi:nil="true"/>
-    <CultureName xmlns="05a64292-cb15-4fc9-8ef4-b45d22835375" xsi:nil="true"/>
-    <Owner xmlns="05a64292-cb15-4fc9-8ef4-b45d22835375">
-      <UserInfo>
-        <DisplayName/>
-        <AccountId xsi:nil="true"/>
-        <AccountType/>
-      </UserInfo>
-    </Owner>
-  </documentManagement>
-</p:properties>
+<file path=customXml/itemProps2.xml><?xml version="1.0" encoding="utf-8"?>
+<ds:datastoreItem xmlns:ds="http://schemas.openxmlformats.org/officeDocument/2006/customXml" ds:itemID="{C07CC599-171D-449B-BD56-787BD001A113}">
+  <ds:schemaRefs>
+    <ds:schemaRef ds:uri="http://schemas.microsoft.com/office/2006/metadata/properties"/>
+    <ds:schemaRef ds:uri="http://schemas.microsoft.com/office/infopath/2007/PartnerControls"/>
+    <ds:schemaRef ds:uri="05a64292-cb15-4fc9-8ef4-b45d22835375"/>
+  </ds:schemaRefs>
+</ds:datastoreItem>
 </file>
 
-<file path=customXml/itemProps1.xml><?xml version="1.0" encoding="utf-8"?>
+<file path=customXml/itemProps3.xml><?xml version="1.0" encoding="utf-8"?>
 <ds:datastoreItem xmlns:ds="http://schemas.openxmlformats.org/officeDocument/2006/customXml" ds:itemID="{1691EAD5-1687-48C9-BCA2-A6D11D40976A}">
   <ds:schemaRefs>
     <ds:schemaRef ds:uri="http://schemas.microsoft.com/office/2006/metadata/contentType"/>
@@ -7182,28 +9208,10 @@
 </ds:datastoreItem>
 </file>
 
-<file path=customXml/itemProps2.xml><?xml version="1.0" encoding="utf-8"?>
+<file path=customXml/itemProps4.xml><?xml version="1.0" encoding="utf-8"?>
 <ds:datastoreItem xmlns:ds="http://schemas.openxmlformats.org/officeDocument/2006/customXml" ds:itemID="{A049A16F-1B48-4DA5-8472-3F25409AC68C}">
   <ds:schemaRefs>
     <ds:schemaRef ds:uri="http://schemas.openxmlformats.org/officeDocument/2006/bibliography"/>
   </ds:schemaRefs>
 </ds:datastoreItem>
-</file>
-
-<file path=customXml/itemProps3.xml><?xml version="1.0" encoding="utf-8"?>
-<ds:datastoreItem xmlns:ds="http://schemas.openxmlformats.org/officeDocument/2006/customXml" ds:itemID="{4113C279-B62B-4062-A244-09128C47A374}">
-  <ds:schemaRefs>
-    <ds:schemaRef ds:uri="http://schemas.microsoft.com/sharepoint/v3/contenttype/forms"/>
-  </ds:schemaRefs>
-</ds:datastoreItem>
-</file>
-
-<file path=customXml/itemProps4.xml><?xml version="1.0" encoding="utf-8"?>
-<ds:datastoreItem xmlns:ds="http://schemas.openxmlformats.org/officeDocument/2006/customXml" ds:itemID="{C07CC599-171D-449B-BD56-787BD001A113}">
-  <ds:schemaRefs>
-    <ds:schemaRef ds:uri="http://schemas.microsoft.com/office/2006/metadata/properties"/>
-    <ds:schemaRef ds:uri="http://schemas.microsoft.com/office/infopath/2007/PartnerControls"/>
-    <ds:schemaRef ds:uri="05a64292-cb15-4fc9-8ef4-b45d22835375"/>
-  </ds:schemaRefs>
-</ds:datastoreItem>
 </file>
</xml_diff>

<commit_message>
Alterações solicitadas no Relatório
</commit_message>
<xml_diff>
--- a/TG_01/TG - Relatório Técnico.docx
+++ b/TG_01/TG - Relatório Técnico.docx
@@ -248,21 +248,7 @@
         <w:rPr>
           <w:szCs w:val="24"/>
         </w:rPr>
-        <w:t xml:space="preserve">Juliana </w:t>
-      </w:r>
-      <w:proofErr w:type="spellStart"/>
-      <w:r>
-        <w:rPr>
-          <w:szCs w:val="24"/>
-        </w:rPr>
-        <w:t>Forin</w:t>
-      </w:r>
-      <w:proofErr w:type="spellEnd"/>
-      <w:r>
-        <w:rPr>
-          <w:szCs w:val="24"/>
-        </w:rPr>
-        <w:t xml:space="preserve"> Pasquini Martinez</w:t>
+        <w:t>Juliana Forin Pasquini Martinez</w:t>
       </w:r>
     </w:p>
     <w:p>
@@ -1154,7 +1140,7 @@
     </w:p>
     <w:p>
       <w:r>
-        <w:t xml:space="preserve">A Brasil 317 é uma empresa de tecnologia e serviços agregados que desenvolveu um sistema que </w:t>
+        <w:t xml:space="preserve">A Brasil317 é uma empresa de tecnologia e serviços agregados que desenvolveu um sistema que </w:t>
       </w:r>
       <w:r>
         <w:t>inova</w:t>
@@ -1214,18 +1200,42 @@
     </w:p>
     <w:p>
       <w:r>
-        <w:t>Muito trabalho e investimento foram empregados a partir de então, buscando desenvolver algo novo, uma solução completa, onde nossos clientes pudessem abranger todas as etapas de um processo licitatório e que ao mesmo tempo multiplicasse suas vendas nesse mercado. A partir do segundo semestre de 2015 a Brasil317 disponibilizou essa tecnologia revolucionária para o mercado.</w:t>
-      </w:r>
-    </w:p>
-    <w:p>
-      <w:r>
-        <w:t>POR QUÊ 317? A Brasil17 nasceu para deixar sua marca nessa país, prega</w:t>
+        <w:t>Muito trabalho e investimento</w:t>
+      </w:r>
+      <w:r>
+        <w:t>s</w:t>
+      </w:r>
+      <w:r>
+        <w:t xml:space="preserve"> foram empregados a partir de então, buscando desenvolver algo novo, uma solução completa, onde nossos clientes pudessem abranger todas as etapas de um processo licitatório e que ao mesmo tempo multiplicasse suas vendas nesse mercado. A partir do segundo semestre de 2015 a Brasil317 disponibilizou essa tecnologia revolucionária para o mercado.</w:t>
+      </w:r>
+    </w:p>
+    <w:p>
+      <w:r>
+        <w:t>POR QUÊ 317? A Brasil17 nasceu para deixar sua marca ness</w:t>
+      </w:r>
+      <w:r>
+        <w:t>e</w:t>
+      </w:r>
+      <w:r>
+        <w:t xml:space="preserve"> país, prega</w:t>
       </w:r>
       <w:r>
         <w:t>ndo</w:t>
       </w:r>
       <w:r>
-        <w:t xml:space="preserve"> a total lisura nos processos de compras públicas, agindo de forma correta e provando a todos que é possível fazer negócios entre entes públicos e privados respeitando todos os preceitos da ética. Para reforçar e sempre deixar muita clara </w:t>
+        <w:t xml:space="preserve"> a total lisura nos processos de compras públicas, agindo de forma correta e provando a todos que é possível fazer negócios entre entes públicos e privados respeitando todos os preceitos da ética. Para reforçar e sempre deixar muit</w:t>
+      </w:r>
+      <w:r>
+        <w:t>o</w:t>
+      </w:r>
+      <w:r>
+        <w:t xml:space="preserve"> clar</w:t>
+      </w:r>
+      <w:r>
+        <w:t>o</w:t>
+      </w:r>
+      <w:r>
+        <w:t xml:space="preserve"> </w:t>
       </w:r>
       <w:r>
         <w:t>a</w:t>
@@ -1242,7 +1252,13 @@
     </w:p>
     <w:p>
       <w:r>
-        <w:t>Tamanho a crença de que a relação pode e deve ser permeada por práticas absolutamente lícitas, também é clausula de nosso contrato de prestação de serviços, a fim de garantir categoricamente que as partes ajam da mesma forma.</w:t>
+        <w:t>Tamanho a crença de que a relação pode e deve ser perm</w:t>
+      </w:r>
+      <w:r>
+        <w:t>e</w:t>
+      </w:r>
+      <w:r>
+        <w:t>ada por práticas absolutamente lícitas, também é clausula de nosso contrato de prestação de serviços, a fim de garantir categoricamente que as partes ajam da mesma forma.</w:t>
       </w:r>
     </w:p>
     <w:p>
@@ -1344,23 +1360,7 @@
         <w:t xml:space="preserve"> uma</w:t>
       </w:r>
       <w:r>
-        <w:t xml:space="preserve"> API REST e posteriormente um </w:t>
-      </w:r>
-      <w:proofErr w:type="spellStart"/>
-      <w:r>
-        <w:t>Fron</w:t>
-      </w:r>
-      <w:proofErr w:type="spellEnd"/>
-      <w:r>
-        <w:t xml:space="preserve"> </w:t>
-      </w:r>
-      <w:proofErr w:type="spellStart"/>
-      <w:r>
-        <w:t>end</w:t>
-      </w:r>
-      <w:proofErr w:type="spellEnd"/>
-      <w:r>
-        <w:t xml:space="preserve"> para executar suportes diminuindo assim a necessidade de alterações diretamente no Banco de Dados.</w:t>
+        <w:t xml:space="preserve"> API REST e posteriormente um Fron end para executar suportes diminuindo assim a necessidade de alterações diretamente no Banco de Dados.</w:t>
       </w:r>
     </w:p>
     <w:p>
@@ -1407,15 +1407,13 @@
         <w:t xml:space="preserve"> ASP NET CORE 3.1, API REST e </w:t>
       </w:r>
       <w:r>
-        <w:t xml:space="preserve">programação Front </w:t>
-      </w:r>
-      <w:proofErr w:type="spellStart"/>
-      <w:r>
-        <w:t>end</w:t>
-      </w:r>
-      <w:proofErr w:type="spellEnd"/>
-      <w:r>
-        <w:t xml:space="preserve"> por VUE</w:t>
+        <w:t xml:space="preserve">programação Front end </w:t>
+      </w:r>
+      <w:r>
+        <w:t>em</w:t>
+      </w:r>
+      <w:r>
+        <w:t xml:space="preserve"> VUE</w:t>
       </w:r>
       <w:r>
         <w:t>.</w:t>
@@ -1427,13 +1425,11 @@
         <w:t xml:space="preserve">sistema gerenciador de </w:t>
       </w:r>
       <w:r>
-        <w:t xml:space="preserve">banco de dados é </w:t>
-      </w:r>
-      <w:proofErr w:type="spellStart"/>
-      <w:r>
-        <w:t>Postgresql</w:t>
-      </w:r>
-      <w:proofErr w:type="spellEnd"/>
+        <w:t>banco de dados é Postgre</w:t>
+      </w:r>
+      <w:r>
+        <w:t>SQL</w:t>
+      </w:r>
       <w:r>
         <w:t>.</w:t>
       </w:r>
@@ -1491,15 +1487,7 @@
         <w:t>Cliente-Servidor:</w:t>
       </w:r>
       <w:r>
-        <w:t xml:space="preserve"> Trata de separar as preocupações de interface do usuário (</w:t>
-      </w:r>
-      <w:proofErr w:type="spellStart"/>
-      <w:r>
-        <w:t>User</w:t>
-      </w:r>
-      <w:proofErr w:type="spellEnd"/>
-      <w:r>
-        <w:t xml:space="preserve"> Interface) do banco de dados, abstraindo a dependência entre os lados clientes/servidor e permitindo a evolução desses componentes sem impacto e quebra de contrato.</w:t>
+        <w:t xml:space="preserve"> Trata de separar as preocupações de interface do usuário (User Interface) do banco de dados, abstraindo a dependência entre os lados clientes/servidor e permitindo a evolução desses componentes sem impacto e quebra de contrato.</w:t>
       </w:r>
     </w:p>
     <w:p>
@@ -1531,21 +1519,12 @@
         </w:numPr>
         <w:ind w:left="1066" w:hanging="357"/>
       </w:pPr>
-      <w:proofErr w:type="spellStart"/>
-      <w:r>
-        <w:rPr>
-          <w:b/>
-          <w:bCs/>
-        </w:rPr>
-        <w:t>Stateless</w:t>
-      </w:r>
-      <w:proofErr w:type="spellEnd"/>
-      <w:r>
-        <w:rPr>
-          <w:b/>
-          <w:bCs/>
-        </w:rPr>
-        <w:t>:</w:t>
+      <w:r>
+        <w:rPr>
+          <w:b/>
+          <w:bCs/>
+        </w:rPr>
+        <w:t>Stateless:</w:t>
       </w:r>
       <w:r>
         <w:t xml:space="preserve"> Cada requisição acionada entre a comunicação cliente-servidor deve possuir toda a informação necessária e compreensível para realizar a origem da requisição, não sendo de responsabilidade do servidor armazenar qualquer tipo de contexto. Isso pode gerar alto tráfego de dados e impacto na performance da aplicação, porém pode-se utilizar recursos de cache nesses casos.</w:t>
@@ -1765,13 +1744,11 @@
         <w:t>rota</w:t>
       </w:r>
       <w:r>
-        <w:t xml:space="preserve"> e variáveis a serem inseridas no </w:t>
-      </w:r>
-      <w:proofErr w:type="spellStart"/>
-      <w:r>
-        <w:t>Postman</w:t>
-      </w:r>
-      <w:proofErr w:type="spellEnd"/>
+        <w:t xml:space="preserve"> e variáveis a serem inseridas no P</w:t>
+      </w:r>
+      <w:r>
+        <w:t>OSTMAN</w:t>
+      </w:r>
       <w:r>
         <w:t>.</w:t>
       </w:r>
@@ -1861,22 +1838,15 @@
       <w:r>
         <w:t xml:space="preserve"> para a classe </w:t>
       </w:r>
-      <w:proofErr w:type="spellStart"/>
       <w:r>
         <w:t>FillDateValidation</w:t>
       </w:r>
-      <w:proofErr w:type="spellEnd"/>
       <w:r>
         <w:t xml:space="preserve"> </w:t>
       </w:r>
       <w:r>
-        <w:t xml:space="preserve">para verificar se o </w:t>
-      </w:r>
-      <w:proofErr w:type="spellStart"/>
-      <w:r>
-        <w:t>auctionNumber</w:t>
-      </w:r>
-      <w:proofErr w:type="spellEnd"/>
+        <w:t>para verificar se o auctionNumber</w:t>
+      </w:r>
       <w:r>
         <w:t xml:space="preserve"> (Número do Pregão)</w:t>
       </w:r>
@@ -1893,13 +1863,8 @@
         <w:t xml:space="preserve"> (Portal Governamental)</w:t>
       </w:r>
       <w:r>
-        <w:t xml:space="preserve"> e </w:t>
-      </w:r>
-      <w:proofErr w:type="spellStart"/>
-      <w:r>
-        <w:t>account</w:t>
-      </w:r>
-      <w:proofErr w:type="spellEnd"/>
+        <w:t xml:space="preserve"> e account</w:t>
+      </w:r>
       <w:r>
         <w:t xml:space="preserve"> (Cliente)</w:t>
       </w:r>
@@ -2009,11 +1974,9 @@
       <w:r>
         <w:t xml:space="preserve">lasse </w:t>
       </w:r>
-      <w:proofErr w:type="spellStart"/>
       <w:r>
         <w:t>FillDateValidation</w:t>
       </w:r>
-      <w:proofErr w:type="spellEnd"/>
       <w:r>
         <w:t>.</w:t>
       </w:r>
@@ -2119,11 +2082,9 @@
       <w:r>
         <w:t xml:space="preserve">para a classe </w:t>
       </w:r>
-      <w:proofErr w:type="spellStart"/>
       <w:r>
         <w:t>ValidatePortal</w:t>
       </w:r>
-      <w:proofErr w:type="spellEnd"/>
       <w:r>
         <w:t xml:space="preserve"> </w:t>
       </w:r>
@@ -2221,13 +2182,8 @@
         <w:t xml:space="preserve"> 5 mostra a c</w:t>
       </w:r>
       <w:r>
-        <w:t xml:space="preserve">lasse </w:t>
-      </w:r>
-      <w:proofErr w:type="spellStart"/>
-      <w:r>
-        <w:t>ValidatePortal</w:t>
-      </w:r>
-      <w:proofErr w:type="spellEnd"/>
+        <w:t>lasse ValidatePortal</w:t>
+      </w:r>
       <w:r>
         <w:t xml:space="preserve"> </w:t>
       </w:r>
@@ -2360,15 +2316,7 @@
         <w:t>o</w:t>
       </w:r>
       <w:r>
-        <w:t xml:space="preserve"> para a classe </w:t>
-      </w:r>
-      <w:proofErr w:type="spellStart"/>
-      <w:r>
-        <w:t>DateValidationC</w:t>
-      </w:r>
-      <w:proofErr w:type="spellEnd"/>
-      <w:r>
-        <w:t xml:space="preserve"> </w:t>
+        <w:t xml:space="preserve"> para a classe DateValidationC </w:t>
       </w:r>
       <w:r>
         <w:t xml:space="preserve">que </w:t>
@@ -2520,21 +2468,8 @@
       <w:r>
         <w:t xml:space="preserve"> 7 mostra a classe </w:t>
       </w:r>
-      <w:proofErr w:type="spellStart"/>
-      <w:r>
-        <w:t>DateValidationC</w:t>
-      </w:r>
-      <w:proofErr w:type="spellEnd"/>
-      <w:r>
-        <w:t xml:space="preserve"> (Feita com </w:t>
-      </w:r>
-      <w:proofErr w:type="spellStart"/>
-      <w:r>
-        <w:t>regex</w:t>
-      </w:r>
-      <w:proofErr w:type="spellEnd"/>
-      <w:r>
-        <w:t>)</w:t>
+      <w:r>
+        <w:t>DateValidationC (Feita com regex)</w:t>
       </w:r>
       <w:r>
         <w:t xml:space="preserve"> que f</w:t>
@@ -3216,15 +3151,7 @@
         <w:t xml:space="preserve"> do </w:t>
       </w:r>
       <w:r>
-        <w:t xml:space="preserve">CN e BEC. Primeiro ele verifica se o </w:t>
-      </w:r>
-      <w:proofErr w:type="spellStart"/>
-      <w:r>
-        <w:t>buyerUnit</w:t>
-      </w:r>
-      <w:proofErr w:type="spellEnd"/>
-      <w:r>
-        <w:t xml:space="preserve"> (Unidade Compradora foi preenchida). Ele</w:t>
+        <w:t>CN e BEC. Primeiro ele verifica se o buyerUnit (Unidade Compradora foi preenchida). Ele</w:t>
       </w:r>
       <w:r>
         <w:t xml:space="preserve"> pega o status do pregão solicitado</w:t>
@@ -3502,23 +3429,7 @@
         <w:t>Quadro</w:t>
       </w:r>
       <w:r>
-        <w:t xml:space="preserve"> 12 mostra o código que é executado caso o </w:t>
-      </w:r>
-      <w:proofErr w:type="spellStart"/>
-      <w:r>
-        <w:t>buyerUnit</w:t>
-      </w:r>
-      <w:proofErr w:type="spellEnd"/>
-      <w:r>
-        <w:t xml:space="preserve"> não tenha sido preenchido e o pregão for do CN ou BEC. Nesse caso é retornado um </w:t>
-      </w:r>
-      <w:proofErr w:type="spellStart"/>
-      <w:r>
-        <w:t>BadRequest</w:t>
-      </w:r>
-      <w:proofErr w:type="spellEnd"/>
-      <w:r>
-        <w:t xml:space="preserve"> e uma mensagem informando ao usuário do preenchimento obrigatório desse campo.</w:t>
+        <w:t xml:space="preserve"> 12 mostra o código que é executado caso o buyerUnit não tenha sido preenchido e o pregão for do CN ou BEC. Nesse caso é retornado um BadRequest e uma mensagem informando ao usuário do preenchimento obrigatório desse campo.</w:t>
       </w:r>
       <w:r>
         <w:t xml:space="preserve"> Nesse quadro também se encontra o </w:t>
@@ -3574,53 +3485,12 @@
         </w:rPr>
         <w:t xml:space="preserve">– </w:t>
       </w:r>
-      <w:proofErr w:type="spellStart"/>
-      <w:r>
-        <w:rPr>
-          <w:b/>
-          <w:bCs/>
-        </w:rPr>
-        <w:t>Validacão</w:t>
-      </w:r>
-      <w:proofErr w:type="spellEnd"/>
-      <w:r>
-        <w:rPr>
-          <w:b/>
-          <w:bCs/>
-        </w:rPr>
-        <w:t xml:space="preserve"> do </w:t>
-      </w:r>
-      <w:proofErr w:type="spellStart"/>
-      <w:r>
-        <w:rPr>
-          <w:b/>
-          <w:bCs/>
-        </w:rPr>
-        <w:t>buyerUnit</w:t>
-      </w:r>
-      <w:proofErr w:type="spellEnd"/>
-      <w:r>
-        <w:rPr>
-          <w:b/>
-          <w:bCs/>
-        </w:rPr>
-        <w:t xml:space="preserve"> </w:t>
-      </w:r>
-      <w:proofErr w:type="gramStart"/>
-      <w:r>
-        <w:rPr>
-          <w:b/>
-          <w:bCs/>
-        </w:rPr>
-        <w:t>e Salvar</w:t>
-      </w:r>
-      <w:proofErr w:type="gramEnd"/>
-      <w:r>
-        <w:rPr>
-          <w:b/>
-          <w:bCs/>
-        </w:rPr>
-        <w:t xml:space="preserve"> alterações no Banco de Dados</w:t>
+      <w:r>
+        <w:rPr>
+          <w:b/>
+          <w:bCs/>
+        </w:rPr>
+        <w:t>Validacão do buyerUnit e Salvar alterações no Banco de Dados</w:t>
       </w:r>
     </w:p>
     <w:p>
@@ -3693,15 +3563,7 @@
         <w:t>Quadro</w:t>
       </w:r>
       <w:r>
-        <w:t xml:space="preserve"> 13 mostra a tela do </w:t>
-      </w:r>
-      <w:proofErr w:type="spellStart"/>
-      <w:r>
-        <w:t>Postman</w:t>
-      </w:r>
-      <w:proofErr w:type="spellEnd"/>
-      <w:r>
-        <w:t>, programa esse utilizado inicialmente para validação do código</w:t>
+        <w:t xml:space="preserve"> 13 mostra a tela do Postman, programa esse utilizado inicialmente para validação do código</w:t>
       </w:r>
     </w:p>
     <w:p>
@@ -3740,23 +3602,7 @@
           <w:b/>
           <w:bCs/>
         </w:rPr>
-        <w:t xml:space="preserve"> </w:t>
-      </w:r>
-      <w:proofErr w:type="spellStart"/>
-      <w:r>
-        <w:rPr>
-          <w:b/>
-          <w:bCs/>
-        </w:rPr>
-        <w:t>Postman</w:t>
-      </w:r>
-      <w:proofErr w:type="spellEnd"/>
-      <w:r>
-        <w:rPr>
-          <w:b/>
-          <w:bCs/>
-        </w:rPr>
-        <w:t>.</w:t>
+        <w:t xml:space="preserve"> Postman.</w:t>
       </w:r>
     </w:p>
     <w:p>
@@ -3838,14 +3684,9 @@
       </w:r>
       <w:bookmarkStart w:id="10" w:name="_Hlk117537618"/>
       <w:r>
-        <w:t xml:space="preserve">diagrama da tabela </w:t>
-      </w:r>
-      <w:proofErr w:type="spellStart"/>
-      <w:r>
-        <w:t>tbl_auction_flow</w:t>
+        <w:t>diagrama da tabela tbl_auction_flow</w:t>
       </w:r>
       <w:bookmarkEnd w:id="10"/>
-      <w:proofErr w:type="spellEnd"/>
       <w:r>
         <w:t xml:space="preserve"> cujo status da licitação se encontra nela</w:t>
       </w:r>
@@ -3914,17 +3755,8 @@
           <w:b/>
           <w:bCs/>
         </w:rPr>
-        <w:t xml:space="preserve">abela </w:t>
-      </w:r>
-      <w:proofErr w:type="spellStart"/>
-      <w:r>
-        <w:rPr>
-          <w:b/>
-          <w:bCs/>
-        </w:rPr>
-        <w:t>tbl_auction_flow</w:t>
-      </w:r>
-      <w:proofErr w:type="spellEnd"/>
+        <w:t>abela tbl_auction_flow</w:t>
+      </w:r>
       <w:r>
         <w:rPr>
           <w:b/>
@@ -4067,15 +3899,7 @@
     <w:p>
       <w:r>
         <w:lastRenderedPageBreak/>
-        <w:t xml:space="preserve">O Quadro 15 mostra o diagrama da tabela </w:t>
-      </w:r>
-      <w:proofErr w:type="spellStart"/>
-      <w:r>
-        <w:t>tbl_opportunity</w:t>
-      </w:r>
-      <w:proofErr w:type="spellEnd"/>
-      <w:r>
-        <w:t>. Nela se encontram os itens e todas as datas da licitação (data de publicação, data de início da aceitação de propostas e data da licitação</w:t>
+        <w:t>O Quadro 15 mostra o diagrama da tabela tbl_opportunity. Nela se encontram os itens e todas as datas da licitação (data de publicação, data de início da aceitação de propostas e data da licitação</w:t>
       </w:r>
     </w:p>
     <w:p>
@@ -4144,15 +3968,7 @@
           <w:b/>
           <w:bCs/>
         </w:rPr>
-        <w:t xml:space="preserve">abela </w:t>
-      </w:r>
-      <w:proofErr w:type="spellStart"/>
-      <w:r>
-        <w:rPr>
-          <w:b/>
-          <w:bCs/>
-        </w:rPr>
-        <w:t>tbl_</w:t>
+        <w:t>abela tbl_</w:t>
       </w:r>
       <w:r>
         <w:rPr>
@@ -4161,7 +3977,6 @@
         </w:rPr>
         <w:t>opportunity</w:t>
       </w:r>
-      <w:proofErr w:type="spellEnd"/>
       <w:r>
         <w:rPr>
           <w:b/>
@@ -4219,17 +4034,8 @@
     <w:p>
       <w:r>
         <w:lastRenderedPageBreak/>
-        <w:t xml:space="preserve">O Quadro 16 mostra o API de suporte rodando. Dela foram printados os códigos constantes nos Quadros de 1 à 12. Ela é responsável pela alteração das datas da licitação na tabela </w:t>
-      </w:r>
-      <w:proofErr w:type="spellStart"/>
-      <w:r>
-        <w:t>tbl_opportunity</w:t>
-      </w:r>
-      <w:proofErr w:type="spellEnd"/>
-      <w:r>
-        <w:t xml:space="preserve"> caso o status do pregão na tabela </w:t>
-      </w:r>
-      <w:proofErr w:type="spellStart"/>
+        <w:t xml:space="preserve">O Quadro 16 mostra o API de suporte rodando. Dela foram printados os códigos constantes nos Quadros de 1 à 12. Ela é responsável pela alteração das datas da licitação na tabela tbl_opportunity caso o status do pregão na tabela </w:t>
+      </w:r>
       <w:r>
         <w:rPr>
           <w:b/>
@@ -4237,7 +4043,6 @@
         </w:rPr>
         <w:t>tbl_auction_flow</w:t>
       </w:r>
-      <w:proofErr w:type="spellEnd"/>
       <w:r>
         <w:rPr>
           <w:b/>
@@ -4430,29 +4235,11 @@
         <w:lastRenderedPageBreak/>
         <w:t xml:space="preserve">O Quadro 17 mostra a tela de front onde as datas serão inseridas, bem como os dados do pregão. Essa tela de front foi feita em </w:t>
       </w:r>
-      <w:proofErr w:type="spellStart"/>
-      <w:r>
-        <w:t>vue</w:t>
-      </w:r>
-      <w:proofErr w:type="spellEnd"/>
-      <w:r>
-        <w:t xml:space="preserve"> e nem todos os itens do menu superior estão funcionando. Os outros itens serão implementados para bater na API </w:t>
-      </w:r>
-      <w:proofErr w:type="spellStart"/>
-      <w:r>
-        <w:t>black</w:t>
-      </w:r>
-      <w:proofErr w:type="spellEnd"/>
-      <w:r>
-        <w:t xml:space="preserve"> </w:t>
-      </w:r>
-      <w:proofErr w:type="spellStart"/>
-      <w:r>
-        <w:t>panther</w:t>
-      </w:r>
-      <w:proofErr w:type="spellEnd"/>
-      <w:r>
-        <w:t xml:space="preserve"> onde as alterações serão realizadas. Hoje em dia essas alterações são feitas via S</w:t>
+      <w:r>
+        <w:t>V</w:t>
+      </w:r>
+      <w:r>
+        <w:t>ue e nem todos os itens do menu superior estão funcionando. Os outros itens serão implementados para bater na API black panther onde as alterações serão realizadas. Hoje em dia essas alterações são feitas via S</w:t>
       </w:r>
       <w:r>
         <w:t>wagger</w:t>
@@ -4657,39 +4444,25 @@
         <w:t>são as mesmas da Brasil317 que é</w:t>
       </w:r>
       <w:r>
-        <w:t xml:space="preserve"> ASP.NET Core no Visual Studio </w:t>
-      </w:r>
-      <w:proofErr w:type="spellStart"/>
-      <w:r>
-        <w:t>Code</w:t>
-      </w:r>
-      <w:proofErr w:type="spellEnd"/>
-      <w:r>
-        <w:t xml:space="preserve">, </w:t>
-      </w:r>
-      <w:proofErr w:type="spellStart"/>
-      <w:r>
-        <w:t>Postman</w:t>
-      </w:r>
-      <w:proofErr w:type="spellEnd"/>
+        <w:t xml:space="preserve"> ASP.NET Core no Visual Studio Code, P</w:t>
+      </w:r>
+      <w:r>
+        <w:t>OSTMAN</w:t>
+      </w:r>
       <w:r>
         <w:t xml:space="preserve"> e o banco de dados </w:t>
       </w:r>
-      <w:proofErr w:type="spellStart"/>
-      <w:r>
-        <w:t>Postegres</w:t>
-      </w:r>
-      <w:proofErr w:type="spellEnd"/>
-      <w:r>
-        <w:t xml:space="preserve">. Futuramente será utilizado o </w:t>
-      </w:r>
-      <w:proofErr w:type="spellStart"/>
-      <w:r>
-        <w:t>Vue</w:t>
-      </w:r>
-      <w:proofErr w:type="spellEnd"/>
-      <w:r>
-        <w:t xml:space="preserve"> no front end</w:t>
+      <w:r>
+        <w:t>PostgreSQL</w:t>
+      </w:r>
+      <w:r>
+        <w:t xml:space="preserve">. </w:t>
+      </w:r>
+      <w:r>
+        <w:t>Também foi</w:t>
+      </w:r>
+      <w:r>
+        <w:t xml:space="preserve"> utilizado o Vue no front end</w:t>
       </w:r>
       <w:r>
         <w:t xml:space="preserve">. Essas </w:t>
@@ -4744,13 +4517,8 @@
       <w:r>
         <w:t xml:space="preserve">a utilização do </w:t>
       </w:r>
-      <w:proofErr w:type="spellStart"/>
-      <w:r>
-        <w:t>regex</w:t>
-      </w:r>
-      <w:proofErr w:type="spellEnd"/>
-      <w:r>
-        <w:t xml:space="preserve"> para esse fim.</w:t>
+      <w:r>
+        <w:t>regex para esse fim.</w:t>
       </w:r>
     </w:p>
     <w:p>
@@ -4813,29 +4581,14 @@
         <w:t>Com o desenvolvimento desse trabalho pode-se implementar a alteração de datas de pregão através de sistema específico como também está propiciando juntar várias outras funcionalidades</w:t>
       </w:r>
       <w:r>
-        <w:t xml:space="preserve">, como desabilitar usuários, cadastrar usuários, reenviar e-mail de reset de senhas, </w:t>
-      </w:r>
-      <w:proofErr w:type="spellStart"/>
-      <w:proofErr w:type="gramStart"/>
-      <w:r>
-        <w:t>etc</w:t>
-      </w:r>
-      <w:proofErr w:type="spellEnd"/>
-      <w:r>
-        <w:t xml:space="preserve">, </w:t>
-      </w:r>
-      <w:r>
-        <w:t xml:space="preserve"> que</w:t>
-      </w:r>
-      <w:proofErr w:type="gramEnd"/>
-      <w:r>
-        <w:t xml:space="preserve"> antes se encontravam espalhadas e eram feitas através de </w:t>
-      </w:r>
-      <w:proofErr w:type="spellStart"/>
-      <w:r>
-        <w:t>Postman</w:t>
-      </w:r>
-      <w:proofErr w:type="spellEnd"/>
+        <w:t xml:space="preserve">, como desabilitar usuários, cadastrar usuários, reenviar e-mail de reset de senhas, etc, </w:t>
+      </w:r>
+      <w:r>
+        <w:t xml:space="preserve"> que antes se encontravam espalhadas e eram feitas através de P</w:t>
+      </w:r>
+      <w:r>
+        <w:t>OSTMAN</w:t>
+      </w:r>
       <w:r>
         <w:t xml:space="preserve"> e Swagger em um único ambiente</w:t>
       </w:r>
@@ -5037,17 +4790,17 @@
         <v:path o:extrusionok="f" gradientshapeok="t" o:connecttype="rect"/>
         <o:lock v:ext="edit" aspectratio="t"/>
       </v:shapetype>
-      <v:shape id="_x0000_i1167" type="#_x0000_t75" style="width:3in;height:3in" o:bullet="t"/>
+      <v:shape id="_x0000_i1104" type="#_x0000_t75" style="width:3in;height:3in" o:bullet="t"/>
     </w:pict>
   </w:numPicBullet>
   <w:numPicBullet w:numPicBulletId="1">
     <w:pict>
-      <v:shape id="_x0000_i1168" type="#_x0000_t75" style="width:3in;height:3in" o:bullet="t"/>
+      <v:shape id="_x0000_i1105" type="#_x0000_t75" style="width:3in;height:3in" o:bullet="t"/>
     </w:pict>
   </w:numPicBullet>
   <w:numPicBullet w:numPicBulletId="2">
     <w:pict>
-      <v:shape id="_x0000_i1169" type="#_x0000_t75" style="width:3in;height:3in" o:bullet="t"/>
+      <v:shape id="_x0000_i1106" type="#_x0000_t75" style="width:3in;height:3in" o:bullet="t"/>
     </w:pict>
   </w:numPicBullet>
   <w:abstractNum w:abstractNumId="0" w15:restartNumberingAfterBreak="0">
@@ -8696,15 +8449,6 @@
 </file>
 
 <file path=customXml/item1.xml><?xml version="1.0" encoding="utf-8"?>
-<?mso-contentType ?>
-<FormTemplates xmlns="http://schemas.microsoft.com/sharepoint/v3/contenttype/forms">
-  <Display>DocumentLibraryForm</Display>
-  <Edit>DocumentLibraryForm</Edit>
-  <New>DocumentLibraryForm</New>
-</FormTemplates>
-</file>
-
-<file path=customXml/item2.xml><?xml version="1.0" encoding="utf-8"?>
 <p:properties xmlns:p="http://schemas.microsoft.com/office/2006/metadata/properties" xmlns:xsi="http://www.w3.org/2001/XMLSchema-instance" xmlns:pc="http://schemas.microsoft.com/office/infopath/2007/PartnerControls">
   <documentManagement>
     <Distribution_Groups xmlns="05a64292-cb15-4fc9-8ef4-b45d22835375" xsi:nil="true"/>
@@ -8756,7 +8500,20 @@
 </p:properties>
 </file>
 
+<file path=customXml/item2.xml><?xml version="1.0" encoding="utf-8"?>
+<?mso-contentType ?>
+<FormTemplates xmlns="http://schemas.microsoft.com/sharepoint/v3/contenttype/forms">
+  <Display>DocumentLibraryForm</Display>
+  <Edit>DocumentLibraryForm</Edit>
+  <New>DocumentLibraryForm</New>
+</FormTemplates>
+</file>
+
 <file path=customXml/item3.xml><?xml version="1.0" encoding="utf-8"?>
+<b:Sources xmlns:b="http://schemas.openxmlformats.org/officeDocument/2006/bibliography" xmlns="http://schemas.openxmlformats.org/officeDocument/2006/bibliography" SelectedStyle="\APA.XSL" StyleName="APA"/>
+</file>
+
+<file path=customXml/item4.xml><?xml version="1.0" encoding="utf-8"?>
 <ct:contentTypeSchema xmlns:ct="http://schemas.microsoft.com/office/2006/metadata/contentType" xmlns:ma="http://schemas.microsoft.com/office/2006/metadata/properties/metaAttributes" ct:_="" ma:_="" ma:contentTypeName="Documento" ma:contentTypeID="0x0101006D54F16DBDEFCC489C6BFC29EE19875A" ma:contentTypeVersion="33" ma:contentTypeDescription="Crie um novo documento." ma:contentTypeScope="" ma:versionID="b05a6d32d2a601c493dddc78b5510595">
   <xsd:schema xmlns:xsd="http://www.w3.org/2001/XMLSchema" xmlns:xs="http://www.w3.org/2001/XMLSchema" xmlns:p="http://schemas.microsoft.com/office/2006/metadata/properties" xmlns:ns2="05a64292-cb15-4fc9-8ef4-b45d22835375" xmlns:ns3="927e2375-f201-47ed-9f17-21439fbf4a96" targetNamespace="http://schemas.microsoft.com/office/2006/metadata/properties" ma:root="true" ma:fieldsID="708570210bd8c11e4bdea37eda441c93" ns2:_="" ns3:_="">
     <xsd:import namespace="05a64292-cb15-4fc9-8ef4-b45d22835375"/>
@@ -9167,19 +8924,7 @@
 </ct:contentTypeSchema>
 </file>
 
-<file path=customXml/item4.xml><?xml version="1.0" encoding="utf-8"?>
-<b:Sources xmlns:b="http://schemas.openxmlformats.org/officeDocument/2006/bibliography" xmlns="http://schemas.openxmlformats.org/officeDocument/2006/bibliography" SelectedStyle="\APA.XSL" StyleName="APA"/>
-</file>
-
 <file path=customXml/itemProps1.xml><?xml version="1.0" encoding="utf-8"?>
-<ds:datastoreItem xmlns:ds="http://schemas.openxmlformats.org/officeDocument/2006/customXml" ds:itemID="{4113C279-B62B-4062-A244-09128C47A374}">
-  <ds:schemaRefs>
-    <ds:schemaRef ds:uri="http://schemas.microsoft.com/sharepoint/v3/contenttype/forms"/>
-  </ds:schemaRefs>
-</ds:datastoreItem>
-</file>
-
-<file path=customXml/itemProps2.xml><?xml version="1.0" encoding="utf-8"?>
 <ds:datastoreItem xmlns:ds="http://schemas.openxmlformats.org/officeDocument/2006/customXml" ds:itemID="{C07CC599-171D-449B-BD56-787BD001A113}">
   <ds:schemaRefs>
     <ds:schemaRef ds:uri="http://schemas.microsoft.com/office/2006/metadata/properties"/>
@@ -9189,7 +8934,23 @@
 </ds:datastoreItem>
 </file>
 
+<file path=customXml/itemProps2.xml><?xml version="1.0" encoding="utf-8"?>
+<ds:datastoreItem xmlns:ds="http://schemas.openxmlformats.org/officeDocument/2006/customXml" ds:itemID="{4113C279-B62B-4062-A244-09128C47A374}">
+  <ds:schemaRefs>
+    <ds:schemaRef ds:uri="http://schemas.microsoft.com/sharepoint/v3/contenttype/forms"/>
+  </ds:schemaRefs>
+</ds:datastoreItem>
+</file>
+
 <file path=customXml/itemProps3.xml><?xml version="1.0" encoding="utf-8"?>
+<ds:datastoreItem xmlns:ds="http://schemas.openxmlformats.org/officeDocument/2006/customXml" ds:itemID="{A049A16F-1B48-4DA5-8472-3F25409AC68C}">
+  <ds:schemaRefs>
+    <ds:schemaRef ds:uri="http://schemas.openxmlformats.org/officeDocument/2006/bibliography"/>
+  </ds:schemaRefs>
+</ds:datastoreItem>
+</file>
+
+<file path=customXml/itemProps4.xml><?xml version="1.0" encoding="utf-8"?>
 <ds:datastoreItem xmlns:ds="http://schemas.openxmlformats.org/officeDocument/2006/customXml" ds:itemID="{1691EAD5-1687-48C9-BCA2-A6D11D40976A}">
   <ds:schemaRefs>
     <ds:schemaRef ds:uri="http://schemas.microsoft.com/office/2006/metadata/contentType"/>
@@ -9206,12 +8967,4 @@
     <ds:schemaRef ds:uri="http://schemas.microsoft.com/internal/obd"/>
   </ds:schemaRefs>
 </ds:datastoreItem>
-</file>
-
-<file path=customXml/itemProps4.xml><?xml version="1.0" encoding="utf-8"?>
-<ds:datastoreItem xmlns:ds="http://schemas.openxmlformats.org/officeDocument/2006/customXml" ds:itemID="{A049A16F-1B48-4DA5-8472-3F25409AC68C}">
-  <ds:schemaRefs>
-    <ds:schemaRef ds:uri="http://schemas.openxmlformats.org/officeDocument/2006/bibliography"/>
-  </ds:schemaRefs>
-</ds:datastoreItem>
 </file>
</xml_diff>

<commit_message>
Alterações solicitadas no Relatório Técnico
</commit_message>
<xml_diff>
--- a/TG_01/TG - Relatório Técnico.docx
+++ b/TG_01/TG - Relatório Técnico.docx
@@ -248,7 +248,21 @@
         <w:rPr>
           <w:szCs w:val="24"/>
         </w:rPr>
-        <w:t>Juliana Forin Pasquini Martinez</w:t>
+        <w:t xml:space="preserve">Juliana </w:t>
+      </w:r>
+      <w:proofErr w:type="spellStart"/>
+      <w:r>
+        <w:rPr>
+          <w:szCs w:val="24"/>
+        </w:rPr>
+        <w:t>Forin</w:t>
+      </w:r>
+      <w:proofErr w:type="spellEnd"/>
+      <w:r>
+        <w:rPr>
+          <w:szCs w:val="24"/>
+        </w:rPr>
+        <w:t xml:space="preserve"> Pasquini Martinez</w:t>
       </w:r>
     </w:p>
     <w:p>
@@ -405,7 +419,7 @@
         </w:rPr>
         <w:fldChar w:fldCharType="separate"/>
       </w:r>
-      <w:hyperlink w:anchor="_Toc121070255" w:history="1">
+      <w:hyperlink w:anchor="_Toc121941670" w:history="1">
         <w:r>
           <w:rPr>
             <w:rStyle w:val="Hyperlink"/>
@@ -448,7 +462,7 @@
             <w:noProof/>
             <w:webHidden/>
           </w:rPr>
-          <w:instrText xml:space="preserve"> PAGEREF _Toc121070255 \h </w:instrText>
+          <w:instrText xml:space="preserve"> PAGEREF _Toc121941670 \h </w:instrText>
         </w:r>
         <w:r>
           <w:rPr>
@@ -493,7 +507,7 @@
           <w:szCs w:val="22"/>
         </w:rPr>
       </w:pPr>
-      <w:hyperlink w:anchor="_Toc121070256" w:history="1">
+      <w:hyperlink w:anchor="_Toc121941671" w:history="1">
         <w:r>
           <w:rPr>
             <w:rStyle w:val="Hyperlink"/>
@@ -536,7 +550,7 @@
             <w:noProof/>
             <w:webHidden/>
           </w:rPr>
-          <w:instrText xml:space="preserve"> PAGEREF _Toc121070256 \h </w:instrText>
+          <w:instrText xml:space="preserve"> PAGEREF _Toc121941671 \h </w:instrText>
         </w:r>
         <w:r>
           <w:rPr>
@@ -581,7 +595,7 @@
           <w:szCs w:val="22"/>
         </w:rPr>
       </w:pPr>
-      <w:hyperlink w:anchor="_Toc121070257" w:history="1">
+      <w:hyperlink w:anchor="_Toc121941672" w:history="1">
         <w:r>
           <w:rPr>
             <w:rStyle w:val="Hyperlink"/>
@@ -624,7 +638,7 @@
             <w:noProof/>
             <w:webHidden/>
           </w:rPr>
-          <w:instrText xml:space="preserve"> PAGEREF _Toc121070257 \h </w:instrText>
+          <w:instrText xml:space="preserve"> PAGEREF _Toc121941672 \h </w:instrText>
         </w:r>
         <w:r>
           <w:rPr>
@@ -665,7 +679,7 @@
           <w:szCs w:val="22"/>
         </w:rPr>
       </w:pPr>
-      <w:hyperlink w:anchor="_Toc121070258" w:history="1">
+      <w:hyperlink w:anchor="_Toc121941673" w:history="1">
         <w:r>
           <w:rPr>
             <w:rStyle w:val="Hyperlink"/>
@@ -708,7 +722,7 @@
             <w:noProof/>
             <w:webHidden/>
           </w:rPr>
-          <w:instrText xml:space="preserve"> PAGEREF _Toc121070258 \h </w:instrText>
+          <w:instrText xml:space="preserve"> PAGEREF _Toc121941673 \h </w:instrText>
         </w:r>
         <w:r>
           <w:rPr>
@@ -753,7 +767,7 @@
           <w:szCs w:val="22"/>
         </w:rPr>
       </w:pPr>
-      <w:hyperlink w:anchor="_Toc121070259" w:history="1">
+      <w:hyperlink w:anchor="_Toc121941674" w:history="1">
         <w:r>
           <w:rPr>
             <w:rStyle w:val="Hyperlink"/>
@@ -796,7 +810,7 @@
             <w:noProof/>
             <w:webHidden/>
           </w:rPr>
-          <w:instrText xml:space="preserve"> PAGEREF _Toc121070259 \h </w:instrText>
+          <w:instrText xml:space="preserve"> PAGEREF _Toc121941674 \h </w:instrText>
         </w:r>
         <w:r>
           <w:rPr>
@@ -841,7 +855,7 @@
           <w:szCs w:val="22"/>
         </w:rPr>
       </w:pPr>
-      <w:hyperlink w:anchor="_Toc121070260" w:history="1">
+      <w:hyperlink w:anchor="_Toc121941675" w:history="1">
         <w:r>
           <w:rPr>
             <w:rStyle w:val="Hyperlink"/>
@@ -884,7 +898,7 @@
             <w:noProof/>
             <w:webHidden/>
           </w:rPr>
-          <w:instrText xml:space="preserve"> PAGEREF _Toc121070260 \h </w:instrText>
+          <w:instrText xml:space="preserve"> PAGEREF _Toc121941675 \h </w:instrText>
         </w:r>
         <w:r>
           <w:rPr>
@@ -925,7 +939,7 @@
           <w:szCs w:val="22"/>
         </w:rPr>
       </w:pPr>
-      <w:hyperlink w:anchor="_Toc121070261" w:history="1">
+      <w:hyperlink w:anchor="_Toc121941676" w:history="1">
         <w:r>
           <w:rPr>
             <w:rStyle w:val="Hyperlink"/>
@@ -968,7 +982,7 @@
             <w:noProof/>
             <w:webHidden/>
           </w:rPr>
-          <w:instrText xml:space="preserve"> PAGEREF _Toc121070261 \h </w:instrText>
+          <w:instrText xml:space="preserve"> PAGEREF _Toc121941676 \h </w:instrText>
         </w:r>
         <w:r>
           <w:rPr>
@@ -1013,7 +1027,7 @@
           <w:szCs w:val="22"/>
         </w:rPr>
       </w:pPr>
-      <w:hyperlink w:anchor="_Toc121070262" w:history="1">
+      <w:hyperlink w:anchor="_Toc121941677" w:history="1">
         <w:r>
           <w:rPr>
             <w:rStyle w:val="Hyperlink"/>
@@ -1056,7 +1070,7 @@
             <w:noProof/>
             <w:webHidden/>
           </w:rPr>
-          <w:instrText xml:space="preserve"> PAGEREF _Toc121070262 \h </w:instrText>
+          <w:instrText xml:space="preserve"> PAGEREF _Toc121941677 \h </w:instrText>
         </w:r>
         <w:r>
           <w:rPr>
@@ -1131,7 +1145,7 @@
       <w:pPr>
         <w:pStyle w:val="Ttulo1"/>
       </w:pPr>
-      <w:bookmarkStart w:id="3" w:name="_Toc121070255"/>
+      <w:bookmarkStart w:id="3" w:name="_Toc121941670"/>
       <w:r>
         <w:lastRenderedPageBreak/>
         <w:t>Introdução</w:t>
@@ -1211,7 +1225,13 @@
     </w:p>
     <w:p>
       <w:r>
-        <w:t>POR QUÊ 317? A Brasil17 nasceu para deixar sua marca ness</w:t>
+        <w:t>POR QUÊ 317? A Brasil</w:t>
+      </w:r>
+      <w:r>
+        <w:t>3</w:t>
+      </w:r>
+      <w:r>
+        <w:t>17 nasceu para deixar sua marca ness</w:t>
       </w:r>
       <w:r>
         <w:t>e</w:t>
@@ -1271,7 +1291,7 @@
       <w:pPr>
         <w:pStyle w:val="Ttulo2"/>
       </w:pPr>
-      <w:bookmarkStart w:id="4" w:name="_Toc121070256"/>
+      <w:bookmarkStart w:id="4" w:name="_Toc121941671"/>
       <w:r>
         <w:lastRenderedPageBreak/>
         <w:t>Definição do problema</w:t>
@@ -1335,7 +1355,7 @@
       <w:pPr>
         <w:pStyle w:val="Ttulo2"/>
       </w:pPr>
-      <w:bookmarkStart w:id="5" w:name="_Toc121070257"/>
+      <w:bookmarkStart w:id="5" w:name="_Toc121941672"/>
       <w:r>
         <w:t>Objetivo</w:t>
       </w:r>
@@ -1360,7 +1380,23 @@
         <w:t xml:space="preserve"> uma</w:t>
       </w:r>
       <w:r>
-        <w:t xml:space="preserve"> API REST e posteriormente um Fron end para executar suportes diminuindo assim a necessidade de alterações diretamente no Banco de Dados.</w:t>
+        <w:t xml:space="preserve"> API REST e posteriormente um </w:t>
+      </w:r>
+      <w:proofErr w:type="spellStart"/>
+      <w:r>
+        <w:t>Fron</w:t>
+      </w:r>
+      <w:proofErr w:type="spellEnd"/>
+      <w:r>
+        <w:t xml:space="preserve"> </w:t>
+      </w:r>
+      <w:proofErr w:type="spellStart"/>
+      <w:r>
+        <w:t>end</w:t>
+      </w:r>
+      <w:proofErr w:type="spellEnd"/>
+      <w:r>
+        <w:t xml:space="preserve"> para executar suportes diminuindo assim a necessidade de alterações diretamente no Banco de Dados.</w:t>
       </w:r>
     </w:p>
     <w:p>
@@ -1381,7 +1417,7 @@
       <w:pPr>
         <w:pStyle w:val="Ttulo1"/>
       </w:pPr>
-      <w:bookmarkStart w:id="6" w:name="_Toc121070258"/>
+      <w:bookmarkStart w:id="6" w:name="_Toc121941673"/>
       <w:r>
         <w:lastRenderedPageBreak/>
         <w:t>Desenvolvimento</w:t>
@@ -1407,7 +1443,15 @@
         <w:t xml:space="preserve"> ASP NET CORE 3.1, API REST e </w:t>
       </w:r>
       <w:r>
-        <w:t xml:space="preserve">programação Front end </w:t>
+        <w:t xml:space="preserve">programação Front </w:t>
+      </w:r>
+      <w:proofErr w:type="spellStart"/>
+      <w:r>
+        <w:t>end</w:t>
+      </w:r>
+      <w:proofErr w:type="spellEnd"/>
+      <w:r>
+        <w:t xml:space="preserve"> </w:t>
       </w:r>
       <w:r>
         <w:t>em</w:t>
@@ -1439,7 +1483,7 @@
         <w:pStyle w:val="Ttulo2"/>
       </w:pPr>
       <w:bookmarkStart w:id="7" w:name="_Toc438245121"/>
-      <w:bookmarkStart w:id="8" w:name="_Toc121070259"/>
+      <w:bookmarkStart w:id="8" w:name="_Toc121941674"/>
       <w:r>
         <w:t>Arquitetura</w:t>
       </w:r>
@@ -1487,7 +1531,15 @@
         <w:t>Cliente-Servidor:</w:t>
       </w:r>
       <w:r>
-        <w:t xml:space="preserve"> Trata de separar as preocupações de interface do usuário (User Interface) do banco de dados, abstraindo a dependência entre os lados clientes/servidor e permitindo a evolução desses componentes sem impacto e quebra de contrato.</w:t>
+        <w:t xml:space="preserve"> Trata de separar as preocupações de interface do usuário (</w:t>
+      </w:r>
+      <w:proofErr w:type="spellStart"/>
+      <w:r>
+        <w:t>User</w:t>
+      </w:r>
+      <w:proofErr w:type="spellEnd"/>
+      <w:r>
+        <w:t xml:space="preserve"> Interface) do banco de dados, abstraindo a dependência entre os lados clientes/servidor e permitindo a evolução desses componentes sem impacto e quebra de contrato.</w:t>
       </w:r>
     </w:p>
     <w:p>
@@ -1519,12 +1571,21 @@
         </w:numPr>
         <w:ind w:left="1066" w:hanging="357"/>
       </w:pPr>
-      <w:r>
-        <w:rPr>
-          <w:b/>
-          <w:bCs/>
-        </w:rPr>
-        <w:t>Stateless:</w:t>
+      <w:proofErr w:type="spellStart"/>
+      <w:r>
+        <w:rPr>
+          <w:b/>
+          <w:bCs/>
+        </w:rPr>
+        <w:t>Stateless</w:t>
+      </w:r>
+      <w:proofErr w:type="spellEnd"/>
+      <w:r>
+        <w:rPr>
+          <w:b/>
+          <w:bCs/>
+        </w:rPr>
+        <w:t>:</w:t>
       </w:r>
       <w:r>
         <w:t xml:space="preserve"> Cada requisição acionada entre a comunicação cliente-servidor deve possuir toda a informação necessária e compreensível para realizar a origem da requisição, não sendo de responsabilidade do servidor armazenar qualquer tipo de contexto. Isso pode gerar alto tráfego de dados e impacto na performance da aplicação, porém pode-se utilizar recursos de cache nesses casos.</w:t>
@@ -1712,7 +1773,7 @@
       <w:pPr>
         <w:pStyle w:val="Ttulo2"/>
       </w:pPr>
-      <w:bookmarkStart w:id="9" w:name="_Toc121070260"/>
+      <w:bookmarkStart w:id="9" w:name="_Toc121941675"/>
       <w:r>
         <w:t>Detalhes</w:t>
       </w:r>
@@ -1838,15 +1899,22 @@
       <w:r>
         <w:t xml:space="preserve"> para a classe </w:t>
       </w:r>
+      <w:proofErr w:type="spellStart"/>
       <w:r>
         <w:t>FillDateValidation</w:t>
       </w:r>
+      <w:proofErr w:type="spellEnd"/>
       <w:r>
         <w:t xml:space="preserve"> </w:t>
       </w:r>
       <w:r>
-        <w:t>para verificar se o auctionNumber</w:t>
-      </w:r>
+        <w:t xml:space="preserve">para verificar se o </w:t>
+      </w:r>
+      <w:proofErr w:type="spellStart"/>
+      <w:r>
+        <w:t>auctionNumber</w:t>
+      </w:r>
+      <w:proofErr w:type="spellEnd"/>
       <w:r>
         <w:t xml:space="preserve"> (Número do Pregão)</w:t>
       </w:r>
@@ -1863,8 +1931,13 @@
         <w:t xml:space="preserve"> (Portal Governamental)</w:t>
       </w:r>
       <w:r>
-        <w:t xml:space="preserve"> e account</w:t>
-      </w:r>
+        <w:t xml:space="preserve"> e </w:t>
+      </w:r>
+      <w:proofErr w:type="spellStart"/>
+      <w:r>
+        <w:t>account</w:t>
+      </w:r>
+      <w:proofErr w:type="spellEnd"/>
       <w:r>
         <w:t xml:space="preserve"> (Cliente)</w:t>
       </w:r>
@@ -1974,9 +2047,11 @@
       <w:r>
         <w:t xml:space="preserve">lasse </w:t>
       </w:r>
+      <w:proofErr w:type="spellStart"/>
       <w:r>
         <w:t>FillDateValidation</w:t>
       </w:r>
+      <w:proofErr w:type="spellEnd"/>
       <w:r>
         <w:t>.</w:t>
       </w:r>
@@ -2082,9 +2157,11 @@
       <w:r>
         <w:t xml:space="preserve">para a classe </w:t>
       </w:r>
+      <w:proofErr w:type="spellStart"/>
       <w:r>
         <w:t>ValidatePortal</w:t>
       </w:r>
+      <w:proofErr w:type="spellEnd"/>
       <w:r>
         <w:t xml:space="preserve"> </w:t>
       </w:r>
@@ -2182,8 +2259,13 @@
         <w:t xml:space="preserve"> 5 mostra a c</w:t>
       </w:r>
       <w:r>
-        <w:t>lasse ValidatePortal</w:t>
-      </w:r>
+        <w:t xml:space="preserve">lasse </w:t>
+      </w:r>
+      <w:proofErr w:type="spellStart"/>
+      <w:r>
+        <w:t>ValidatePortal</w:t>
+      </w:r>
+      <w:proofErr w:type="spellEnd"/>
       <w:r>
         <w:t xml:space="preserve"> </w:t>
       </w:r>
@@ -2316,7 +2398,15 @@
         <w:t>o</w:t>
       </w:r>
       <w:r>
-        <w:t xml:space="preserve"> para a classe DateValidationC </w:t>
+        <w:t xml:space="preserve"> para a classe </w:t>
+      </w:r>
+      <w:proofErr w:type="spellStart"/>
+      <w:r>
+        <w:t>DateValidationC</w:t>
+      </w:r>
+      <w:proofErr w:type="spellEnd"/>
+      <w:r>
+        <w:t xml:space="preserve"> </w:t>
       </w:r>
       <w:r>
         <w:t xml:space="preserve">que </w:t>
@@ -2468,8 +2558,21 @@
       <w:r>
         <w:t xml:space="preserve"> 7 mostra a classe </w:t>
       </w:r>
-      <w:r>
-        <w:t>DateValidationC (Feita com regex)</w:t>
+      <w:proofErr w:type="spellStart"/>
+      <w:r>
+        <w:t>DateValidationC</w:t>
+      </w:r>
+      <w:proofErr w:type="spellEnd"/>
+      <w:r>
+        <w:t xml:space="preserve"> (Feita com </w:t>
+      </w:r>
+      <w:proofErr w:type="spellStart"/>
+      <w:r>
+        <w:t>regex</w:t>
+      </w:r>
+      <w:proofErr w:type="spellEnd"/>
+      <w:r>
+        <w:t>)</w:t>
       </w:r>
       <w:r>
         <w:t xml:space="preserve"> que f</w:t>
@@ -3151,7 +3254,15 @@
         <w:t xml:space="preserve"> do </w:t>
       </w:r>
       <w:r>
-        <w:t>CN e BEC. Primeiro ele verifica se o buyerUnit (Unidade Compradora foi preenchida). Ele</w:t>
+        <w:t xml:space="preserve">CN e BEC. Primeiro ele verifica se o </w:t>
+      </w:r>
+      <w:proofErr w:type="spellStart"/>
+      <w:r>
+        <w:t>buyerUnit</w:t>
+      </w:r>
+      <w:proofErr w:type="spellEnd"/>
+      <w:r>
+        <w:t xml:space="preserve"> (Unidade Compradora foi preenchida). Ele</w:t>
       </w:r>
       <w:r>
         <w:t xml:space="preserve"> pega o status do pregão solicitado</w:t>
@@ -3429,7 +3540,23 @@
         <w:t>Quadro</w:t>
       </w:r>
       <w:r>
-        <w:t xml:space="preserve"> 12 mostra o código que é executado caso o buyerUnit não tenha sido preenchido e o pregão for do CN ou BEC. Nesse caso é retornado um BadRequest e uma mensagem informando ao usuário do preenchimento obrigatório desse campo.</w:t>
+        <w:t xml:space="preserve"> 12 mostra o código que é executado caso o </w:t>
+      </w:r>
+      <w:proofErr w:type="spellStart"/>
+      <w:r>
+        <w:t>buyerUnit</w:t>
+      </w:r>
+      <w:proofErr w:type="spellEnd"/>
+      <w:r>
+        <w:t xml:space="preserve"> não tenha sido preenchido e o pregão for do CN ou BEC. Nesse caso é retornado um </w:t>
+      </w:r>
+      <w:proofErr w:type="spellStart"/>
+      <w:r>
+        <w:t>BadRequest</w:t>
+      </w:r>
+      <w:proofErr w:type="spellEnd"/>
+      <w:r>
+        <w:t xml:space="preserve"> e uma mensagem informando ao usuário do preenchimento obrigatório desse campo.</w:t>
       </w:r>
       <w:r>
         <w:t xml:space="preserve"> Nesse quadro também se encontra o </w:t>
@@ -3485,12 +3612,51 @@
         </w:rPr>
         <w:t xml:space="preserve">– </w:t>
       </w:r>
-      <w:r>
-        <w:rPr>
-          <w:b/>
-          <w:bCs/>
-        </w:rPr>
-        <w:t>Validacão do buyerUnit e Salvar alterações no Banco de Dados</w:t>
+      <w:proofErr w:type="spellStart"/>
+      <w:r>
+        <w:rPr>
+          <w:b/>
+          <w:bCs/>
+        </w:rPr>
+        <w:t>Validacão</w:t>
+      </w:r>
+      <w:proofErr w:type="spellEnd"/>
+      <w:r>
+        <w:rPr>
+          <w:b/>
+          <w:bCs/>
+        </w:rPr>
+        <w:t xml:space="preserve"> do </w:t>
+      </w:r>
+      <w:proofErr w:type="spellStart"/>
+      <w:r>
+        <w:rPr>
+          <w:b/>
+          <w:bCs/>
+        </w:rPr>
+        <w:t>buyerUnit</w:t>
+      </w:r>
+      <w:proofErr w:type="spellEnd"/>
+      <w:r>
+        <w:rPr>
+          <w:b/>
+          <w:bCs/>
+        </w:rPr>
+        <w:t xml:space="preserve"> </w:t>
+      </w:r>
+      <w:r>
+        <w:rPr>
+          <w:b/>
+          <w:bCs/>
+        </w:rPr>
+        <w:t>e salvar</w:t>
+      </w:r>
+      <w:r>
+        <w:rPr>
+          <w:b/>
+          <w:bCs/>
+        </w:rPr>
+        <w:t xml:space="preserve"> alterações no Banco de Dados</w:t>
       </w:r>
     </w:p>
     <w:p>
@@ -3563,7 +3729,13 @@
         <w:t>Quadro</w:t>
       </w:r>
       <w:r>
-        <w:t xml:space="preserve"> 13 mostra a tela do Postman, programa esse utilizado inicialmente para validação do código</w:t>
+        <w:t xml:space="preserve"> 13 mostra a tela do P</w:t>
+      </w:r>
+      <w:r>
+        <w:t>OSTMAN</w:t>
+      </w:r>
+      <w:r>
+        <w:t>, programa esse utilizado inicialmente para validação do código</w:t>
       </w:r>
     </w:p>
     <w:p>
@@ -3602,7 +3774,21 @@
           <w:b/>
           <w:bCs/>
         </w:rPr>
-        <w:t xml:space="preserve"> Postman.</w:t>
+        <w:t xml:space="preserve"> P</w:t>
+      </w:r>
+      <w:r>
+        <w:rPr>
+          <w:b/>
+          <w:bCs/>
+        </w:rPr>
+        <w:t>OSTMAN</w:t>
+      </w:r>
+      <w:r>
+        <w:rPr>
+          <w:b/>
+          <w:bCs/>
+        </w:rPr>
+        <w:t>.</w:t>
       </w:r>
     </w:p>
     <w:p>
@@ -3684,9 +3870,14 @@
       </w:r>
       <w:bookmarkStart w:id="10" w:name="_Hlk117537618"/>
       <w:r>
-        <w:t>diagrama da tabela tbl_auction_flow</w:t>
+        <w:t xml:space="preserve">diagrama da tabela </w:t>
+      </w:r>
+      <w:proofErr w:type="spellStart"/>
+      <w:r>
+        <w:t>tbl_auction_flow</w:t>
       </w:r>
       <w:bookmarkEnd w:id="10"/>
+      <w:proofErr w:type="spellEnd"/>
       <w:r>
         <w:t xml:space="preserve"> cujo status da licitação se encontra nela</w:t>
       </w:r>
@@ -3755,8 +3946,17 @@
           <w:b/>
           <w:bCs/>
         </w:rPr>
-        <w:t>abela tbl_auction_flow</w:t>
-      </w:r>
+        <w:t xml:space="preserve">abela </w:t>
+      </w:r>
+      <w:proofErr w:type="spellStart"/>
+      <w:r>
+        <w:rPr>
+          <w:b/>
+          <w:bCs/>
+        </w:rPr>
+        <w:t>tbl_auction_flow</w:t>
+      </w:r>
+      <w:proofErr w:type="spellEnd"/>
       <w:r>
         <w:rPr>
           <w:b/>
@@ -3899,7 +4099,15 @@
     <w:p>
       <w:r>
         <w:lastRenderedPageBreak/>
-        <w:t>O Quadro 15 mostra o diagrama da tabela tbl_opportunity. Nela se encontram os itens e todas as datas da licitação (data de publicação, data de início da aceitação de propostas e data da licitação</w:t>
+        <w:t xml:space="preserve">O Quadro 15 mostra o diagrama da tabela </w:t>
+      </w:r>
+      <w:proofErr w:type="spellStart"/>
+      <w:r>
+        <w:t>tbl_opportunity</w:t>
+      </w:r>
+      <w:proofErr w:type="spellEnd"/>
+      <w:r>
+        <w:t>. Nela se encontram os itens e todas as datas da licitação (data de publicação, data de início da aceitação de propostas e data da licitação</w:t>
       </w:r>
     </w:p>
     <w:p>
@@ -3968,7 +4176,15 @@
           <w:b/>
           <w:bCs/>
         </w:rPr>
-        <w:t>abela tbl_</w:t>
+        <w:t xml:space="preserve">abela </w:t>
+      </w:r>
+      <w:proofErr w:type="spellStart"/>
+      <w:r>
+        <w:rPr>
+          <w:b/>
+          <w:bCs/>
+        </w:rPr>
+        <w:t>tbl_</w:t>
       </w:r>
       <w:r>
         <w:rPr>
@@ -3977,6 +4193,7 @@
         </w:rPr>
         <w:t>opportunity</w:t>
       </w:r>
+      <w:proofErr w:type="spellEnd"/>
       <w:r>
         <w:rPr>
           <w:b/>
@@ -4034,8 +4251,17 @@
     <w:p>
       <w:r>
         <w:lastRenderedPageBreak/>
-        <w:t xml:space="preserve">O Quadro 16 mostra o API de suporte rodando. Dela foram printados os códigos constantes nos Quadros de 1 à 12. Ela é responsável pela alteração das datas da licitação na tabela tbl_opportunity caso o status do pregão na tabela </w:t>
-      </w:r>
+        <w:t xml:space="preserve">O Quadro 16 mostra o API de suporte rodando. Dela foram printados os códigos constantes nos Quadros de 1 à 12. Ela é responsável pela alteração das datas da licitação na tabela </w:t>
+      </w:r>
+      <w:proofErr w:type="spellStart"/>
+      <w:r>
+        <w:t>tbl_opportunity</w:t>
+      </w:r>
+      <w:proofErr w:type="spellEnd"/>
+      <w:r>
+        <w:t xml:space="preserve"> caso o status do pregão na tabela </w:t>
+      </w:r>
+      <w:proofErr w:type="spellStart"/>
       <w:r>
         <w:rPr>
           <w:b/>
@@ -4043,6 +4269,7 @@
         </w:rPr>
         <w:t>tbl_auction_flow</w:t>
       </w:r>
+      <w:proofErr w:type="spellEnd"/>
       <w:r>
         <w:rPr>
           <w:b/>
@@ -4235,11 +4462,32 @@
         <w:lastRenderedPageBreak/>
         <w:t xml:space="preserve">O Quadro 17 mostra a tela de front onde as datas serão inseridas, bem como os dados do pregão. Essa tela de front foi feita em </w:t>
       </w:r>
+      <w:proofErr w:type="spellStart"/>
       <w:r>
         <w:t>V</w:t>
       </w:r>
       <w:r>
-        <w:t>ue e nem todos os itens do menu superior estão funcionando. Os outros itens serão implementados para bater na API black panther onde as alterações serão realizadas. Hoje em dia essas alterações são feitas via S</w:t>
+        <w:t>ue</w:t>
+      </w:r>
+      <w:proofErr w:type="spellEnd"/>
+      <w:r>
+        <w:t xml:space="preserve"> e nem todos os itens do menu superior estão funcionando. Os outros itens serão implementados para bater na API </w:t>
+      </w:r>
+      <w:proofErr w:type="spellStart"/>
+      <w:r>
+        <w:t>black</w:t>
+      </w:r>
+      <w:proofErr w:type="spellEnd"/>
+      <w:r>
+        <w:t xml:space="preserve"> </w:t>
+      </w:r>
+      <w:proofErr w:type="spellStart"/>
+      <w:r>
+        <w:t>panther</w:t>
+      </w:r>
+      <w:proofErr w:type="spellEnd"/>
+      <w:r>
+        <w:t xml:space="preserve"> onde as alterações serão realizadas. Hoje em dia essas alterações são feitas via S</w:t>
       </w:r>
       <w:r>
         <w:t>wagger</w:t>
@@ -4429,7 +4677,7 @@
       <w:pPr>
         <w:pStyle w:val="Ttulo1"/>
       </w:pPr>
-      <w:bookmarkStart w:id="11" w:name="_Toc121070261"/>
+      <w:bookmarkStart w:id="11" w:name="_Toc121941676"/>
       <w:r>
         <w:lastRenderedPageBreak/>
         <w:t>Resultados e Discussão</w:t>
@@ -4444,7 +4692,15 @@
         <w:t>são as mesmas da Brasil317 que é</w:t>
       </w:r>
       <w:r>
-        <w:t xml:space="preserve"> ASP.NET Core no Visual Studio Code, P</w:t>
+        <w:t xml:space="preserve"> ASP.NET Core no Visual Studio </w:t>
+      </w:r>
+      <w:proofErr w:type="spellStart"/>
+      <w:r>
+        <w:t>Code</w:t>
+      </w:r>
+      <w:proofErr w:type="spellEnd"/>
+      <w:r>
+        <w:t>, P</w:t>
       </w:r>
       <w:r>
         <w:t>OSTMAN</w:t>
@@ -4462,7 +4718,15 @@
         <w:t>Também foi</w:t>
       </w:r>
       <w:r>
-        <w:t xml:space="preserve"> utilizado o Vue no front end</w:t>
+        <w:t xml:space="preserve"> utilizado o </w:t>
+      </w:r>
+      <w:proofErr w:type="spellStart"/>
+      <w:r>
+        <w:t>Vue</w:t>
+      </w:r>
+      <w:proofErr w:type="spellEnd"/>
+      <w:r>
+        <w:t xml:space="preserve"> no front end</w:t>
       </w:r>
       <w:r>
         <w:t xml:space="preserve">. Essas </w:t>
@@ -4517,8 +4781,13 @@
       <w:r>
         <w:t xml:space="preserve">a utilização do </w:t>
       </w:r>
-      <w:r>
-        <w:t>regex para esse fim.</w:t>
+      <w:proofErr w:type="spellStart"/>
+      <w:r>
+        <w:t>regex</w:t>
+      </w:r>
+      <w:proofErr w:type="spellEnd"/>
+      <w:r>
+        <w:t xml:space="preserve"> para esse fim.</w:t>
       </w:r>
     </w:p>
     <w:p>
@@ -4570,7 +4839,7 @@
       <w:pPr>
         <w:pStyle w:val="Ttulo2"/>
       </w:pPr>
-      <w:bookmarkStart w:id="12" w:name="_Toc121070262"/>
+      <w:bookmarkStart w:id="12" w:name="_Toc121941677"/>
       <w:r>
         <w:t>Conclusão</w:t>
       </w:r>
@@ -4581,10 +4850,18 @@
         <w:t>Com o desenvolvimento desse trabalho pode-se implementar a alteração de datas de pregão através de sistema específico como também está propiciando juntar várias outras funcionalidades</w:t>
       </w:r>
       <w:r>
-        <w:t xml:space="preserve">, como desabilitar usuários, cadastrar usuários, reenviar e-mail de reset de senhas, etc, </w:t>
-      </w:r>
-      <w:r>
-        <w:t xml:space="preserve"> que antes se encontravam espalhadas e eram feitas através de P</w:t>
+        <w:t xml:space="preserve">, como desabilitar usuários, cadastrar usuários, reenviar e-mail de reset de senhas, </w:t>
+      </w:r>
+      <w:proofErr w:type="spellStart"/>
+      <w:r>
+        <w:t>etc</w:t>
+      </w:r>
+      <w:proofErr w:type="spellEnd"/>
+      <w:r>
+        <w:t xml:space="preserve">, </w:t>
+      </w:r>
+      <w:r>
+        <w:t>que antes se encontravam espalhadas e eram feitas através de P</w:t>
       </w:r>
       <w:r>
         <w:t>OSTMAN</w:t>
@@ -4790,17 +5067,17 @@
         <v:path o:extrusionok="f" gradientshapeok="t" o:connecttype="rect"/>
         <o:lock v:ext="edit" aspectratio="t"/>
       </v:shapetype>
-      <v:shape id="_x0000_i1104" type="#_x0000_t75" style="width:3in;height:3in" o:bullet="t"/>
+      <v:shape id="_x0000_i1092" type="#_x0000_t75" style="width:3in;height:3in" o:bullet="t"/>
     </w:pict>
   </w:numPicBullet>
   <w:numPicBullet w:numPicBulletId="1">
     <w:pict>
-      <v:shape id="_x0000_i1105" type="#_x0000_t75" style="width:3in;height:3in" o:bullet="t"/>
+      <v:shape id="_x0000_i1093" type="#_x0000_t75" style="width:3in;height:3in" o:bullet="t"/>
     </w:pict>
   </w:numPicBullet>
   <w:numPicBullet w:numPicBulletId="2">
     <w:pict>
-      <v:shape id="_x0000_i1106" type="#_x0000_t75" style="width:3in;height:3in" o:bullet="t"/>
+      <v:shape id="_x0000_i1094" type="#_x0000_t75" style="width:3in;height:3in" o:bullet="t"/>
     </w:pict>
   </w:numPicBullet>
   <w:abstractNum w:abstractNumId="0" w15:restartNumberingAfterBreak="0">
@@ -8449,6 +8726,15 @@
 </file>
 
 <file path=customXml/item1.xml><?xml version="1.0" encoding="utf-8"?>
+<?mso-contentType ?>
+<FormTemplates xmlns="http://schemas.microsoft.com/sharepoint/v3/contenttype/forms">
+  <Display>DocumentLibraryForm</Display>
+  <Edit>DocumentLibraryForm</Edit>
+  <New>DocumentLibraryForm</New>
+</FormTemplates>
+</file>
+
+<file path=customXml/item2.xml><?xml version="1.0" encoding="utf-8"?>
 <p:properties xmlns:p="http://schemas.microsoft.com/office/2006/metadata/properties" xmlns:xsi="http://www.w3.org/2001/XMLSchema-instance" xmlns:pc="http://schemas.microsoft.com/office/infopath/2007/PartnerControls">
   <documentManagement>
     <Distribution_Groups xmlns="05a64292-cb15-4fc9-8ef4-b45d22835375" xsi:nil="true"/>
@@ -8500,20 +8786,7 @@
 </p:properties>
 </file>
 
-<file path=customXml/item2.xml><?xml version="1.0" encoding="utf-8"?>
-<?mso-contentType ?>
-<FormTemplates xmlns="http://schemas.microsoft.com/sharepoint/v3/contenttype/forms">
-  <Display>DocumentLibraryForm</Display>
-  <Edit>DocumentLibraryForm</Edit>
-  <New>DocumentLibraryForm</New>
-</FormTemplates>
-</file>
-
 <file path=customXml/item3.xml><?xml version="1.0" encoding="utf-8"?>
-<b:Sources xmlns:b="http://schemas.openxmlformats.org/officeDocument/2006/bibliography" xmlns="http://schemas.openxmlformats.org/officeDocument/2006/bibliography" SelectedStyle="\APA.XSL" StyleName="APA"/>
-</file>
-
-<file path=customXml/item4.xml><?xml version="1.0" encoding="utf-8"?>
 <ct:contentTypeSchema xmlns:ct="http://schemas.microsoft.com/office/2006/metadata/contentType" xmlns:ma="http://schemas.microsoft.com/office/2006/metadata/properties/metaAttributes" ct:_="" ma:_="" ma:contentTypeName="Documento" ma:contentTypeID="0x0101006D54F16DBDEFCC489C6BFC29EE19875A" ma:contentTypeVersion="33" ma:contentTypeDescription="Crie um novo documento." ma:contentTypeScope="" ma:versionID="b05a6d32d2a601c493dddc78b5510595">
   <xsd:schema xmlns:xsd="http://www.w3.org/2001/XMLSchema" xmlns:xs="http://www.w3.org/2001/XMLSchema" xmlns:p="http://schemas.microsoft.com/office/2006/metadata/properties" xmlns:ns2="05a64292-cb15-4fc9-8ef4-b45d22835375" xmlns:ns3="927e2375-f201-47ed-9f17-21439fbf4a96" targetNamespace="http://schemas.microsoft.com/office/2006/metadata/properties" ma:root="true" ma:fieldsID="708570210bd8c11e4bdea37eda441c93" ns2:_="" ns3:_="">
     <xsd:import namespace="05a64292-cb15-4fc9-8ef4-b45d22835375"/>
@@ -8924,7 +9197,19 @@
 </ct:contentTypeSchema>
 </file>
 
+<file path=customXml/item4.xml><?xml version="1.0" encoding="utf-8"?>
+<b:Sources xmlns:b="http://schemas.openxmlformats.org/officeDocument/2006/bibliography" xmlns="http://schemas.openxmlformats.org/officeDocument/2006/bibliography" SelectedStyle="\APA.XSL" StyleName="APA"/>
+</file>
+
 <file path=customXml/itemProps1.xml><?xml version="1.0" encoding="utf-8"?>
+<ds:datastoreItem xmlns:ds="http://schemas.openxmlformats.org/officeDocument/2006/customXml" ds:itemID="{4113C279-B62B-4062-A244-09128C47A374}">
+  <ds:schemaRefs>
+    <ds:schemaRef ds:uri="http://schemas.microsoft.com/sharepoint/v3/contenttype/forms"/>
+  </ds:schemaRefs>
+</ds:datastoreItem>
+</file>
+
+<file path=customXml/itemProps2.xml><?xml version="1.0" encoding="utf-8"?>
 <ds:datastoreItem xmlns:ds="http://schemas.openxmlformats.org/officeDocument/2006/customXml" ds:itemID="{C07CC599-171D-449B-BD56-787BD001A113}">
   <ds:schemaRefs>
     <ds:schemaRef ds:uri="http://schemas.microsoft.com/office/2006/metadata/properties"/>
@@ -8934,23 +9219,7 @@
 </ds:datastoreItem>
 </file>
 
-<file path=customXml/itemProps2.xml><?xml version="1.0" encoding="utf-8"?>
-<ds:datastoreItem xmlns:ds="http://schemas.openxmlformats.org/officeDocument/2006/customXml" ds:itemID="{4113C279-B62B-4062-A244-09128C47A374}">
-  <ds:schemaRefs>
-    <ds:schemaRef ds:uri="http://schemas.microsoft.com/sharepoint/v3/contenttype/forms"/>
-  </ds:schemaRefs>
-</ds:datastoreItem>
-</file>
-
 <file path=customXml/itemProps3.xml><?xml version="1.0" encoding="utf-8"?>
-<ds:datastoreItem xmlns:ds="http://schemas.openxmlformats.org/officeDocument/2006/customXml" ds:itemID="{A049A16F-1B48-4DA5-8472-3F25409AC68C}">
-  <ds:schemaRefs>
-    <ds:schemaRef ds:uri="http://schemas.openxmlformats.org/officeDocument/2006/bibliography"/>
-  </ds:schemaRefs>
-</ds:datastoreItem>
-</file>
-
-<file path=customXml/itemProps4.xml><?xml version="1.0" encoding="utf-8"?>
 <ds:datastoreItem xmlns:ds="http://schemas.openxmlformats.org/officeDocument/2006/customXml" ds:itemID="{1691EAD5-1687-48C9-BCA2-A6D11D40976A}">
   <ds:schemaRefs>
     <ds:schemaRef ds:uri="http://schemas.microsoft.com/office/2006/metadata/contentType"/>
@@ -8967,4 +9236,12 @@
     <ds:schemaRef ds:uri="http://schemas.microsoft.com/internal/obd"/>
   </ds:schemaRefs>
 </ds:datastoreItem>
+</file>
+
+<file path=customXml/itemProps4.xml><?xml version="1.0" encoding="utf-8"?>
+<ds:datastoreItem xmlns:ds="http://schemas.openxmlformats.org/officeDocument/2006/customXml" ds:itemID="{A049A16F-1B48-4DA5-8472-3F25409AC68C}">
+  <ds:schemaRefs>
+    <ds:schemaRef ds:uri="http://schemas.openxmlformats.org/officeDocument/2006/bibliography"/>
+  </ds:schemaRefs>
+</ds:datastoreItem>
 </file>
</xml_diff>